<commit_message>
Manual de usuario - Empleado-R
</commit_message>
<xml_diff>
--- a/Desarrollo/Parking Soft/Análisis/PKS-MU.docx
+++ b/Desarrollo/Parking Soft/Análisis/PKS-MU.docx
@@ -1,6 +1,6 @@
 
 <file path=word/document.xml><?xml version="1.0" encoding="utf-8"?>
-<w:document xmlns:wpc="http://schemas.microsoft.com/office/word/2010/wordprocessingCanvas" xmlns:cx="http://schemas.microsoft.com/office/drawing/2014/chartex" xmlns:mc="http://schemas.openxmlformats.org/markup-compatibility/2006" xmlns:o="urn:schemas-microsoft-com:office:office" xmlns:r="http://schemas.openxmlformats.org/officeDocument/2006/relationships" xmlns:m="http://schemas.openxmlformats.org/officeDocument/2006/math" xmlns:v="urn:schemas-microsoft-com:vml" xmlns:wp14="http://schemas.microsoft.com/office/word/2010/wordprocessingDrawing" xmlns:wp="http://schemas.openxmlformats.org/drawingml/2006/wordprocessingDrawing" xmlns:w10="urn:schemas-microsoft-com:office:word" xmlns:w="http://schemas.openxmlformats.org/wordprocessingml/2006/main" xmlns:w14="http://schemas.microsoft.com/office/word/2010/wordml" xmlns:w15="http://schemas.microsoft.com/office/word/2012/wordml" xmlns:w16se="http://schemas.microsoft.com/office/word/2015/wordml/symex" xmlns:wpg="http://schemas.microsoft.com/office/word/2010/wordprocessingGroup" xmlns:wpi="http://schemas.microsoft.com/office/word/2010/wordprocessingInk" xmlns:wne="http://schemas.microsoft.com/office/word/2006/wordml" xmlns:wps="http://schemas.microsoft.com/office/word/2010/wordprocessingShape" mc:Ignorable="w14 w15 w16se wp14">
+<w:document xmlns:wpc="http://schemas.microsoft.com/office/word/2010/wordprocessingCanvas" xmlns:cx="http://schemas.microsoft.com/office/drawing/2014/chartex" xmlns:cx1="http://schemas.microsoft.com/office/drawing/2015/9/8/chartex" xmlns:cx2="http://schemas.microsoft.com/office/drawing/2015/10/21/chartex" xmlns:cx3="http://schemas.microsoft.com/office/drawing/2016/5/9/chartex" xmlns:cx4="http://schemas.microsoft.com/office/drawing/2016/5/10/chartex" xmlns:cx5="http://schemas.microsoft.com/office/drawing/2016/5/11/chartex" xmlns:cx6="http://schemas.microsoft.com/office/drawing/2016/5/12/chartex" xmlns:cx7="http://schemas.microsoft.com/office/drawing/2016/5/13/chartex" xmlns:cx8="http://schemas.microsoft.com/office/drawing/2016/5/14/chartex" xmlns:mc="http://schemas.openxmlformats.org/markup-compatibility/2006" xmlns:aink="http://schemas.microsoft.com/office/drawing/2016/ink" xmlns:am3d="http://schemas.microsoft.com/office/drawing/2017/model3d" xmlns:o="urn:schemas-microsoft-com:office:office" xmlns:r="http://schemas.openxmlformats.org/officeDocument/2006/relationships" xmlns:m="http://schemas.openxmlformats.org/officeDocument/2006/math" xmlns:v="urn:schemas-microsoft-com:vml" xmlns:wp14="http://schemas.microsoft.com/office/word/2010/wordprocessingDrawing" xmlns:wp="http://schemas.openxmlformats.org/drawingml/2006/wordprocessingDrawing" xmlns:w10="urn:schemas-microsoft-com:office:word" xmlns:w="http://schemas.openxmlformats.org/wordprocessingml/2006/main" xmlns:w14="http://schemas.microsoft.com/office/word/2010/wordml" xmlns:w15="http://schemas.microsoft.com/office/word/2012/wordml" xmlns:w16cex="http://schemas.microsoft.com/office/word/2018/wordml/cex" xmlns:w16cid="http://schemas.microsoft.com/office/word/2016/wordml/cid" xmlns:w16="http://schemas.microsoft.com/office/word/2018/wordml" xmlns:w16sdtdh="http://schemas.microsoft.com/office/word/2020/wordml/sdtdatahash" xmlns:w16se="http://schemas.microsoft.com/office/word/2015/wordml/symex" xmlns:wpg="http://schemas.microsoft.com/office/word/2010/wordprocessingGroup" xmlns:wpi="http://schemas.microsoft.com/office/word/2010/wordprocessingInk" xmlns:wne="http://schemas.microsoft.com/office/word/2006/wordml" xmlns:wps="http://schemas.microsoft.com/office/word/2010/wordprocessingShape" mc:Ignorable="w14 w15 w16se w16cid w16 w16cex w16sdtdh wp14">
   <w:body>
     <w:p/>
     <w:p/>
@@ -17,7 +17,7 @@
           <w:lang w:val="en-US" w:eastAsia="en-US"/>
         </w:rPr>
         <w:drawing>
-          <wp:inline distT="0" distB="0" distL="0" distR="0" wp14:anchorId="49E08656" wp14:editId="458E79C4">
+          <wp:inline distT="0" distB="0" distL="0" distR="0" wp14:anchorId="1E451AA7" wp14:editId="5C1C45EB">
             <wp:extent cx="2844800" cy="2623679"/>
             <wp:effectExtent l="0" t="0" r="0" b="5715"/>
             <wp:docPr id="2" name="Imagen 2" descr="Icono&#10;&#10;Descripción generada automáticamente"/>
@@ -170,7 +170,7 @@
           <w:lang w:val="en-US" w:eastAsia="en-US"/>
         </w:rPr>
         <w:drawing>
-          <wp:inline distT="0" distB="0" distL="0" distR="0" wp14:anchorId="05E23CF5" wp14:editId="534933EE">
+          <wp:inline distT="0" distB="0" distL="0" distR="0" wp14:anchorId="43B32CA0" wp14:editId="4BC3D150">
             <wp:extent cx="3081297" cy="964898"/>
             <wp:effectExtent l="0" t="0" r="5080" b="6985"/>
             <wp:docPr id="6" name="Imagen 6" descr="Texto&#10;&#10;Descripción generada automáticamente"/>
@@ -765,7 +765,7 @@
         <mc:AlternateContent>
           <mc:Choice Requires="wps">
             <w:drawing>
-              <wp:anchor distT="0" distB="0" distL="114300" distR="114300" simplePos="0" relativeHeight="251660288" behindDoc="0" locked="0" layoutInCell="1" allowOverlap="1" wp14:anchorId="3A5A22C1" wp14:editId="2EF4122B">
+              <wp:anchor distT="0" distB="0" distL="114300" distR="114300" simplePos="0" relativeHeight="251660288" behindDoc="0" locked="0" layoutInCell="1" allowOverlap="1" wp14:anchorId="3241C613" wp14:editId="2058A2D7">
                 <wp:simplePos x="0" y="0"/>
                 <wp:positionH relativeFrom="column">
                   <wp:posOffset>3625215</wp:posOffset>
@@ -850,7 +850,7 @@
         <mc:AlternateContent>
           <mc:Choice Requires="wps">
             <w:drawing>
-              <wp:anchor distT="0" distB="0" distL="114300" distR="114300" simplePos="0" relativeHeight="251659264" behindDoc="0" locked="0" layoutInCell="1" allowOverlap="1" wp14:anchorId="6469BD1B" wp14:editId="4788AB92">
+              <wp:anchor distT="0" distB="0" distL="114300" distR="114300" simplePos="0" relativeHeight="251659264" behindDoc="0" locked="0" layoutInCell="1" allowOverlap="1" wp14:anchorId="036BE714" wp14:editId="5D8C9CFE">
                 <wp:simplePos x="0" y="0"/>
                 <wp:positionH relativeFrom="column">
                   <wp:posOffset>3625215</wp:posOffset>
@@ -928,8 +928,11 @@
         </mc:AlternateContent>
       </w:r>
       <w:r>
+        <w:rPr>
+          <w:noProof/>
+        </w:rPr>
         <w:drawing>
-          <wp:inline distT="0" distB="0" distL="0" distR="0" wp14:anchorId="612AD60E" wp14:editId="4362C501">
+          <wp:inline distT="0" distB="0" distL="0" distR="0" wp14:anchorId="766F94FC" wp14:editId="31B38A26">
             <wp:extent cx="5400040" cy="2950845"/>
             <wp:effectExtent l="0" t="0" r="0" b="1905"/>
             <wp:docPr id="1" name="Imagen 1"/>
@@ -1060,8 +1063,11 @@
     </w:p>
     <w:p>
       <w:r>
+        <w:rPr>
+          <w:noProof/>
+        </w:rPr>
         <w:drawing>
-          <wp:inline distT="0" distB="0" distL="0" distR="0" wp14:anchorId="3F2CA31C" wp14:editId="2E7A4AA8">
+          <wp:inline distT="0" distB="0" distL="0" distR="0" wp14:anchorId="4FC79E5C" wp14:editId="3812FEFF">
             <wp:extent cx="5400040" cy="2824480"/>
             <wp:effectExtent l="0" t="0" r="0" b="0"/>
             <wp:docPr id="10" name="Imagen 10"/>
@@ -1096,8 +1102,6 @@
           </wp:inline>
         </w:drawing>
       </w:r>
-      <w:bookmarkStart w:id="4" w:name="_GoBack"/>
-      <w:bookmarkEnd w:id="4"/>
       <w:r>
         <w:rPr>
           <w:noProof/>
@@ -1106,7 +1110,7 @@
         <mc:AlternateContent>
           <mc:Choice Requires="wps">
             <w:drawing>
-              <wp:anchor distT="0" distB="0" distL="114300" distR="114300" simplePos="0" relativeHeight="251661312" behindDoc="0" locked="0" layoutInCell="1" allowOverlap="1" wp14:anchorId="248ECE93" wp14:editId="15979214">
+              <wp:anchor distT="0" distB="0" distL="114300" distR="114300" simplePos="0" relativeHeight="251661312" behindDoc="0" locked="0" layoutInCell="1" allowOverlap="1" wp14:anchorId="4BCD52BB" wp14:editId="1EEB9E76">
                 <wp:simplePos x="0" y="0"/>
                 <wp:positionH relativeFrom="column">
                   <wp:posOffset>3815715</wp:posOffset>
@@ -1213,22 +1217,22 @@
         <w:pStyle w:val="Ttulo1"/>
         <w:spacing w:after="240"/>
       </w:pPr>
-      <w:bookmarkStart w:id="5" w:name="_Toc90937893"/>
+      <w:bookmarkStart w:id="4" w:name="_Toc90937893"/>
       <w:r>
         <w:t>Administrador</w:t>
       </w:r>
-      <w:bookmarkEnd w:id="5"/>
+      <w:bookmarkEnd w:id="4"/>
     </w:p>
     <w:p/>
     <w:p>
       <w:pPr>
         <w:pStyle w:val="Ttulo1"/>
       </w:pPr>
-      <w:bookmarkStart w:id="6" w:name="_Toc90937894"/>
+      <w:bookmarkStart w:id="5" w:name="_Toc90937894"/>
       <w:r>
         <w:t>Empleado</w:t>
       </w:r>
-      <w:bookmarkEnd w:id="6"/>
+      <w:bookmarkEnd w:id="5"/>
     </w:p>
     <w:p>
       <w:pPr>
@@ -1237,8 +1241,1784 @@
         </w:rPr>
       </w:pPr>
     </w:p>
+    <w:p>
+      <w:r>
+        <w:t>2.1 MENÚ DE REGISTRO</w:t>
+      </w:r>
+    </w:p>
+    <w:p>
+      <w:r>
+        <w:t>En esta pantalla se muestra el Menú de registro con la sesión iniciada por el empleado. En esta ventana se muestran cuatro opciones: “REGISTRAR NUEVO CLIENTE”, “LISTA DE REGISTROS”, “SALIDA DE CLIENTE” Y “BUSQUEDA DE DATOS”. Finalmente se muestra una opción adicional “CERRAR SESION” para cerrar la sesión del empleado.</w:t>
+      </w:r>
+    </w:p>
+    <w:p>
+      <w:pPr>
+        <w:rPr>
+          <w:lang w:val="es-MX"/>
+        </w:rPr>
+      </w:pPr>
+      <w:r>
+        <w:rPr>
+          <w:noProof/>
+          <w:lang w:val="es-MX"/>
+        </w:rPr>
+        <w:drawing>
+          <wp:inline distT="0" distB="0" distL="0" distR="0" wp14:anchorId="7DF467A9" wp14:editId="1B01D1F3">
+            <wp:extent cx="5401310" cy="2956560"/>
+            <wp:effectExtent l="0" t="0" r="8890" b="0"/>
+            <wp:docPr id="5" name="Imagen 5"/>
+            <wp:cNvGraphicFramePr>
+              <a:graphicFrameLocks xmlns:a="http://schemas.openxmlformats.org/drawingml/2006/main" noChangeAspect="1"/>
+            </wp:cNvGraphicFramePr>
+            <a:graphic xmlns:a="http://schemas.openxmlformats.org/drawingml/2006/main">
+              <a:graphicData uri="http://schemas.openxmlformats.org/drawingml/2006/picture">
+                <pic:pic xmlns:pic="http://schemas.openxmlformats.org/drawingml/2006/picture">
+                  <pic:nvPicPr>
+                    <pic:cNvPr id="0" name="Picture 2"/>
+                    <pic:cNvPicPr>
+                      <a:picLocks noChangeAspect="1" noChangeArrowheads="1"/>
+                    </pic:cNvPicPr>
+                  </pic:nvPicPr>
+                  <pic:blipFill>
+                    <a:blip r:embed="rId10">
+                      <a:extLst>
+                        <a:ext uri="{28A0092B-C50C-407E-A947-70E740481C1C}">
+                          <a14:useLocalDpi xmlns:a14="http://schemas.microsoft.com/office/drawing/2010/main" val="0"/>
+                        </a:ext>
+                      </a:extLst>
+                    </a:blip>
+                    <a:srcRect/>
+                    <a:stretch>
+                      <a:fillRect/>
+                    </a:stretch>
+                  </pic:blipFill>
+                  <pic:spPr bwMode="auto">
+                    <a:xfrm>
+                      <a:off x="0" y="0"/>
+                      <a:ext cx="5401310" cy="2956560"/>
+                    </a:xfrm>
+                    <a:prstGeom prst="rect">
+                      <a:avLst/>
+                    </a:prstGeom>
+                    <a:noFill/>
+                  </pic:spPr>
+                </pic:pic>
+              </a:graphicData>
+            </a:graphic>
+          </wp:inline>
+        </w:drawing>
+      </w:r>
+    </w:p>
+    <w:p>
+      <w:pPr>
+        <w:rPr>
+          <w:lang w:val="es-MX"/>
+        </w:rPr>
+      </w:pPr>
+    </w:p>
+    <w:p>
+      <w:r>
+        <w:t>2</w:t>
+      </w:r>
+      <w:r>
+        <w:t>.1.1 REGISTRAR NUEVO CLIENTE</w:t>
+      </w:r>
+    </w:p>
+    <w:p>
+      <w:r>
+        <w:t xml:space="preserve">Al seleccionar la opción “REGISTRAR NUEVO CLIENTE” se mostrará </w:t>
+      </w:r>
+      <w:r>
+        <w:t>una ventana donde se deberá ingresar datos del cliente.</w:t>
+      </w:r>
+    </w:p>
+    <w:p>
+      <w:r>
+        <w:rPr>
+          <w:noProof/>
+          <w:lang w:val="es-MX"/>
+        </w:rPr>
+        <w:lastRenderedPageBreak/>
+        <mc:AlternateContent>
+          <mc:Choice Requires="wps">
+            <w:drawing>
+              <wp:anchor distT="0" distB="0" distL="114300" distR="114300" simplePos="0" relativeHeight="251663360" behindDoc="0" locked="0" layoutInCell="1" allowOverlap="1" wp14:anchorId="00E0CB14" wp14:editId="53EC41B3">
+                <wp:simplePos x="0" y="0"/>
+                <wp:positionH relativeFrom="column">
+                  <wp:posOffset>3461385</wp:posOffset>
+                </wp:positionH>
+                <wp:positionV relativeFrom="paragraph">
+                  <wp:posOffset>959485</wp:posOffset>
+                </wp:positionV>
+                <wp:extent cx="1737360" cy="373380"/>
+                <wp:effectExtent l="19050" t="19050" r="34290" b="45720"/>
+                <wp:wrapNone/>
+                <wp:docPr id="12" name="Rectángulo: esquinas redondeadas 12"/>
+                <wp:cNvGraphicFramePr/>
+                <a:graphic xmlns:a="http://schemas.openxmlformats.org/drawingml/2006/main">
+                  <a:graphicData uri="http://schemas.microsoft.com/office/word/2010/wordprocessingShape">
+                    <wps:wsp>
+                      <wps:cNvSpPr/>
+                      <wps:spPr>
+                        <a:xfrm>
+                          <a:off x="0" y="0"/>
+                          <a:ext cx="1737360" cy="373380"/>
+                        </a:xfrm>
+                        <a:prstGeom prst="roundRect">
+                          <a:avLst/>
+                        </a:prstGeom>
+                        <a:noFill/>
+                        <a:ln w="57150">
+                          <a:solidFill>
+                            <a:srgbClr val="FF0000"/>
+                          </a:solidFill>
+                        </a:ln>
+                      </wps:spPr>
+                      <wps:style>
+                        <a:lnRef idx="2">
+                          <a:schemeClr val="accent6"/>
+                        </a:lnRef>
+                        <a:fillRef idx="1">
+                          <a:schemeClr val="lt1"/>
+                        </a:fillRef>
+                        <a:effectRef idx="0">
+                          <a:schemeClr val="accent6"/>
+                        </a:effectRef>
+                        <a:fontRef idx="minor">
+                          <a:schemeClr val="dk1"/>
+                        </a:fontRef>
+                      </wps:style>
+                      <wps:bodyPr rot="0" spcFirstLastPara="0" vertOverflow="overflow" horzOverflow="overflow" vert="horz" wrap="square" lIns="91440" tIns="45720" rIns="91440" bIns="45720" numCol="1" spcCol="0" rtlCol="0" fromWordArt="0" anchor="ctr" anchorCtr="0" forceAA="0" compatLnSpc="1">
+                        <a:prstTxWarp prst="textNoShape">
+                          <a:avLst/>
+                        </a:prstTxWarp>
+                        <a:noAutofit/>
+                      </wps:bodyPr>
+                    </wps:wsp>
+                  </a:graphicData>
+                </a:graphic>
+              </wp:anchor>
+            </w:drawing>
+          </mc:Choice>
+          <mc:Fallback>
+            <w:pict>
+              <v:roundrect w14:anchorId="54C88224" id="Rectángulo: esquinas redondeadas 12" o:spid="_x0000_s1026" style="position:absolute;margin-left:272.55pt;margin-top:75.55pt;width:136.8pt;height:29.4pt;z-index:251663360;visibility:visible;mso-wrap-style:square;mso-wrap-distance-left:9pt;mso-wrap-distance-top:0;mso-wrap-distance-right:9pt;mso-wrap-distance-bottom:0;mso-position-horizontal:absolute;mso-position-horizontal-relative:text;mso-position-vertical:absolute;mso-position-vertical-relative:text;v-text-anchor:middle" arcsize="10923f" o:gfxdata="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" filled="f" strokecolor="red" strokeweight="4.5pt">
+                <v:stroke joinstyle="miter"/>
+              </v:roundrect>
+            </w:pict>
+          </mc:Fallback>
+        </mc:AlternateContent>
+      </w:r>
+      <w:r>
+        <w:rPr>
+          <w:noProof/>
+          <w:lang w:val="es-MX"/>
+        </w:rPr>
+        <w:drawing>
+          <wp:inline distT="0" distB="0" distL="0" distR="0" wp14:anchorId="19E24522" wp14:editId="45FBA3DC">
+            <wp:extent cx="5400040" cy="2955290"/>
+            <wp:effectExtent l="0" t="0" r="0" b="0"/>
+            <wp:docPr id="9" name="Imagen 9" descr="Diagrama&#10;&#10;Descripción generada automáticamente"/>
+            <wp:cNvGraphicFramePr>
+              <a:graphicFrameLocks xmlns:a="http://schemas.openxmlformats.org/drawingml/2006/main" noChangeAspect="1"/>
+            </wp:cNvGraphicFramePr>
+            <a:graphic xmlns:a="http://schemas.openxmlformats.org/drawingml/2006/main">
+              <a:graphicData uri="http://schemas.openxmlformats.org/drawingml/2006/picture">
+                <pic:pic xmlns:pic="http://schemas.openxmlformats.org/drawingml/2006/picture">
+                  <pic:nvPicPr>
+                    <pic:cNvPr id="7" name="Imagen 7" descr="Diagrama&#10;&#10;Descripción generada automáticamente"/>
+                    <pic:cNvPicPr>
+                      <a:picLocks noChangeAspect="1" noChangeArrowheads="1"/>
+                    </pic:cNvPicPr>
+                  </pic:nvPicPr>
+                  <pic:blipFill>
+                    <a:blip r:embed="rId10">
+                      <a:extLst>
+                        <a:ext uri="{28A0092B-C50C-407E-A947-70E740481C1C}">
+                          <a14:useLocalDpi xmlns:a14="http://schemas.microsoft.com/office/drawing/2010/main" val="0"/>
+                        </a:ext>
+                      </a:extLst>
+                    </a:blip>
+                    <a:srcRect/>
+                    <a:stretch>
+                      <a:fillRect/>
+                    </a:stretch>
+                  </pic:blipFill>
+                  <pic:spPr bwMode="auto">
+                    <a:xfrm>
+                      <a:off x="0" y="0"/>
+                      <a:ext cx="5400040" cy="2955290"/>
+                    </a:xfrm>
+                    <a:prstGeom prst="rect">
+                      <a:avLst/>
+                    </a:prstGeom>
+                    <a:noFill/>
+                  </pic:spPr>
+                </pic:pic>
+              </a:graphicData>
+            </a:graphic>
+          </wp:inline>
+        </w:drawing>
+      </w:r>
+    </w:p>
+    <w:p/>
+    <w:p>
+      <w:r>
+        <w:t>Se procede a rellenar los campos mostrados, siendo estos referentes al cliente, “NOMBRE”, “APELLIDOS”, “DNI” y “TELEFONO”.</w:t>
+      </w:r>
+    </w:p>
+    <w:p>
+      <w:r>
+        <w:rPr>
+          <w:noProof/>
+        </w:rPr>
+        <mc:AlternateContent>
+          <mc:Choice Requires="wps">
+            <w:drawing>
+              <wp:anchor distT="0" distB="0" distL="114300" distR="114300" simplePos="0" relativeHeight="251664384" behindDoc="0" locked="0" layoutInCell="1" allowOverlap="1" wp14:anchorId="37FBC889" wp14:editId="0946A806">
+                <wp:simplePos x="0" y="0"/>
+                <wp:positionH relativeFrom="column">
+                  <wp:posOffset>2653665</wp:posOffset>
+                </wp:positionH>
+                <wp:positionV relativeFrom="paragraph">
+                  <wp:posOffset>349885</wp:posOffset>
+                </wp:positionV>
+                <wp:extent cx="2548890" cy="746760"/>
+                <wp:effectExtent l="19050" t="19050" r="41910" b="34290"/>
+                <wp:wrapNone/>
+                <wp:docPr id="13" name="Rectángulo: esquinas redondeadas 13"/>
+                <wp:cNvGraphicFramePr/>
+                <a:graphic xmlns:a="http://schemas.openxmlformats.org/drawingml/2006/main">
+                  <a:graphicData uri="http://schemas.microsoft.com/office/word/2010/wordprocessingShape">
+                    <wps:wsp>
+                      <wps:cNvSpPr/>
+                      <wps:spPr>
+                        <a:xfrm>
+                          <a:off x="0" y="0"/>
+                          <a:ext cx="2548890" cy="746760"/>
+                        </a:xfrm>
+                        <a:prstGeom prst="roundRect">
+                          <a:avLst/>
+                        </a:prstGeom>
+                        <a:noFill/>
+                        <a:ln w="57150">
+                          <a:solidFill>
+                            <a:srgbClr val="FF0000"/>
+                          </a:solidFill>
+                        </a:ln>
+                      </wps:spPr>
+                      <wps:style>
+                        <a:lnRef idx="2">
+                          <a:schemeClr val="accent6"/>
+                        </a:lnRef>
+                        <a:fillRef idx="1">
+                          <a:schemeClr val="lt1"/>
+                        </a:fillRef>
+                        <a:effectRef idx="0">
+                          <a:schemeClr val="accent6"/>
+                        </a:effectRef>
+                        <a:fontRef idx="minor">
+                          <a:schemeClr val="dk1"/>
+                        </a:fontRef>
+                      </wps:style>
+                      <wps:bodyPr rot="0" spcFirstLastPara="0" vertOverflow="overflow" horzOverflow="overflow" vert="horz" wrap="square" lIns="91440" tIns="45720" rIns="91440" bIns="45720" numCol="1" spcCol="0" rtlCol="0" fromWordArt="0" anchor="ctr" anchorCtr="0" forceAA="0" compatLnSpc="1">
+                        <a:prstTxWarp prst="textNoShape">
+                          <a:avLst/>
+                        </a:prstTxWarp>
+                        <a:noAutofit/>
+                      </wps:bodyPr>
+                    </wps:wsp>
+                  </a:graphicData>
+                </a:graphic>
+              </wp:anchor>
+            </w:drawing>
+          </mc:Choice>
+          <mc:Fallback>
+            <w:pict>
+              <v:roundrect w14:anchorId="6EB7A189" id="Rectángulo: esquinas redondeadas 13" o:spid="_x0000_s1026" style="position:absolute;margin-left:208.95pt;margin-top:27.55pt;width:200.7pt;height:58.8pt;z-index:251664384;visibility:visible;mso-wrap-style:square;mso-wrap-distance-left:9pt;mso-wrap-distance-top:0;mso-wrap-distance-right:9pt;mso-wrap-distance-bottom:0;mso-position-horizontal:absolute;mso-position-horizontal-relative:text;mso-position-vertical:absolute;mso-position-vertical-relative:text;v-text-anchor:middle" arcsize="10923f" o:gfxdata="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" filled="f" strokecolor="red" strokeweight="4.5pt">
+                <v:stroke joinstyle="miter"/>
+              </v:roundrect>
+            </w:pict>
+          </mc:Fallback>
+        </mc:AlternateContent>
+      </w:r>
+      <w:r>
+        <w:rPr>
+          <w:noProof/>
+        </w:rPr>
+        <w:drawing>
+          <wp:inline distT="0" distB="0" distL="0" distR="0" wp14:anchorId="45897B6F" wp14:editId="79A32922">
+            <wp:extent cx="5400040" cy="3563620"/>
+            <wp:effectExtent l="0" t="0" r="0" b="0"/>
+            <wp:docPr id="4" name="Imagen 4" descr="Interfaz de usuario gráfica, Aplicación&#10;&#10;Descripción generada automáticamente"/>
+            <wp:cNvGraphicFramePr>
+              <a:graphicFrameLocks xmlns:a="http://schemas.openxmlformats.org/drawingml/2006/main" noChangeAspect="1"/>
+            </wp:cNvGraphicFramePr>
+            <a:graphic xmlns:a="http://schemas.openxmlformats.org/drawingml/2006/main">
+              <a:graphicData uri="http://schemas.openxmlformats.org/drawingml/2006/picture">
+                <pic:pic xmlns:pic="http://schemas.openxmlformats.org/drawingml/2006/picture">
+                  <pic:nvPicPr>
+                    <pic:cNvPr id="4" name="Imagen 4" descr="Interfaz de usuario gráfica, Aplicación&#10;&#10;Descripción generada automáticamente"/>
+                    <pic:cNvPicPr/>
+                  </pic:nvPicPr>
+                  <pic:blipFill>
+                    <a:blip r:embed="rId11"/>
+                    <a:stretch>
+                      <a:fillRect/>
+                    </a:stretch>
+                  </pic:blipFill>
+                  <pic:spPr>
+                    <a:xfrm>
+                      <a:off x="0" y="0"/>
+                      <a:ext cx="5400040" cy="3563620"/>
+                    </a:xfrm>
+                    <a:prstGeom prst="rect">
+                      <a:avLst/>
+                    </a:prstGeom>
+                  </pic:spPr>
+                </pic:pic>
+              </a:graphicData>
+            </a:graphic>
+          </wp:inline>
+        </w:drawing>
+      </w:r>
+    </w:p>
+    <w:p/>
+    <w:p>
+      <w:r>
+        <w:t>En segundo lugar, se procede a completar los campos referentes al vehículo, siendo estos, “PLACA”, “MARCA” y “MODELO”.</w:t>
+      </w:r>
+    </w:p>
+    <w:p>
+      <w:r>
+        <w:rPr>
+          <w:noProof/>
+        </w:rPr>
+        <w:lastRenderedPageBreak/>
+        <mc:AlternateContent>
+          <mc:Choice Requires="wps">
+            <w:drawing>
+              <wp:anchor distT="0" distB="0" distL="114300" distR="114300" simplePos="0" relativeHeight="251665408" behindDoc="0" locked="0" layoutInCell="1" allowOverlap="1" wp14:anchorId="1D3B4405" wp14:editId="0ACC7B45">
+                <wp:simplePos x="0" y="0"/>
+                <wp:positionH relativeFrom="column">
+                  <wp:posOffset>2566035</wp:posOffset>
+                </wp:positionH>
+                <wp:positionV relativeFrom="paragraph">
+                  <wp:posOffset>1489075</wp:posOffset>
+                </wp:positionV>
+                <wp:extent cx="1032510" cy="803910"/>
+                <wp:effectExtent l="19050" t="19050" r="34290" b="34290"/>
+                <wp:wrapNone/>
+                <wp:docPr id="16" name="Rectángulo: esquinas redondeadas 16"/>
+                <wp:cNvGraphicFramePr/>
+                <a:graphic xmlns:a="http://schemas.openxmlformats.org/drawingml/2006/main">
+                  <a:graphicData uri="http://schemas.microsoft.com/office/word/2010/wordprocessingShape">
+                    <wps:wsp>
+                      <wps:cNvSpPr/>
+                      <wps:spPr>
+                        <a:xfrm>
+                          <a:off x="0" y="0"/>
+                          <a:ext cx="1032510" cy="803910"/>
+                        </a:xfrm>
+                        <a:prstGeom prst="roundRect">
+                          <a:avLst/>
+                        </a:prstGeom>
+                        <a:noFill/>
+                        <a:ln w="57150">
+                          <a:solidFill>
+                            <a:srgbClr val="FF0000"/>
+                          </a:solidFill>
+                        </a:ln>
+                      </wps:spPr>
+                      <wps:style>
+                        <a:lnRef idx="2">
+                          <a:schemeClr val="accent1">
+                            <a:shade val="50000"/>
+                          </a:schemeClr>
+                        </a:lnRef>
+                        <a:fillRef idx="1">
+                          <a:schemeClr val="accent1"/>
+                        </a:fillRef>
+                        <a:effectRef idx="0">
+                          <a:schemeClr val="accent1"/>
+                        </a:effectRef>
+                        <a:fontRef idx="minor">
+                          <a:schemeClr val="lt1"/>
+                        </a:fontRef>
+                      </wps:style>
+                      <wps:bodyPr rot="0" spcFirstLastPara="0" vertOverflow="overflow" horzOverflow="overflow" vert="horz" wrap="square" lIns="91440" tIns="45720" rIns="91440" bIns="45720" numCol="1" spcCol="0" rtlCol="0" fromWordArt="0" anchor="ctr" anchorCtr="0" forceAA="0" compatLnSpc="1">
+                        <a:prstTxWarp prst="textNoShape">
+                          <a:avLst/>
+                        </a:prstTxWarp>
+                        <a:noAutofit/>
+                      </wps:bodyPr>
+                    </wps:wsp>
+                  </a:graphicData>
+                </a:graphic>
+                <wp14:sizeRelH relativeFrom="margin">
+                  <wp14:pctWidth>0</wp14:pctWidth>
+                </wp14:sizeRelH>
+                <wp14:sizeRelV relativeFrom="margin">
+                  <wp14:pctHeight>0</wp14:pctHeight>
+                </wp14:sizeRelV>
+              </wp:anchor>
+            </w:drawing>
+          </mc:Choice>
+          <mc:Fallback>
+            <w:pict>
+              <v:roundrect w14:anchorId="329E166A" id="Rectángulo: esquinas redondeadas 16" o:spid="_x0000_s1026" style="position:absolute;margin-left:202.05pt;margin-top:117.25pt;width:81.3pt;height:63.3pt;z-index:251665408;visibility:visible;mso-wrap-style:square;mso-width-percent:0;mso-height-percent:0;mso-wrap-distance-left:9pt;mso-wrap-distance-top:0;mso-wrap-distance-right:9pt;mso-wrap-distance-bottom:0;mso-position-horizontal:absolute;mso-position-horizontal-relative:text;mso-position-vertical:absolute;mso-position-vertical-relative:text;mso-width-percent:0;mso-height-percent:0;mso-width-relative:margin;mso-height-relative:margin;v-text-anchor:middle" arcsize="10923f" o:gfxdata="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" filled="f" strokecolor="red" strokeweight="4.5pt">
+                <v:stroke joinstyle="miter"/>
+              </v:roundrect>
+            </w:pict>
+          </mc:Fallback>
+        </mc:AlternateContent>
+      </w:r>
+      <w:r>
+        <w:rPr>
+          <w:noProof/>
+        </w:rPr>
+        <w:drawing>
+          <wp:inline distT="0" distB="0" distL="0" distR="0" wp14:anchorId="5AC7219E" wp14:editId="7CCDD62A">
+            <wp:extent cx="5400040" cy="3563620"/>
+            <wp:effectExtent l="0" t="0" r="0" b="0"/>
+            <wp:docPr id="14" name="Imagen 14" descr="Interfaz de usuario gráfica, Aplicación&#10;&#10;Descripción generada automáticamente"/>
+            <wp:cNvGraphicFramePr>
+              <a:graphicFrameLocks xmlns:a="http://schemas.openxmlformats.org/drawingml/2006/main" noChangeAspect="1"/>
+            </wp:cNvGraphicFramePr>
+            <a:graphic xmlns:a="http://schemas.openxmlformats.org/drawingml/2006/main">
+              <a:graphicData uri="http://schemas.openxmlformats.org/drawingml/2006/picture">
+                <pic:pic xmlns:pic="http://schemas.openxmlformats.org/drawingml/2006/picture">
+                  <pic:nvPicPr>
+                    <pic:cNvPr id="14" name="Imagen 14" descr="Interfaz de usuario gráfica, Aplicación&#10;&#10;Descripción generada automáticamente"/>
+                    <pic:cNvPicPr/>
+                  </pic:nvPicPr>
+                  <pic:blipFill>
+                    <a:blip r:embed="rId11"/>
+                    <a:stretch>
+                      <a:fillRect/>
+                    </a:stretch>
+                  </pic:blipFill>
+                  <pic:spPr>
+                    <a:xfrm>
+                      <a:off x="0" y="0"/>
+                      <a:ext cx="5400040" cy="3563620"/>
+                    </a:xfrm>
+                    <a:prstGeom prst="rect">
+                      <a:avLst/>
+                    </a:prstGeom>
+                  </pic:spPr>
+                </pic:pic>
+              </a:graphicData>
+            </a:graphic>
+          </wp:inline>
+        </w:drawing>
+      </w:r>
+    </w:p>
+    <w:p/>
+    <w:p>
+      <w:r>
+        <w:t xml:space="preserve">Finalmente, en la sección izquierda, se elige el estacionamiento disponible haciendo </w:t>
+      </w:r>
+      <w:proofErr w:type="spellStart"/>
+      <w:proofErr w:type="gramStart"/>
+      <w:r>
+        <w:t>click</w:t>
+      </w:r>
+      <w:proofErr w:type="spellEnd"/>
+      <w:proofErr w:type="gramEnd"/>
+      <w:r>
+        <w:t xml:space="preserve"> en </w:t>
+      </w:r>
+      <w:r>
+        <w:t>la lista desplegable</w:t>
+      </w:r>
+      <w:r>
+        <w:t xml:space="preserve"> el estacionamiento requerido, para registrar los datos</w:t>
+      </w:r>
+      <w:r>
+        <w:t>.</w:t>
+      </w:r>
+      <w:r>
+        <w:t xml:space="preserve"> </w:t>
+      </w:r>
+    </w:p>
+    <w:p>
+      <w:r>
+        <w:rPr>
+          <w:noProof/>
+        </w:rPr>
+        <mc:AlternateContent>
+          <mc:Choice Requires="wps">
+            <w:drawing>
+              <wp:anchor distT="0" distB="0" distL="114300" distR="114300" simplePos="0" relativeHeight="251666432" behindDoc="0" locked="0" layoutInCell="1" allowOverlap="1" wp14:anchorId="0C3E20CD" wp14:editId="1F97F9CE">
+                <wp:simplePos x="0" y="0"/>
+                <wp:positionH relativeFrom="column">
+                  <wp:posOffset>146685</wp:posOffset>
+                </wp:positionH>
+                <wp:positionV relativeFrom="paragraph">
+                  <wp:posOffset>770255</wp:posOffset>
+                </wp:positionV>
+                <wp:extent cx="1684020" cy="312420"/>
+                <wp:effectExtent l="19050" t="19050" r="30480" b="30480"/>
+                <wp:wrapNone/>
+                <wp:docPr id="18" name="Rectángulo: esquinas redondeadas 18"/>
+                <wp:cNvGraphicFramePr/>
+                <a:graphic xmlns:a="http://schemas.openxmlformats.org/drawingml/2006/main">
+                  <a:graphicData uri="http://schemas.microsoft.com/office/word/2010/wordprocessingShape">
+                    <wps:wsp>
+                      <wps:cNvSpPr/>
+                      <wps:spPr>
+                        <a:xfrm>
+                          <a:off x="0" y="0"/>
+                          <a:ext cx="1684020" cy="312420"/>
+                        </a:xfrm>
+                        <a:prstGeom prst="roundRect">
+                          <a:avLst/>
+                        </a:prstGeom>
+                        <a:noFill/>
+                        <a:ln w="57150">
+                          <a:solidFill>
+                            <a:srgbClr val="FF0000"/>
+                          </a:solidFill>
+                        </a:ln>
+                      </wps:spPr>
+                      <wps:style>
+                        <a:lnRef idx="2">
+                          <a:schemeClr val="accent6"/>
+                        </a:lnRef>
+                        <a:fillRef idx="1">
+                          <a:schemeClr val="lt1"/>
+                        </a:fillRef>
+                        <a:effectRef idx="0">
+                          <a:schemeClr val="accent6"/>
+                        </a:effectRef>
+                        <a:fontRef idx="minor">
+                          <a:schemeClr val="dk1"/>
+                        </a:fontRef>
+                      </wps:style>
+                      <wps:bodyPr rot="0" spcFirstLastPara="0" vertOverflow="overflow" horzOverflow="overflow" vert="horz" wrap="square" lIns="91440" tIns="45720" rIns="91440" bIns="45720" numCol="1" spcCol="0" rtlCol="0" fromWordArt="0" anchor="ctr" anchorCtr="0" forceAA="0" compatLnSpc="1">
+                        <a:prstTxWarp prst="textNoShape">
+                          <a:avLst/>
+                        </a:prstTxWarp>
+                        <a:noAutofit/>
+                      </wps:bodyPr>
+                    </wps:wsp>
+                  </a:graphicData>
+                </a:graphic>
+              </wp:anchor>
+            </w:drawing>
+          </mc:Choice>
+          <mc:Fallback>
+            <w:pict>
+              <v:roundrect w14:anchorId="6DE33AEF" id="Rectángulo: esquinas redondeadas 18" o:spid="_x0000_s1026" style="position:absolute;margin-left:11.55pt;margin-top:60.65pt;width:132.6pt;height:24.6pt;z-index:251666432;visibility:visible;mso-wrap-style:square;mso-wrap-distance-left:9pt;mso-wrap-distance-top:0;mso-wrap-distance-right:9pt;mso-wrap-distance-bottom:0;mso-position-horizontal:absolute;mso-position-horizontal-relative:text;mso-position-vertical:absolute;mso-position-vertical-relative:text;v-text-anchor:middle" arcsize="10923f" o:gfxdata="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" filled="f" strokecolor="red" strokeweight="4.5pt">
+                <v:stroke joinstyle="miter"/>
+              </v:roundrect>
+            </w:pict>
+          </mc:Fallback>
+        </mc:AlternateContent>
+      </w:r>
+      <w:r>
+        <w:rPr>
+          <w:noProof/>
+        </w:rPr>
+        <w:drawing>
+          <wp:inline distT="0" distB="0" distL="0" distR="0" wp14:anchorId="21C12F81" wp14:editId="24A3748F">
+            <wp:extent cx="5400040" cy="3564255"/>
+            <wp:effectExtent l="0" t="0" r="0" b="0"/>
+            <wp:docPr id="17" name="Imagen 17" descr="Interfaz de usuario gráfica, Aplicación&#10;&#10;Descripción generada automáticamente"/>
+            <wp:cNvGraphicFramePr>
+              <a:graphicFrameLocks xmlns:a="http://schemas.openxmlformats.org/drawingml/2006/main" noChangeAspect="1"/>
+            </wp:cNvGraphicFramePr>
+            <a:graphic xmlns:a="http://schemas.openxmlformats.org/drawingml/2006/main">
+              <a:graphicData uri="http://schemas.openxmlformats.org/drawingml/2006/picture">
+                <pic:pic xmlns:pic="http://schemas.openxmlformats.org/drawingml/2006/picture">
+                  <pic:nvPicPr>
+                    <pic:cNvPr id="17" name="Imagen 17" descr="Interfaz de usuario gráfica, Aplicación&#10;&#10;Descripción generada automáticamente"/>
+                    <pic:cNvPicPr/>
+                  </pic:nvPicPr>
+                  <pic:blipFill rotWithShape="1">
+                    <a:blip r:embed="rId12"/>
+                    <a:srcRect l="17639" t="9280" r="17592" b="14716"/>
+                    <a:stretch/>
+                  </pic:blipFill>
+                  <pic:spPr bwMode="auto">
+                    <a:xfrm>
+                      <a:off x="0" y="0"/>
+                      <a:ext cx="5400040" cy="3564255"/>
+                    </a:xfrm>
+                    <a:prstGeom prst="rect">
+                      <a:avLst/>
+                    </a:prstGeom>
+                    <a:ln>
+                      <a:noFill/>
+                    </a:ln>
+                    <a:extLst>
+                      <a:ext uri="{53640926-AAD7-44D8-BBD7-CCE9431645EC}">
+                        <a14:shadowObscured xmlns:a14="http://schemas.microsoft.com/office/drawing/2010/main"/>
+                      </a:ext>
+                    </a:extLst>
+                  </pic:spPr>
+                </pic:pic>
+              </a:graphicData>
+            </a:graphic>
+          </wp:inline>
+        </w:drawing>
+      </w:r>
+    </w:p>
+    <w:p>
+      <w:r>
+        <w:t>Para seleccionar el estacionamiento que se eligió,</w:t>
+      </w:r>
+      <w:r>
+        <w:t xml:space="preserve"> se</w:t>
+      </w:r>
+      <w:r>
+        <w:t xml:space="preserve"> procede a</w:t>
+      </w:r>
+      <w:r>
+        <w:t xml:space="preserve"> da</w:t>
+      </w:r>
+      <w:r>
+        <w:t>r</w:t>
+      </w:r>
+      <w:r>
+        <w:t xml:space="preserve"> </w:t>
+      </w:r>
+      <w:proofErr w:type="spellStart"/>
+      <w:r>
+        <w:t>click</w:t>
+      </w:r>
+      <w:proofErr w:type="spellEnd"/>
+      <w:r>
+        <w:t xml:space="preserve"> en el botón “SELECCIONAR ESTACIONAMIENTO”,</w:t>
+      </w:r>
+      <w:r>
+        <w:t xml:space="preserve"> luego se mostrará </w:t>
+      </w:r>
+      <w:proofErr w:type="gramStart"/>
+      <w:r>
+        <w:t>un ventana</w:t>
+      </w:r>
+      <w:proofErr w:type="gramEnd"/>
+      <w:r>
+        <w:t xml:space="preserve"> indicando el estacionamiento elegido, se procederá a dar </w:t>
+      </w:r>
+      <w:proofErr w:type="spellStart"/>
+      <w:r>
+        <w:t>click</w:t>
+      </w:r>
+      <w:proofErr w:type="spellEnd"/>
+      <w:r>
+        <w:t xml:space="preserve"> en “OK”, además</w:t>
+      </w:r>
+      <w:r>
+        <w:t xml:space="preserve"> esto mostrar</w:t>
+      </w:r>
+      <w:r>
+        <w:t>á</w:t>
+      </w:r>
+      <w:r>
+        <w:t xml:space="preserve"> en la sección de ENTRADA DE VEHICULO el estacionamiento elegido. </w:t>
+      </w:r>
+    </w:p>
+    <w:p/>
+    <w:p/>
+    <w:p>
+      <w:r>
+        <w:rPr>
+          <w:noProof/>
+        </w:rPr>
+        <mc:AlternateContent>
+          <mc:Choice Requires="wps">
+            <w:drawing>
+              <wp:anchor distT="0" distB="0" distL="114300" distR="114300" simplePos="0" relativeHeight="251668480" behindDoc="0" locked="0" layoutInCell="1" allowOverlap="1" wp14:anchorId="776F6ACE" wp14:editId="6231E3E3">
+                <wp:simplePos x="0" y="0"/>
+                <wp:positionH relativeFrom="column">
+                  <wp:posOffset>3080385</wp:posOffset>
+                </wp:positionH>
+                <wp:positionV relativeFrom="paragraph">
+                  <wp:posOffset>2727325</wp:posOffset>
+                </wp:positionV>
+                <wp:extent cx="373380" cy="304800"/>
+                <wp:effectExtent l="19050" t="19050" r="45720" b="38100"/>
+                <wp:wrapNone/>
+                <wp:docPr id="22" name="Rectángulo: esquinas redondeadas 22"/>
+                <wp:cNvGraphicFramePr/>
+                <a:graphic xmlns:a="http://schemas.openxmlformats.org/drawingml/2006/main">
+                  <a:graphicData uri="http://schemas.microsoft.com/office/word/2010/wordprocessingShape">
+                    <wps:wsp>
+                      <wps:cNvSpPr/>
+                      <wps:spPr>
+                        <a:xfrm>
+                          <a:off x="0" y="0"/>
+                          <a:ext cx="373380" cy="304800"/>
+                        </a:xfrm>
+                        <a:prstGeom prst="roundRect">
+                          <a:avLst/>
+                        </a:prstGeom>
+                        <a:noFill/>
+                        <a:ln w="57150">
+                          <a:solidFill>
+                            <a:srgbClr val="FF0000"/>
+                          </a:solidFill>
+                        </a:ln>
+                      </wps:spPr>
+                      <wps:style>
+                        <a:lnRef idx="2">
+                          <a:schemeClr val="accent1">
+                            <a:shade val="50000"/>
+                          </a:schemeClr>
+                        </a:lnRef>
+                        <a:fillRef idx="1">
+                          <a:schemeClr val="accent1"/>
+                        </a:fillRef>
+                        <a:effectRef idx="0">
+                          <a:schemeClr val="accent1"/>
+                        </a:effectRef>
+                        <a:fontRef idx="minor">
+                          <a:schemeClr val="lt1"/>
+                        </a:fontRef>
+                      </wps:style>
+                      <wps:bodyPr rot="0" spcFirstLastPara="0" vertOverflow="overflow" horzOverflow="overflow" vert="horz" wrap="square" lIns="91440" tIns="45720" rIns="91440" bIns="45720" numCol="1" spcCol="0" rtlCol="0" fromWordArt="0" anchor="ctr" anchorCtr="0" forceAA="0" compatLnSpc="1">
+                        <a:prstTxWarp prst="textNoShape">
+                          <a:avLst/>
+                        </a:prstTxWarp>
+                        <a:noAutofit/>
+                      </wps:bodyPr>
+                    </wps:wsp>
+                  </a:graphicData>
+                </a:graphic>
+              </wp:anchor>
+            </w:drawing>
+          </mc:Choice>
+          <mc:Fallback>
+            <w:pict>
+              <v:roundrect w14:anchorId="3D522BC0" id="Rectángulo: esquinas redondeadas 22" o:spid="_x0000_s1026" style="position:absolute;margin-left:242.55pt;margin-top:214.75pt;width:29.4pt;height:24pt;z-index:251668480;visibility:visible;mso-wrap-style:square;mso-wrap-distance-left:9pt;mso-wrap-distance-top:0;mso-wrap-distance-right:9pt;mso-wrap-distance-bottom:0;mso-position-horizontal:absolute;mso-position-horizontal-relative:text;mso-position-vertical:absolute;mso-position-vertical-relative:text;v-text-anchor:middle" arcsize="10923f" o:gfxdata="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" filled="f" strokecolor="red" strokeweight="4.5pt">
+                <v:stroke joinstyle="miter"/>
+              </v:roundrect>
+            </w:pict>
+          </mc:Fallback>
+        </mc:AlternateContent>
+      </w:r>
+      <w:r>
+        <w:rPr>
+          <w:noProof/>
+        </w:rPr>
+        <mc:AlternateContent>
+          <mc:Choice Requires="wps">
+            <w:drawing>
+              <wp:anchor distT="0" distB="0" distL="114300" distR="114300" simplePos="0" relativeHeight="251667456" behindDoc="0" locked="0" layoutInCell="1" allowOverlap="1" wp14:anchorId="29C5688B" wp14:editId="6C67BC3C">
+                <wp:simplePos x="0" y="0"/>
+                <wp:positionH relativeFrom="column">
+                  <wp:posOffset>139065</wp:posOffset>
+                </wp:positionH>
+                <wp:positionV relativeFrom="paragraph">
+                  <wp:posOffset>2651125</wp:posOffset>
+                </wp:positionV>
+                <wp:extent cx="1714500" cy="350520"/>
+                <wp:effectExtent l="19050" t="19050" r="38100" b="30480"/>
+                <wp:wrapNone/>
+                <wp:docPr id="21" name="Rectángulo: esquinas redondeadas 21"/>
+                <wp:cNvGraphicFramePr/>
+                <a:graphic xmlns:a="http://schemas.openxmlformats.org/drawingml/2006/main">
+                  <a:graphicData uri="http://schemas.microsoft.com/office/word/2010/wordprocessingShape">
+                    <wps:wsp>
+                      <wps:cNvSpPr/>
+                      <wps:spPr>
+                        <a:xfrm>
+                          <a:off x="0" y="0"/>
+                          <a:ext cx="1714500" cy="350520"/>
+                        </a:xfrm>
+                        <a:prstGeom prst="roundRect">
+                          <a:avLst/>
+                        </a:prstGeom>
+                        <a:noFill/>
+                        <a:ln w="57150">
+                          <a:solidFill>
+                            <a:srgbClr val="FF0000"/>
+                          </a:solidFill>
+                        </a:ln>
+                      </wps:spPr>
+                      <wps:style>
+                        <a:lnRef idx="2">
+                          <a:schemeClr val="accent1">
+                            <a:shade val="50000"/>
+                          </a:schemeClr>
+                        </a:lnRef>
+                        <a:fillRef idx="1">
+                          <a:schemeClr val="accent1"/>
+                        </a:fillRef>
+                        <a:effectRef idx="0">
+                          <a:schemeClr val="accent1"/>
+                        </a:effectRef>
+                        <a:fontRef idx="minor">
+                          <a:schemeClr val="lt1"/>
+                        </a:fontRef>
+                      </wps:style>
+                      <wps:bodyPr rot="0" spcFirstLastPara="0" vertOverflow="overflow" horzOverflow="overflow" vert="horz" wrap="square" lIns="91440" tIns="45720" rIns="91440" bIns="45720" numCol="1" spcCol="0" rtlCol="0" fromWordArt="0" anchor="ctr" anchorCtr="0" forceAA="0" compatLnSpc="1">
+                        <a:prstTxWarp prst="textNoShape">
+                          <a:avLst/>
+                        </a:prstTxWarp>
+                        <a:noAutofit/>
+                      </wps:bodyPr>
+                    </wps:wsp>
+                  </a:graphicData>
+                </a:graphic>
+              </wp:anchor>
+            </w:drawing>
+          </mc:Choice>
+          <mc:Fallback>
+            <w:pict>
+              <v:roundrect w14:anchorId="6FA30806" id="Rectángulo: esquinas redondeadas 21" o:spid="_x0000_s1026" style="position:absolute;margin-left:10.95pt;margin-top:208.75pt;width:135pt;height:27.6pt;z-index:251667456;visibility:visible;mso-wrap-style:square;mso-wrap-distance-left:9pt;mso-wrap-distance-top:0;mso-wrap-distance-right:9pt;mso-wrap-distance-bottom:0;mso-position-horizontal:absolute;mso-position-horizontal-relative:text;mso-position-vertical:absolute;mso-position-vertical-relative:text;v-text-anchor:middle" arcsize="10923f" o:gfxdata="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" filled="f" strokecolor="red" strokeweight="4.5pt">
+                <v:stroke joinstyle="miter"/>
+              </v:roundrect>
+            </w:pict>
+          </mc:Fallback>
+        </mc:AlternateContent>
+      </w:r>
+      <w:r>
+        <w:rPr>
+          <w:noProof/>
+        </w:rPr>
+        <w:drawing>
+          <wp:inline distT="0" distB="0" distL="0" distR="0" wp14:anchorId="279FFFB9" wp14:editId="384B7C67">
+            <wp:extent cx="5400040" cy="3564255"/>
+            <wp:effectExtent l="0" t="0" r="0" b="0"/>
+            <wp:docPr id="19" name="Imagen 19" descr="Interfaz de usuario gráfica, Aplicación&#10;&#10;Descripción generada automáticamente"/>
+            <wp:cNvGraphicFramePr>
+              <a:graphicFrameLocks xmlns:a="http://schemas.openxmlformats.org/drawingml/2006/main" noChangeAspect="1"/>
+            </wp:cNvGraphicFramePr>
+            <a:graphic xmlns:a="http://schemas.openxmlformats.org/drawingml/2006/main">
+              <a:graphicData uri="http://schemas.openxmlformats.org/drawingml/2006/picture">
+                <pic:pic xmlns:pic="http://schemas.openxmlformats.org/drawingml/2006/picture">
+                  <pic:nvPicPr>
+                    <pic:cNvPr id="17" name="Imagen 17" descr="Interfaz de usuario gráfica, Aplicación&#10;&#10;Descripción generada automáticamente"/>
+                    <pic:cNvPicPr/>
+                  </pic:nvPicPr>
+                  <pic:blipFill rotWithShape="1">
+                    <a:blip r:embed="rId12"/>
+                    <a:srcRect l="17639" t="9280" r="17592" b="14716"/>
+                    <a:stretch/>
+                  </pic:blipFill>
+                  <pic:spPr bwMode="auto">
+                    <a:xfrm>
+                      <a:off x="0" y="0"/>
+                      <a:ext cx="5400040" cy="3564255"/>
+                    </a:xfrm>
+                    <a:prstGeom prst="rect">
+                      <a:avLst/>
+                    </a:prstGeom>
+                    <a:ln>
+                      <a:noFill/>
+                    </a:ln>
+                    <a:extLst>
+                      <a:ext uri="{53640926-AAD7-44D8-BBD7-CCE9431645EC}">
+                        <a14:shadowObscured xmlns:a14="http://schemas.microsoft.com/office/drawing/2010/main"/>
+                      </a:ext>
+                    </a:extLst>
+                  </pic:spPr>
+                </pic:pic>
+              </a:graphicData>
+            </a:graphic>
+          </wp:inline>
+        </w:drawing>
+      </w:r>
+    </w:p>
+    <w:p>
+      <w:r>
+        <w:rPr>
+          <w:noProof/>
+        </w:rPr>
+        <mc:AlternateContent>
+          <mc:Choice Requires="wps">
+            <w:drawing>
+              <wp:anchor distT="0" distB="0" distL="114300" distR="114300" simplePos="0" relativeHeight="251670528" behindDoc="0" locked="0" layoutInCell="1" allowOverlap="1" wp14:anchorId="18128DCA" wp14:editId="51ECC8B6">
+                <wp:simplePos x="0" y="0"/>
+                <wp:positionH relativeFrom="column">
+                  <wp:posOffset>3133725</wp:posOffset>
+                </wp:positionH>
+                <wp:positionV relativeFrom="paragraph">
+                  <wp:posOffset>1906270</wp:posOffset>
+                </wp:positionV>
+                <wp:extent cx="373380" cy="243840"/>
+                <wp:effectExtent l="19050" t="19050" r="45720" b="41910"/>
+                <wp:wrapNone/>
+                <wp:docPr id="29" name="Rectángulo: esquinas redondeadas 29"/>
+                <wp:cNvGraphicFramePr/>
+                <a:graphic xmlns:a="http://schemas.openxmlformats.org/drawingml/2006/main">
+                  <a:graphicData uri="http://schemas.microsoft.com/office/word/2010/wordprocessingShape">
+                    <wps:wsp>
+                      <wps:cNvSpPr/>
+                      <wps:spPr>
+                        <a:xfrm>
+                          <a:off x="0" y="0"/>
+                          <a:ext cx="373380" cy="243840"/>
+                        </a:xfrm>
+                        <a:prstGeom prst="roundRect">
+                          <a:avLst/>
+                        </a:prstGeom>
+                        <a:noFill/>
+                        <a:ln w="57150">
+                          <a:solidFill>
+                            <a:srgbClr val="FF0000"/>
+                          </a:solidFill>
+                        </a:ln>
+                      </wps:spPr>
+                      <wps:style>
+                        <a:lnRef idx="2">
+                          <a:schemeClr val="accent1">
+                            <a:shade val="50000"/>
+                          </a:schemeClr>
+                        </a:lnRef>
+                        <a:fillRef idx="1">
+                          <a:schemeClr val="accent1"/>
+                        </a:fillRef>
+                        <a:effectRef idx="0">
+                          <a:schemeClr val="accent1"/>
+                        </a:effectRef>
+                        <a:fontRef idx="minor">
+                          <a:schemeClr val="lt1"/>
+                        </a:fontRef>
+                      </wps:style>
+                      <wps:bodyPr rot="0" spcFirstLastPara="0" vertOverflow="overflow" horzOverflow="overflow" vert="horz" wrap="square" lIns="91440" tIns="45720" rIns="91440" bIns="45720" numCol="1" spcCol="0" rtlCol="0" fromWordArt="0" anchor="ctr" anchorCtr="0" forceAA="0" compatLnSpc="1">
+                        <a:prstTxWarp prst="textNoShape">
+                          <a:avLst/>
+                        </a:prstTxWarp>
+                        <a:noAutofit/>
+                      </wps:bodyPr>
+                    </wps:wsp>
+                  </a:graphicData>
+                </a:graphic>
+              </wp:anchor>
+            </w:drawing>
+          </mc:Choice>
+          <mc:Fallback>
+            <w:pict>
+              <v:roundrect w14:anchorId="2A20B38F" id="Rectángulo: esquinas redondeadas 29" o:spid="_x0000_s1026" style="position:absolute;margin-left:246.75pt;margin-top:150.1pt;width:29.4pt;height:19.2pt;z-index:251670528;visibility:visible;mso-wrap-style:square;mso-wrap-distance-left:9pt;mso-wrap-distance-top:0;mso-wrap-distance-right:9pt;mso-wrap-distance-bottom:0;mso-position-horizontal:absolute;mso-position-horizontal-relative:text;mso-position-vertical:absolute;mso-position-vertical-relative:text;v-text-anchor:middle" arcsize="10923f" o:gfxdata="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" filled="f" strokecolor="red" strokeweight="4.5pt">
+                <v:stroke joinstyle="miter"/>
+              </v:roundrect>
+            </w:pict>
+          </mc:Fallback>
+        </mc:AlternateContent>
+      </w:r>
+      <w:r>
+        <w:rPr>
+          <w:noProof/>
+        </w:rPr>
+        <w:drawing>
+          <wp:inline distT="0" distB="0" distL="0" distR="0" wp14:anchorId="6E9301CB" wp14:editId="05FD6098">
+            <wp:extent cx="5400040" cy="3576955"/>
+            <wp:effectExtent l="0" t="0" r="0" b="4445"/>
+            <wp:docPr id="28" name="Imagen 28" descr="Interfaz de usuario gráfica&#10;&#10;Descripción generada automáticamente"/>
+            <wp:cNvGraphicFramePr>
+              <a:graphicFrameLocks xmlns:a="http://schemas.openxmlformats.org/drawingml/2006/main" noChangeAspect="1"/>
+            </wp:cNvGraphicFramePr>
+            <a:graphic xmlns:a="http://schemas.openxmlformats.org/drawingml/2006/main">
+              <a:graphicData uri="http://schemas.openxmlformats.org/drawingml/2006/picture">
+                <pic:pic xmlns:pic="http://schemas.openxmlformats.org/drawingml/2006/picture">
+                  <pic:nvPicPr>
+                    <pic:cNvPr id="16" name="Imagen 16" descr="Interfaz de usuario gráfica&#10;&#10;Descripción generada automáticamente"/>
+                    <pic:cNvPicPr/>
+                  </pic:nvPicPr>
+                  <pic:blipFill>
+                    <a:blip r:embed="rId13"/>
+                    <a:stretch>
+                      <a:fillRect/>
+                    </a:stretch>
+                  </pic:blipFill>
+                  <pic:spPr>
+                    <a:xfrm>
+                      <a:off x="0" y="0"/>
+                      <a:ext cx="5400040" cy="3576955"/>
+                    </a:xfrm>
+                    <a:prstGeom prst="rect">
+                      <a:avLst/>
+                    </a:prstGeom>
+                  </pic:spPr>
+                </pic:pic>
+              </a:graphicData>
+            </a:graphic>
+          </wp:inline>
+        </w:drawing>
+      </w:r>
+    </w:p>
+    <w:p/>
+    <w:p>
+      <w:r>
+        <w:t xml:space="preserve">Cuando se tenga todos los datos conformes, se deberá dar </w:t>
+      </w:r>
+      <w:proofErr w:type="spellStart"/>
+      <w:proofErr w:type="gramStart"/>
+      <w:r>
+        <w:t>click</w:t>
+      </w:r>
+      <w:proofErr w:type="spellEnd"/>
+      <w:proofErr w:type="gramEnd"/>
+      <w:r>
+        <w:t xml:space="preserve"> en el botón “REGISTRAR”.</w:t>
+      </w:r>
+    </w:p>
+    <w:p>
+      <w:r>
+        <w:rPr>
+          <w:noProof/>
+        </w:rPr>
+        <w:lastRenderedPageBreak/>
+        <mc:AlternateContent>
+          <mc:Choice Requires="wps">
+            <w:drawing>
+              <wp:anchor distT="0" distB="0" distL="114300" distR="114300" simplePos="0" relativeHeight="251669504" behindDoc="0" locked="0" layoutInCell="1" allowOverlap="1" wp14:anchorId="04855D7C" wp14:editId="12B51BDD">
+                <wp:simplePos x="0" y="0"/>
+                <wp:positionH relativeFrom="column">
+                  <wp:posOffset>3324225</wp:posOffset>
+                </wp:positionH>
+                <wp:positionV relativeFrom="paragraph">
+                  <wp:posOffset>3021965</wp:posOffset>
+                </wp:positionV>
+                <wp:extent cx="1028700" cy="373380"/>
+                <wp:effectExtent l="19050" t="19050" r="38100" b="45720"/>
+                <wp:wrapNone/>
+                <wp:docPr id="26" name="Rectángulo: esquinas redondeadas 26"/>
+                <wp:cNvGraphicFramePr/>
+                <a:graphic xmlns:a="http://schemas.openxmlformats.org/drawingml/2006/main">
+                  <a:graphicData uri="http://schemas.microsoft.com/office/word/2010/wordprocessingShape">
+                    <wps:wsp>
+                      <wps:cNvSpPr/>
+                      <wps:spPr>
+                        <a:xfrm>
+                          <a:off x="0" y="0"/>
+                          <a:ext cx="1028700" cy="373380"/>
+                        </a:xfrm>
+                        <a:prstGeom prst="roundRect">
+                          <a:avLst/>
+                        </a:prstGeom>
+                        <a:noFill/>
+                        <a:ln w="57150">
+                          <a:solidFill>
+                            <a:srgbClr val="FF0000"/>
+                          </a:solidFill>
+                        </a:ln>
+                      </wps:spPr>
+                      <wps:style>
+                        <a:lnRef idx="2">
+                          <a:schemeClr val="accent1">
+                            <a:shade val="50000"/>
+                          </a:schemeClr>
+                        </a:lnRef>
+                        <a:fillRef idx="1">
+                          <a:schemeClr val="accent1"/>
+                        </a:fillRef>
+                        <a:effectRef idx="0">
+                          <a:schemeClr val="accent1"/>
+                        </a:effectRef>
+                        <a:fontRef idx="minor">
+                          <a:schemeClr val="lt1"/>
+                        </a:fontRef>
+                      </wps:style>
+                      <wps:bodyPr rot="0" spcFirstLastPara="0" vertOverflow="overflow" horzOverflow="overflow" vert="horz" wrap="square" lIns="91440" tIns="45720" rIns="91440" bIns="45720" numCol="1" spcCol="0" rtlCol="0" fromWordArt="0" anchor="ctr" anchorCtr="0" forceAA="0" compatLnSpc="1">
+                        <a:prstTxWarp prst="textNoShape">
+                          <a:avLst/>
+                        </a:prstTxWarp>
+                        <a:noAutofit/>
+                      </wps:bodyPr>
+                    </wps:wsp>
+                  </a:graphicData>
+                </a:graphic>
+              </wp:anchor>
+            </w:drawing>
+          </mc:Choice>
+          <mc:Fallback>
+            <w:pict>
+              <v:roundrect w14:anchorId="0EB22CFC" id="Rectángulo: esquinas redondeadas 26" o:spid="_x0000_s1026" style="position:absolute;margin-left:261.75pt;margin-top:237.95pt;width:81pt;height:29.4pt;z-index:251669504;visibility:visible;mso-wrap-style:square;mso-wrap-distance-left:9pt;mso-wrap-distance-top:0;mso-wrap-distance-right:9pt;mso-wrap-distance-bottom:0;mso-position-horizontal:absolute;mso-position-horizontal-relative:text;mso-position-vertical:absolute;mso-position-vertical-relative:text;v-text-anchor:middle" arcsize="10923f" o:gfxdata="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" filled="f" strokecolor="red" strokeweight="4.5pt">
+                <v:stroke joinstyle="miter"/>
+              </v:roundrect>
+            </w:pict>
+          </mc:Fallback>
+        </mc:AlternateContent>
+      </w:r>
+      <w:r>
+        <w:rPr>
+          <w:noProof/>
+        </w:rPr>
+        <w:drawing>
+          <wp:inline distT="0" distB="0" distL="0" distR="0" wp14:anchorId="19166E88" wp14:editId="69208B0A">
+            <wp:extent cx="5400040" cy="3564255"/>
+            <wp:effectExtent l="0" t="0" r="0" b="0"/>
+            <wp:docPr id="23" name="Imagen 23" descr="Interfaz de usuario gráfica, Aplicación&#10;&#10;Descripción generada automáticamente"/>
+            <wp:cNvGraphicFramePr>
+              <a:graphicFrameLocks xmlns:a="http://schemas.openxmlformats.org/drawingml/2006/main" noChangeAspect="1"/>
+            </wp:cNvGraphicFramePr>
+            <a:graphic xmlns:a="http://schemas.openxmlformats.org/drawingml/2006/main">
+              <a:graphicData uri="http://schemas.openxmlformats.org/drawingml/2006/picture">
+                <pic:pic xmlns:pic="http://schemas.openxmlformats.org/drawingml/2006/picture">
+                  <pic:nvPicPr>
+                    <pic:cNvPr id="17" name="Imagen 17" descr="Interfaz de usuario gráfica, Aplicación&#10;&#10;Descripción generada automáticamente"/>
+                    <pic:cNvPicPr/>
+                  </pic:nvPicPr>
+                  <pic:blipFill rotWithShape="1">
+                    <a:blip r:embed="rId12"/>
+                    <a:srcRect l="17639" t="9280" r="17592" b="14716"/>
+                    <a:stretch/>
+                  </pic:blipFill>
+                  <pic:spPr bwMode="auto">
+                    <a:xfrm>
+                      <a:off x="0" y="0"/>
+                      <a:ext cx="5400040" cy="3564255"/>
+                    </a:xfrm>
+                    <a:prstGeom prst="rect">
+                      <a:avLst/>
+                    </a:prstGeom>
+                    <a:ln>
+                      <a:noFill/>
+                    </a:ln>
+                    <a:extLst>
+                      <a:ext uri="{53640926-AAD7-44D8-BBD7-CCE9431645EC}">
+                        <a14:shadowObscured xmlns:a14="http://schemas.microsoft.com/office/drawing/2010/main"/>
+                      </a:ext>
+                    </a:extLst>
+                  </pic:spPr>
+                </pic:pic>
+              </a:graphicData>
+            </a:graphic>
+          </wp:inline>
+        </w:drawing>
+      </w:r>
+    </w:p>
+    <w:p/>
+    <w:p>
+      <w:r>
+        <w:t>Se mostrará una ventana de Confirmación de Datos, para lo cual se deberá seleccionar el botón “Yes” si es que se está conforme con la operación o “No” en el caso contrario.</w:t>
+      </w:r>
+    </w:p>
+    <w:p>
+      <w:pPr>
+        <w:rPr>
+          <w:color w:val="FF0000"/>
+          <w:lang w:val="es-MX"/>
+        </w:rPr>
+      </w:pPr>
+    </w:p>
+    <w:p>
+      <w:pPr>
+        <w:rPr>
+          <w:color w:val="FF0000"/>
+          <w:lang w:val="es-MX"/>
+        </w:rPr>
+      </w:pPr>
+      <w:r>
+        <w:rPr>
+          <w:noProof/>
+        </w:rPr>
+        <mc:AlternateContent>
+          <mc:Choice Requires="wps">
+            <w:drawing>
+              <wp:anchor distT="0" distB="0" distL="114300" distR="114300" simplePos="0" relativeHeight="251671552" behindDoc="0" locked="0" layoutInCell="1" allowOverlap="1" wp14:anchorId="5BA47917" wp14:editId="0EDCE5FA">
+                <wp:simplePos x="0" y="0"/>
+                <wp:positionH relativeFrom="column">
+                  <wp:posOffset>2051685</wp:posOffset>
+                </wp:positionH>
+                <wp:positionV relativeFrom="paragraph">
+                  <wp:posOffset>1215390</wp:posOffset>
+                </wp:positionV>
+                <wp:extent cx="624840" cy="403860"/>
+                <wp:effectExtent l="19050" t="19050" r="41910" b="34290"/>
+                <wp:wrapNone/>
+                <wp:docPr id="30" name="Rectángulo: esquinas redondeadas 30"/>
+                <wp:cNvGraphicFramePr/>
+                <a:graphic xmlns:a="http://schemas.openxmlformats.org/drawingml/2006/main">
+                  <a:graphicData uri="http://schemas.microsoft.com/office/word/2010/wordprocessingShape">
+                    <wps:wsp>
+                      <wps:cNvSpPr/>
+                      <wps:spPr>
+                        <a:xfrm>
+                          <a:off x="0" y="0"/>
+                          <a:ext cx="624840" cy="403860"/>
+                        </a:xfrm>
+                        <a:prstGeom prst="roundRect">
+                          <a:avLst/>
+                        </a:prstGeom>
+                        <a:noFill/>
+                        <a:ln w="57150">
+                          <a:solidFill>
+                            <a:srgbClr val="FF0000"/>
+                          </a:solidFill>
+                        </a:ln>
+                      </wps:spPr>
+                      <wps:style>
+                        <a:lnRef idx="2">
+                          <a:schemeClr val="accent1">
+                            <a:shade val="50000"/>
+                          </a:schemeClr>
+                        </a:lnRef>
+                        <a:fillRef idx="1">
+                          <a:schemeClr val="accent1"/>
+                        </a:fillRef>
+                        <a:effectRef idx="0">
+                          <a:schemeClr val="accent1"/>
+                        </a:effectRef>
+                        <a:fontRef idx="minor">
+                          <a:schemeClr val="lt1"/>
+                        </a:fontRef>
+                      </wps:style>
+                      <wps:bodyPr rot="0" spcFirstLastPara="0" vertOverflow="overflow" horzOverflow="overflow" vert="horz" wrap="square" lIns="91440" tIns="45720" rIns="91440" bIns="45720" numCol="1" spcCol="0" rtlCol="0" fromWordArt="0" anchor="ctr" anchorCtr="0" forceAA="0" compatLnSpc="1">
+                        <a:prstTxWarp prst="textNoShape">
+                          <a:avLst/>
+                        </a:prstTxWarp>
+                        <a:noAutofit/>
+                      </wps:bodyPr>
+                    </wps:wsp>
+                  </a:graphicData>
+                </a:graphic>
+              </wp:anchor>
+            </w:drawing>
+          </mc:Choice>
+          <mc:Fallback>
+            <w:pict>
+              <v:roundrect w14:anchorId="130054CA" id="Rectángulo: esquinas redondeadas 30" o:spid="_x0000_s1026" style="position:absolute;margin-left:161.55pt;margin-top:95.7pt;width:49.2pt;height:31.8pt;z-index:251671552;visibility:visible;mso-wrap-style:square;mso-wrap-distance-left:9pt;mso-wrap-distance-top:0;mso-wrap-distance-right:9pt;mso-wrap-distance-bottom:0;mso-position-horizontal:absolute;mso-position-horizontal-relative:text;mso-position-vertical:absolute;mso-position-vertical-relative:text;v-text-anchor:middle" arcsize="10923f" o:gfxdata="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" filled="f" strokecolor="red" strokeweight="4.5pt">
+                <v:stroke joinstyle="miter"/>
+              </v:roundrect>
+            </w:pict>
+          </mc:Fallback>
+        </mc:AlternateContent>
+      </w:r>
+      <w:r>
+        <w:rPr>
+          <w:noProof/>
+        </w:rPr>
+        <w:drawing>
+          <wp:inline distT="0" distB="0" distL="0" distR="0" wp14:anchorId="2A26053A" wp14:editId="0FA35E03">
+            <wp:extent cx="3400425" cy="1752600"/>
+            <wp:effectExtent l="0" t="0" r="9525" b="0"/>
+            <wp:docPr id="7" name="Imagen 7" descr="Interfaz de usuario gráfica, Texto, Aplicación, Chat o mensaje de texto&#10;&#10;Descripción generada automáticamente"/>
+            <wp:cNvGraphicFramePr>
+              <a:graphicFrameLocks xmlns:a="http://schemas.openxmlformats.org/drawingml/2006/main" noChangeAspect="1"/>
+            </wp:cNvGraphicFramePr>
+            <a:graphic xmlns:a="http://schemas.openxmlformats.org/drawingml/2006/main">
+              <a:graphicData uri="http://schemas.openxmlformats.org/drawingml/2006/picture">
+                <pic:pic xmlns:pic="http://schemas.openxmlformats.org/drawingml/2006/picture">
+                  <pic:nvPicPr>
+                    <pic:cNvPr id="7" name="Imagen 7" descr="Interfaz de usuario gráfica, Texto, Aplicación, Chat o mensaje de texto&#10;&#10;Descripción generada automáticamente"/>
+                    <pic:cNvPicPr/>
+                  </pic:nvPicPr>
+                  <pic:blipFill>
+                    <a:blip r:embed="rId14"/>
+                    <a:stretch>
+                      <a:fillRect/>
+                    </a:stretch>
+                  </pic:blipFill>
+                  <pic:spPr>
+                    <a:xfrm>
+                      <a:off x="0" y="0"/>
+                      <a:ext cx="3400425" cy="1752600"/>
+                    </a:xfrm>
+                    <a:prstGeom prst="rect">
+                      <a:avLst/>
+                    </a:prstGeom>
+                  </pic:spPr>
+                </pic:pic>
+              </a:graphicData>
+            </a:graphic>
+          </wp:inline>
+        </w:drawing>
+      </w:r>
+    </w:p>
+    <w:p>
+      <w:pPr>
+        <w:rPr>
+          <w:color w:val="FF0000"/>
+          <w:lang w:val="es-MX"/>
+        </w:rPr>
+      </w:pPr>
+    </w:p>
+    <w:p>
+      <w:r>
+        <w:t xml:space="preserve">Si el procedimiento es conforme y se desea registrar los datos ingresados anteriormente entonces se </w:t>
+      </w:r>
+      <w:r>
+        <w:t>mostrará</w:t>
+      </w:r>
+      <w:r>
+        <w:t xml:space="preserve"> una ventana de Registro Exitoso</w:t>
+      </w:r>
+      <w:r>
+        <w:t xml:space="preserve">, en el cual debemos dar </w:t>
+      </w:r>
+      <w:proofErr w:type="spellStart"/>
+      <w:proofErr w:type="gramStart"/>
+      <w:r>
+        <w:t>click</w:t>
+      </w:r>
+      <w:proofErr w:type="spellEnd"/>
+      <w:proofErr w:type="gramEnd"/>
+      <w:r>
+        <w:t xml:space="preserve"> en “OK”,</w:t>
+      </w:r>
+      <w:r>
+        <w:t xml:space="preserve"> y </w:t>
+      </w:r>
+      <w:r>
+        <w:t xml:space="preserve">también se visualizará </w:t>
+      </w:r>
+      <w:r>
+        <w:t>un ticket del registro.</w:t>
+      </w:r>
+    </w:p>
+    <w:p>
+      <w:pPr>
+        <w:rPr>
+          <w:color w:val="FF0000"/>
+          <w:lang w:val="es-MX"/>
+        </w:rPr>
+      </w:pPr>
+    </w:p>
+    <w:p>
+      <w:pPr>
+        <w:rPr>
+          <w:color w:val="FF0000"/>
+          <w:lang w:val="es-MX"/>
+        </w:rPr>
+      </w:pPr>
+      <w:r>
+        <w:rPr>
+          <w:noProof/>
+        </w:rPr>
+        <w:lastRenderedPageBreak/>
+        <mc:AlternateContent>
+          <mc:Choice Requires="wps">
+            <w:drawing>
+              <wp:anchor distT="0" distB="0" distL="114300" distR="114300" simplePos="0" relativeHeight="251672576" behindDoc="0" locked="0" layoutInCell="1" allowOverlap="1" wp14:anchorId="3C4B991E" wp14:editId="5703E391">
+                <wp:simplePos x="0" y="0"/>
+                <wp:positionH relativeFrom="column">
+                  <wp:posOffset>3042285</wp:posOffset>
+                </wp:positionH>
+                <wp:positionV relativeFrom="paragraph">
+                  <wp:posOffset>1927225</wp:posOffset>
+                </wp:positionV>
+                <wp:extent cx="312420" cy="205740"/>
+                <wp:effectExtent l="19050" t="19050" r="30480" b="41910"/>
+                <wp:wrapNone/>
+                <wp:docPr id="32" name="Rectángulo: esquinas redondeadas 32"/>
+                <wp:cNvGraphicFramePr/>
+                <a:graphic xmlns:a="http://schemas.openxmlformats.org/drawingml/2006/main">
+                  <a:graphicData uri="http://schemas.microsoft.com/office/word/2010/wordprocessingShape">
+                    <wps:wsp>
+                      <wps:cNvSpPr/>
+                      <wps:spPr>
+                        <a:xfrm>
+                          <a:off x="0" y="0"/>
+                          <a:ext cx="312420" cy="205740"/>
+                        </a:xfrm>
+                        <a:prstGeom prst="roundRect">
+                          <a:avLst/>
+                        </a:prstGeom>
+                        <a:noFill/>
+                        <a:ln w="57150">
+                          <a:solidFill>
+                            <a:srgbClr val="FF0000"/>
+                          </a:solidFill>
+                        </a:ln>
+                      </wps:spPr>
+                      <wps:style>
+                        <a:lnRef idx="2">
+                          <a:schemeClr val="accent1">
+                            <a:shade val="50000"/>
+                          </a:schemeClr>
+                        </a:lnRef>
+                        <a:fillRef idx="1">
+                          <a:schemeClr val="accent1"/>
+                        </a:fillRef>
+                        <a:effectRef idx="0">
+                          <a:schemeClr val="accent1"/>
+                        </a:effectRef>
+                        <a:fontRef idx="minor">
+                          <a:schemeClr val="lt1"/>
+                        </a:fontRef>
+                      </wps:style>
+                      <wps:bodyPr rot="0" spcFirstLastPara="0" vertOverflow="overflow" horzOverflow="overflow" vert="horz" wrap="square" lIns="91440" tIns="45720" rIns="91440" bIns="45720" numCol="1" spcCol="0" rtlCol="0" fromWordArt="0" anchor="ctr" anchorCtr="0" forceAA="0" compatLnSpc="1">
+                        <a:prstTxWarp prst="textNoShape">
+                          <a:avLst/>
+                        </a:prstTxWarp>
+                        <a:noAutofit/>
+                      </wps:bodyPr>
+                    </wps:wsp>
+                  </a:graphicData>
+                </a:graphic>
+              </wp:anchor>
+            </w:drawing>
+          </mc:Choice>
+          <mc:Fallback>
+            <w:pict>
+              <v:roundrect w14:anchorId="6E5A4D95" id="Rectángulo: esquinas redondeadas 32" o:spid="_x0000_s1026" style="position:absolute;margin-left:239.55pt;margin-top:151.75pt;width:24.6pt;height:16.2pt;z-index:251672576;visibility:visible;mso-wrap-style:square;mso-wrap-distance-left:9pt;mso-wrap-distance-top:0;mso-wrap-distance-right:9pt;mso-wrap-distance-bottom:0;mso-position-horizontal:absolute;mso-position-horizontal-relative:text;mso-position-vertical:absolute;mso-position-vertical-relative:text;v-text-anchor:middle" arcsize="10923f" o:gfxdata="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" filled="f" strokecolor="red" strokeweight="4.5pt">
+                <v:stroke joinstyle="miter"/>
+              </v:roundrect>
+            </w:pict>
+          </mc:Fallback>
+        </mc:AlternateContent>
+      </w:r>
+      <w:r>
+        <w:rPr>
+          <w:noProof/>
+        </w:rPr>
+        <w:drawing>
+          <wp:inline distT="0" distB="0" distL="0" distR="0" wp14:anchorId="48E46F92" wp14:editId="6151DD45">
+            <wp:extent cx="5400040" cy="3563620"/>
+            <wp:effectExtent l="0" t="0" r="0" b="0"/>
+            <wp:docPr id="31" name="Imagen 31" descr="Interfaz de usuario gráfica, Aplicación&#10;&#10;Descripción generada automáticamente"/>
+            <wp:cNvGraphicFramePr>
+              <a:graphicFrameLocks xmlns:a="http://schemas.openxmlformats.org/drawingml/2006/main" noChangeAspect="1"/>
+            </wp:cNvGraphicFramePr>
+            <a:graphic xmlns:a="http://schemas.openxmlformats.org/drawingml/2006/main">
+              <a:graphicData uri="http://schemas.openxmlformats.org/drawingml/2006/picture">
+                <pic:pic xmlns:pic="http://schemas.openxmlformats.org/drawingml/2006/picture">
+                  <pic:nvPicPr>
+                    <pic:cNvPr id="9" name="Imagen 9" descr="Interfaz de usuario gráfica, Aplicación&#10;&#10;Descripción generada automáticamente"/>
+                    <pic:cNvPicPr/>
+                  </pic:nvPicPr>
+                  <pic:blipFill>
+                    <a:blip r:embed="rId15"/>
+                    <a:stretch>
+                      <a:fillRect/>
+                    </a:stretch>
+                  </pic:blipFill>
+                  <pic:spPr>
+                    <a:xfrm>
+                      <a:off x="0" y="0"/>
+                      <a:ext cx="5400040" cy="3563620"/>
+                    </a:xfrm>
+                    <a:prstGeom prst="rect">
+                      <a:avLst/>
+                    </a:prstGeom>
+                  </pic:spPr>
+                </pic:pic>
+              </a:graphicData>
+            </a:graphic>
+          </wp:inline>
+        </w:drawing>
+      </w:r>
+    </w:p>
+    <w:p>
+      <w:pPr>
+        <w:rPr>
+          <w:color w:val="FF0000"/>
+          <w:lang w:val="es-MX"/>
+        </w:rPr>
+      </w:pPr>
+    </w:p>
+    <w:p>
+      <w:r>
+        <w:t>En el ticket del registro, también hay un botón de impresión, el cual imprimirá el ticket que se muestra</w:t>
+      </w:r>
+      <w:r>
+        <w:t xml:space="preserve"> al dar </w:t>
+      </w:r>
+      <w:proofErr w:type="spellStart"/>
+      <w:r>
+        <w:t>click</w:t>
+      </w:r>
+      <w:proofErr w:type="spellEnd"/>
+      <w:r>
+        <w:t xml:space="preserve"> en el botón de la </w:t>
+      </w:r>
+      <w:proofErr w:type="gramStart"/>
+      <w:r>
+        <w:t>impresora.</w:t>
+      </w:r>
+      <w:r>
+        <w:t>.</w:t>
+      </w:r>
+      <w:proofErr w:type="gramEnd"/>
+    </w:p>
+    <w:p>
+      <w:pPr>
+        <w:rPr>
+          <w:color w:val="FF0000"/>
+          <w:lang w:val="es-MX"/>
+        </w:rPr>
+      </w:pPr>
+      <w:r>
+        <w:rPr>
+          <w:noProof/>
+        </w:rPr>
+        <mc:AlternateContent>
+          <mc:Choice Requires="wps">
+            <w:drawing>
+              <wp:anchor distT="0" distB="0" distL="114300" distR="114300" simplePos="0" relativeHeight="251673600" behindDoc="0" locked="0" layoutInCell="1" allowOverlap="1" wp14:anchorId="246AD0A9" wp14:editId="7E9E2044">
+                <wp:simplePos x="0" y="0"/>
+                <wp:positionH relativeFrom="column">
+                  <wp:posOffset>1906905</wp:posOffset>
+                </wp:positionH>
+                <wp:positionV relativeFrom="paragraph">
+                  <wp:posOffset>2842895</wp:posOffset>
+                </wp:positionV>
+                <wp:extent cx="662940" cy="533400"/>
+                <wp:effectExtent l="19050" t="19050" r="41910" b="38100"/>
+                <wp:wrapNone/>
+                <wp:docPr id="34" name="Rectángulo: esquinas redondeadas 34"/>
+                <wp:cNvGraphicFramePr/>
+                <a:graphic xmlns:a="http://schemas.openxmlformats.org/drawingml/2006/main">
+                  <a:graphicData uri="http://schemas.microsoft.com/office/word/2010/wordprocessingShape">
+                    <wps:wsp>
+                      <wps:cNvSpPr/>
+                      <wps:spPr>
+                        <a:xfrm>
+                          <a:off x="0" y="0"/>
+                          <a:ext cx="662940" cy="533400"/>
+                        </a:xfrm>
+                        <a:prstGeom prst="roundRect">
+                          <a:avLst/>
+                        </a:prstGeom>
+                        <a:noFill/>
+                        <a:ln w="57150">
+                          <a:solidFill>
+                            <a:srgbClr val="FF0000"/>
+                          </a:solidFill>
+                        </a:ln>
+                      </wps:spPr>
+                      <wps:style>
+                        <a:lnRef idx="2">
+                          <a:schemeClr val="accent1">
+                            <a:shade val="50000"/>
+                          </a:schemeClr>
+                        </a:lnRef>
+                        <a:fillRef idx="1">
+                          <a:schemeClr val="accent1"/>
+                        </a:fillRef>
+                        <a:effectRef idx="0">
+                          <a:schemeClr val="accent1"/>
+                        </a:effectRef>
+                        <a:fontRef idx="minor">
+                          <a:schemeClr val="lt1"/>
+                        </a:fontRef>
+                      </wps:style>
+                      <wps:bodyPr rot="0" spcFirstLastPara="0" vertOverflow="overflow" horzOverflow="overflow" vert="horz" wrap="square" lIns="91440" tIns="45720" rIns="91440" bIns="45720" numCol="1" spcCol="0" rtlCol="0" fromWordArt="0" anchor="ctr" anchorCtr="0" forceAA="0" compatLnSpc="1">
+                        <a:prstTxWarp prst="textNoShape">
+                          <a:avLst/>
+                        </a:prstTxWarp>
+                        <a:noAutofit/>
+                      </wps:bodyPr>
+                    </wps:wsp>
+                  </a:graphicData>
+                </a:graphic>
+              </wp:anchor>
+            </w:drawing>
+          </mc:Choice>
+          <mc:Fallback>
+            <w:pict>
+              <v:roundrect w14:anchorId="32A2D823" id="Rectángulo: esquinas redondeadas 34" o:spid="_x0000_s1026" style="position:absolute;margin-left:150.15pt;margin-top:223.85pt;width:52.2pt;height:42pt;z-index:251673600;visibility:visible;mso-wrap-style:square;mso-wrap-distance-left:9pt;mso-wrap-distance-top:0;mso-wrap-distance-right:9pt;mso-wrap-distance-bottom:0;mso-position-horizontal:absolute;mso-position-horizontal-relative:text;mso-position-vertical:absolute;mso-position-vertical-relative:text;v-text-anchor:middle" arcsize="10923f" o:gfxdata="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" filled="f" strokecolor="red" strokeweight="4.5pt">
+                <v:stroke joinstyle="miter"/>
+              </v:roundrect>
+            </w:pict>
+          </mc:Fallback>
+        </mc:AlternateContent>
+      </w:r>
+      <w:r>
+        <w:rPr>
+          <w:noProof/>
+        </w:rPr>
+        <w:drawing>
+          <wp:inline distT="0" distB="0" distL="0" distR="0" wp14:anchorId="79D0234B" wp14:editId="0AE6EB5A">
+            <wp:extent cx="2667000" cy="3421481"/>
+            <wp:effectExtent l="0" t="0" r="0" b="7620"/>
+            <wp:docPr id="33" name="Imagen 33" descr="Tabla&#10;&#10;Descripción generada automáticamente"/>
+            <wp:cNvGraphicFramePr>
+              <a:graphicFrameLocks xmlns:a="http://schemas.openxmlformats.org/drawingml/2006/main" noChangeAspect="1"/>
+            </wp:cNvGraphicFramePr>
+            <a:graphic xmlns:a="http://schemas.openxmlformats.org/drawingml/2006/main">
+              <a:graphicData uri="http://schemas.openxmlformats.org/drawingml/2006/picture">
+                <pic:pic xmlns:pic="http://schemas.openxmlformats.org/drawingml/2006/picture">
+                  <pic:nvPicPr>
+                    <pic:cNvPr id="10" name="Imagen 10" descr="Tabla&#10;&#10;Descripción generada automáticamente"/>
+                    <pic:cNvPicPr/>
+                  </pic:nvPicPr>
+                  <pic:blipFill>
+                    <a:blip r:embed="rId16"/>
+                    <a:stretch>
+                      <a:fillRect/>
+                    </a:stretch>
+                  </pic:blipFill>
+                  <pic:spPr>
+                    <a:xfrm>
+                      <a:off x="0" y="0"/>
+                      <a:ext cx="2674224" cy="3430748"/>
+                    </a:xfrm>
+                    <a:prstGeom prst="rect">
+                      <a:avLst/>
+                    </a:prstGeom>
+                  </pic:spPr>
+                </pic:pic>
+              </a:graphicData>
+            </a:graphic>
+          </wp:inline>
+        </w:drawing>
+      </w:r>
+    </w:p>
+    <w:p>
+      <w:pPr>
+        <w:rPr>
+          <w:color w:val="FF0000"/>
+          <w:lang w:val="es-MX"/>
+        </w:rPr>
+      </w:pPr>
+    </w:p>
+    <w:p>
+      <w:r>
+        <w:t xml:space="preserve">Al hacer </w:t>
+      </w:r>
+      <w:proofErr w:type="spellStart"/>
+      <w:proofErr w:type="gramStart"/>
+      <w:r>
+        <w:t>click</w:t>
+      </w:r>
+      <w:proofErr w:type="spellEnd"/>
+      <w:proofErr w:type="gramEnd"/>
+      <w:r>
+        <w:t xml:space="preserve"> en el botón, se </w:t>
+      </w:r>
+      <w:r>
+        <w:t>mostrará</w:t>
+      </w:r>
+      <w:r>
+        <w:t xml:space="preserve"> un Mensaje, indicando que se </w:t>
+      </w:r>
+      <w:r>
+        <w:t>está</w:t>
+      </w:r>
+      <w:r>
+        <w:t xml:space="preserve"> imprimiendo el ticket. Simplemente se selecciona el botón “OK”.</w:t>
+      </w:r>
+    </w:p>
+    <w:p/>
+    <w:p>
+      <w:r>
+        <w:rPr>
+          <w:noProof/>
+        </w:rPr>
+        <w:lastRenderedPageBreak/>
+        <mc:AlternateContent>
+          <mc:Choice Requires="wps">
+            <w:drawing>
+              <wp:anchor distT="0" distB="0" distL="114300" distR="114300" simplePos="0" relativeHeight="251674624" behindDoc="0" locked="0" layoutInCell="1" allowOverlap="1" wp14:anchorId="268A8A7B" wp14:editId="316EF0AB">
+                <wp:simplePos x="0" y="0"/>
+                <wp:positionH relativeFrom="column">
+                  <wp:posOffset>1884045</wp:posOffset>
+                </wp:positionH>
+                <wp:positionV relativeFrom="paragraph">
+                  <wp:posOffset>1919605</wp:posOffset>
+                </wp:positionV>
+                <wp:extent cx="403860" cy="304800"/>
+                <wp:effectExtent l="19050" t="19050" r="34290" b="38100"/>
+                <wp:wrapNone/>
+                <wp:docPr id="36" name="Rectángulo: esquinas redondeadas 36"/>
+                <wp:cNvGraphicFramePr/>
+                <a:graphic xmlns:a="http://schemas.openxmlformats.org/drawingml/2006/main">
+                  <a:graphicData uri="http://schemas.microsoft.com/office/word/2010/wordprocessingShape">
+                    <wps:wsp>
+                      <wps:cNvSpPr/>
+                      <wps:spPr>
+                        <a:xfrm>
+                          <a:off x="0" y="0"/>
+                          <a:ext cx="403860" cy="304800"/>
+                        </a:xfrm>
+                        <a:prstGeom prst="roundRect">
+                          <a:avLst/>
+                        </a:prstGeom>
+                        <a:noFill/>
+                        <a:ln w="57150">
+                          <a:solidFill>
+                            <a:srgbClr val="FF0000"/>
+                          </a:solidFill>
+                        </a:ln>
+                      </wps:spPr>
+                      <wps:style>
+                        <a:lnRef idx="2">
+                          <a:schemeClr val="accent1">
+                            <a:shade val="50000"/>
+                          </a:schemeClr>
+                        </a:lnRef>
+                        <a:fillRef idx="1">
+                          <a:schemeClr val="accent1"/>
+                        </a:fillRef>
+                        <a:effectRef idx="0">
+                          <a:schemeClr val="accent1"/>
+                        </a:effectRef>
+                        <a:fontRef idx="minor">
+                          <a:schemeClr val="lt1"/>
+                        </a:fontRef>
+                      </wps:style>
+                      <wps:bodyPr rot="0" spcFirstLastPara="0" vertOverflow="overflow" horzOverflow="overflow" vert="horz" wrap="square" lIns="91440" tIns="45720" rIns="91440" bIns="45720" numCol="1" spcCol="0" rtlCol="0" fromWordArt="0" anchor="ctr" anchorCtr="0" forceAA="0" compatLnSpc="1">
+                        <a:prstTxWarp prst="textNoShape">
+                          <a:avLst/>
+                        </a:prstTxWarp>
+                        <a:noAutofit/>
+                      </wps:bodyPr>
+                    </wps:wsp>
+                  </a:graphicData>
+                </a:graphic>
+              </wp:anchor>
+            </w:drawing>
+          </mc:Choice>
+          <mc:Fallback>
+            <w:pict>
+              <v:roundrect w14:anchorId="482CE0C7" id="Rectángulo: esquinas redondeadas 36" o:spid="_x0000_s1026" style="position:absolute;margin-left:148.35pt;margin-top:151.15pt;width:31.8pt;height:24pt;z-index:251674624;visibility:visible;mso-wrap-style:square;mso-wrap-distance-left:9pt;mso-wrap-distance-top:0;mso-wrap-distance-right:9pt;mso-wrap-distance-bottom:0;mso-position-horizontal:absolute;mso-position-horizontal-relative:text;mso-position-vertical:absolute;mso-position-vertical-relative:text;v-text-anchor:middle" arcsize="10923f" o:gfxdata="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" filled="f" strokecolor="red" strokeweight="4.5pt">
+                <v:stroke joinstyle="miter"/>
+              </v:roundrect>
+            </w:pict>
+          </mc:Fallback>
+        </mc:AlternateContent>
+      </w:r>
+      <w:r>
+        <w:rPr>
+          <w:noProof/>
+        </w:rPr>
+        <w:drawing>
+          <wp:inline distT="0" distB="0" distL="0" distR="0" wp14:anchorId="05C13B6E" wp14:editId="135519AD">
+            <wp:extent cx="2756108" cy="3528060"/>
+            <wp:effectExtent l="0" t="0" r="6350" b="0"/>
+            <wp:docPr id="35" name="Imagen 35" descr="Interfaz de usuario gráfica, Texto, Aplicación&#10;&#10;Descripción generada automáticamente"/>
+            <wp:cNvGraphicFramePr>
+              <a:graphicFrameLocks xmlns:a="http://schemas.openxmlformats.org/drawingml/2006/main" noChangeAspect="1"/>
+            </wp:cNvGraphicFramePr>
+            <a:graphic xmlns:a="http://schemas.openxmlformats.org/drawingml/2006/main">
+              <a:graphicData uri="http://schemas.openxmlformats.org/drawingml/2006/picture">
+                <pic:pic xmlns:pic="http://schemas.openxmlformats.org/drawingml/2006/picture">
+                  <pic:nvPicPr>
+                    <pic:cNvPr id="11" name="Imagen 11" descr="Interfaz de usuario gráfica, Texto, Aplicación&#10;&#10;Descripción generada automáticamente"/>
+                    <pic:cNvPicPr/>
+                  </pic:nvPicPr>
+                  <pic:blipFill>
+                    <a:blip r:embed="rId17"/>
+                    <a:stretch>
+                      <a:fillRect/>
+                    </a:stretch>
+                  </pic:blipFill>
+                  <pic:spPr>
+                    <a:xfrm>
+                      <a:off x="0" y="0"/>
+                      <a:ext cx="2762115" cy="3535750"/>
+                    </a:xfrm>
+                    <a:prstGeom prst="rect">
+                      <a:avLst/>
+                    </a:prstGeom>
+                  </pic:spPr>
+                </pic:pic>
+              </a:graphicData>
+            </a:graphic>
+          </wp:inline>
+        </w:drawing>
+      </w:r>
+    </w:p>
+    <w:p/>
+    <w:p/>
+    <w:p>
+      <w:pPr>
+        <w:rPr>
+          <w:color w:val="FF0000"/>
+          <w:lang w:val="es-MX"/>
+        </w:rPr>
+      </w:pPr>
+    </w:p>
     <w:sectPr>
-      <w:headerReference w:type="default" r:id="rId10"/>
+      <w:headerReference w:type="default" r:id="rId18"/>
       <w:pgSz w:w="11906" w:h="16838"/>
       <w:pgMar w:top="1417" w:right="1701" w:bottom="851" w:left="1701" w:header="708" w:footer="708" w:gutter="0"/>
       <w:cols w:space="708"/>
@@ -1250,7 +3030,7 @@
 </file>
 
 <file path=word/endnotes.xml><?xml version="1.0" encoding="utf-8"?>
-<w:endnotes xmlns:wpc="http://schemas.microsoft.com/office/word/2010/wordprocessingCanvas" xmlns:cx="http://schemas.microsoft.com/office/drawing/2014/chartex" xmlns:mc="http://schemas.openxmlformats.org/markup-compatibility/2006" xmlns:o="urn:schemas-microsoft-com:office:office" xmlns:r="http://schemas.openxmlformats.org/officeDocument/2006/relationships" xmlns:m="http://schemas.openxmlformats.org/officeDocument/2006/math" xmlns:v="urn:schemas-microsoft-com:vml" xmlns:wp14="http://schemas.microsoft.com/office/word/2010/wordprocessingDrawing" xmlns:wp="http://schemas.openxmlformats.org/drawingml/2006/wordprocessingDrawing" xmlns:w10="urn:schemas-microsoft-com:office:word" xmlns:w="http://schemas.openxmlformats.org/wordprocessingml/2006/main" xmlns:w14="http://schemas.microsoft.com/office/word/2010/wordml" xmlns:w15="http://schemas.microsoft.com/office/word/2012/wordml" xmlns:w16se="http://schemas.microsoft.com/office/word/2015/wordml/symex" xmlns:wpg="http://schemas.microsoft.com/office/word/2010/wordprocessingGroup" xmlns:wpi="http://schemas.microsoft.com/office/word/2010/wordprocessingInk" xmlns:wne="http://schemas.microsoft.com/office/word/2006/wordml" xmlns:wps="http://schemas.microsoft.com/office/word/2010/wordprocessingShape" mc:Ignorable="w14 w15 w16se wp14">
+<w:endnotes xmlns:wpc="http://schemas.microsoft.com/office/word/2010/wordprocessingCanvas" xmlns:cx="http://schemas.microsoft.com/office/drawing/2014/chartex" xmlns:cx1="http://schemas.microsoft.com/office/drawing/2015/9/8/chartex" xmlns:cx2="http://schemas.microsoft.com/office/drawing/2015/10/21/chartex" xmlns:cx3="http://schemas.microsoft.com/office/drawing/2016/5/9/chartex" xmlns:cx4="http://schemas.microsoft.com/office/drawing/2016/5/10/chartex" xmlns:cx5="http://schemas.microsoft.com/office/drawing/2016/5/11/chartex" xmlns:cx6="http://schemas.microsoft.com/office/drawing/2016/5/12/chartex" xmlns:cx7="http://schemas.microsoft.com/office/drawing/2016/5/13/chartex" xmlns:cx8="http://schemas.microsoft.com/office/drawing/2016/5/14/chartex" xmlns:mc="http://schemas.openxmlformats.org/markup-compatibility/2006" xmlns:aink="http://schemas.microsoft.com/office/drawing/2016/ink" xmlns:am3d="http://schemas.microsoft.com/office/drawing/2017/model3d" xmlns:o="urn:schemas-microsoft-com:office:office" xmlns:r="http://schemas.openxmlformats.org/officeDocument/2006/relationships" xmlns:m="http://schemas.openxmlformats.org/officeDocument/2006/math" xmlns:v="urn:schemas-microsoft-com:vml" xmlns:wp14="http://schemas.microsoft.com/office/word/2010/wordprocessingDrawing" xmlns:wp="http://schemas.openxmlformats.org/drawingml/2006/wordprocessingDrawing" xmlns:w10="urn:schemas-microsoft-com:office:word" xmlns:w="http://schemas.openxmlformats.org/wordprocessingml/2006/main" xmlns:w14="http://schemas.microsoft.com/office/word/2010/wordml" xmlns:w15="http://schemas.microsoft.com/office/word/2012/wordml" xmlns:w16cex="http://schemas.microsoft.com/office/word/2018/wordml/cex" xmlns:w16cid="http://schemas.microsoft.com/office/word/2016/wordml/cid" xmlns:w16="http://schemas.microsoft.com/office/word/2018/wordml" xmlns:w16sdtdh="http://schemas.microsoft.com/office/word/2020/wordml/sdtdatahash" xmlns:w16se="http://schemas.microsoft.com/office/word/2015/wordml/symex" xmlns:wpg="http://schemas.microsoft.com/office/word/2010/wordprocessingGroup" xmlns:wpi="http://schemas.microsoft.com/office/word/2010/wordprocessingInk" xmlns:wne="http://schemas.microsoft.com/office/word/2006/wordml" xmlns:wps="http://schemas.microsoft.com/office/word/2010/wordprocessingShape" mc:Ignorable="w14 w15 w16se w16cid w16 w16cex w16sdtdh wp14">
   <w:endnote w:type="separator" w:id="-1">
     <w:p>
       <w:pPr>
@@ -1275,7 +3055,7 @@
 </file>
 
 <file path=word/footnotes.xml><?xml version="1.0" encoding="utf-8"?>
-<w:footnotes xmlns:wpc="http://schemas.microsoft.com/office/word/2010/wordprocessingCanvas" xmlns:cx="http://schemas.microsoft.com/office/drawing/2014/chartex" xmlns:mc="http://schemas.openxmlformats.org/markup-compatibility/2006" xmlns:o="urn:schemas-microsoft-com:office:office" xmlns:r="http://schemas.openxmlformats.org/officeDocument/2006/relationships" xmlns:m="http://schemas.openxmlformats.org/officeDocument/2006/math" xmlns:v="urn:schemas-microsoft-com:vml" xmlns:wp14="http://schemas.microsoft.com/office/word/2010/wordprocessingDrawing" xmlns:wp="http://schemas.openxmlformats.org/drawingml/2006/wordprocessingDrawing" xmlns:w10="urn:schemas-microsoft-com:office:word" xmlns:w="http://schemas.openxmlformats.org/wordprocessingml/2006/main" xmlns:w14="http://schemas.microsoft.com/office/word/2010/wordml" xmlns:w15="http://schemas.microsoft.com/office/word/2012/wordml" xmlns:w16se="http://schemas.microsoft.com/office/word/2015/wordml/symex" xmlns:wpg="http://schemas.microsoft.com/office/word/2010/wordprocessingGroup" xmlns:wpi="http://schemas.microsoft.com/office/word/2010/wordprocessingInk" xmlns:wne="http://schemas.microsoft.com/office/word/2006/wordml" xmlns:wps="http://schemas.microsoft.com/office/word/2010/wordprocessingShape" mc:Ignorable="w14 w15 w16se wp14">
+<w:footnotes xmlns:wpc="http://schemas.microsoft.com/office/word/2010/wordprocessingCanvas" xmlns:cx="http://schemas.microsoft.com/office/drawing/2014/chartex" xmlns:cx1="http://schemas.microsoft.com/office/drawing/2015/9/8/chartex" xmlns:cx2="http://schemas.microsoft.com/office/drawing/2015/10/21/chartex" xmlns:cx3="http://schemas.microsoft.com/office/drawing/2016/5/9/chartex" xmlns:cx4="http://schemas.microsoft.com/office/drawing/2016/5/10/chartex" xmlns:cx5="http://schemas.microsoft.com/office/drawing/2016/5/11/chartex" xmlns:cx6="http://schemas.microsoft.com/office/drawing/2016/5/12/chartex" xmlns:cx7="http://schemas.microsoft.com/office/drawing/2016/5/13/chartex" xmlns:cx8="http://schemas.microsoft.com/office/drawing/2016/5/14/chartex" xmlns:mc="http://schemas.openxmlformats.org/markup-compatibility/2006" xmlns:aink="http://schemas.microsoft.com/office/drawing/2016/ink" xmlns:am3d="http://schemas.microsoft.com/office/drawing/2017/model3d" xmlns:o="urn:schemas-microsoft-com:office:office" xmlns:r="http://schemas.openxmlformats.org/officeDocument/2006/relationships" xmlns:m="http://schemas.openxmlformats.org/officeDocument/2006/math" xmlns:v="urn:schemas-microsoft-com:vml" xmlns:wp14="http://schemas.microsoft.com/office/word/2010/wordprocessingDrawing" xmlns:wp="http://schemas.openxmlformats.org/drawingml/2006/wordprocessingDrawing" xmlns:w10="urn:schemas-microsoft-com:office:word" xmlns:w="http://schemas.openxmlformats.org/wordprocessingml/2006/main" xmlns:w14="http://schemas.microsoft.com/office/word/2010/wordml" xmlns:w15="http://schemas.microsoft.com/office/word/2012/wordml" xmlns:w16cex="http://schemas.microsoft.com/office/word/2018/wordml/cex" xmlns:w16cid="http://schemas.microsoft.com/office/word/2016/wordml/cid" xmlns:w16="http://schemas.microsoft.com/office/word/2018/wordml" xmlns:w16sdtdh="http://schemas.microsoft.com/office/word/2020/wordml/sdtdatahash" xmlns:w16se="http://schemas.microsoft.com/office/word/2015/wordml/symex" xmlns:wpg="http://schemas.microsoft.com/office/word/2010/wordprocessingGroup" xmlns:wpi="http://schemas.microsoft.com/office/word/2010/wordprocessingInk" xmlns:wne="http://schemas.microsoft.com/office/word/2006/wordml" xmlns:wps="http://schemas.microsoft.com/office/word/2010/wordprocessingShape" mc:Ignorable="w14 w15 w16se w16cid w16 w16cex w16sdtdh wp14">
   <w:footnote w:type="separator" w:id="-1">
     <w:p>
       <w:pPr>
@@ -1300,7 +3080,7 @@
 </file>
 
 <file path=word/header1.xml><?xml version="1.0" encoding="utf-8"?>
-<w:hdr xmlns:wpc="http://schemas.microsoft.com/office/word/2010/wordprocessingCanvas" xmlns:cx="http://schemas.microsoft.com/office/drawing/2014/chartex" xmlns:mc="http://schemas.openxmlformats.org/markup-compatibility/2006" xmlns:o="urn:schemas-microsoft-com:office:office" xmlns:r="http://schemas.openxmlformats.org/officeDocument/2006/relationships" xmlns:m="http://schemas.openxmlformats.org/officeDocument/2006/math" xmlns:v="urn:schemas-microsoft-com:vml" xmlns:wp14="http://schemas.microsoft.com/office/word/2010/wordprocessingDrawing" xmlns:wp="http://schemas.openxmlformats.org/drawingml/2006/wordprocessingDrawing" xmlns:w10="urn:schemas-microsoft-com:office:word" xmlns:w="http://schemas.openxmlformats.org/wordprocessingml/2006/main" xmlns:w14="http://schemas.microsoft.com/office/word/2010/wordml" xmlns:w15="http://schemas.microsoft.com/office/word/2012/wordml" xmlns:w16se="http://schemas.microsoft.com/office/word/2015/wordml/symex" xmlns:wpg="http://schemas.microsoft.com/office/word/2010/wordprocessingGroup" xmlns:wpi="http://schemas.microsoft.com/office/word/2010/wordprocessingInk" xmlns:wne="http://schemas.microsoft.com/office/word/2006/wordml" xmlns:wps="http://schemas.microsoft.com/office/word/2010/wordprocessingShape" mc:Ignorable="w14 w15 w16se wp14">
+<w:hdr xmlns:wpc="http://schemas.microsoft.com/office/word/2010/wordprocessingCanvas" xmlns:cx="http://schemas.microsoft.com/office/drawing/2014/chartex" xmlns:cx1="http://schemas.microsoft.com/office/drawing/2015/9/8/chartex" xmlns:cx2="http://schemas.microsoft.com/office/drawing/2015/10/21/chartex" xmlns:cx3="http://schemas.microsoft.com/office/drawing/2016/5/9/chartex" xmlns:cx4="http://schemas.microsoft.com/office/drawing/2016/5/10/chartex" xmlns:cx5="http://schemas.microsoft.com/office/drawing/2016/5/11/chartex" xmlns:cx6="http://schemas.microsoft.com/office/drawing/2016/5/12/chartex" xmlns:cx7="http://schemas.microsoft.com/office/drawing/2016/5/13/chartex" xmlns:cx8="http://schemas.microsoft.com/office/drawing/2016/5/14/chartex" xmlns:mc="http://schemas.openxmlformats.org/markup-compatibility/2006" xmlns:aink="http://schemas.microsoft.com/office/drawing/2016/ink" xmlns:am3d="http://schemas.microsoft.com/office/drawing/2017/model3d" xmlns:o="urn:schemas-microsoft-com:office:office" xmlns:r="http://schemas.openxmlformats.org/officeDocument/2006/relationships" xmlns:m="http://schemas.openxmlformats.org/officeDocument/2006/math" xmlns:v="urn:schemas-microsoft-com:vml" xmlns:wp14="http://schemas.microsoft.com/office/word/2010/wordprocessingDrawing" xmlns:wp="http://schemas.openxmlformats.org/drawingml/2006/wordprocessingDrawing" xmlns:w10="urn:schemas-microsoft-com:office:word" xmlns:w="http://schemas.openxmlformats.org/wordprocessingml/2006/main" xmlns:w14="http://schemas.microsoft.com/office/word/2010/wordml" xmlns:w15="http://schemas.microsoft.com/office/word/2012/wordml" xmlns:w16cex="http://schemas.microsoft.com/office/word/2018/wordml/cex" xmlns:w16cid="http://schemas.microsoft.com/office/word/2016/wordml/cid" xmlns:w16="http://schemas.microsoft.com/office/word/2018/wordml" xmlns:w16sdtdh="http://schemas.microsoft.com/office/word/2020/wordml/sdtdatahash" xmlns:w16se="http://schemas.microsoft.com/office/word/2015/wordml/symex" xmlns:wpg="http://schemas.microsoft.com/office/word/2010/wordprocessingGroup" xmlns:wpi="http://schemas.microsoft.com/office/word/2010/wordprocessingInk" xmlns:wne="http://schemas.microsoft.com/office/word/2006/wordml" xmlns:wps="http://schemas.microsoft.com/office/word/2010/wordprocessingShape" mc:Ignorable="w14 w15 w16se w16cid w16 w16cex w16sdtdh wp14">
   <w:tbl>
     <w:tblPr>
       <w:tblStyle w:val="Tablaconcuadrcula"/>
@@ -1332,7 +3112,7 @@
               <w:lang w:val="en-US" w:eastAsia="en-US"/>
             </w:rPr>
             <w:drawing>
-              <wp:inline distT="0" distB="0" distL="0" distR="0" wp14:anchorId="16302501" wp14:editId="50085999">
+              <wp:inline distT="0" distB="0" distL="0" distR="0" wp14:anchorId="4E38D6E9" wp14:editId="7599822E">
                 <wp:extent cx="445674" cy="487074"/>
                 <wp:effectExtent l="0" t="0" r="0" b="8255"/>
                 <wp:docPr id="11" name="Imagen 11" descr="Icono&#10;&#10;Descripción generada automáticamente"/>
@@ -1502,7 +3282,7 @@
 </file>
 
 <file path=word/styles.xml><?xml version="1.0" encoding="utf-8"?>
-<w:styles xmlns:mc="http://schemas.openxmlformats.org/markup-compatibility/2006" xmlns:r="http://schemas.openxmlformats.org/officeDocument/2006/relationships" xmlns:w="http://schemas.openxmlformats.org/wordprocessingml/2006/main" xmlns:w14="http://schemas.microsoft.com/office/word/2010/wordml" xmlns:w15="http://schemas.microsoft.com/office/word/2012/wordml" xmlns:w16se="http://schemas.microsoft.com/office/word/2015/wordml/symex" mc:Ignorable="w14 w15 w16se">
+<w:styles xmlns:mc="http://schemas.openxmlformats.org/markup-compatibility/2006" xmlns:r="http://schemas.openxmlformats.org/officeDocument/2006/relationships" xmlns:w="http://schemas.openxmlformats.org/wordprocessingml/2006/main" xmlns:w14="http://schemas.microsoft.com/office/word/2010/wordml" xmlns:w15="http://schemas.microsoft.com/office/word/2012/wordml" xmlns:w16cex="http://schemas.microsoft.com/office/word/2018/wordml/cex" xmlns:w16cid="http://schemas.microsoft.com/office/word/2016/wordml/cid" xmlns:w16="http://schemas.microsoft.com/office/word/2018/wordml" xmlns:w16sdtdh="http://schemas.microsoft.com/office/word/2020/wordml/sdtdatahash" xmlns:w16se="http://schemas.microsoft.com/office/word/2015/wordml/symex" mc:Ignorable="w14 w15 w16se w16cid w16 w16cex w16sdtdh">
   <w:docDefaults>
     <w:rPrDefault>
       <w:rPr>
@@ -1518,7 +3298,7 @@
       </w:pPr>
     </w:pPrDefault>
   </w:docDefaults>
-  <w:latentStyles w:defLockedState="0" w:defUIPriority="99" w:defSemiHidden="0" w:defUnhideWhenUsed="0" w:defQFormat="0" w:count="371">
+  <w:latentStyles w:defLockedState="0" w:defUIPriority="99" w:defSemiHidden="0" w:defUnhideWhenUsed="0" w:defQFormat="0" w:count="376">
     <w:lsdException w:name="Normal" w:uiPriority="0" w:qFormat="1"/>
     <w:lsdException w:name="heading 1" w:uiPriority="9" w:qFormat="1"/>
     <w:lsdException w:name="heading 2" w:semiHidden="1" w:uiPriority="9" w:unhideWhenUsed="1" w:qFormat="1"/>
@@ -1624,7 +3404,6 @@
     <w:lsdException w:name="HTML Sample" w:semiHidden="1" w:unhideWhenUsed="1"/>
     <w:lsdException w:name="HTML Typewriter" w:semiHidden="1" w:unhideWhenUsed="1"/>
     <w:lsdException w:name="HTML Variable" w:semiHidden="1" w:unhideWhenUsed="1"/>
-    <w:lsdException w:name="Normal Table" w:semiHidden="1" w:unhideWhenUsed="1"/>
     <w:lsdException w:name="annotation subject" w:semiHidden="1" w:unhideWhenUsed="1"/>
     <w:lsdException w:name="No List" w:semiHidden="1" w:unhideWhenUsed="1"/>
     <w:lsdException w:name="Outline List 1" w:semiHidden="1" w:unhideWhenUsed="1"/>
@@ -1667,11 +3446,8 @@
     <w:lsdException w:name="Table Contemporary" w:semiHidden="1" w:unhideWhenUsed="1"/>
     <w:lsdException w:name="Table Elegant" w:semiHidden="1" w:unhideWhenUsed="1"/>
     <w:lsdException w:name="Table Professional" w:semiHidden="1" w:unhideWhenUsed="1"/>
-    <w:lsdException w:name="Table Subtle 1" w:semiHidden="1" w:unhideWhenUsed="1"/>
     <w:lsdException w:name="Table Subtle 2" w:semiHidden="1" w:unhideWhenUsed="1"/>
     <w:lsdException w:name="Table Web 1" w:semiHidden="1" w:unhideWhenUsed="1"/>
-    <w:lsdException w:name="Table Web 2" w:semiHidden="1" w:unhideWhenUsed="1"/>
-    <w:lsdException w:name="Table Web 3" w:semiHidden="1" w:unhideWhenUsed="1"/>
     <w:lsdException w:name="Balloon Text" w:semiHidden="1" w:unhideWhenUsed="1"/>
     <w:lsdException w:name="Table Grid" w:uiPriority="39"/>
     <w:lsdException w:name="Table Theme" w:semiHidden="1" w:unhideWhenUsed="1"/>
@@ -1890,6 +3666,11 @@
     <w:lsdException w:name="List Table 5 Dark Accent 6" w:uiPriority="50"/>
     <w:lsdException w:name="List Table 6 Colorful Accent 6" w:uiPriority="51"/>
     <w:lsdException w:name="List Table 7 Colorful Accent 6" w:uiPriority="52"/>
+    <w:lsdException w:name="Mention" w:semiHidden="1" w:unhideWhenUsed="1"/>
+    <w:lsdException w:name="Smart Hyperlink" w:semiHidden="1" w:unhideWhenUsed="1"/>
+    <w:lsdException w:name="Hashtag" w:semiHidden="1" w:unhideWhenUsed="1"/>
+    <w:lsdException w:name="Unresolved Mention" w:semiHidden="1" w:unhideWhenUsed="1"/>
+    <w:lsdException w:name="Smart Link" w:semiHidden="1" w:unhideWhenUsed="1"/>
   </w:latentStyles>
   <w:style w:type="paragraph" w:default="1" w:styleId="Normal">
     <w:name w:val="Normal"/>

</xml_diff>

<commit_message>
Añadiendo manual - Empleado-L
</commit_message>
<xml_diff>
--- a/Desarrollo/Parking Soft/Análisis/PKS-MU.docx
+++ b/Desarrollo/Parking Soft/Análisis/PKS-MU.docx
@@ -32,7 +32,7 @@
                     <pic:cNvPicPr/>
                   </pic:nvPicPr>
                   <pic:blipFill>
-                    <a:blip r:embed="rId6" cstate="print">
+                    <a:blip r:embed="rId7" cstate="print">
                       <a:extLst>
                         <a:ext uri="{28A0092B-C50C-407E-A947-70E740481C1C}">
                           <a14:useLocalDpi xmlns:a14="http://schemas.microsoft.com/office/drawing/2010/main" val="0"/>
@@ -185,7 +185,7 @@
                     <pic:cNvPicPr/>
                   </pic:nvPicPr>
                   <pic:blipFill>
-                    <a:blip r:embed="rId7"/>
+                    <a:blip r:embed="rId8"/>
                     <a:stretch>
                       <a:fillRect/>
                     </a:stretch>
@@ -947,7 +947,7 @@
                     <pic:cNvPicPr/>
                   </pic:nvPicPr>
                   <pic:blipFill>
-                    <a:blip r:embed="rId8"/>
+                    <a:blip r:embed="rId9"/>
                     <a:stretch>
                       <a:fillRect/>
                     </a:stretch>
@@ -1082,7 +1082,7 @@
                     <pic:cNvPicPr/>
                   </pic:nvPicPr>
                   <pic:blipFill>
-                    <a:blip r:embed="rId9"/>
+                    <a:blip r:embed="rId10"/>
                     <a:stretch>
                       <a:fillRect/>
                     </a:stretch>
@@ -1242,6 +1242,9 @@
       </w:pPr>
     </w:p>
     <w:p>
+      <w:pPr>
+        <w:pStyle w:val="Ttulo2"/>
+      </w:pPr>
       <w:r>
         <w:t>2.1 MENÚ DE REGISTRO</w:t>
       </w:r>
@@ -1280,7 +1283,7 @@
                     </pic:cNvPicPr>
                   </pic:nvPicPr>
                   <pic:blipFill>
-                    <a:blip r:embed="rId10">
+                    <a:blip r:embed="rId11">
                       <a:extLst>
                         <a:ext uri="{28A0092B-C50C-407E-A947-70E740481C1C}">
                           <a14:useLocalDpi xmlns:a14="http://schemas.microsoft.com/office/drawing/2010/main" val="0"/>
@@ -1317,19 +1320,16 @@
       </w:pPr>
     </w:p>
     <w:p>
-      <w:r>
-        <w:t>2</w:t>
-      </w:r>
-      <w:r>
-        <w:t>.1.1 REGISTRAR NUEVO CLIENTE</w:t>
-      </w:r>
-    </w:p>
-    <w:p>
-      <w:r>
-        <w:t xml:space="preserve">Al seleccionar la opción “REGISTRAR NUEVO CLIENTE” se mostrará </w:t>
-      </w:r>
-      <w:r>
-        <w:t>una ventana donde se deberá ingresar datos del cliente.</w:t>
+      <w:pPr>
+        <w:pStyle w:val="Ttulo3"/>
+      </w:pPr>
+      <w:r>
+        <w:t>2.1.1 REGISTRAR NUEVO CLIENTE</w:t>
+      </w:r>
+    </w:p>
+    <w:p>
+      <w:r>
+        <w:t>Al seleccionar la opción “REGISTRAR NUEVO CLIENTE” se mostrará una ventana donde se deberá ingresar datos del cliente.</w:t>
       </w:r>
     </w:p>
     <w:p>
@@ -1432,7 +1432,7 @@
                     </pic:cNvPicPr>
                   </pic:nvPicPr>
                   <pic:blipFill>
-                    <a:blip r:embed="rId10">
+                    <a:blip r:embed="rId11">
                       <a:extLst>
                         <a:ext uri="{28A0092B-C50C-407E-A947-70E740481C1C}">
                           <a14:useLocalDpi xmlns:a14="http://schemas.microsoft.com/office/drawing/2010/main" val="0"/>
@@ -1562,7 +1562,7 @@
                     <pic:cNvPicPr/>
                   </pic:nvPicPr>
                   <pic:blipFill>
-                    <a:blip r:embed="rId11"/>
+                    <a:blip r:embed="rId12"/>
                     <a:stretch>
                       <a:fillRect/>
                     </a:stretch>
@@ -1693,7 +1693,7 @@
                     <pic:cNvPicPr/>
                   </pic:nvPicPr>
                   <pic:blipFill>
-                    <a:blip r:embed="rId11"/>
+                    <a:blip r:embed="rId12"/>
                     <a:stretch>
                       <a:fillRect/>
                     </a:stretch>
@@ -1727,13 +1727,7 @@
       <w:proofErr w:type="spellEnd"/>
       <w:proofErr w:type="gramEnd"/>
       <w:r>
-        <w:t xml:space="preserve"> en </w:t>
-      </w:r>
-      <w:r>
-        <w:t>la lista desplegable</w:t>
-      </w:r>
-      <w:r>
-        <w:t xml:space="preserve"> el estacionamiento requerido, para registrar los datos</w:t>
+        <w:t xml:space="preserve"> en la lista desplegable el estacionamiento requerido, para registrar los datos</w:t>
       </w:r>
       <w:r>
         <w:t>.</w:t>
@@ -1837,7 +1831,7 @@
                     <pic:cNvPicPr/>
                   </pic:nvPicPr>
                   <pic:blipFill rotWithShape="1">
-                    <a:blip r:embed="rId12"/>
+                    <a:blip r:embed="rId13"/>
                     <a:srcRect l="17639" t="9280" r="17592" b="14716"/>
                     <a:stretch/>
                   </pic:blipFill>
@@ -2096,7 +2090,7 @@
                     <pic:cNvPicPr/>
                   </pic:nvPicPr>
                   <pic:blipFill rotWithShape="1">
-                    <a:blip r:embed="rId12"/>
+                    <a:blip r:embed="rId13"/>
                     <a:srcRect l="17639" t="9280" r="17592" b="14716"/>
                     <a:stretch/>
                   </pic:blipFill>
@@ -2221,7 +2215,7 @@
                     <pic:cNvPicPr/>
                   </pic:nvPicPr>
                   <pic:blipFill>
-                    <a:blip r:embed="rId13"/>
+                    <a:blip r:embed="rId14"/>
                     <a:stretch>
                       <a:fillRect/>
                     </a:stretch>
@@ -2356,7 +2350,7 @@
                     <pic:cNvPicPr/>
                   </pic:nvPicPr>
                   <pic:blipFill rotWithShape="1">
-                    <a:blip r:embed="rId12"/>
+                    <a:blip r:embed="rId13"/>
                     <a:srcRect l="17639" t="9280" r="17592" b="14716"/>
                     <a:stretch/>
                   </pic:blipFill>
@@ -2501,7 +2495,7 @@
                     <pic:cNvPicPr/>
                   </pic:nvPicPr>
                   <pic:blipFill>
-                    <a:blip r:embed="rId14"/>
+                    <a:blip r:embed="rId15"/>
                     <a:stretch>
                       <a:fillRect/>
                     </a:stretch>
@@ -2532,13 +2526,7 @@
     </w:p>
     <w:p>
       <w:r>
-        <w:t xml:space="preserve">Si el procedimiento es conforme y se desea registrar los datos ingresados anteriormente entonces se </w:t>
-      </w:r>
-      <w:r>
-        <w:t>mostrará</w:t>
-      </w:r>
-      <w:r>
-        <w:t xml:space="preserve"> una ventana de Registro Exitoso</w:t>
+        <w:t>Si el procedimiento es conforme y se desea registrar los datos ingresados anteriormente entonces se mostrará una ventana de Registro Exitoso</w:t>
       </w:r>
       <w:r>
         <w:t xml:space="preserve">, en el cual debemos dar </w:t>
@@ -2675,7 +2663,7 @@
                     <pic:cNvPicPr/>
                   </pic:nvPicPr>
                   <pic:blipFill>
-                    <a:blip r:embed="rId15"/>
+                    <a:blip r:embed="rId16"/>
                     <a:stretch>
                       <a:fillRect/>
                     </a:stretch>
@@ -2706,10 +2694,7 @@
     </w:p>
     <w:p>
       <w:r>
-        <w:t>En el ticket del registro, también hay un botón de impresión, el cual imprimirá el ticket que se muestra</w:t>
-      </w:r>
-      <w:r>
-        <w:t xml:space="preserve"> al dar </w:t>
+        <w:t xml:space="preserve">En el ticket del registro, también hay un botón de impresión, el cual imprimirá el ticket que se muestra al dar </w:t>
       </w:r>
       <w:proofErr w:type="spellStart"/>
       <w:r>
@@ -2721,10 +2706,7 @@
       </w:r>
       <w:proofErr w:type="gramStart"/>
       <w:r>
-        <w:t>impresora.</w:t>
-      </w:r>
-      <w:r>
-        <w:t>.</w:t>
+        <w:t>impresora..</w:t>
       </w:r>
       <w:proofErr w:type="gramEnd"/>
     </w:p>
@@ -2831,7 +2813,7 @@
                     <pic:cNvPicPr/>
                   </pic:nvPicPr>
                   <pic:blipFill>
-                    <a:blip r:embed="rId16"/>
+                    <a:blip r:embed="rId17"/>
                     <a:stretch>
                       <a:fillRect/>
                     </a:stretch>
@@ -2872,19 +2854,7 @@
       <w:proofErr w:type="spellEnd"/>
       <w:proofErr w:type="gramEnd"/>
       <w:r>
-        <w:t xml:space="preserve"> en el botón, se </w:t>
-      </w:r>
-      <w:r>
-        <w:t>mostrará</w:t>
-      </w:r>
-      <w:r>
-        <w:t xml:space="preserve"> un Mensaje, indicando que se </w:t>
-      </w:r>
-      <w:r>
-        <w:t>está</w:t>
-      </w:r>
-      <w:r>
-        <w:t xml:space="preserve"> imprimiendo el ticket. Simplemente se selecciona el botón “OK”.</w:t>
+        <w:t xml:space="preserve"> en el botón, se mostrará un Mensaje, indicando que se está imprimiendo el ticket. Simplemente se selecciona el botón “OK”.</w:t>
       </w:r>
     </w:p>
     <w:p/>
@@ -2986,7 +2956,7 @@
                     <pic:cNvPicPr/>
                   </pic:nvPicPr>
                   <pic:blipFill>
-                    <a:blip r:embed="rId17"/>
+                    <a:blip r:embed="rId18"/>
                     <a:stretch>
                       <a:fillRect/>
                     </a:stretch>
@@ -3008,7 +2978,223 @@
       </w:r>
     </w:p>
     <w:p/>
-    <w:p/>
+    <w:p>
+      <w:pPr>
+        <w:pStyle w:val="Ttulo3"/>
+      </w:pPr>
+      <w:r>
+        <w:t xml:space="preserve">2.1.2 </w:t>
+      </w:r>
+      <w:r>
+        <w:t>LISTA DE REGISTROS</w:t>
+      </w:r>
+    </w:p>
+    <w:p>
+      <w:r>
+        <w:t xml:space="preserve">Al seleccionar esta opción, se </w:t>
+      </w:r>
+      <w:r>
+        <w:t>mostrará</w:t>
+      </w:r>
+      <w:r>
+        <w:t xml:space="preserve"> una lista en la cual se visualiza el NOMBRE, DNI, PLACA, FECHA, HORA y ESTACIONAMIENTO de los clientes registrados</w:t>
+      </w:r>
+      <w:r>
+        <w:t xml:space="preserve">, para desplazarse por l lista, se puede usar la barra situada en la parte derecha </w:t>
+      </w:r>
+      <w:r>
+        <w:t xml:space="preserve">manteniendo un </w:t>
+      </w:r>
+      <w:proofErr w:type="spellStart"/>
+      <w:proofErr w:type="gramStart"/>
+      <w:r>
+        <w:t>click</w:t>
+      </w:r>
+      <w:proofErr w:type="spellEnd"/>
+      <w:proofErr w:type="gramEnd"/>
+      <w:r>
+        <w:t xml:space="preserve"> sobre ella o usando el mouse para bajar</w:t>
+      </w:r>
+      <w:r>
+        <w:t xml:space="preserve">. </w:t>
+      </w:r>
+    </w:p>
+    <w:p>
+      <w:r>
+        <w:rPr>
+          <w:noProof/>
+        </w:rPr>
+        <w:drawing>
+          <wp:inline distT="0" distB="0" distL="0" distR="0" wp14:anchorId="6719BBE5" wp14:editId="797F1422">
+            <wp:extent cx="5400040" cy="2421255"/>
+            <wp:effectExtent l="0" t="0" r="0" b="0"/>
+            <wp:docPr id="3" name="Imagen 3" descr="Tabla&#10;&#10;Descripción generada automáticamente"/>
+            <wp:cNvGraphicFramePr>
+              <a:graphicFrameLocks xmlns:a="http://schemas.openxmlformats.org/drawingml/2006/main" noChangeAspect="1"/>
+            </wp:cNvGraphicFramePr>
+            <a:graphic xmlns:a="http://schemas.openxmlformats.org/drawingml/2006/main">
+              <a:graphicData uri="http://schemas.openxmlformats.org/drawingml/2006/picture">
+                <pic:pic xmlns:pic="http://schemas.openxmlformats.org/drawingml/2006/picture">
+                  <pic:nvPicPr>
+                    <pic:cNvPr id="12" name="Imagen 12" descr="Tabla&#10;&#10;Descripción generada automáticamente"/>
+                    <pic:cNvPicPr/>
+                  </pic:nvPicPr>
+                  <pic:blipFill>
+                    <a:blip r:embed="rId19"/>
+                    <a:stretch>
+                      <a:fillRect/>
+                    </a:stretch>
+                  </pic:blipFill>
+                  <pic:spPr>
+                    <a:xfrm>
+                      <a:off x="0" y="0"/>
+                      <a:ext cx="5400040" cy="2421255"/>
+                    </a:xfrm>
+                    <a:prstGeom prst="rect">
+                      <a:avLst/>
+                    </a:prstGeom>
+                  </pic:spPr>
+                </pic:pic>
+              </a:graphicData>
+            </a:graphic>
+          </wp:inline>
+        </w:drawing>
+      </w:r>
+    </w:p>
+    <w:p>
+      <w:r>
+        <w:t xml:space="preserve">Para salir de esta ventana se debe dar </w:t>
+      </w:r>
+      <w:proofErr w:type="spellStart"/>
+      <w:proofErr w:type="gramStart"/>
+      <w:r>
+        <w:t>click</w:t>
+      </w:r>
+      <w:proofErr w:type="spellEnd"/>
+      <w:proofErr w:type="gramEnd"/>
+      <w:r>
+        <w:t xml:space="preserve"> en botón de la “X” superior de la ventana.</w:t>
+      </w:r>
+    </w:p>
+    <w:p>
+      <w:r>
+        <w:rPr>
+          <w:noProof/>
+        </w:rPr>
+        <w:lastRenderedPageBreak/>
+        <mc:AlternateContent>
+          <mc:Choice Requires="wps">
+            <w:drawing>
+              <wp:anchor distT="0" distB="0" distL="114300" distR="114300" simplePos="0" relativeHeight="251675648" behindDoc="0" locked="0" layoutInCell="1" allowOverlap="1" wp14:anchorId="03F312AF" wp14:editId="26159F70">
+                <wp:simplePos x="0" y="0"/>
+                <wp:positionH relativeFrom="column">
+                  <wp:posOffset>5107305</wp:posOffset>
+                </wp:positionH>
+                <wp:positionV relativeFrom="paragraph">
+                  <wp:posOffset>6985</wp:posOffset>
+                </wp:positionV>
+                <wp:extent cx="266700" cy="236220"/>
+                <wp:effectExtent l="19050" t="19050" r="38100" b="30480"/>
+                <wp:wrapNone/>
+                <wp:docPr id="15" name="Rectángulo: esquinas redondeadas 15"/>
+                <wp:cNvGraphicFramePr/>
+                <a:graphic xmlns:a="http://schemas.openxmlformats.org/drawingml/2006/main">
+                  <a:graphicData uri="http://schemas.microsoft.com/office/word/2010/wordprocessingShape">
+                    <wps:wsp>
+                      <wps:cNvSpPr/>
+                      <wps:spPr>
+                        <a:xfrm>
+                          <a:off x="0" y="0"/>
+                          <a:ext cx="266700" cy="236220"/>
+                        </a:xfrm>
+                        <a:prstGeom prst="roundRect">
+                          <a:avLst/>
+                        </a:prstGeom>
+                        <a:noFill/>
+                        <a:ln w="57150">
+                          <a:solidFill>
+                            <a:srgbClr val="FF0000"/>
+                          </a:solidFill>
+                        </a:ln>
+                      </wps:spPr>
+                      <wps:style>
+                        <a:lnRef idx="2">
+                          <a:schemeClr val="accent1">
+                            <a:shade val="50000"/>
+                          </a:schemeClr>
+                        </a:lnRef>
+                        <a:fillRef idx="1">
+                          <a:schemeClr val="accent1"/>
+                        </a:fillRef>
+                        <a:effectRef idx="0">
+                          <a:schemeClr val="accent1"/>
+                        </a:effectRef>
+                        <a:fontRef idx="minor">
+                          <a:schemeClr val="lt1"/>
+                        </a:fontRef>
+                      </wps:style>
+                      <wps:bodyPr rot="0" spcFirstLastPara="0" vertOverflow="overflow" horzOverflow="overflow" vert="horz" wrap="square" lIns="91440" tIns="45720" rIns="91440" bIns="45720" numCol="1" spcCol="0" rtlCol="0" fromWordArt="0" anchor="ctr" anchorCtr="0" forceAA="0" compatLnSpc="1">
+                        <a:prstTxWarp prst="textNoShape">
+                          <a:avLst/>
+                        </a:prstTxWarp>
+                        <a:noAutofit/>
+                      </wps:bodyPr>
+                    </wps:wsp>
+                  </a:graphicData>
+                </a:graphic>
+              </wp:anchor>
+            </w:drawing>
+          </mc:Choice>
+          <mc:Fallback>
+            <w:pict>
+              <v:roundrect w14:anchorId="674A295E" id="Rectángulo: esquinas redondeadas 15" o:spid="_x0000_s1026" style="position:absolute;margin-left:402.15pt;margin-top:.55pt;width:21pt;height:18.6pt;z-index:251675648;visibility:visible;mso-wrap-style:square;mso-wrap-distance-left:9pt;mso-wrap-distance-top:0;mso-wrap-distance-right:9pt;mso-wrap-distance-bottom:0;mso-position-horizontal:absolute;mso-position-horizontal-relative:text;mso-position-vertical:absolute;mso-position-vertical-relative:text;v-text-anchor:middle" arcsize="10923f" o:gfxdata="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" filled="f" strokecolor="red" strokeweight="4.5pt">
+                <v:stroke joinstyle="miter"/>
+              </v:roundrect>
+            </w:pict>
+          </mc:Fallback>
+        </mc:AlternateContent>
+      </w:r>
+      <w:r>
+        <w:rPr>
+          <w:noProof/>
+        </w:rPr>
+        <w:drawing>
+          <wp:inline distT="0" distB="0" distL="0" distR="0" wp14:anchorId="1E5DBB06" wp14:editId="7A077284">
+            <wp:extent cx="5400040" cy="2421255"/>
+            <wp:effectExtent l="0" t="0" r="0" b="0"/>
+            <wp:docPr id="8" name="Imagen 8" descr="Tabla&#10;&#10;Descripción generada automáticamente"/>
+            <wp:cNvGraphicFramePr>
+              <a:graphicFrameLocks xmlns:a="http://schemas.openxmlformats.org/drawingml/2006/main" noChangeAspect="1"/>
+            </wp:cNvGraphicFramePr>
+            <a:graphic xmlns:a="http://schemas.openxmlformats.org/drawingml/2006/main">
+              <a:graphicData uri="http://schemas.openxmlformats.org/drawingml/2006/picture">
+                <pic:pic xmlns:pic="http://schemas.openxmlformats.org/drawingml/2006/picture">
+                  <pic:nvPicPr>
+                    <pic:cNvPr id="12" name="Imagen 12" descr="Tabla&#10;&#10;Descripción generada automáticamente"/>
+                    <pic:cNvPicPr/>
+                  </pic:nvPicPr>
+                  <pic:blipFill>
+                    <a:blip r:embed="rId19"/>
+                    <a:stretch>
+                      <a:fillRect/>
+                    </a:stretch>
+                  </pic:blipFill>
+                  <pic:spPr>
+                    <a:xfrm>
+                      <a:off x="0" y="0"/>
+                      <a:ext cx="5400040" cy="2421255"/>
+                    </a:xfrm>
+                    <a:prstGeom prst="rect">
+                      <a:avLst/>
+                    </a:prstGeom>
+                  </pic:spPr>
+                </pic:pic>
+              </a:graphicData>
+            </a:graphic>
+          </wp:inline>
+        </w:drawing>
+      </w:r>
+    </w:p>
     <w:p>
       <w:pPr>
         <w:rPr>
@@ -3017,8 +3203,16 @@
         </w:rPr>
       </w:pPr>
     </w:p>
+    <w:p>
+      <w:pPr>
+        <w:rPr>
+          <w:color w:val="FF0000"/>
+          <w:lang w:val="es-MX"/>
+        </w:rPr>
+      </w:pPr>
+    </w:p>
     <w:sectPr>
-      <w:headerReference w:type="default" r:id="rId18"/>
+      <w:headerReference w:type="default" r:id="rId20"/>
       <w:pgSz w:w="11906" w:h="16838"/>
       <w:pgMar w:top="1417" w:right="1701" w:bottom="851" w:left="1701" w:header="708" w:footer="708" w:gutter="0"/>
       <w:cols w:space="708"/>
@@ -3281,6 +3475,251 @@
 </w:hdr>
 </file>
 
+<file path=word/numbering.xml><?xml version="1.0" encoding="utf-8"?>
+<w:numbering xmlns:wpc="http://schemas.microsoft.com/office/word/2010/wordprocessingCanvas" xmlns:cx="http://schemas.microsoft.com/office/drawing/2014/chartex" xmlns:cx1="http://schemas.microsoft.com/office/drawing/2015/9/8/chartex" xmlns:cx2="http://schemas.microsoft.com/office/drawing/2015/10/21/chartex" xmlns:cx3="http://schemas.microsoft.com/office/drawing/2016/5/9/chartex" xmlns:cx4="http://schemas.microsoft.com/office/drawing/2016/5/10/chartex" xmlns:cx5="http://schemas.microsoft.com/office/drawing/2016/5/11/chartex" xmlns:cx6="http://schemas.microsoft.com/office/drawing/2016/5/12/chartex" xmlns:cx7="http://schemas.microsoft.com/office/drawing/2016/5/13/chartex" xmlns:cx8="http://schemas.microsoft.com/office/drawing/2016/5/14/chartex" xmlns:mc="http://schemas.openxmlformats.org/markup-compatibility/2006" xmlns:aink="http://schemas.microsoft.com/office/drawing/2016/ink" xmlns:am3d="http://schemas.microsoft.com/office/drawing/2017/model3d" xmlns:o="urn:schemas-microsoft-com:office:office" xmlns:r="http://schemas.openxmlformats.org/officeDocument/2006/relationships" xmlns:m="http://schemas.openxmlformats.org/officeDocument/2006/math" xmlns:v="urn:schemas-microsoft-com:vml" xmlns:wp14="http://schemas.microsoft.com/office/word/2010/wordprocessingDrawing" xmlns:wp="http://schemas.openxmlformats.org/drawingml/2006/wordprocessingDrawing" xmlns:w10="urn:schemas-microsoft-com:office:word" xmlns:w="http://schemas.openxmlformats.org/wordprocessingml/2006/main" xmlns:w14="http://schemas.microsoft.com/office/word/2010/wordml" xmlns:w15="http://schemas.microsoft.com/office/word/2012/wordml" xmlns:w16cex="http://schemas.microsoft.com/office/word/2018/wordml/cex" xmlns:w16cid="http://schemas.microsoft.com/office/word/2016/wordml/cid" xmlns:w16="http://schemas.microsoft.com/office/word/2018/wordml" xmlns:w16sdtdh="http://schemas.microsoft.com/office/word/2020/wordml/sdtdatahash" xmlns:w16se="http://schemas.microsoft.com/office/word/2015/wordml/symex" xmlns:wpg="http://schemas.microsoft.com/office/word/2010/wordprocessingGroup" xmlns:wpi="http://schemas.microsoft.com/office/word/2010/wordprocessingInk" xmlns:wne="http://schemas.microsoft.com/office/word/2006/wordml" xmlns:wps="http://schemas.microsoft.com/office/word/2010/wordprocessingShape" mc:Ignorable="w14 w15 w16se w16cid w16 w16cex w16sdtdh wp14">
+  <w:abstractNum w:abstractNumId="0" w15:restartNumberingAfterBreak="0">
+    <w:nsid w:val="3E266FB5"/>
+    <w:multiLevelType w:val="multilevel"/>
+    <w:tmpl w:val="8E98D296"/>
+    <w:lvl w:ilvl="0">
+      <w:start w:val="2"/>
+      <w:numFmt w:val="decimal"/>
+      <w:lvlText w:val="%1"/>
+      <w:lvlJc w:val="left"/>
+      <w:pPr>
+        <w:ind w:left="444" w:hanging="444"/>
+      </w:pPr>
+      <w:rPr>
+        <w:rFonts w:hint="default"/>
+      </w:rPr>
+    </w:lvl>
+    <w:lvl w:ilvl="1">
+      <w:start w:val="1"/>
+      <w:numFmt w:val="decimal"/>
+      <w:lvlText w:val="%1.%2"/>
+      <w:lvlJc w:val="left"/>
+      <w:pPr>
+        <w:ind w:left="444" w:hanging="444"/>
+      </w:pPr>
+      <w:rPr>
+        <w:rFonts w:hint="default"/>
+      </w:rPr>
+    </w:lvl>
+    <w:lvl w:ilvl="2">
+      <w:start w:val="2"/>
+      <w:numFmt w:val="decimal"/>
+      <w:lvlText w:val="%1.%2.%3"/>
+      <w:lvlJc w:val="left"/>
+      <w:pPr>
+        <w:ind w:left="720" w:hanging="720"/>
+      </w:pPr>
+      <w:rPr>
+        <w:rFonts w:hint="default"/>
+      </w:rPr>
+    </w:lvl>
+    <w:lvl w:ilvl="3">
+      <w:start w:val="1"/>
+      <w:numFmt w:val="decimal"/>
+      <w:lvlText w:val="%1.%2.%3.%4"/>
+      <w:lvlJc w:val="left"/>
+      <w:pPr>
+        <w:ind w:left="720" w:hanging="720"/>
+      </w:pPr>
+      <w:rPr>
+        <w:rFonts w:hint="default"/>
+      </w:rPr>
+    </w:lvl>
+    <w:lvl w:ilvl="4">
+      <w:start w:val="1"/>
+      <w:numFmt w:val="decimal"/>
+      <w:lvlText w:val="%1.%2.%3.%4.%5"/>
+      <w:lvlJc w:val="left"/>
+      <w:pPr>
+        <w:ind w:left="1080" w:hanging="1080"/>
+      </w:pPr>
+      <w:rPr>
+        <w:rFonts w:hint="default"/>
+      </w:rPr>
+    </w:lvl>
+    <w:lvl w:ilvl="5">
+      <w:start w:val="1"/>
+      <w:numFmt w:val="decimal"/>
+      <w:lvlText w:val="%1.%2.%3.%4.%5.%6"/>
+      <w:lvlJc w:val="left"/>
+      <w:pPr>
+        <w:ind w:left="1080" w:hanging="1080"/>
+      </w:pPr>
+      <w:rPr>
+        <w:rFonts w:hint="default"/>
+      </w:rPr>
+    </w:lvl>
+    <w:lvl w:ilvl="6">
+      <w:start w:val="1"/>
+      <w:numFmt w:val="decimal"/>
+      <w:lvlText w:val="%1.%2.%3.%4.%5.%6.%7"/>
+      <w:lvlJc w:val="left"/>
+      <w:pPr>
+        <w:ind w:left="1440" w:hanging="1440"/>
+      </w:pPr>
+      <w:rPr>
+        <w:rFonts w:hint="default"/>
+      </w:rPr>
+    </w:lvl>
+    <w:lvl w:ilvl="7">
+      <w:start w:val="1"/>
+      <w:numFmt w:val="decimal"/>
+      <w:lvlText w:val="%1.%2.%3.%4.%5.%6.%7.%8"/>
+      <w:lvlJc w:val="left"/>
+      <w:pPr>
+        <w:ind w:left="1440" w:hanging="1440"/>
+      </w:pPr>
+      <w:rPr>
+        <w:rFonts w:hint="default"/>
+      </w:rPr>
+    </w:lvl>
+    <w:lvl w:ilvl="8">
+      <w:start w:val="1"/>
+      <w:numFmt w:val="decimal"/>
+      <w:lvlText w:val="%1.%2.%3.%4.%5.%6.%7.%8.%9"/>
+      <w:lvlJc w:val="left"/>
+      <w:pPr>
+        <w:ind w:left="1440" w:hanging="1440"/>
+      </w:pPr>
+      <w:rPr>
+        <w:rFonts w:hint="default"/>
+      </w:rPr>
+    </w:lvl>
+  </w:abstractNum>
+  <w:abstractNum w:abstractNumId="1" w15:restartNumberingAfterBreak="0">
+    <w:nsid w:val="5A8030FF"/>
+    <w:multiLevelType w:val="multilevel"/>
+    <w:tmpl w:val="B830AB60"/>
+    <w:lvl w:ilvl="0">
+      <w:start w:val="1"/>
+      <w:numFmt w:val="decimal"/>
+      <w:lvlText w:val="%1."/>
+      <w:lvlJc w:val="left"/>
+      <w:pPr>
+        <w:ind w:left="720" w:hanging="360"/>
+      </w:pPr>
+      <w:rPr>
+        <w:rFonts w:hint="default"/>
+      </w:rPr>
+    </w:lvl>
+    <w:lvl w:ilvl="1">
+      <w:start w:val="1"/>
+      <w:numFmt w:val="decimal"/>
+      <w:isLgl/>
+      <w:lvlText w:val="%1.%2"/>
+      <w:lvlJc w:val="left"/>
+      <w:pPr>
+        <w:ind w:left="852" w:hanging="492"/>
+      </w:pPr>
+      <w:rPr>
+        <w:rFonts w:hint="default"/>
+      </w:rPr>
+    </w:lvl>
+    <w:lvl w:ilvl="2">
+      <w:start w:val="2"/>
+      <w:numFmt w:val="decimal"/>
+      <w:isLgl/>
+      <w:lvlText w:val="%1.%2.%3"/>
+      <w:lvlJc w:val="left"/>
+      <w:pPr>
+        <w:ind w:left="1080" w:hanging="720"/>
+      </w:pPr>
+      <w:rPr>
+        <w:rFonts w:hint="default"/>
+      </w:rPr>
+    </w:lvl>
+    <w:lvl w:ilvl="3">
+      <w:start w:val="1"/>
+      <w:numFmt w:val="decimal"/>
+      <w:isLgl/>
+      <w:lvlText w:val="%1.%2.%3.%4"/>
+      <w:lvlJc w:val="left"/>
+      <w:pPr>
+        <w:ind w:left="1080" w:hanging="720"/>
+      </w:pPr>
+      <w:rPr>
+        <w:rFonts w:hint="default"/>
+      </w:rPr>
+    </w:lvl>
+    <w:lvl w:ilvl="4">
+      <w:start w:val="1"/>
+      <w:numFmt w:val="decimal"/>
+      <w:isLgl/>
+      <w:lvlText w:val="%1.%2.%3.%4.%5"/>
+      <w:lvlJc w:val="left"/>
+      <w:pPr>
+        <w:ind w:left="1440" w:hanging="1080"/>
+      </w:pPr>
+      <w:rPr>
+        <w:rFonts w:hint="default"/>
+      </w:rPr>
+    </w:lvl>
+    <w:lvl w:ilvl="5">
+      <w:start w:val="1"/>
+      <w:numFmt w:val="decimal"/>
+      <w:isLgl/>
+      <w:lvlText w:val="%1.%2.%3.%4.%5.%6"/>
+      <w:lvlJc w:val="left"/>
+      <w:pPr>
+        <w:ind w:left="1440" w:hanging="1080"/>
+      </w:pPr>
+      <w:rPr>
+        <w:rFonts w:hint="default"/>
+      </w:rPr>
+    </w:lvl>
+    <w:lvl w:ilvl="6">
+      <w:start w:val="1"/>
+      <w:numFmt w:val="decimal"/>
+      <w:isLgl/>
+      <w:lvlText w:val="%1.%2.%3.%4.%5.%6.%7"/>
+      <w:lvlJc w:val="left"/>
+      <w:pPr>
+        <w:ind w:left="1800" w:hanging="1440"/>
+      </w:pPr>
+      <w:rPr>
+        <w:rFonts w:hint="default"/>
+      </w:rPr>
+    </w:lvl>
+    <w:lvl w:ilvl="7">
+      <w:start w:val="1"/>
+      <w:numFmt w:val="decimal"/>
+      <w:isLgl/>
+      <w:lvlText w:val="%1.%2.%3.%4.%5.%6.%7.%8"/>
+      <w:lvlJc w:val="left"/>
+      <w:pPr>
+        <w:ind w:left="1800" w:hanging="1440"/>
+      </w:pPr>
+      <w:rPr>
+        <w:rFonts w:hint="default"/>
+      </w:rPr>
+    </w:lvl>
+    <w:lvl w:ilvl="8">
+      <w:start w:val="1"/>
+      <w:numFmt w:val="decimal"/>
+      <w:isLgl/>
+      <w:lvlText w:val="%1.%2.%3.%4.%5.%6.%7.%8.%9"/>
+      <w:lvlJc w:val="left"/>
+      <w:pPr>
+        <w:ind w:left="1800" w:hanging="1440"/>
+      </w:pPr>
+      <w:rPr>
+        <w:rFonts w:hint="default"/>
+      </w:rPr>
+    </w:lvl>
+  </w:abstractNum>
+  <w:num w:numId="1">
+    <w:abstractNumId w:val="1"/>
+  </w:num>
+  <w:num w:numId="2">
+    <w:abstractNumId w:val="0"/>
+  </w:num>
+</w:numbering>
+</file>
+
 <file path=word/styles.xml><?xml version="1.0" encoding="utf-8"?>
 <w:styles xmlns:mc="http://schemas.openxmlformats.org/markup-compatibility/2006" xmlns:r="http://schemas.openxmlformats.org/officeDocument/2006/relationships" xmlns:w="http://schemas.openxmlformats.org/wordprocessingml/2006/main" xmlns:w14="http://schemas.microsoft.com/office/word/2010/wordml" xmlns:w15="http://schemas.microsoft.com/office/word/2012/wordml" xmlns:w16cex="http://schemas.microsoft.com/office/word/2018/wordml/cex" xmlns:w16cid="http://schemas.microsoft.com/office/word/2016/wordml/cid" xmlns:w16="http://schemas.microsoft.com/office/word/2018/wordml" xmlns:w16sdtdh="http://schemas.microsoft.com/office/word/2020/wordml/sdtdatahash" xmlns:w16se="http://schemas.microsoft.com/office/word/2015/wordml/symex" mc:Ignorable="w14 w15 w16se w16cid w16 w16cex w16sdtdh">
   <w:docDefaults>
@@ -3404,6 +3843,7 @@
     <w:lsdException w:name="HTML Sample" w:semiHidden="1" w:unhideWhenUsed="1"/>
     <w:lsdException w:name="HTML Typewriter" w:semiHidden="1" w:unhideWhenUsed="1"/>
     <w:lsdException w:name="HTML Variable" w:semiHidden="1" w:unhideWhenUsed="1"/>
+    <w:lsdException w:name="Normal Table" w:semiHidden="1" w:unhideWhenUsed="1"/>
     <w:lsdException w:name="annotation subject" w:semiHidden="1" w:unhideWhenUsed="1"/>
     <w:lsdException w:name="No List" w:semiHidden="1" w:unhideWhenUsed="1"/>
     <w:lsdException w:name="Outline List 1" w:semiHidden="1" w:unhideWhenUsed="1"/>
@@ -3446,8 +3886,11 @@
     <w:lsdException w:name="Table Contemporary" w:semiHidden="1" w:unhideWhenUsed="1"/>
     <w:lsdException w:name="Table Elegant" w:semiHidden="1" w:unhideWhenUsed="1"/>
     <w:lsdException w:name="Table Professional" w:semiHidden="1" w:unhideWhenUsed="1"/>
+    <w:lsdException w:name="Table Subtle 1" w:semiHidden="1" w:unhideWhenUsed="1"/>
     <w:lsdException w:name="Table Subtle 2" w:semiHidden="1" w:unhideWhenUsed="1"/>
     <w:lsdException w:name="Table Web 1" w:semiHidden="1" w:unhideWhenUsed="1"/>
+    <w:lsdException w:name="Table Web 2" w:semiHidden="1" w:unhideWhenUsed="1"/>
+    <w:lsdException w:name="Table Web 3" w:semiHidden="1" w:unhideWhenUsed="1"/>
     <w:lsdException w:name="Balloon Text" w:semiHidden="1" w:unhideWhenUsed="1"/>
     <w:lsdException w:name="Table Grid" w:uiPriority="39"/>
     <w:lsdException w:name="Table Theme" w:semiHidden="1" w:unhideWhenUsed="1"/>
@@ -3727,6 +4170,28 @@
       <w:szCs w:val="26"/>
     </w:rPr>
   </w:style>
+  <w:style w:type="paragraph" w:styleId="Ttulo3">
+    <w:name w:val="heading 3"/>
+    <w:basedOn w:val="Normal"/>
+    <w:next w:val="Normal"/>
+    <w:link w:val="Ttulo3Car"/>
+    <w:uiPriority w:val="9"/>
+    <w:unhideWhenUsed/>
+    <w:qFormat/>
+    <w:rsid w:val="001A1DE8"/>
+    <w:pPr>
+      <w:keepNext/>
+      <w:keepLines/>
+      <w:spacing w:before="40" w:after="0"/>
+      <w:outlineLvl w:val="2"/>
+    </w:pPr>
+    <w:rPr>
+      <w:rFonts w:asciiTheme="majorHAnsi" w:eastAsiaTheme="majorEastAsia" w:hAnsiTheme="majorHAnsi" w:cstheme="majorBidi"/>
+      <w:color w:val="1F4D78" w:themeColor="accent1" w:themeShade="7F"/>
+      <w:sz w:val="24"/>
+      <w:szCs w:val="24"/>
+    </w:rPr>
+  </w:style>
   <w:style w:type="character" w:default="1" w:styleId="Fuentedeprrafopredeter">
     <w:name w:val="Default Paragraph Font"/>
     <w:uiPriority w:val="1"/>
@@ -3903,6 +4368,20 @@
     <w:rsid w:val="007473B1"/>
     <w:rPr>
       <w:rFonts w:eastAsiaTheme="minorEastAsia"/>
+      <w:lang w:val="es-PE" w:eastAsia="ko-KR"/>
+    </w:rPr>
+  </w:style>
+  <w:style w:type="character" w:customStyle="1" w:styleId="Ttulo3Car">
+    <w:name w:val="Título 3 Car"/>
+    <w:basedOn w:val="Fuentedeprrafopredeter"/>
+    <w:link w:val="Ttulo3"/>
+    <w:uiPriority w:val="9"/>
+    <w:rsid w:val="001A1DE8"/>
+    <w:rPr>
+      <w:rFonts w:asciiTheme="majorHAnsi" w:eastAsiaTheme="majorEastAsia" w:hAnsiTheme="majorHAnsi" w:cstheme="majorBidi"/>
+      <w:color w:val="1F4D78" w:themeColor="accent1" w:themeShade="7F"/>
+      <w:sz w:val="24"/>
+      <w:szCs w:val="24"/>
       <w:lang w:val="es-PE" w:eastAsia="ko-KR"/>
     </w:rPr>
   </w:style>

</xml_diff>

<commit_message>
Añadiendo manual - Empleado-S-B
</commit_message>
<xml_diff>
--- a/Desarrollo/Parking Soft/Análisis/PKS-MU.docx
+++ b/Desarrollo/Parking Soft/Análisis/PKS-MU.docx
@@ -2983,24 +2983,12 @@
         <w:pStyle w:val="Ttulo3"/>
       </w:pPr>
       <w:r>
-        <w:t xml:space="preserve">2.1.2 </w:t>
-      </w:r>
-      <w:r>
-        <w:t>LISTA DE REGISTROS</w:t>
-      </w:r>
-    </w:p>
-    <w:p>
-      <w:r>
-        <w:t xml:space="preserve">Al seleccionar esta opción, se </w:t>
-      </w:r>
-      <w:r>
-        <w:t>mostrará</w:t>
-      </w:r>
-      <w:r>
-        <w:t xml:space="preserve"> una lista en la cual se visualiza el NOMBRE, DNI, PLACA, FECHA, HORA y ESTACIONAMIENTO de los clientes registrados</w:t>
-      </w:r>
-      <w:r>
-        <w:t xml:space="preserve">, para desplazarse por l lista, se puede usar la barra situada en la parte derecha </w:t>
+        <w:t>2.1.2 LISTA DE REGISTROS</w:t>
+      </w:r>
+    </w:p>
+    <w:p>
+      <w:r>
+        <w:t xml:space="preserve">Al seleccionar esta opción, se mostrará una lista en la cual se visualiza el NOMBRE, DNI, PLACA, FECHA, HORA y ESTACIONAMIENTO de los clientes registrados, para desplazarse por l lista, se puede usar la barra situada en la parte derecha </w:t>
       </w:r>
       <w:r>
         <w:t xml:space="preserve">manteniendo un </w:t>
@@ -3019,11 +3007,143 @@
         <w:t xml:space="preserve">. </w:t>
       </w:r>
     </w:p>
+    <w:p/>
     <w:p>
       <w:r>
         <w:rPr>
           <w:noProof/>
-        </w:rPr>
+          <w:lang w:val="es-MX"/>
+        </w:rPr>
+        <mc:AlternateContent>
+          <mc:Choice Requires="wps">
+            <w:drawing>
+              <wp:anchor distT="0" distB="0" distL="114300" distR="114300" simplePos="0" relativeHeight="251684864" behindDoc="0" locked="0" layoutInCell="1" allowOverlap="1" wp14:anchorId="36147507" wp14:editId="73B2F751">
+                <wp:simplePos x="0" y="0"/>
+                <wp:positionH relativeFrom="column">
+                  <wp:posOffset>3476625</wp:posOffset>
+                </wp:positionH>
+                <wp:positionV relativeFrom="paragraph">
+                  <wp:posOffset>1368425</wp:posOffset>
+                </wp:positionV>
+                <wp:extent cx="1722120" cy="426720"/>
+                <wp:effectExtent l="19050" t="19050" r="30480" b="30480"/>
+                <wp:wrapNone/>
+                <wp:docPr id="53" name="Rectángulo: esquinas redondeadas 53"/>
+                <wp:cNvGraphicFramePr/>
+                <a:graphic xmlns:a="http://schemas.openxmlformats.org/drawingml/2006/main">
+                  <a:graphicData uri="http://schemas.microsoft.com/office/word/2010/wordprocessingShape">
+                    <wps:wsp>
+                      <wps:cNvSpPr/>
+                      <wps:spPr>
+                        <a:xfrm>
+                          <a:off x="0" y="0"/>
+                          <a:ext cx="1722120" cy="426720"/>
+                        </a:xfrm>
+                        <a:prstGeom prst="roundRect">
+                          <a:avLst/>
+                        </a:prstGeom>
+                        <a:noFill/>
+                        <a:ln w="57150">
+                          <a:solidFill>
+                            <a:srgbClr val="FF0000"/>
+                          </a:solidFill>
+                        </a:ln>
+                      </wps:spPr>
+                      <wps:style>
+                        <a:lnRef idx="2">
+                          <a:schemeClr val="accent1">
+                            <a:shade val="50000"/>
+                          </a:schemeClr>
+                        </a:lnRef>
+                        <a:fillRef idx="1">
+                          <a:schemeClr val="accent1"/>
+                        </a:fillRef>
+                        <a:effectRef idx="0">
+                          <a:schemeClr val="accent1"/>
+                        </a:effectRef>
+                        <a:fontRef idx="minor">
+                          <a:schemeClr val="lt1"/>
+                        </a:fontRef>
+                      </wps:style>
+                      <wps:bodyPr rot="0" spcFirstLastPara="0" vertOverflow="overflow" horzOverflow="overflow" vert="horz" wrap="square" lIns="91440" tIns="45720" rIns="91440" bIns="45720" numCol="1" spcCol="0" rtlCol="0" fromWordArt="0" anchor="ctr" anchorCtr="0" forceAA="0" compatLnSpc="1">
+                        <a:prstTxWarp prst="textNoShape">
+                          <a:avLst/>
+                        </a:prstTxWarp>
+                        <a:noAutofit/>
+                      </wps:bodyPr>
+                    </wps:wsp>
+                  </a:graphicData>
+                </a:graphic>
+              </wp:anchor>
+            </w:drawing>
+          </mc:Choice>
+          <mc:Fallback>
+            <w:pict>
+              <v:roundrect w14:anchorId="140B0289" id="Rectángulo: esquinas redondeadas 53" o:spid="_x0000_s1026" style="position:absolute;margin-left:273.75pt;margin-top:107.75pt;width:135.6pt;height:33.6pt;z-index:251684864;visibility:visible;mso-wrap-style:square;mso-wrap-distance-left:9pt;mso-wrap-distance-top:0;mso-wrap-distance-right:9pt;mso-wrap-distance-bottom:0;mso-position-horizontal:absolute;mso-position-horizontal-relative:text;mso-position-vertical:absolute;mso-position-vertical-relative:text;v-text-anchor:middle" arcsize="10923f" o:gfxdata="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" filled="f" strokecolor="red" strokeweight="4.5pt">
+                <v:stroke joinstyle="miter"/>
+              </v:roundrect>
+            </w:pict>
+          </mc:Fallback>
+        </mc:AlternateContent>
+      </w:r>
+      <w:r>
+        <w:rPr>
+          <w:noProof/>
+          <w:lang w:val="es-MX"/>
+        </w:rPr>
+        <w:drawing>
+          <wp:inline distT="0" distB="0" distL="0" distR="0" wp14:anchorId="15EA408D" wp14:editId="7EB6CC61">
+            <wp:extent cx="5400040" cy="2955290"/>
+            <wp:effectExtent l="0" t="0" r="0" b="0"/>
+            <wp:docPr id="52" name="Imagen 52" descr="Diagrama&#10;&#10;Descripción generada automáticamente"/>
+            <wp:cNvGraphicFramePr>
+              <a:graphicFrameLocks xmlns:a="http://schemas.openxmlformats.org/drawingml/2006/main" noChangeAspect="1"/>
+            </wp:cNvGraphicFramePr>
+            <a:graphic xmlns:a="http://schemas.openxmlformats.org/drawingml/2006/main">
+              <a:graphicData uri="http://schemas.openxmlformats.org/drawingml/2006/picture">
+                <pic:pic xmlns:pic="http://schemas.openxmlformats.org/drawingml/2006/picture">
+                  <pic:nvPicPr>
+                    <pic:cNvPr id="7" name="Imagen 7" descr="Diagrama&#10;&#10;Descripción generada automáticamente"/>
+                    <pic:cNvPicPr>
+                      <a:picLocks noChangeAspect="1" noChangeArrowheads="1"/>
+                    </pic:cNvPicPr>
+                  </pic:nvPicPr>
+                  <pic:blipFill>
+                    <a:blip r:embed="rId11">
+                      <a:extLst>
+                        <a:ext uri="{28A0092B-C50C-407E-A947-70E740481C1C}">
+                          <a14:useLocalDpi xmlns:a14="http://schemas.microsoft.com/office/drawing/2010/main" val="0"/>
+                        </a:ext>
+                      </a:extLst>
+                    </a:blip>
+                    <a:srcRect/>
+                    <a:stretch>
+                      <a:fillRect/>
+                    </a:stretch>
+                  </pic:blipFill>
+                  <pic:spPr bwMode="auto">
+                    <a:xfrm>
+                      <a:off x="0" y="0"/>
+                      <a:ext cx="5400040" cy="2955290"/>
+                    </a:xfrm>
+                    <a:prstGeom prst="rect">
+                      <a:avLst/>
+                    </a:prstGeom>
+                    <a:noFill/>
+                  </pic:spPr>
+                </pic:pic>
+              </a:graphicData>
+            </a:graphic>
+          </wp:inline>
+        </w:drawing>
+      </w:r>
+    </w:p>
+    <w:p>
+      <w:r>
+        <w:rPr>
+          <w:noProof/>
+        </w:rPr>
+        <w:lastRenderedPageBreak/>
         <w:drawing>
           <wp:inline distT="0" distB="0" distL="0" distR="0" wp14:anchorId="6719BBE5" wp14:editId="797F1422">
             <wp:extent cx="5400040" cy="2421255"/>
@@ -3081,7 +3201,6 @@
         <w:rPr>
           <w:noProof/>
         </w:rPr>
-        <w:lastRenderedPageBreak/>
         <mc:AlternateContent>
           <mc:Choice Requires="wps">
             <w:drawing>
@@ -3205,14 +3324,1162 @@
     </w:p>
     <w:p>
       <w:pPr>
+        <w:pStyle w:val="Ttulo3"/>
+      </w:pPr>
+      <w:r>
+        <w:t xml:space="preserve">2.1.3 </w:t>
+      </w:r>
+      <w:r>
+        <w:t>SALIDA DE CLIENTE</w:t>
+      </w:r>
+    </w:p>
+    <w:p>
+      <w:r>
+        <w:t>Al seleccionar eta opción, se mostrará una opción, en la cual se debe ingresar el DNI del cliente</w:t>
+      </w:r>
+      <w:r>
+        <w:t>, para luego seleccionar el botón “OK”</w:t>
+      </w:r>
+      <w:r>
+        <w:t>.</w:t>
+      </w:r>
+    </w:p>
+    <w:p>
+      <w:r>
+        <w:rPr>
+          <w:noProof/>
+          <w:lang w:val="es-MX"/>
+        </w:rPr>
+        <w:lastRenderedPageBreak/>
+        <mc:AlternateContent>
+          <mc:Choice Requires="wps">
+            <w:drawing>
+              <wp:anchor distT="0" distB="0" distL="114300" distR="114300" simplePos="0" relativeHeight="251683840" behindDoc="0" locked="0" layoutInCell="1" allowOverlap="1" wp14:anchorId="02D802FC" wp14:editId="64A55D26">
+                <wp:simplePos x="0" y="0"/>
+                <wp:positionH relativeFrom="column">
+                  <wp:posOffset>3453765</wp:posOffset>
+                </wp:positionH>
+                <wp:positionV relativeFrom="paragraph">
+                  <wp:posOffset>1910080</wp:posOffset>
+                </wp:positionV>
+                <wp:extent cx="1744980" cy="297180"/>
+                <wp:effectExtent l="19050" t="19050" r="45720" b="45720"/>
+                <wp:wrapNone/>
+                <wp:docPr id="51" name="Rectángulo: esquinas redondeadas 51"/>
+                <wp:cNvGraphicFramePr/>
+                <a:graphic xmlns:a="http://schemas.openxmlformats.org/drawingml/2006/main">
+                  <a:graphicData uri="http://schemas.microsoft.com/office/word/2010/wordprocessingShape">
+                    <wps:wsp>
+                      <wps:cNvSpPr/>
+                      <wps:spPr>
+                        <a:xfrm>
+                          <a:off x="0" y="0"/>
+                          <a:ext cx="1744980" cy="297180"/>
+                        </a:xfrm>
+                        <a:prstGeom prst="roundRect">
+                          <a:avLst/>
+                        </a:prstGeom>
+                        <a:noFill/>
+                        <a:ln w="57150">
+                          <a:solidFill>
+                            <a:srgbClr val="FF0000"/>
+                          </a:solidFill>
+                        </a:ln>
+                      </wps:spPr>
+                      <wps:style>
+                        <a:lnRef idx="2">
+                          <a:schemeClr val="accent1">
+                            <a:shade val="50000"/>
+                          </a:schemeClr>
+                        </a:lnRef>
+                        <a:fillRef idx="1">
+                          <a:schemeClr val="accent1"/>
+                        </a:fillRef>
+                        <a:effectRef idx="0">
+                          <a:schemeClr val="accent1"/>
+                        </a:effectRef>
+                        <a:fontRef idx="minor">
+                          <a:schemeClr val="lt1"/>
+                        </a:fontRef>
+                      </wps:style>
+                      <wps:bodyPr rot="0" spcFirstLastPara="0" vertOverflow="overflow" horzOverflow="overflow" vert="horz" wrap="square" lIns="91440" tIns="45720" rIns="91440" bIns="45720" numCol="1" spcCol="0" rtlCol="0" fromWordArt="0" anchor="ctr" anchorCtr="0" forceAA="0" compatLnSpc="1">
+                        <a:prstTxWarp prst="textNoShape">
+                          <a:avLst/>
+                        </a:prstTxWarp>
+                        <a:noAutofit/>
+                      </wps:bodyPr>
+                    </wps:wsp>
+                  </a:graphicData>
+                </a:graphic>
+              </wp:anchor>
+            </w:drawing>
+          </mc:Choice>
+          <mc:Fallback>
+            <w:pict>
+              <v:roundrect w14:anchorId="3B8A30A0" id="Rectángulo: esquinas redondeadas 51" o:spid="_x0000_s1026" style="position:absolute;margin-left:271.95pt;margin-top:150.4pt;width:137.4pt;height:23.4pt;z-index:251683840;visibility:visible;mso-wrap-style:square;mso-wrap-distance-left:9pt;mso-wrap-distance-top:0;mso-wrap-distance-right:9pt;mso-wrap-distance-bottom:0;mso-position-horizontal:absolute;mso-position-horizontal-relative:text;mso-position-vertical:absolute;mso-position-vertical-relative:text;v-text-anchor:middle" arcsize="10923f" o:gfxdata="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" filled="f" strokecolor="red" strokeweight="4.5pt">
+                <v:stroke joinstyle="miter"/>
+              </v:roundrect>
+            </w:pict>
+          </mc:Fallback>
+        </mc:AlternateContent>
+      </w:r>
+      <w:r>
+        <w:rPr>
+          <w:noProof/>
+          <w:lang w:val="es-MX"/>
+        </w:rPr>
+        <w:drawing>
+          <wp:inline distT="0" distB="0" distL="0" distR="0" wp14:anchorId="4EE6F620" wp14:editId="0E89EAFB">
+            <wp:extent cx="5400040" cy="2955290"/>
+            <wp:effectExtent l="0" t="0" r="0" b="0"/>
+            <wp:docPr id="50" name="Imagen 50" descr="Diagrama&#10;&#10;Descripción generada automáticamente"/>
+            <wp:cNvGraphicFramePr>
+              <a:graphicFrameLocks xmlns:a="http://schemas.openxmlformats.org/drawingml/2006/main" noChangeAspect="1"/>
+            </wp:cNvGraphicFramePr>
+            <a:graphic xmlns:a="http://schemas.openxmlformats.org/drawingml/2006/main">
+              <a:graphicData uri="http://schemas.openxmlformats.org/drawingml/2006/picture">
+                <pic:pic xmlns:pic="http://schemas.openxmlformats.org/drawingml/2006/picture">
+                  <pic:nvPicPr>
+                    <pic:cNvPr id="7" name="Imagen 7" descr="Diagrama&#10;&#10;Descripción generada automáticamente"/>
+                    <pic:cNvPicPr>
+                      <a:picLocks noChangeAspect="1" noChangeArrowheads="1"/>
+                    </pic:cNvPicPr>
+                  </pic:nvPicPr>
+                  <pic:blipFill>
+                    <a:blip r:embed="rId11">
+                      <a:extLst>
+                        <a:ext uri="{28A0092B-C50C-407E-A947-70E740481C1C}">
+                          <a14:useLocalDpi xmlns:a14="http://schemas.microsoft.com/office/drawing/2010/main" val="0"/>
+                        </a:ext>
+                      </a:extLst>
+                    </a:blip>
+                    <a:srcRect/>
+                    <a:stretch>
+                      <a:fillRect/>
+                    </a:stretch>
+                  </pic:blipFill>
+                  <pic:spPr bwMode="auto">
+                    <a:xfrm>
+                      <a:off x="0" y="0"/>
+                      <a:ext cx="5400040" cy="2955290"/>
+                    </a:xfrm>
+                    <a:prstGeom prst="rect">
+                      <a:avLst/>
+                    </a:prstGeom>
+                    <a:noFill/>
+                  </pic:spPr>
+                </pic:pic>
+              </a:graphicData>
+            </a:graphic>
+          </wp:inline>
+        </w:drawing>
+      </w:r>
+    </w:p>
+    <w:p/>
+    <w:p>
+      <w:r>
+        <w:rPr>
+          <w:noProof/>
+        </w:rPr>
+        <mc:AlternateContent>
+          <mc:Choice Requires="wps">
+            <w:drawing>
+              <wp:anchor distT="0" distB="0" distL="114300" distR="114300" simplePos="0" relativeHeight="251676672" behindDoc="0" locked="0" layoutInCell="1" allowOverlap="1" wp14:anchorId="00105699" wp14:editId="78EE9884">
+                <wp:simplePos x="0" y="0"/>
+                <wp:positionH relativeFrom="column">
+                  <wp:posOffset>2836545</wp:posOffset>
+                </wp:positionH>
+                <wp:positionV relativeFrom="paragraph">
+                  <wp:posOffset>1673860</wp:posOffset>
+                </wp:positionV>
+                <wp:extent cx="312420" cy="198120"/>
+                <wp:effectExtent l="19050" t="19050" r="30480" b="30480"/>
+                <wp:wrapNone/>
+                <wp:docPr id="37" name="Rectángulo: esquinas redondeadas 37"/>
+                <wp:cNvGraphicFramePr/>
+                <a:graphic xmlns:a="http://schemas.openxmlformats.org/drawingml/2006/main">
+                  <a:graphicData uri="http://schemas.microsoft.com/office/word/2010/wordprocessingShape">
+                    <wps:wsp>
+                      <wps:cNvSpPr/>
+                      <wps:spPr>
+                        <a:xfrm>
+                          <a:off x="0" y="0"/>
+                          <a:ext cx="312420" cy="198120"/>
+                        </a:xfrm>
+                        <a:prstGeom prst="roundRect">
+                          <a:avLst/>
+                        </a:prstGeom>
+                        <a:noFill/>
+                        <a:ln w="57150">
+                          <a:solidFill>
+                            <a:srgbClr val="FF0000"/>
+                          </a:solidFill>
+                        </a:ln>
+                      </wps:spPr>
+                      <wps:style>
+                        <a:lnRef idx="2">
+                          <a:schemeClr val="accent1">
+                            <a:shade val="50000"/>
+                          </a:schemeClr>
+                        </a:lnRef>
+                        <a:fillRef idx="1">
+                          <a:schemeClr val="accent1"/>
+                        </a:fillRef>
+                        <a:effectRef idx="0">
+                          <a:schemeClr val="accent1"/>
+                        </a:effectRef>
+                        <a:fontRef idx="minor">
+                          <a:schemeClr val="lt1"/>
+                        </a:fontRef>
+                      </wps:style>
+                      <wps:bodyPr rot="0" spcFirstLastPara="0" vertOverflow="overflow" horzOverflow="overflow" vert="horz" wrap="square" lIns="91440" tIns="45720" rIns="91440" bIns="45720" numCol="1" spcCol="0" rtlCol="0" fromWordArt="0" anchor="ctr" anchorCtr="0" forceAA="0" compatLnSpc="1">
+                        <a:prstTxWarp prst="textNoShape">
+                          <a:avLst/>
+                        </a:prstTxWarp>
+                        <a:noAutofit/>
+                      </wps:bodyPr>
+                    </wps:wsp>
+                  </a:graphicData>
+                </a:graphic>
+              </wp:anchor>
+            </w:drawing>
+          </mc:Choice>
+          <mc:Fallback>
+            <w:pict>
+              <v:roundrect w14:anchorId="15EE5026" id="Rectángulo: esquinas redondeadas 37" o:spid="_x0000_s1026" style="position:absolute;margin-left:223.35pt;margin-top:131.8pt;width:24.6pt;height:15.6pt;z-index:251676672;visibility:visible;mso-wrap-style:square;mso-wrap-distance-left:9pt;mso-wrap-distance-top:0;mso-wrap-distance-right:9pt;mso-wrap-distance-bottom:0;mso-position-horizontal:absolute;mso-position-horizontal-relative:text;mso-position-vertical:absolute;mso-position-vertical-relative:text;v-text-anchor:middle" arcsize="10923f" o:gfxdata="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" filled="f" strokecolor="red" strokeweight="4.5pt">
+                <v:stroke joinstyle="miter"/>
+              </v:roundrect>
+            </w:pict>
+          </mc:Fallback>
+        </mc:AlternateContent>
+      </w:r>
+      <w:r>
+        <w:rPr>
+          <w:noProof/>
+        </w:rPr>
+        <w:drawing>
+          <wp:inline distT="0" distB="0" distL="0" distR="0" wp14:anchorId="17089C03" wp14:editId="7A78D7E1">
+            <wp:extent cx="5400040" cy="2950210"/>
+            <wp:effectExtent l="0" t="0" r="0" b="2540"/>
+            <wp:docPr id="27" name="Imagen 27" descr="Interfaz de usuario gráfica&#10;&#10;Descripción generada automáticamente"/>
+            <wp:cNvGraphicFramePr>
+              <a:graphicFrameLocks xmlns:a="http://schemas.openxmlformats.org/drawingml/2006/main" noChangeAspect="1"/>
+            </wp:cNvGraphicFramePr>
+            <a:graphic xmlns:a="http://schemas.openxmlformats.org/drawingml/2006/main">
+              <a:graphicData uri="http://schemas.openxmlformats.org/drawingml/2006/picture">
+                <pic:pic xmlns:pic="http://schemas.openxmlformats.org/drawingml/2006/picture">
+                  <pic:nvPicPr>
+                    <pic:cNvPr id="13" name="Imagen 13" descr="Interfaz de usuario gráfica&#10;&#10;Descripción generada automáticamente"/>
+                    <pic:cNvPicPr/>
+                  </pic:nvPicPr>
+                  <pic:blipFill>
+                    <a:blip r:embed="rId20"/>
+                    <a:stretch>
+                      <a:fillRect/>
+                    </a:stretch>
+                  </pic:blipFill>
+                  <pic:spPr>
+                    <a:xfrm>
+                      <a:off x="0" y="0"/>
+                      <a:ext cx="5400040" cy="2950210"/>
+                    </a:xfrm>
+                    <a:prstGeom prst="rect">
+                      <a:avLst/>
+                    </a:prstGeom>
+                  </pic:spPr>
+                </pic:pic>
+              </a:graphicData>
+            </a:graphic>
+          </wp:inline>
+        </w:drawing>
+      </w:r>
+    </w:p>
+    <w:p/>
+    <w:p>
+      <w:r>
+        <w:t xml:space="preserve">Al seleccionar el botón “OK” se </w:t>
+      </w:r>
+      <w:r>
+        <w:t>mostrará</w:t>
+      </w:r>
+      <w:r>
+        <w:t xml:space="preserve"> la información del cliente que esta de salida, en la esquina inferior se encuentra el botón para imprimir</w:t>
+      </w:r>
+      <w:r>
+        <w:t xml:space="preserve">, el cual al dar </w:t>
+      </w:r>
+      <w:proofErr w:type="spellStart"/>
+      <w:proofErr w:type="gramStart"/>
+      <w:r>
+        <w:t>click</w:t>
+      </w:r>
+      <w:proofErr w:type="spellEnd"/>
+      <w:proofErr w:type="gramEnd"/>
+      <w:r>
+        <w:t xml:space="preserve"> sobre él, se imprimirá</w:t>
+      </w:r>
+      <w:r>
+        <w:t xml:space="preserve"> el ticket de salida.</w:t>
+      </w:r>
+    </w:p>
+    <w:p>
+      <w:r>
+        <w:rPr>
+          <w:noProof/>
+        </w:rPr>
+        <w:lastRenderedPageBreak/>
+        <mc:AlternateContent>
+          <mc:Choice Requires="wps">
+            <w:drawing>
+              <wp:anchor distT="0" distB="0" distL="114300" distR="114300" simplePos="0" relativeHeight="251677696" behindDoc="0" locked="0" layoutInCell="1" allowOverlap="1" wp14:anchorId="3EDB47E0" wp14:editId="082A047D">
+                <wp:simplePos x="0" y="0"/>
+                <wp:positionH relativeFrom="column">
+                  <wp:posOffset>4749165</wp:posOffset>
+                </wp:positionH>
+                <wp:positionV relativeFrom="paragraph">
+                  <wp:posOffset>2940685</wp:posOffset>
+                </wp:positionV>
+                <wp:extent cx="609600" cy="388620"/>
+                <wp:effectExtent l="19050" t="19050" r="38100" b="30480"/>
+                <wp:wrapNone/>
+                <wp:docPr id="39" name="Rectángulo: esquinas redondeadas 39"/>
+                <wp:cNvGraphicFramePr/>
+                <a:graphic xmlns:a="http://schemas.openxmlformats.org/drawingml/2006/main">
+                  <a:graphicData uri="http://schemas.microsoft.com/office/word/2010/wordprocessingShape">
+                    <wps:wsp>
+                      <wps:cNvSpPr/>
+                      <wps:spPr>
+                        <a:xfrm>
+                          <a:off x="0" y="0"/>
+                          <a:ext cx="609600" cy="388620"/>
+                        </a:xfrm>
+                        <a:prstGeom prst="roundRect">
+                          <a:avLst/>
+                        </a:prstGeom>
+                        <a:noFill/>
+                        <a:ln w="57150">
+                          <a:solidFill>
+                            <a:srgbClr val="FF0000"/>
+                          </a:solidFill>
+                        </a:ln>
+                      </wps:spPr>
+                      <wps:style>
+                        <a:lnRef idx="2">
+                          <a:schemeClr val="accent1">
+                            <a:shade val="50000"/>
+                          </a:schemeClr>
+                        </a:lnRef>
+                        <a:fillRef idx="1">
+                          <a:schemeClr val="accent1"/>
+                        </a:fillRef>
+                        <a:effectRef idx="0">
+                          <a:schemeClr val="accent1"/>
+                        </a:effectRef>
+                        <a:fontRef idx="minor">
+                          <a:schemeClr val="lt1"/>
+                        </a:fontRef>
+                      </wps:style>
+                      <wps:bodyPr rot="0" spcFirstLastPara="0" vertOverflow="overflow" horzOverflow="overflow" vert="horz" wrap="square" lIns="91440" tIns="45720" rIns="91440" bIns="45720" numCol="1" spcCol="0" rtlCol="0" fromWordArt="0" anchor="ctr" anchorCtr="0" forceAA="0" compatLnSpc="1">
+                        <a:prstTxWarp prst="textNoShape">
+                          <a:avLst/>
+                        </a:prstTxWarp>
+                        <a:noAutofit/>
+                      </wps:bodyPr>
+                    </wps:wsp>
+                  </a:graphicData>
+                </a:graphic>
+              </wp:anchor>
+            </w:drawing>
+          </mc:Choice>
+          <mc:Fallback>
+            <w:pict>
+              <v:roundrect w14:anchorId="65DEEA75" id="Rectángulo: esquinas redondeadas 39" o:spid="_x0000_s1026" style="position:absolute;margin-left:373.95pt;margin-top:231.55pt;width:48pt;height:30.6pt;z-index:251677696;visibility:visible;mso-wrap-style:square;mso-wrap-distance-left:9pt;mso-wrap-distance-top:0;mso-wrap-distance-right:9pt;mso-wrap-distance-bottom:0;mso-position-horizontal:absolute;mso-position-horizontal-relative:text;mso-position-vertical:absolute;mso-position-vertical-relative:text;v-text-anchor:middle" arcsize="10923f" o:gfxdata="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" filled="f" strokecolor="red" strokeweight="4.5pt">
+                <v:stroke joinstyle="miter"/>
+              </v:roundrect>
+            </w:pict>
+          </mc:Fallback>
+        </mc:AlternateContent>
+      </w:r>
+      <w:r>
+        <w:rPr>
+          <w:noProof/>
+        </w:rPr>
+        <w:drawing>
+          <wp:inline distT="0" distB="0" distL="0" distR="0" wp14:anchorId="4650B4A0" wp14:editId="606D003B">
+            <wp:extent cx="5400040" cy="3357245"/>
+            <wp:effectExtent l="0" t="0" r="0" b="0"/>
+            <wp:docPr id="38" name="Imagen 38" descr="Tabla&#10;&#10;Descripción generada automáticamente"/>
+            <wp:cNvGraphicFramePr>
+              <a:graphicFrameLocks xmlns:a="http://schemas.openxmlformats.org/drawingml/2006/main" noChangeAspect="1"/>
+            </wp:cNvGraphicFramePr>
+            <a:graphic xmlns:a="http://schemas.openxmlformats.org/drawingml/2006/main">
+              <a:graphicData uri="http://schemas.openxmlformats.org/drawingml/2006/picture">
+                <pic:pic xmlns:pic="http://schemas.openxmlformats.org/drawingml/2006/picture">
+                  <pic:nvPicPr>
+                    <pic:cNvPr id="14" name="Imagen 14" descr="Tabla&#10;&#10;Descripción generada automáticamente"/>
+                    <pic:cNvPicPr/>
+                  </pic:nvPicPr>
+                  <pic:blipFill>
+                    <a:blip r:embed="rId21"/>
+                    <a:stretch>
+                      <a:fillRect/>
+                    </a:stretch>
+                  </pic:blipFill>
+                  <pic:spPr>
+                    <a:xfrm>
+                      <a:off x="0" y="0"/>
+                      <a:ext cx="5400040" cy="3357245"/>
+                    </a:xfrm>
+                    <a:prstGeom prst="rect">
+                      <a:avLst/>
+                    </a:prstGeom>
+                  </pic:spPr>
+                </pic:pic>
+              </a:graphicData>
+            </a:graphic>
+          </wp:inline>
+        </w:drawing>
+      </w:r>
+    </w:p>
+    <w:p/>
+    <w:p>
+      <w:r>
+        <w:t xml:space="preserve">Cuando ya se seleccionó el botón mencionado anteriormente, se podrá visualizar una pequeña ventana indicando que se está imprimiendo el </w:t>
+      </w:r>
+      <w:proofErr w:type="gramStart"/>
+      <w:r>
+        <w:t>ticket</w:t>
+      </w:r>
+      <w:proofErr w:type="gramEnd"/>
+      <w:r>
+        <w:t>.</w:t>
+      </w:r>
+      <w:r>
+        <w:t xml:space="preserve"> En esta ventana solo se deberá dar </w:t>
+      </w:r>
+      <w:proofErr w:type="spellStart"/>
+      <w:proofErr w:type="gramStart"/>
+      <w:r>
+        <w:t>click</w:t>
+      </w:r>
+      <w:proofErr w:type="spellEnd"/>
+      <w:proofErr w:type="gramEnd"/>
+      <w:r>
+        <w:t xml:space="preserve"> en “OK”.</w:t>
+      </w:r>
+    </w:p>
+    <w:p>
+      <w:r>
+        <w:rPr>
+          <w:noProof/>
+        </w:rPr>
+        <mc:AlternateContent>
+          <mc:Choice Requires="wps">
+            <w:drawing>
+              <wp:anchor distT="0" distB="0" distL="114300" distR="114300" simplePos="0" relativeHeight="251678720" behindDoc="0" locked="0" layoutInCell="1" allowOverlap="1" wp14:anchorId="5F1A0A07" wp14:editId="3B8D4843">
+                <wp:simplePos x="0" y="0"/>
+                <wp:positionH relativeFrom="column">
+                  <wp:posOffset>3133725</wp:posOffset>
+                </wp:positionH>
+                <wp:positionV relativeFrom="paragraph">
+                  <wp:posOffset>1866900</wp:posOffset>
+                </wp:positionV>
+                <wp:extent cx="381000" cy="228600"/>
+                <wp:effectExtent l="19050" t="19050" r="38100" b="38100"/>
+                <wp:wrapNone/>
+                <wp:docPr id="41" name="Rectángulo: esquinas redondeadas 41"/>
+                <wp:cNvGraphicFramePr/>
+                <a:graphic xmlns:a="http://schemas.openxmlformats.org/drawingml/2006/main">
+                  <a:graphicData uri="http://schemas.microsoft.com/office/word/2010/wordprocessingShape">
+                    <wps:wsp>
+                      <wps:cNvSpPr/>
+                      <wps:spPr>
+                        <a:xfrm>
+                          <a:off x="0" y="0"/>
+                          <a:ext cx="381000" cy="228600"/>
+                        </a:xfrm>
+                        <a:prstGeom prst="roundRect">
+                          <a:avLst/>
+                        </a:prstGeom>
+                        <a:noFill/>
+                        <a:ln w="57150">
+                          <a:solidFill>
+                            <a:srgbClr val="FF0000"/>
+                          </a:solidFill>
+                        </a:ln>
+                      </wps:spPr>
+                      <wps:style>
+                        <a:lnRef idx="2">
+                          <a:schemeClr val="accent1">
+                            <a:shade val="50000"/>
+                          </a:schemeClr>
+                        </a:lnRef>
+                        <a:fillRef idx="1">
+                          <a:schemeClr val="accent1"/>
+                        </a:fillRef>
+                        <a:effectRef idx="0">
+                          <a:schemeClr val="accent1"/>
+                        </a:effectRef>
+                        <a:fontRef idx="minor">
+                          <a:schemeClr val="lt1"/>
+                        </a:fontRef>
+                      </wps:style>
+                      <wps:bodyPr rot="0" spcFirstLastPara="0" vertOverflow="overflow" horzOverflow="overflow" vert="horz" wrap="square" lIns="91440" tIns="45720" rIns="91440" bIns="45720" numCol="1" spcCol="0" rtlCol="0" fromWordArt="0" anchor="ctr" anchorCtr="0" forceAA="0" compatLnSpc="1">
+                        <a:prstTxWarp prst="textNoShape">
+                          <a:avLst/>
+                        </a:prstTxWarp>
+                        <a:noAutofit/>
+                      </wps:bodyPr>
+                    </wps:wsp>
+                  </a:graphicData>
+                </a:graphic>
+              </wp:anchor>
+            </w:drawing>
+          </mc:Choice>
+          <mc:Fallback>
+            <w:pict>
+              <v:roundrect w14:anchorId="005456DB" id="Rectángulo: esquinas redondeadas 41" o:spid="_x0000_s1026" style="position:absolute;margin-left:246.75pt;margin-top:147pt;width:30pt;height:18pt;z-index:251678720;visibility:visible;mso-wrap-style:square;mso-wrap-distance-left:9pt;mso-wrap-distance-top:0;mso-wrap-distance-right:9pt;mso-wrap-distance-bottom:0;mso-position-horizontal:absolute;mso-position-horizontal-relative:text;mso-position-vertical:absolute;mso-position-vertical-relative:text;v-text-anchor:middle" arcsize="10923f" o:gfxdata="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" filled="f" strokecolor="red" strokeweight="4.5pt">
+                <v:stroke joinstyle="miter"/>
+              </v:roundrect>
+            </w:pict>
+          </mc:Fallback>
+        </mc:AlternateContent>
+      </w:r>
+      <w:r>
+        <w:rPr>
+          <w:noProof/>
+        </w:rPr>
+        <w:drawing>
+          <wp:inline distT="0" distB="0" distL="0" distR="0" wp14:anchorId="41198109" wp14:editId="31467A16">
+            <wp:extent cx="5400040" cy="3360420"/>
+            <wp:effectExtent l="0" t="0" r="0" b="0"/>
+            <wp:docPr id="40" name="Imagen 40" descr="Interfaz de usuario gráfica&#10;&#10;Descripción generada automáticamente"/>
+            <wp:cNvGraphicFramePr>
+              <a:graphicFrameLocks xmlns:a="http://schemas.openxmlformats.org/drawingml/2006/main" noChangeAspect="1"/>
+            </wp:cNvGraphicFramePr>
+            <a:graphic xmlns:a="http://schemas.openxmlformats.org/drawingml/2006/main">
+              <a:graphicData uri="http://schemas.openxmlformats.org/drawingml/2006/picture">
+                <pic:pic xmlns:pic="http://schemas.openxmlformats.org/drawingml/2006/picture">
+                  <pic:nvPicPr>
+                    <pic:cNvPr id="15" name="Imagen 15" descr="Interfaz de usuario gráfica&#10;&#10;Descripción generada automáticamente"/>
+                    <pic:cNvPicPr/>
+                  </pic:nvPicPr>
+                  <pic:blipFill>
+                    <a:blip r:embed="rId22"/>
+                    <a:stretch>
+                      <a:fillRect/>
+                    </a:stretch>
+                  </pic:blipFill>
+                  <pic:spPr>
+                    <a:xfrm>
+                      <a:off x="0" y="0"/>
+                      <a:ext cx="5400040" cy="3360420"/>
+                    </a:xfrm>
+                    <a:prstGeom prst="rect">
+                      <a:avLst/>
+                    </a:prstGeom>
+                  </pic:spPr>
+                </pic:pic>
+              </a:graphicData>
+            </a:graphic>
+          </wp:inline>
+        </w:drawing>
+      </w:r>
+    </w:p>
+    <w:p>
+      <w:pPr>
         <w:rPr>
           <w:color w:val="FF0000"/>
           <w:lang w:val="es-MX"/>
         </w:rPr>
       </w:pPr>
     </w:p>
+    <w:p>
+      <w:pPr>
+        <w:pStyle w:val="Ttulo3"/>
+      </w:pPr>
+      <w:r>
+        <w:t xml:space="preserve">2.1.4 </w:t>
+      </w:r>
+      <w:r>
+        <w:t>BUSQUEDA DE DATOS</w:t>
+      </w:r>
+    </w:p>
+    <w:p>
+      <w:r>
+        <w:t>Al seleccionar esta opción se mostrará una ventana el cual indicará que se ingrese el número de boleta y selección el botón “OK”.</w:t>
+      </w:r>
+    </w:p>
+    <w:p>
+      <w:pPr>
+        <w:rPr>
+          <w:color w:val="FF0000"/>
+        </w:rPr>
+      </w:pPr>
+      <w:r>
+        <w:rPr>
+          <w:noProof/>
+          <w:lang w:val="es-MX"/>
+        </w:rPr>
+        <w:lastRenderedPageBreak/>
+        <mc:AlternateContent>
+          <mc:Choice Requires="wps">
+            <w:drawing>
+              <wp:anchor distT="0" distB="0" distL="114300" distR="114300" simplePos="0" relativeHeight="251682816" behindDoc="0" locked="0" layoutInCell="1" allowOverlap="1" wp14:anchorId="77E5499C" wp14:editId="1C038D36">
+                <wp:simplePos x="0" y="0"/>
+                <wp:positionH relativeFrom="column">
+                  <wp:posOffset>3484245</wp:posOffset>
+                </wp:positionH>
+                <wp:positionV relativeFrom="paragraph">
+                  <wp:posOffset>2353945</wp:posOffset>
+                </wp:positionV>
+                <wp:extent cx="1722120" cy="342900"/>
+                <wp:effectExtent l="19050" t="19050" r="30480" b="38100"/>
+                <wp:wrapNone/>
+                <wp:docPr id="49" name="Rectángulo: esquinas redondeadas 49"/>
+                <wp:cNvGraphicFramePr/>
+                <a:graphic xmlns:a="http://schemas.openxmlformats.org/drawingml/2006/main">
+                  <a:graphicData uri="http://schemas.microsoft.com/office/word/2010/wordprocessingShape">
+                    <wps:wsp>
+                      <wps:cNvSpPr/>
+                      <wps:spPr>
+                        <a:xfrm>
+                          <a:off x="0" y="0"/>
+                          <a:ext cx="1722120" cy="342900"/>
+                        </a:xfrm>
+                        <a:prstGeom prst="roundRect">
+                          <a:avLst/>
+                        </a:prstGeom>
+                        <a:noFill/>
+                        <a:ln w="57150">
+                          <a:solidFill>
+                            <a:srgbClr val="FF0000"/>
+                          </a:solidFill>
+                        </a:ln>
+                      </wps:spPr>
+                      <wps:style>
+                        <a:lnRef idx="2">
+                          <a:schemeClr val="accent1">
+                            <a:shade val="50000"/>
+                          </a:schemeClr>
+                        </a:lnRef>
+                        <a:fillRef idx="1">
+                          <a:schemeClr val="accent1"/>
+                        </a:fillRef>
+                        <a:effectRef idx="0">
+                          <a:schemeClr val="accent1"/>
+                        </a:effectRef>
+                        <a:fontRef idx="minor">
+                          <a:schemeClr val="lt1"/>
+                        </a:fontRef>
+                      </wps:style>
+                      <wps:bodyPr rot="0" spcFirstLastPara="0" vertOverflow="overflow" horzOverflow="overflow" vert="horz" wrap="square" lIns="91440" tIns="45720" rIns="91440" bIns="45720" numCol="1" spcCol="0" rtlCol="0" fromWordArt="0" anchor="ctr" anchorCtr="0" forceAA="0" compatLnSpc="1">
+                        <a:prstTxWarp prst="textNoShape">
+                          <a:avLst/>
+                        </a:prstTxWarp>
+                        <a:noAutofit/>
+                      </wps:bodyPr>
+                    </wps:wsp>
+                  </a:graphicData>
+                </a:graphic>
+              </wp:anchor>
+            </w:drawing>
+          </mc:Choice>
+          <mc:Fallback>
+            <w:pict>
+              <v:roundrect w14:anchorId="17684370" id="Rectángulo: esquinas redondeadas 49" o:spid="_x0000_s1026" style="position:absolute;margin-left:274.35pt;margin-top:185.35pt;width:135.6pt;height:27pt;z-index:251682816;visibility:visible;mso-wrap-style:square;mso-wrap-distance-left:9pt;mso-wrap-distance-top:0;mso-wrap-distance-right:9pt;mso-wrap-distance-bottom:0;mso-position-horizontal:absolute;mso-position-horizontal-relative:text;mso-position-vertical:absolute;mso-position-vertical-relative:text;v-text-anchor:middle" arcsize="10923f" o:gfxdata="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" filled="f" strokecolor="red" strokeweight="4.5pt">
+                <v:stroke joinstyle="miter"/>
+              </v:roundrect>
+            </w:pict>
+          </mc:Fallback>
+        </mc:AlternateContent>
+      </w:r>
+      <w:r>
+        <w:rPr>
+          <w:noProof/>
+          <w:lang w:val="es-MX"/>
+        </w:rPr>
+        <w:drawing>
+          <wp:inline distT="0" distB="0" distL="0" distR="0" wp14:anchorId="618663B3" wp14:editId="20D5659D">
+            <wp:extent cx="5400040" cy="2955290"/>
+            <wp:effectExtent l="0" t="0" r="0" b="0"/>
+            <wp:docPr id="48" name="Imagen 48" descr="Diagrama&#10;&#10;Descripción generada automáticamente"/>
+            <wp:cNvGraphicFramePr>
+              <a:graphicFrameLocks xmlns:a="http://schemas.openxmlformats.org/drawingml/2006/main" noChangeAspect="1"/>
+            </wp:cNvGraphicFramePr>
+            <a:graphic xmlns:a="http://schemas.openxmlformats.org/drawingml/2006/main">
+              <a:graphicData uri="http://schemas.openxmlformats.org/drawingml/2006/picture">
+                <pic:pic xmlns:pic="http://schemas.openxmlformats.org/drawingml/2006/picture">
+                  <pic:nvPicPr>
+                    <pic:cNvPr id="7" name="Imagen 7" descr="Diagrama&#10;&#10;Descripción generada automáticamente"/>
+                    <pic:cNvPicPr>
+                      <a:picLocks noChangeAspect="1" noChangeArrowheads="1"/>
+                    </pic:cNvPicPr>
+                  </pic:nvPicPr>
+                  <pic:blipFill>
+                    <a:blip r:embed="rId11">
+                      <a:extLst>
+                        <a:ext uri="{28A0092B-C50C-407E-A947-70E740481C1C}">
+                          <a14:useLocalDpi xmlns:a14="http://schemas.microsoft.com/office/drawing/2010/main" val="0"/>
+                        </a:ext>
+                      </a:extLst>
+                    </a:blip>
+                    <a:srcRect/>
+                    <a:stretch>
+                      <a:fillRect/>
+                    </a:stretch>
+                  </pic:blipFill>
+                  <pic:spPr bwMode="auto">
+                    <a:xfrm>
+                      <a:off x="0" y="0"/>
+                      <a:ext cx="5400040" cy="2955290"/>
+                    </a:xfrm>
+                    <a:prstGeom prst="rect">
+                      <a:avLst/>
+                    </a:prstGeom>
+                    <a:noFill/>
+                  </pic:spPr>
+                </pic:pic>
+              </a:graphicData>
+            </a:graphic>
+          </wp:inline>
+        </w:drawing>
+      </w:r>
+    </w:p>
+    <w:p/>
+    <w:p>
+      <w:r>
+        <w:rPr>
+          <w:noProof/>
+        </w:rPr>
+        <mc:AlternateContent>
+          <mc:Choice Requires="wps">
+            <w:drawing>
+              <wp:anchor distT="0" distB="0" distL="114300" distR="114300" simplePos="0" relativeHeight="251679744" behindDoc="0" locked="0" layoutInCell="1" allowOverlap="1" wp14:anchorId="18801F04" wp14:editId="6FDEA0AB">
+                <wp:simplePos x="0" y="0"/>
+                <wp:positionH relativeFrom="column">
+                  <wp:posOffset>2783205</wp:posOffset>
+                </wp:positionH>
+                <wp:positionV relativeFrom="paragraph">
+                  <wp:posOffset>1668145</wp:posOffset>
+                </wp:positionV>
+                <wp:extent cx="358140" cy="205740"/>
+                <wp:effectExtent l="19050" t="19050" r="41910" b="41910"/>
+                <wp:wrapNone/>
+                <wp:docPr id="43" name="Rectángulo: esquinas redondeadas 43"/>
+                <wp:cNvGraphicFramePr/>
+                <a:graphic xmlns:a="http://schemas.openxmlformats.org/drawingml/2006/main">
+                  <a:graphicData uri="http://schemas.microsoft.com/office/word/2010/wordprocessingShape">
+                    <wps:wsp>
+                      <wps:cNvSpPr/>
+                      <wps:spPr>
+                        <a:xfrm>
+                          <a:off x="0" y="0"/>
+                          <a:ext cx="358140" cy="205740"/>
+                        </a:xfrm>
+                        <a:prstGeom prst="roundRect">
+                          <a:avLst/>
+                        </a:prstGeom>
+                        <a:noFill/>
+                        <a:ln w="57150">
+                          <a:solidFill>
+                            <a:srgbClr val="FF0000"/>
+                          </a:solidFill>
+                        </a:ln>
+                      </wps:spPr>
+                      <wps:style>
+                        <a:lnRef idx="2">
+                          <a:schemeClr val="accent1">
+                            <a:shade val="50000"/>
+                          </a:schemeClr>
+                        </a:lnRef>
+                        <a:fillRef idx="1">
+                          <a:schemeClr val="accent1"/>
+                        </a:fillRef>
+                        <a:effectRef idx="0">
+                          <a:schemeClr val="accent1"/>
+                        </a:effectRef>
+                        <a:fontRef idx="minor">
+                          <a:schemeClr val="lt1"/>
+                        </a:fontRef>
+                      </wps:style>
+                      <wps:bodyPr rot="0" spcFirstLastPara="0" vertOverflow="overflow" horzOverflow="overflow" vert="horz" wrap="square" lIns="91440" tIns="45720" rIns="91440" bIns="45720" numCol="1" spcCol="0" rtlCol="0" fromWordArt="0" anchor="ctr" anchorCtr="0" forceAA="0" compatLnSpc="1">
+                        <a:prstTxWarp prst="textNoShape">
+                          <a:avLst/>
+                        </a:prstTxWarp>
+                        <a:noAutofit/>
+                      </wps:bodyPr>
+                    </wps:wsp>
+                  </a:graphicData>
+                </a:graphic>
+              </wp:anchor>
+            </w:drawing>
+          </mc:Choice>
+          <mc:Fallback>
+            <w:pict>
+              <v:roundrect w14:anchorId="720439F5" id="Rectángulo: esquinas redondeadas 43" o:spid="_x0000_s1026" style="position:absolute;margin-left:219.15pt;margin-top:131.35pt;width:28.2pt;height:16.2pt;z-index:251679744;visibility:visible;mso-wrap-style:square;mso-wrap-distance-left:9pt;mso-wrap-distance-top:0;mso-wrap-distance-right:9pt;mso-wrap-distance-bottom:0;mso-position-horizontal:absolute;mso-position-horizontal-relative:text;mso-position-vertical:absolute;mso-position-vertical-relative:text;v-text-anchor:middle" arcsize="10923f" o:gfxdata="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" filled="f" strokecolor="red" strokeweight="4.5pt">
+                <v:stroke joinstyle="miter"/>
+              </v:roundrect>
+            </w:pict>
+          </mc:Fallback>
+        </mc:AlternateContent>
+      </w:r>
+      <w:r>
+        <w:rPr>
+          <w:noProof/>
+        </w:rPr>
+        <w:drawing>
+          <wp:inline distT="0" distB="0" distL="0" distR="0" wp14:anchorId="6E8604C0" wp14:editId="262B602F">
+            <wp:extent cx="5400040" cy="2943225"/>
+            <wp:effectExtent l="0" t="0" r="0" b="9525"/>
+            <wp:docPr id="42" name="Imagen 42" descr="Interfaz de usuario gráfica&#10;&#10;Descripción generada automáticamente"/>
+            <wp:cNvGraphicFramePr>
+              <a:graphicFrameLocks xmlns:a="http://schemas.openxmlformats.org/drawingml/2006/main" noChangeAspect="1"/>
+            </wp:cNvGraphicFramePr>
+            <a:graphic xmlns:a="http://schemas.openxmlformats.org/drawingml/2006/main">
+              <a:graphicData uri="http://schemas.openxmlformats.org/drawingml/2006/picture">
+                <pic:pic xmlns:pic="http://schemas.openxmlformats.org/drawingml/2006/picture">
+                  <pic:nvPicPr>
+                    <pic:cNvPr id="21" name="Imagen 21" descr="Interfaz de usuario gráfica&#10;&#10;Descripción generada automáticamente"/>
+                    <pic:cNvPicPr/>
+                  </pic:nvPicPr>
+                  <pic:blipFill>
+                    <a:blip r:embed="rId23"/>
+                    <a:stretch>
+                      <a:fillRect/>
+                    </a:stretch>
+                  </pic:blipFill>
+                  <pic:spPr>
+                    <a:xfrm>
+                      <a:off x="0" y="0"/>
+                      <a:ext cx="5400040" cy="2943225"/>
+                    </a:xfrm>
+                    <a:prstGeom prst="rect">
+                      <a:avLst/>
+                    </a:prstGeom>
+                  </pic:spPr>
+                </pic:pic>
+              </a:graphicData>
+            </a:graphic>
+          </wp:inline>
+        </w:drawing>
+      </w:r>
+    </w:p>
+    <w:p/>
+    <w:p>
+      <w:r>
+        <w:t xml:space="preserve">Luego se </w:t>
+      </w:r>
+      <w:proofErr w:type="gramStart"/>
+      <w:r>
+        <w:t>mostrara</w:t>
+      </w:r>
+      <w:proofErr w:type="gramEnd"/>
+      <w:r>
+        <w:t xml:space="preserve"> en una ventana la información del cliente respectivo, además se </w:t>
+      </w:r>
+      <w:r>
+        <w:t>mostrará</w:t>
+      </w:r>
+      <w:r>
+        <w:t xml:space="preserve"> un botón en el cual al dar </w:t>
+      </w:r>
+      <w:proofErr w:type="spellStart"/>
+      <w:r>
+        <w:t>click</w:t>
+      </w:r>
+      <w:proofErr w:type="spellEnd"/>
+      <w:r>
+        <w:t>, imprimirá la boleta</w:t>
+      </w:r>
+      <w:r>
+        <w:t>.</w:t>
+      </w:r>
+      <w:r>
+        <w:t xml:space="preserve"> </w:t>
+      </w:r>
+    </w:p>
+    <w:p>
+      <w:r>
+        <w:rPr>
+          <w:noProof/>
+        </w:rPr>
+        <w:lastRenderedPageBreak/>
+        <mc:AlternateContent>
+          <mc:Choice Requires="wps">
+            <w:drawing>
+              <wp:anchor distT="0" distB="0" distL="114300" distR="114300" simplePos="0" relativeHeight="251680768" behindDoc="0" locked="0" layoutInCell="1" allowOverlap="1" wp14:anchorId="0A057BCC" wp14:editId="1D4A043F">
+                <wp:simplePos x="0" y="0"/>
+                <wp:positionH relativeFrom="column">
+                  <wp:posOffset>4749165</wp:posOffset>
+                </wp:positionH>
+                <wp:positionV relativeFrom="paragraph">
+                  <wp:posOffset>2957195</wp:posOffset>
+                </wp:positionV>
+                <wp:extent cx="586740" cy="365760"/>
+                <wp:effectExtent l="19050" t="19050" r="41910" b="34290"/>
+                <wp:wrapNone/>
+                <wp:docPr id="45" name="Rectángulo: esquinas redondeadas 45"/>
+                <wp:cNvGraphicFramePr/>
+                <a:graphic xmlns:a="http://schemas.openxmlformats.org/drawingml/2006/main">
+                  <a:graphicData uri="http://schemas.microsoft.com/office/word/2010/wordprocessingShape">
+                    <wps:wsp>
+                      <wps:cNvSpPr/>
+                      <wps:spPr>
+                        <a:xfrm>
+                          <a:off x="0" y="0"/>
+                          <a:ext cx="586740" cy="365760"/>
+                        </a:xfrm>
+                        <a:prstGeom prst="roundRect">
+                          <a:avLst/>
+                        </a:prstGeom>
+                        <a:noFill/>
+                        <a:ln w="57150">
+                          <a:solidFill>
+                            <a:srgbClr val="FF0000"/>
+                          </a:solidFill>
+                        </a:ln>
+                      </wps:spPr>
+                      <wps:style>
+                        <a:lnRef idx="2">
+                          <a:schemeClr val="accent1">
+                            <a:shade val="50000"/>
+                          </a:schemeClr>
+                        </a:lnRef>
+                        <a:fillRef idx="1">
+                          <a:schemeClr val="accent1"/>
+                        </a:fillRef>
+                        <a:effectRef idx="0">
+                          <a:schemeClr val="accent1"/>
+                        </a:effectRef>
+                        <a:fontRef idx="minor">
+                          <a:schemeClr val="lt1"/>
+                        </a:fontRef>
+                      </wps:style>
+                      <wps:bodyPr rot="0" spcFirstLastPara="0" vertOverflow="overflow" horzOverflow="overflow" vert="horz" wrap="square" lIns="91440" tIns="45720" rIns="91440" bIns="45720" numCol="1" spcCol="0" rtlCol="0" fromWordArt="0" anchor="ctr" anchorCtr="0" forceAA="0" compatLnSpc="1">
+                        <a:prstTxWarp prst="textNoShape">
+                          <a:avLst/>
+                        </a:prstTxWarp>
+                        <a:noAutofit/>
+                      </wps:bodyPr>
+                    </wps:wsp>
+                  </a:graphicData>
+                </a:graphic>
+              </wp:anchor>
+            </w:drawing>
+          </mc:Choice>
+          <mc:Fallback>
+            <w:pict>
+              <v:roundrect w14:anchorId="00C3F2FC" id="Rectángulo: esquinas redondeadas 45" o:spid="_x0000_s1026" style="position:absolute;margin-left:373.95pt;margin-top:232.85pt;width:46.2pt;height:28.8pt;z-index:251680768;visibility:visible;mso-wrap-style:square;mso-wrap-distance-left:9pt;mso-wrap-distance-top:0;mso-wrap-distance-right:9pt;mso-wrap-distance-bottom:0;mso-position-horizontal:absolute;mso-position-horizontal-relative:text;mso-position-vertical:absolute;mso-position-vertical-relative:text;v-text-anchor:middle" arcsize="10923f" o:gfxdata="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" filled="f" strokecolor="red" strokeweight="4.5pt">
+                <v:stroke joinstyle="miter"/>
+              </v:roundrect>
+            </w:pict>
+          </mc:Fallback>
+        </mc:AlternateContent>
+      </w:r>
+      <w:r>
+        <w:rPr>
+          <w:noProof/>
+        </w:rPr>
+        <w:drawing>
+          <wp:inline distT="0" distB="0" distL="0" distR="0" wp14:anchorId="5C2637A0" wp14:editId="1B29D022">
+            <wp:extent cx="5400040" cy="3357245"/>
+            <wp:effectExtent l="0" t="0" r="0" b="0"/>
+            <wp:docPr id="44" name="Imagen 44" descr="Tabla&#10;&#10;Descripción generada automáticamente"/>
+            <wp:cNvGraphicFramePr>
+              <a:graphicFrameLocks xmlns:a="http://schemas.openxmlformats.org/drawingml/2006/main" noChangeAspect="1"/>
+            </wp:cNvGraphicFramePr>
+            <a:graphic xmlns:a="http://schemas.openxmlformats.org/drawingml/2006/main">
+              <a:graphicData uri="http://schemas.openxmlformats.org/drawingml/2006/picture">
+                <pic:pic xmlns:pic="http://schemas.openxmlformats.org/drawingml/2006/picture">
+                  <pic:nvPicPr>
+                    <pic:cNvPr id="14" name="Imagen 14" descr="Tabla&#10;&#10;Descripción generada automáticamente"/>
+                    <pic:cNvPicPr/>
+                  </pic:nvPicPr>
+                  <pic:blipFill>
+                    <a:blip r:embed="rId21"/>
+                    <a:stretch>
+                      <a:fillRect/>
+                    </a:stretch>
+                  </pic:blipFill>
+                  <pic:spPr>
+                    <a:xfrm>
+                      <a:off x="0" y="0"/>
+                      <a:ext cx="5400040" cy="3357245"/>
+                    </a:xfrm>
+                    <a:prstGeom prst="rect">
+                      <a:avLst/>
+                    </a:prstGeom>
+                  </pic:spPr>
+                </pic:pic>
+              </a:graphicData>
+            </a:graphic>
+          </wp:inline>
+        </w:drawing>
+      </w:r>
+    </w:p>
+    <w:p>
+      <w:pPr>
+        <w:rPr>
+          <w:color w:val="FF0000"/>
+          <w:lang w:val="es-MX"/>
+        </w:rPr>
+      </w:pPr>
+    </w:p>
+    <w:p>
+      <w:r>
+        <w:t>Una vez realizado este paso, se</w:t>
+      </w:r>
+      <w:r>
+        <w:t xml:space="preserve"> mostrará un</w:t>
+      </w:r>
+      <w:r>
+        <w:t>a</w:t>
+      </w:r>
+      <w:r>
+        <w:t xml:space="preserve"> ventana indicando que se está imprimiendo</w:t>
+      </w:r>
+      <w:r>
+        <w:t>, a lo cual se debe seleccionar el botón “OK”</w:t>
+      </w:r>
+      <w:r>
+        <w:t>.</w:t>
+      </w:r>
+    </w:p>
+    <w:p>
+      <w:pPr>
+        <w:rPr>
+          <w:color w:val="FF0000"/>
+          <w:lang w:val="es-MX"/>
+        </w:rPr>
+      </w:pPr>
+    </w:p>
+    <w:p>
+      <w:pPr>
+        <w:rPr>
+          <w:color w:val="FF0000"/>
+          <w:lang w:val="es-MX"/>
+        </w:rPr>
+      </w:pPr>
+      <w:r>
+        <w:rPr>
+          <w:noProof/>
+        </w:rPr>
+        <mc:AlternateContent>
+          <mc:Choice Requires="wps">
+            <w:drawing>
+              <wp:anchor distT="0" distB="0" distL="114300" distR="114300" simplePos="0" relativeHeight="251681792" behindDoc="0" locked="0" layoutInCell="1" allowOverlap="1" wp14:anchorId="796A725E" wp14:editId="399A7F42">
+                <wp:simplePos x="0" y="0"/>
+                <wp:positionH relativeFrom="column">
+                  <wp:posOffset>3148965</wp:posOffset>
+                </wp:positionH>
+                <wp:positionV relativeFrom="paragraph">
+                  <wp:posOffset>1835785</wp:posOffset>
+                </wp:positionV>
+                <wp:extent cx="342900" cy="251460"/>
+                <wp:effectExtent l="19050" t="19050" r="38100" b="34290"/>
+                <wp:wrapNone/>
+                <wp:docPr id="47" name="Rectángulo: esquinas redondeadas 47"/>
+                <wp:cNvGraphicFramePr/>
+                <a:graphic xmlns:a="http://schemas.openxmlformats.org/drawingml/2006/main">
+                  <a:graphicData uri="http://schemas.microsoft.com/office/word/2010/wordprocessingShape">
+                    <wps:wsp>
+                      <wps:cNvSpPr/>
+                      <wps:spPr>
+                        <a:xfrm>
+                          <a:off x="0" y="0"/>
+                          <a:ext cx="342900" cy="251460"/>
+                        </a:xfrm>
+                        <a:prstGeom prst="roundRect">
+                          <a:avLst/>
+                        </a:prstGeom>
+                        <a:noFill/>
+                        <a:ln w="57150">
+                          <a:solidFill>
+                            <a:srgbClr val="FF0000"/>
+                          </a:solidFill>
+                        </a:ln>
+                      </wps:spPr>
+                      <wps:style>
+                        <a:lnRef idx="2">
+                          <a:schemeClr val="accent1">
+                            <a:shade val="50000"/>
+                          </a:schemeClr>
+                        </a:lnRef>
+                        <a:fillRef idx="1">
+                          <a:schemeClr val="accent1"/>
+                        </a:fillRef>
+                        <a:effectRef idx="0">
+                          <a:schemeClr val="accent1"/>
+                        </a:effectRef>
+                        <a:fontRef idx="minor">
+                          <a:schemeClr val="lt1"/>
+                        </a:fontRef>
+                      </wps:style>
+                      <wps:bodyPr rot="0" spcFirstLastPara="0" vertOverflow="overflow" horzOverflow="overflow" vert="horz" wrap="square" lIns="91440" tIns="45720" rIns="91440" bIns="45720" numCol="1" spcCol="0" rtlCol="0" fromWordArt="0" anchor="ctr" anchorCtr="0" forceAA="0" compatLnSpc="1">
+                        <a:prstTxWarp prst="textNoShape">
+                          <a:avLst/>
+                        </a:prstTxWarp>
+                        <a:noAutofit/>
+                      </wps:bodyPr>
+                    </wps:wsp>
+                  </a:graphicData>
+                </a:graphic>
+              </wp:anchor>
+            </w:drawing>
+          </mc:Choice>
+          <mc:Fallback>
+            <w:pict>
+              <v:roundrect w14:anchorId="7BD56D9E" id="Rectángulo: esquinas redondeadas 47" o:spid="_x0000_s1026" style="position:absolute;margin-left:247.95pt;margin-top:144.55pt;width:27pt;height:19.8pt;z-index:251681792;visibility:visible;mso-wrap-style:square;mso-wrap-distance-left:9pt;mso-wrap-distance-top:0;mso-wrap-distance-right:9pt;mso-wrap-distance-bottom:0;mso-position-horizontal:absolute;mso-position-horizontal-relative:text;mso-position-vertical:absolute;mso-position-vertical-relative:text;v-text-anchor:middle" arcsize="10923f" o:gfxdata="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" filled="f" strokecolor="red" strokeweight="4.5pt">
+                <v:stroke joinstyle="miter"/>
+              </v:roundrect>
+            </w:pict>
+          </mc:Fallback>
+        </mc:AlternateContent>
+      </w:r>
+      <w:r>
+        <w:rPr>
+          <w:noProof/>
+        </w:rPr>
+        <w:drawing>
+          <wp:inline distT="0" distB="0" distL="0" distR="0" wp14:anchorId="184A7C06" wp14:editId="07BAC60B">
+            <wp:extent cx="5400040" cy="3360420"/>
+            <wp:effectExtent l="0" t="0" r="0" b="0"/>
+            <wp:docPr id="46" name="Imagen 46" descr="Interfaz de usuario gráfica&#10;&#10;Descripción generada automáticamente"/>
+            <wp:cNvGraphicFramePr>
+              <a:graphicFrameLocks xmlns:a="http://schemas.openxmlformats.org/drawingml/2006/main" noChangeAspect="1"/>
+            </wp:cNvGraphicFramePr>
+            <a:graphic xmlns:a="http://schemas.openxmlformats.org/drawingml/2006/main">
+              <a:graphicData uri="http://schemas.openxmlformats.org/drawingml/2006/picture">
+                <pic:pic xmlns:pic="http://schemas.openxmlformats.org/drawingml/2006/picture">
+                  <pic:nvPicPr>
+                    <pic:cNvPr id="15" name="Imagen 15" descr="Interfaz de usuario gráfica&#10;&#10;Descripción generada automáticamente"/>
+                    <pic:cNvPicPr/>
+                  </pic:nvPicPr>
+                  <pic:blipFill>
+                    <a:blip r:embed="rId22"/>
+                    <a:stretch>
+                      <a:fillRect/>
+                    </a:stretch>
+                  </pic:blipFill>
+                  <pic:spPr>
+                    <a:xfrm>
+                      <a:off x="0" y="0"/>
+                      <a:ext cx="5400040" cy="3360420"/>
+                    </a:xfrm>
+                    <a:prstGeom prst="rect">
+                      <a:avLst/>
+                    </a:prstGeom>
+                  </pic:spPr>
+                </pic:pic>
+              </a:graphicData>
+            </a:graphic>
+          </wp:inline>
+        </w:drawing>
+      </w:r>
+    </w:p>
     <w:sectPr>
-      <w:headerReference w:type="default" r:id="rId20"/>
+      <w:headerReference w:type="default" r:id="rId24"/>
       <w:pgSz w:w="11906" w:h="16838"/>
       <w:pgMar w:top="1417" w:right="1701" w:bottom="851" w:left="1701" w:header="708" w:footer="708" w:gutter="0"/>
       <w:cols w:space="708"/>
@@ -3478,9 +4745,9 @@
 <file path=word/numbering.xml><?xml version="1.0" encoding="utf-8"?>
 <w:numbering xmlns:wpc="http://schemas.microsoft.com/office/word/2010/wordprocessingCanvas" xmlns:cx="http://schemas.microsoft.com/office/drawing/2014/chartex" xmlns:cx1="http://schemas.microsoft.com/office/drawing/2015/9/8/chartex" xmlns:cx2="http://schemas.microsoft.com/office/drawing/2015/10/21/chartex" xmlns:cx3="http://schemas.microsoft.com/office/drawing/2016/5/9/chartex" xmlns:cx4="http://schemas.microsoft.com/office/drawing/2016/5/10/chartex" xmlns:cx5="http://schemas.microsoft.com/office/drawing/2016/5/11/chartex" xmlns:cx6="http://schemas.microsoft.com/office/drawing/2016/5/12/chartex" xmlns:cx7="http://schemas.microsoft.com/office/drawing/2016/5/13/chartex" xmlns:cx8="http://schemas.microsoft.com/office/drawing/2016/5/14/chartex" xmlns:mc="http://schemas.openxmlformats.org/markup-compatibility/2006" xmlns:aink="http://schemas.microsoft.com/office/drawing/2016/ink" xmlns:am3d="http://schemas.microsoft.com/office/drawing/2017/model3d" xmlns:o="urn:schemas-microsoft-com:office:office" xmlns:r="http://schemas.openxmlformats.org/officeDocument/2006/relationships" xmlns:m="http://schemas.openxmlformats.org/officeDocument/2006/math" xmlns:v="urn:schemas-microsoft-com:vml" xmlns:wp14="http://schemas.microsoft.com/office/word/2010/wordprocessingDrawing" xmlns:wp="http://schemas.openxmlformats.org/drawingml/2006/wordprocessingDrawing" xmlns:w10="urn:schemas-microsoft-com:office:word" xmlns:w="http://schemas.openxmlformats.org/wordprocessingml/2006/main" xmlns:w14="http://schemas.microsoft.com/office/word/2010/wordml" xmlns:w15="http://schemas.microsoft.com/office/word/2012/wordml" xmlns:w16cex="http://schemas.microsoft.com/office/word/2018/wordml/cex" xmlns:w16cid="http://schemas.microsoft.com/office/word/2016/wordml/cid" xmlns:w16="http://schemas.microsoft.com/office/word/2018/wordml" xmlns:w16sdtdh="http://schemas.microsoft.com/office/word/2020/wordml/sdtdatahash" xmlns:w16se="http://schemas.microsoft.com/office/word/2015/wordml/symex" xmlns:wpg="http://schemas.microsoft.com/office/word/2010/wordprocessingGroup" xmlns:wpi="http://schemas.microsoft.com/office/word/2010/wordprocessingInk" xmlns:wne="http://schemas.microsoft.com/office/word/2006/wordml" xmlns:wps="http://schemas.microsoft.com/office/word/2010/wordprocessingShape" mc:Ignorable="w14 w15 w16se w16cid w16 w16cex w16sdtdh wp14">
   <w:abstractNum w:abstractNumId="0" w15:restartNumberingAfterBreak="0">
-    <w:nsid w:val="3E266FB5"/>
+    <w:nsid w:val="3C385EC5"/>
     <w:multiLevelType w:val="multilevel"/>
-    <w:tmpl w:val="8E98D296"/>
+    <w:tmpl w:val="DC3A34EA"/>
     <w:lvl w:ilvl="0">
       <w:start w:val="2"/>
       <w:numFmt w:val="decimal"/>
@@ -3506,7 +4773,7 @@
       </w:rPr>
     </w:lvl>
     <w:lvl w:ilvl="2">
-      <w:start w:val="2"/>
+      <w:start w:val="3"/>
       <w:numFmt w:val="decimal"/>
       <w:lvlText w:val="%1.%2.%3"/>
       <w:lvlJc w:val="left"/>
@@ -3591,6 +4858,119 @@
     </w:lvl>
   </w:abstractNum>
   <w:abstractNum w:abstractNumId="1" w15:restartNumberingAfterBreak="0">
+    <w:nsid w:val="3E266FB5"/>
+    <w:multiLevelType w:val="multilevel"/>
+    <w:tmpl w:val="8E98D296"/>
+    <w:lvl w:ilvl="0">
+      <w:start w:val="2"/>
+      <w:numFmt w:val="decimal"/>
+      <w:lvlText w:val="%1"/>
+      <w:lvlJc w:val="left"/>
+      <w:pPr>
+        <w:ind w:left="444" w:hanging="444"/>
+      </w:pPr>
+      <w:rPr>
+        <w:rFonts w:hint="default"/>
+      </w:rPr>
+    </w:lvl>
+    <w:lvl w:ilvl="1">
+      <w:start w:val="1"/>
+      <w:numFmt w:val="decimal"/>
+      <w:lvlText w:val="%1.%2"/>
+      <w:lvlJc w:val="left"/>
+      <w:pPr>
+        <w:ind w:left="444" w:hanging="444"/>
+      </w:pPr>
+      <w:rPr>
+        <w:rFonts w:hint="default"/>
+      </w:rPr>
+    </w:lvl>
+    <w:lvl w:ilvl="2">
+      <w:start w:val="2"/>
+      <w:numFmt w:val="decimal"/>
+      <w:lvlText w:val="%1.%2.%3"/>
+      <w:lvlJc w:val="left"/>
+      <w:pPr>
+        <w:ind w:left="720" w:hanging="720"/>
+      </w:pPr>
+      <w:rPr>
+        <w:rFonts w:hint="default"/>
+      </w:rPr>
+    </w:lvl>
+    <w:lvl w:ilvl="3">
+      <w:start w:val="1"/>
+      <w:numFmt w:val="decimal"/>
+      <w:lvlText w:val="%1.%2.%3.%4"/>
+      <w:lvlJc w:val="left"/>
+      <w:pPr>
+        <w:ind w:left="720" w:hanging="720"/>
+      </w:pPr>
+      <w:rPr>
+        <w:rFonts w:hint="default"/>
+      </w:rPr>
+    </w:lvl>
+    <w:lvl w:ilvl="4">
+      <w:start w:val="1"/>
+      <w:numFmt w:val="decimal"/>
+      <w:lvlText w:val="%1.%2.%3.%4.%5"/>
+      <w:lvlJc w:val="left"/>
+      <w:pPr>
+        <w:ind w:left="1080" w:hanging="1080"/>
+      </w:pPr>
+      <w:rPr>
+        <w:rFonts w:hint="default"/>
+      </w:rPr>
+    </w:lvl>
+    <w:lvl w:ilvl="5">
+      <w:start w:val="1"/>
+      <w:numFmt w:val="decimal"/>
+      <w:lvlText w:val="%1.%2.%3.%4.%5.%6"/>
+      <w:lvlJc w:val="left"/>
+      <w:pPr>
+        <w:ind w:left="1080" w:hanging="1080"/>
+      </w:pPr>
+      <w:rPr>
+        <w:rFonts w:hint="default"/>
+      </w:rPr>
+    </w:lvl>
+    <w:lvl w:ilvl="6">
+      <w:start w:val="1"/>
+      <w:numFmt w:val="decimal"/>
+      <w:lvlText w:val="%1.%2.%3.%4.%5.%6.%7"/>
+      <w:lvlJc w:val="left"/>
+      <w:pPr>
+        <w:ind w:left="1440" w:hanging="1440"/>
+      </w:pPr>
+      <w:rPr>
+        <w:rFonts w:hint="default"/>
+      </w:rPr>
+    </w:lvl>
+    <w:lvl w:ilvl="7">
+      <w:start w:val="1"/>
+      <w:numFmt w:val="decimal"/>
+      <w:lvlText w:val="%1.%2.%3.%4.%5.%6.%7.%8"/>
+      <w:lvlJc w:val="left"/>
+      <w:pPr>
+        <w:ind w:left="1440" w:hanging="1440"/>
+      </w:pPr>
+      <w:rPr>
+        <w:rFonts w:hint="default"/>
+      </w:rPr>
+    </w:lvl>
+    <w:lvl w:ilvl="8">
+      <w:start w:val="1"/>
+      <w:numFmt w:val="decimal"/>
+      <w:lvlText w:val="%1.%2.%3.%4.%5.%6.%7.%8.%9"/>
+      <w:lvlJc w:val="left"/>
+      <w:pPr>
+        <w:ind w:left="1440" w:hanging="1440"/>
+      </w:pPr>
+      <w:rPr>
+        <w:rFonts w:hint="default"/>
+      </w:rPr>
+    </w:lvl>
+  </w:abstractNum>
+  <w:abstractNum w:abstractNumId="2" w15:restartNumberingAfterBreak="0">
     <w:nsid w:val="5A8030FF"/>
     <w:multiLevelType w:val="multilevel"/>
     <w:tmpl w:val="B830AB60"/>
@@ -3712,9 +5092,12 @@
     </w:lvl>
   </w:abstractNum>
   <w:num w:numId="1">
+    <w:abstractNumId w:val="2"/>
+  </w:num>
+  <w:num w:numId="2">
     <w:abstractNumId w:val="1"/>
   </w:num>
-  <w:num w:numId="2">
+  <w:num w:numId="3">
     <w:abstractNumId w:val="0"/>
   </w:num>
 </w:numbering>

</xml_diff>

<commit_message>
Manual de usuario - Admin añadido
</commit_message>
<xml_diff>
--- a/Desarrollo/Parking Soft/Análisis/PKS-MU.docx
+++ b/Desarrollo/Parking Soft/Análisis/PKS-MU.docx
@@ -1,6 +1,6 @@
 
 <file path=word/document.xml><?xml version="1.0" encoding="utf-8"?>
-<w:document xmlns:wpc="http://schemas.microsoft.com/office/word/2010/wordprocessingCanvas" xmlns:cx="http://schemas.microsoft.com/office/drawing/2014/chartex" xmlns:cx1="http://schemas.microsoft.com/office/drawing/2015/9/8/chartex" xmlns:cx2="http://schemas.microsoft.com/office/drawing/2015/10/21/chartex" xmlns:cx3="http://schemas.microsoft.com/office/drawing/2016/5/9/chartex" xmlns:cx4="http://schemas.microsoft.com/office/drawing/2016/5/10/chartex" xmlns:cx5="http://schemas.microsoft.com/office/drawing/2016/5/11/chartex" xmlns:cx6="http://schemas.microsoft.com/office/drawing/2016/5/12/chartex" xmlns:cx7="http://schemas.microsoft.com/office/drawing/2016/5/13/chartex" xmlns:cx8="http://schemas.microsoft.com/office/drawing/2016/5/14/chartex" xmlns:mc="http://schemas.openxmlformats.org/markup-compatibility/2006" xmlns:aink="http://schemas.microsoft.com/office/drawing/2016/ink" xmlns:am3d="http://schemas.microsoft.com/office/drawing/2017/model3d" xmlns:o="urn:schemas-microsoft-com:office:office" xmlns:r="http://schemas.openxmlformats.org/officeDocument/2006/relationships" xmlns:m="http://schemas.openxmlformats.org/officeDocument/2006/math" xmlns:v="urn:schemas-microsoft-com:vml" xmlns:wp14="http://schemas.microsoft.com/office/word/2010/wordprocessingDrawing" xmlns:wp="http://schemas.openxmlformats.org/drawingml/2006/wordprocessingDrawing" xmlns:w10="urn:schemas-microsoft-com:office:word" xmlns:w="http://schemas.openxmlformats.org/wordprocessingml/2006/main" xmlns:w14="http://schemas.microsoft.com/office/word/2010/wordml" xmlns:w15="http://schemas.microsoft.com/office/word/2012/wordml" xmlns:w16cex="http://schemas.microsoft.com/office/word/2018/wordml/cex" xmlns:w16cid="http://schemas.microsoft.com/office/word/2016/wordml/cid" xmlns:w16="http://schemas.microsoft.com/office/word/2018/wordml" xmlns:w16sdtdh="http://schemas.microsoft.com/office/word/2020/wordml/sdtdatahash" xmlns:w16se="http://schemas.microsoft.com/office/word/2015/wordml/symex" xmlns:wpg="http://schemas.microsoft.com/office/word/2010/wordprocessingGroup" xmlns:wpi="http://schemas.microsoft.com/office/word/2010/wordprocessingInk" xmlns:wne="http://schemas.microsoft.com/office/word/2006/wordml" xmlns:wps="http://schemas.microsoft.com/office/word/2010/wordprocessingShape" mc:Ignorable="w14 w15 w16se w16cid w16 w16cex w16sdtdh wp14">
+<w:document xmlns:wpc="http://schemas.microsoft.com/office/word/2010/wordprocessingCanvas" xmlns:cx="http://schemas.microsoft.com/office/drawing/2014/chartex" xmlns:mc="http://schemas.openxmlformats.org/markup-compatibility/2006" xmlns:o="urn:schemas-microsoft-com:office:office" xmlns:r="http://schemas.openxmlformats.org/officeDocument/2006/relationships" xmlns:m="http://schemas.openxmlformats.org/officeDocument/2006/math" xmlns:v="urn:schemas-microsoft-com:vml" xmlns:wp14="http://schemas.microsoft.com/office/word/2010/wordprocessingDrawing" xmlns:wp="http://schemas.openxmlformats.org/drawingml/2006/wordprocessingDrawing" xmlns:w10="urn:schemas-microsoft-com:office:word" xmlns:w="http://schemas.openxmlformats.org/wordprocessingml/2006/main" xmlns:w14="http://schemas.microsoft.com/office/word/2010/wordml" xmlns:w15="http://schemas.microsoft.com/office/word/2012/wordml" xmlns:w16se="http://schemas.microsoft.com/office/word/2015/wordml/symex" xmlns:wpg="http://schemas.microsoft.com/office/word/2010/wordprocessingGroup" xmlns:wpi="http://schemas.microsoft.com/office/word/2010/wordprocessingInk" xmlns:wne="http://schemas.microsoft.com/office/word/2006/wordml" xmlns:wps="http://schemas.microsoft.com/office/word/2010/wordprocessingShape" mc:Ignorable="w14 w15 w16se wp14">
   <w:body>
     <w:p/>
     <w:p/>
@@ -206,7 +206,7 @@
         </w:drawing>
       </w:r>
     </w:p>
-    <w:bookmarkStart w:id="0" w:name="_Toc90937889" w:displacedByCustomXml="next"/>
+    <w:bookmarkStart w:id="0" w:name="_Toc90946072" w:displacedByCustomXml="next"/>
     <w:sdt>
       <w:sdtPr>
         <w:rPr>
@@ -261,7 +261,7 @@
           <w:r>
             <w:fldChar w:fldCharType="separate"/>
           </w:r>
-          <w:hyperlink w:anchor="_Toc90937889" w:history="1">
+          <w:hyperlink w:anchor="_Toc90946072" w:history="1">
             <w:r>
               <w:rPr>
                 <w:rStyle w:val="Hipervnculo"/>
@@ -289,7 +289,7 @@
                 <w:noProof/>
                 <w:webHidden/>
               </w:rPr>
-              <w:instrText xml:space="preserve"> PAGEREF _Toc90937889 \h </w:instrText>
+              <w:instrText xml:space="preserve"> PAGEREF _Toc90946072 \h </w:instrText>
             </w:r>
             <w:r>
               <w:rPr>
@@ -331,7 +331,7 @@
               <w:lang w:val="en-US" w:eastAsia="en-US"/>
             </w:rPr>
           </w:pPr>
-          <w:hyperlink w:anchor="_Toc90937890" w:history="1">
+          <w:hyperlink w:anchor="_Toc90946073" w:history="1">
             <w:r>
               <w:rPr>
                 <w:rStyle w:val="Hipervnculo"/>
@@ -358,7 +358,7 @@
                 <w:noProof/>
                 <w:webHidden/>
               </w:rPr>
-              <w:instrText xml:space="preserve"> PAGEREF _Toc90937890 \h </w:instrText>
+              <w:instrText xml:space="preserve"> PAGEREF _Toc90946073 \h </w:instrText>
             </w:r>
             <w:r>
               <w:rPr>
@@ -400,7 +400,7 @@
               <w:lang w:val="en-US" w:eastAsia="en-US"/>
             </w:rPr>
           </w:pPr>
-          <w:hyperlink w:anchor="_Toc90937891" w:history="1">
+          <w:hyperlink w:anchor="_Toc90946074" w:history="1">
             <w:r>
               <w:rPr>
                 <w:rStyle w:val="Hipervnculo"/>
@@ -427,7 +427,7 @@
                 <w:noProof/>
                 <w:webHidden/>
               </w:rPr>
-              <w:instrText xml:space="preserve"> PAGEREF _Toc90937891 \h </w:instrText>
+              <w:instrText xml:space="preserve"> PAGEREF _Toc90946074 \h </w:instrText>
             </w:r>
             <w:r>
               <w:rPr>
@@ -469,7 +469,7 @@
               <w:lang w:val="en-US" w:eastAsia="en-US"/>
             </w:rPr>
           </w:pPr>
-          <w:hyperlink w:anchor="_Toc90937892" w:history="1">
+          <w:hyperlink w:anchor="_Toc90946075" w:history="1">
             <w:r>
               <w:rPr>
                 <w:rStyle w:val="Hipervnculo"/>
@@ -496,7 +496,7 @@
                 <w:noProof/>
                 <w:webHidden/>
               </w:rPr>
-              <w:instrText xml:space="preserve"> PAGEREF _Toc90937892 \h </w:instrText>
+              <w:instrText xml:space="preserve"> PAGEREF _Toc90946075 \h </w:instrText>
             </w:r>
             <w:r>
               <w:rPr>
@@ -538,7 +538,7 @@
               <w:lang w:val="en-US" w:eastAsia="en-US"/>
             </w:rPr>
           </w:pPr>
-          <w:hyperlink w:anchor="_Toc90937893" w:history="1">
+          <w:hyperlink w:anchor="_Toc90946076" w:history="1">
             <w:r>
               <w:rPr>
                 <w:rStyle w:val="Hipervnculo"/>
@@ -565,7 +565,7 @@
                 <w:noProof/>
                 <w:webHidden/>
               </w:rPr>
-              <w:instrText xml:space="preserve"> PAGEREF _Toc90937893 \h </w:instrText>
+              <w:instrText xml:space="preserve"> PAGEREF _Toc90946076 \h </w:instrText>
             </w:r>
             <w:r>
               <w:rPr>
@@ -586,6 +586,282 @@
                 <w:webHidden/>
               </w:rPr>
               <w:t>4</w:t>
+            </w:r>
+            <w:r>
+              <w:rPr>
+                <w:noProof/>
+                <w:webHidden/>
+              </w:rPr>
+              <w:fldChar w:fldCharType="end"/>
+            </w:r>
+          </w:hyperlink>
+        </w:p>
+        <w:p>
+          <w:pPr>
+            <w:pStyle w:val="TDC2"/>
+            <w:tabs>
+              <w:tab w:val="right" w:leader="dot" w:pos="8494"/>
+            </w:tabs>
+            <w:rPr>
+              <w:noProof/>
+              <w:lang w:val="en-US" w:eastAsia="en-US"/>
+            </w:rPr>
+          </w:pPr>
+          <w:hyperlink w:anchor="_Toc90946077" w:history="1">
+            <w:r>
+              <w:rPr>
+                <w:rStyle w:val="Hipervnculo"/>
+                <w:noProof/>
+              </w:rPr>
+              <w:t>Menú Administrador</w:t>
+            </w:r>
+            <w:r>
+              <w:rPr>
+                <w:noProof/>
+                <w:webHidden/>
+              </w:rPr>
+              <w:tab/>
+            </w:r>
+            <w:r>
+              <w:rPr>
+                <w:noProof/>
+                <w:webHidden/>
+              </w:rPr>
+              <w:fldChar w:fldCharType="begin"/>
+            </w:r>
+            <w:r>
+              <w:rPr>
+                <w:noProof/>
+                <w:webHidden/>
+              </w:rPr>
+              <w:instrText xml:space="preserve"> PAGEREF _Toc90946077 \h </w:instrText>
+            </w:r>
+            <w:r>
+              <w:rPr>
+                <w:noProof/>
+                <w:webHidden/>
+              </w:rPr>
+            </w:r>
+            <w:r>
+              <w:rPr>
+                <w:noProof/>
+                <w:webHidden/>
+              </w:rPr>
+              <w:fldChar w:fldCharType="separate"/>
+            </w:r>
+            <w:r>
+              <w:rPr>
+                <w:noProof/>
+                <w:webHidden/>
+              </w:rPr>
+              <w:t>4</w:t>
+            </w:r>
+            <w:r>
+              <w:rPr>
+                <w:noProof/>
+                <w:webHidden/>
+              </w:rPr>
+              <w:fldChar w:fldCharType="end"/>
+            </w:r>
+          </w:hyperlink>
+        </w:p>
+        <w:p>
+          <w:pPr>
+            <w:pStyle w:val="TDC2"/>
+            <w:tabs>
+              <w:tab w:val="right" w:leader="dot" w:pos="8494"/>
+            </w:tabs>
+            <w:rPr>
+              <w:noProof/>
+              <w:lang w:val="en-US" w:eastAsia="en-US"/>
+            </w:rPr>
+          </w:pPr>
+          <w:hyperlink w:anchor="_Toc90946078" w:history="1">
+            <w:r>
+              <w:rPr>
+                <w:rStyle w:val="Hipervnculo"/>
+                <w:noProof/>
+              </w:rPr>
+              <w:t>Registro de empleado</w:t>
+            </w:r>
+            <w:r>
+              <w:rPr>
+                <w:noProof/>
+                <w:webHidden/>
+              </w:rPr>
+              <w:tab/>
+            </w:r>
+            <w:r>
+              <w:rPr>
+                <w:noProof/>
+                <w:webHidden/>
+              </w:rPr>
+              <w:fldChar w:fldCharType="begin"/>
+            </w:r>
+            <w:r>
+              <w:rPr>
+                <w:noProof/>
+                <w:webHidden/>
+              </w:rPr>
+              <w:instrText xml:space="preserve"> PAGEREF _Toc90946078 \h </w:instrText>
+            </w:r>
+            <w:r>
+              <w:rPr>
+                <w:noProof/>
+                <w:webHidden/>
+              </w:rPr>
+            </w:r>
+            <w:r>
+              <w:rPr>
+                <w:noProof/>
+                <w:webHidden/>
+              </w:rPr>
+              <w:fldChar w:fldCharType="separate"/>
+            </w:r>
+            <w:r>
+              <w:rPr>
+                <w:noProof/>
+                <w:webHidden/>
+              </w:rPr>
+              <w:t>4</w:t>
+            </w:r>
+            <w:r>
+              <w:rPr>
+                <w:noProof/>
+                <w:webHidden/>
+              </w:rPr>
+              <w:fldChar w:fldCharType="end"/>
+            </w:r>
+          </w:hyperlink>
+        </w:p>
+        <w:p>
+          <w:pPr>
+            <w:pStyle w:val="TDC2"/>
+            <w:tabs>
+              <w:tab w:val="right" w:leader="dot" w:pos="8494"/>
+            </w:tabs>
+            <w:rPr>
+              <w:noProof/>
+              <w:lang w:val="en-US" w:eastAsia="en-US"/>
+            </w:rPr>
+          </w:pPr>
+          <w:hyperlink w:anchor="_Toc90946079" w:history="1">
+            <w:r>
+              <w:rPr>
+                <w:rStyle w:val="Hipervnculo"/>
+                <w:noProof/>
+              </w:rPr>
+              <w:t>Lista de empleados</w:t>
+            </w:r>
+            <w:r>
+              <w:rPr>
+                <w:noProof/>
+                <w:webHidden/>
+              </w:rPr>
+              <w:tab/>
+            </w:r>
+            <w:r>
+              <w:rPr>
+                <w:noProof/>
+                <w:webHidden/>
+              </w:rPr>
+              <w:fldChar w:fldCharType="begin"/>
+            </w:r>
+            <w:r>
+              <w:rPr>
+                <w:noProof/>
+                <w:webHidden/>
+              </w:rPr>
+              <w:instrText xml:space="preserve"> PAGEREF _Toc90946079 \h </w:instrText>
+            </w:r>
+            <w:r>
+              <w:rPr>
+                <w:noProof/>
+                <w:webHidden/>
+              </w:rPr>
+            </w:r>
+            <w:r>
+              <w:rPr>
+                <w:noProof/>
+                <w:webHidden/>
+              </w:rPr>
+              <w:fldChar w:fldCharType="separate"/>
+            </w:r>
+            <w:r>
+              <w:rPr>
+                <w:noProof/>
+                <w:webHidden/>
+              </w:rPr>
+              <w:t>6</w:t>
+            </w:r>
+            <w:r>
+              <w:rPr>
+                <w:noProof/>
+                <w:webHidden/>
+              </w:rPr>
+              <w:fldChar w:fldCharType="end"/>
+            </w:r>
+          </w:hyperlink>
+        </w:p>
+        <w:p>
+          <w:pPr>
+            <w:pStyle w:val="TDC2"/>
+            <w:tabs>
+              <w:tab w:val="right" w:leader="dot" w:pos="8494"/>
+            </w:tabs>
+            <w:rPr>
+              <w:noProof/>
+              <w:lang w:val="en-US" w:eastAsia="en-US"/>
+            </w:rPr>
+          </w:pPr>
+          <w:hyperlink w:anchor="_Toc90946080" w:history="1">
+            <w:r>
+              <w:rPr>
+                <w:rStyle w:val="Hipervnculo"/>
+                <w:noProof/>
+              </w:rPr>
+              <w:t>Acceso al Sistema</w:t>
+            </w:r>
+            <w:r>
+              <w:rPr>
+                <w:noProof/>
+                <w:webHidden/>
+              </w:rPr>
+              <w:tab/>
+            </w:r>
+            <w:r>
+              <w:rPr>
+                <w:noProof/>
+                <w:webHidden/>
+              </w:rPr>
+              <w:fldChar w:fldCharType="begin"/>
+            </w:r>
+            <w:r>
+              <w:rPr>
+                <w:noProof/>
+                <w:webHidden/>
+              </w:rPr>
+              <w:instrText xml:space="preserve"> PAGEREF _Toc90946080 \h </w:instrText>
+            </w:r>
+            <w:r>
+              <w:rPr>
+                <w:noProof/>
+                <w:webHidden/>
+              </w:rPr>
+            </w:r>
+            <w:r>
+              <w:rPr>
+                <w:noProof/>
+                <w:webHidden/>
+              </w:rPr>
+              <w:fldChar w:fldCharType="separate"/>
+            </w:r>
+            <w:r>
+              <w:rPr>
+                <w:noProof/>
+                <w:webHidden/>
+              </w:rPr>
+              <w:t>6</w:t>
             </w:r>
             <w:r>
               <w:rPr>
@@ -607,7 +883,7 @@
               <w:lang w:val="en-US" w:eastAsia="en-US"/>
             </w:rPr>
           </w:pPr>
-          <w:hyperlink w:anchor="_Toc90937894" w:history="1">
+          <w:hyperlink w:anchor="_Toc90946081" w:history="1">
             <w:r>
               <w:rPr>
                 <w:rStyle w:val="Hipervnculo"/>
@@ -634,7 +910,7 @@
                 <w:noProof/>
                 <w:webHidden/>
               </w:rPr>
-              <w:instrText xml:space="preserve"> PAGEREF _Toc90937894 \h </w:instrText>
+              <w:instrText xml:space="preserve"> PAGEREF _Toc90946081 \h </w:instrText>
             </w:r>
             <w:r>
               <w:rPr>
@@ -654,7 +930,352 @@
                 <w:noProof/>
                 <w:webHidden/>
               </w:rPr>
-              <w:t>4</w:t>
+              <w:t>6</w:t>
+            </w:r>
+            <w:r>
+              <w:rPr>
+                <w:noProof/>
+                <w:webHidden/>
+              </w:rPr>
+              <w:fldChar w:fldCharType="end"/>
+            </w:r>
+          </w:hyperlink>
+        </w:p>
+        <w:p>
+          <w:pPr>
+            <w:pStyle w:val="TDC2"/>
+            <w:tabs>
+              <w:tab w:val="right" w:leader="dot" w:pos="8494"/>
+            </w:tabs>
+            <w:rPr>
+              <w:noProof/>
+              <w:lang w:val="en-US" w:eastAsia="en-US"/>
+            </w:rPr>
+          </w:pPr>
+          <w:hyperlink w:anchor="_Toc90946082" w:history="1">
+            <w:r>
+              <w:rPr>
+                <w:rStyle w:val="Hipervnculo"/>
+                <w:noProof/>
+              </w:rPr>
+              <w:t>Menú de Registro</w:t>
+            </w:r>
+            <w:r>
+              <w:rPr>
+                <w:noProof/>
+                <w:webHidden/>
+              </w:rPr>
+              <w:tab/>
+            </w:r>
+            <w:r>
+              <w:rPr>
+                <w:noProof/>
+                <w:webHidden/>
+              </w:rPr>
+              <w:fldChar w:fldCharType="begin"/>
+            </w:r>
+            <w:r>
+              <w:rPr>
+                <w:noProof/>
+                <w:webHidden/>
+              </w:rPr>
+              <w:instrText xml:space="preserve"> PAGEREF _Toc90946082 \h </w:instrText>
+            </w:r>
+            <w:r>
+              <w:rPr>
+                <w:noProof/>
+                <w:webHidden/>
+              </w:rPr>
+            </w:r>
+            <w:r>
+              <w:rPr>
+                <w:noProof/>
+                <w:webHidden/>
+              </w:rPr>
+              <w:fldChar w:fldCharType="separate"/>
+            </w:r>
+            <w:r>
+              <w:rPr>
+                <w:noProof/>
+                <w:webHidden/>
+              </w:rPr>
+              <w:t>6</w:t>
+            </w:r>
+            <w:r>
+              <w:rPr>
+                <w:noProof/>
+                <w:webHidden/>
+              </w:rPr>
+              <w:fldChar w:fldCharType="end"/>
+            </w:r>
+          </w:hyperlink>
+        </w:p>
+        <w:p>
+          <w:pPr>
+            <w:pStyle w:val="TDC2"/>
+            <w:tabs>
+              <w:tab w:val="right" w:leader="dot" w:pos="8494"/>
+            </w:tabs>
+            <w:rPr>
+              <w:noProof/>
+              <w:lang w:val="en-US" w:eastAsia="en-US"/>
+            </w:rPr>
+          </w:pPr>
+          <w:hyperlink w:anchor="_Toc90946083" w:history="1">
+            <w:r>
+              <w:rPr>
+                <w:rStyle w:val="Hipervnculo"/>
+                <w:noProof/>
+              </w:rPr>
+              <w:t>Registrar nuevo cliente</w:t>
+            </w:r>
+            <w:r>
+              <w:rPr>
+                <w:noProof/>
+                <w:webHidden/>
+              </w:rPr>
+              <w:tab/>
+            </w:r>
+            <w:r>
+              <w:rPr>
+                <w:noProof/>
+                <w:webHidden/>
+              </w:rPr>
+              <w:fldChar w:fldCharType="begin"/>
+            </w:r>
+            <w:r>
+              <w:rPr>
+                <w:noProof/>
+                <w:webHidden/>
+              </w:rPr>
+              <w:instrText xml:space="preserve"> PAGEREF _Toc90946083 \h </w:instrText>
+            </w:r>
+            <w:r>
+              <w:rPr>
+                <w:noProof/>
+                <w:webHidden/>
+              </w:rPr>
+            </w:r>
+            <w:r>
+              <w:rPr>
+                <w:noProof/>
+                <w:webHidden/>
+              </w:rPr>
+              <w:fldChar w:fldCharType="separate"/>
+            </w:r>
+            <w:r>
+              <w:rPr>
+                <w:noProof/>
+                <w:webHidden/>
+              </w:rPr>
+              <w:t>6</w:t>
+            </w:r>
+            <w:r>
+              <w:rPr>
+                <w:noProof/>
+                <w:webHidden/>
+              </w:rPr>
+              <w:fldChar w:fldCharType="end"/>
+            </w:r>
+          </w:hyperlink>
+        </w:p>
+        <w:p>
+          <w:pPr>
+            <w:pStyle w:val="TDC2"/>
+            <w:tabs>
+              <w:tab w:val="right" w:leader="dot" w:pos="8494"/>
+            </w:tabs>
+            <w:rPr>
+              <w:noProof/>
+              <w:lang w:val="en-US" w:eastAsia="en-US"/>
+            </w:rPr>
+          </w:pPr>
+          <w:hyperlink w:anchor="_Toc90946084" w:history="1">
+            <w:r>
+              <w:rPr>
+                <w:rStyle w:val="Hipervnculo"/>
+                <w:noProof/>
+              </w:rPr>
+              <w:t>Lista de Registros</w:t>
+            </w:r>
+            <w:r>
+              <w:rPr>
+                <w:noProof/>
+                <w:webHidden/>
+              </w:rPr>
+              <w:tab/>
+            </w:r>
+            <w:r>
+              <w:rPr>
+                <w:noProof/>
+                <w:webHidden/>
+              </w:rPr>
+              <w:fldChar w:fldCharType="begin"/>
+            </w:r>
+            <w:r>
+              <w:rPr>
+                <w:noProof/>
+                <w:webHidden/>
+              </w:rPr>
+              <w:instrText xml:space="preserve"> PAGEREF _Toc90946084 \h </w:instrText>
+            </w:r>
+            <w:r>
+              <w:rPr>
+                <w:noProof/>
+                <w:webHidden/>
+              </w:rPr>
+            </w:r>
+            <w:r>
+              <w:rPr>
+                <w:noProof/>
+                <w:webHidden/>
+              </w:rPr>
+              <w:fldChar w:fldCharType="separate"/>
+            </w:r>
+            <w:r>
+              <w:rPr>
+                <w:noProof/>
+                <w:webHidden/>
+              </w:rPr>
+              <w:t>6</w:t>
+            </w:r>
+            <w:r>
+              <w:rPr>
+                <w:noProof/>
+                <w:webHidden/>
+              </w:rPr>
+              <w:fldChar w:fldCharType="end"/>
+            </w:r>
+          </w:hyperlink>
+        </w:p>
+        <w:p>
+          <w:pPr>
+            <w:pStyle w:val="TDC2"/>
+            <w:tabs>
+              <w:tab w:val="right" w:leader="dot" w:pos="8494"/>
+            </w:tabs>
+            <w:rPr>
+              <w:noProof/>
+              <w:lang w:val="en-US" w:eastAsia="en-US"/>
+            </w:rPr>
+          </w:pPr>
+          <w:hyperlink w:anchor="_Toc90946085" w:history="1">
+            <w:r>
+              <w:rPr>
+                <w:rStyle w:val="Hipervnculo"/>
+                <w:noProof/>
+              </w:rPr>
+              <w:t>Salida del cliente</w:t>
+            </w:r>
+            <w:r>
+              <w:rPr>
+                <w:noProof/>
+                <w:webHidden/>
+              </w:rPr>
+              <w:tab/>
+            </w:r>
+            <w:r>
+              <w:rPr>
+                <w:noProof/>
+                <w:webHidden/>
+              </w:rPr>
+              <w:fldChar w:fldCharType="begin"/>
+            </w:r>
+            <w:r>
+              <w:rPr>
+                <w:noProof/>
+                <w:webHidden/>
+              </w:rPr>
+              <w:instrText xml:space="preserve"> PAGEREF _Toc90946085 \h </w:instrText>
+            </w:r>
+            <w:r>
+              <w:rPr>
+                <w:noProof/>
+                <w:webHidden/>
+              </w:rPr>
+            </w:r>
+            <w:r>
+              <w:rPr>
+                <w:noProof/>
+                <w:webHidden/>
+              </w:rPr>
+              <w:fldChar w:fldCharType="separate"/>
+            </w:r>
+            <w:r>
+              <w:rPr>
+                <w:noProof/>
+                <w:webHidden/>
+              </w:rPr>
+              <w:t>6</w:t>
+            </w:r>
+            <w:r>
+              <w:rPr>
+                <w:noProof/>
+                <w:webHidden/>
+              </w:rPr>
+              <w:fldChar w:fldCharType="end"/>
+            </w:r>
+          </w:hyperlink>
+        </w:p>
+        <w:p>
+          <w:pPr>
+            <w:pStyle w:val="TDC2"/>
+            <w:tabs>
+              <w:tab w:val="right" w:leader="dot" w:pos="8494"/>
+            </w:tabs>
+            <w:rPr>
+              <w:noProof/>
+              <w:lang w:val="en-US" w:eastAsia="en-US"/>
+            </w:rPr>
+          </w:pPr>
+          <w:hyperlink w:anchor="_Toc90946086" w:history="1">
+            <w:r>
+              <w:rPr>
+                <w:rStyle w:val="Hipervnculo"/>
+                <w:noProof/>
+              </w:rPr>
+              <w:t>Búsqueda de Datos</w:t>
+            </w:r>
+            <w:r>
+              <w:rPr>
+                <w:noProof/>
+                <w:webHidden/>
+              </w:rPr>
+              <w:tab/>
+            </w:r>
+            <w:r>
+              <w:rPr>
+                <w:noProof/>
+                <w:webHidden/>
+              </w:rPr>
+              <w:fldChar w:fldCharType="begin"/>
+            </w:r>
+            <w:r>
+              <w:rPr>
+                <w:noProof/>
+                <w:webHidden/>
+              </w:rPr>
+              <w:instrText xml:space="preserve"> PAGEREF _Toc90946086 \h </w:instrText>
+            </w:r>
+            <w:r>
+              <w:rPr>
+                <w:noProof/>
+                <w:webHidden/>
+              </w:rPr>
+            </w:r>
+            <w:r>
+              <w:rPr>
+                <w:noProof/>
+                <w:webHidden/>
+              </w:rPr>
+              <w:fldChar w:fldCharType="separate"/>
+            </w:r>
+            <w:r>
+              <w:rPr>
+                <w:noProof/>
+                <w:webHidden/>
+              </w:rPr>
+              <w:t>6</w:t>
             </w:r>
             <w:r>
               <w:rPr>
@@ -711,7 +1332,7 @@
         <w:pStyle w:val="Ttulo1"/>
         <w:spacing w:after="240"/>
       </w:pPr>
-      <w:bookmarkStart w:id="1" w:name="_Toc90937890"/>
+      <w:bookmarkStart w:id="1" w:name="_Toc90946073"/>
       <w:r>
         <w:lastRenderedPageBreak/>
         <w:t>Aspectos Generales</w:t>
@@ -722,7 +1343,7 @@
       <w:pPr>
         <w:pStyle w:val="Ttulo2"/>
       </w:pPr>
-      <w:bookmarkStart w:id="2" w:name="_Toc90937891"/>
+      <w:bookmarkStart w:id="2" w:name="_Toc90946074"/>
       <w:r>
         <w:t>Pantalla principal</w:t>
       </w:r>
@@ -833,7 +1454,7 @@
               </wp:anchor>
             </w:drawing>
           </mc:Choice>
-          <mc:Fallback>
+          <mc:Fallback xmlns:w16sdtdh="http://schemas.microsoft.com/office/word/2020/wordml/sdtdatahash" xmlns:w16="http://schemas.microsoft.com/office/word/2018/wordml" xmlns:w16cid="http://schemas.microsoft.com/office/word/2016/wordml/cid" xmlns:w16cex="http://schemas.microsoft.com/office/word/2018/wordml/cex" xmlns:am3d="http://schemas.microsoft.com/office/drawing/2017/model3d" xmlns:aink="http://schemas.microsoft.com/office/drawing/2016/ink" xmlns:cx8="http://schemas.microsoft.com/office/drawing/2016/5/14/chartex" xmlns:cx7="http://schemas.microsoft.com/office/drawing/2016/5/13/chartex" xmlns:cx6="http://schemas.microsoft.com/office/drawing/2016/5/12/chartex" xmlns:cx5="http://schemas.microsoft.com/office/drawing/2016/5/11/chartex" xmlns:cx4="http://schemas.microsoft.com/office/drawing/2016/5/10/chartex" xmlns:cx3="http://schemas.microsoft.com/office/drawing/2016/5/9/chartex" xmlns:cx2="http://schemas.microsoft.com/office/drawing/2015/10/21/chartex" xmlns:cx1="http://schemas.microsoft.com/office/drawing/2015/9/8/chartex">
             <w:pict>
               <v:roundrect w14:anchorId="33F2EAF1" id="Rectángulo redondeado 24" o:spid="_x0000_s1026" style="position:absolute;margin-left:285.45pt;margin-top:193.35pt;width:90.75pt;height:24.75pt;z-index:251660288;visibility:visible;mso-wrap-style:square;mso-width-percent:0;mso-height-percent:0;mso-wrap-distance-left:9pt;mso-wrap-distance-top:0;mso-wrap-distance-right:9pt;mso-wrap-distance-bottom:0;mso-position-horizontal:absolute;mso-position-horizontal-relative:text;mso-position-vertical:absolute;mso-position-vertical-relative:text;mso-width-percent:0;mso-height-percent:0;mso-width-relative:margin;mso-height-relative:margin;v-text-anchor:middle" arcsize="4236f" o:gfxdata="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" filled="f" strokecolor="red" strokeweight="3pt">
                 <v:stroke joinstyle="miter"/>
@@ -918,7 +1539,7 @@
               </wp:anchor>
             </w:drawing>
           </mc:Choice>
-          <mc:Fallback>
+          <mc:Fallback xmlns:w16sdtdh="http://schemas.microsoft.com/office/word/2020/wordml/sdtdatahash" xmlns:w16="http://schemas.microsoft.com/office/word/2018/wordml" xmlns:w16cid="http://schemas.microsoft.com/office/word/2016/wordml/cid" xmlns:w16cex="http://schemas.microsoft.com/office/word/2018/wordml/cex" xmlns:am3d="http://schemas.microsoft.com/office/drawing/2017/model3d" xmlns:aink="http://schemas.microsoft.com/office/drawing/2016/ink" xmlns:cx8="http://schemas.microsoft.com/office/drawing/2016/5/14/chartex" xmlns:cx7="http://schemas.microsoft.com/office/drawing/2016/5/13/chartex" xmlns:cx6="http://schemas.microsoft.com/office/drawing/2016/5/12/chartex" xmlns:cx5="http://schemas.microsoft.com/office/drawing/2016/5/11/chartex" xmlns:cx4="http://schemas.microsoft.com/office/drawing/2016/5/10/chartex" xmlns:cx3="http://schemas.microsoft.com/office/drawing/2016/5/9/chartex" xmlns:cx2="http://schemas.microsoft.com/office/drawing/2015/10/21/chartex" xmlns:cx1="http://schemas.microsoft.com/office/drawing/2015/9/8/chartex">
             <w:pict>
               <v:roundrect w14:anchorId="2D809281" id="Rectángulo redondeado 20" o:spid="_x0000_s1026" style="position:absolute;margin-left:285.45pt;margin-top:106.35pt;width:90.75pt;height:24.75pt;z-index:251659264;visibility:visible;mso-wrap-style:square;mso-width-percent:0;mso-height-percent:0;mso-wrap-distance-left:9pt;mso-wrap-distance-top:0;mso-wrap-distance-right:9pt;mso-wrap-distance-bottom:0;mso-position-horizontal:absolute;mso-position-horizontal-relative:text;mso-position-vertical:absolute;mso-position-vertical-relative:text;mso-width-percent:0;mso-height-percent:0;mso-width-relative:margin;mso-height-relative:margin;v-text-anchor:middle" arcsize="4236f" o:gfxdata="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" filled="f" strokecolor="red" strokeweight="3pt">
                 <v:stroke joinstyle="miter"/>
@@ -930,6 +1551,7 @@
       <w:r>
         <w:rPr>
           <w:noProof/>
+          <w:lang w:val="en-US" w:eastAsia="en-US"/>
         </w:rPr>
         <w:drawing>
           <wp:inline distT="0" distB="0" distL="0" distR="0" wp14:anchorId="766F94FC" wp14:editId="31B38A26">
@@ -973,7 +1595,7 @@
       <w:pPr>
         <w:pStyle w:val="Ttulo2"/>
       </w:pPr>
-      <w:bookmarkStart w:id="3" w:name="_Toc90937892"/>
+      <w:bookmarkStart w:id="3" w:name="_Toc90946075"/>
       <w:r>
         <w:t>Iniciar sesión</w:t>
       </w:r>
@@ -1065,6 +1687,7 @@
       <w:r>
         <w:rPr>
           <w:noProof/>
+          <w:lang w:val="en-US" w:eastAsia="en-US"/>
         </w:rPr>
         <w:drawing>
           <wp:inline distT="0" distB="0" distL="0" distR="0" wp14:anchorId="4FC79E5C" wp14:editId="3812FEFF">
@@ -1178,7 +1801,7 @@
               </wp:anchor>
             </w:drawing>
           </mc:Choice>
-          <mc:Fallback>
+          <mc:Fallback xmlns:w16sdtdh="http://schemas.microsoft.com/office/word/2020/wordml/sdtdatahash" xmlns:w16="http://schemas.microsoft.com/office/word/2018/wordml" xmlns:w16cid="http://schemas.microsoft.com/office/word/2016/wordml/cid" xmlns:w16cex="http://schemas.microsoft.com/office/word/2018/wordml/cex" xmlns:am3d="http://schemas.microsoft.com/office/drawing/2017/model3d" xmlns:aink="http://schemas.microsoft.com/office/drawing/2016/ink" xmlns:cx8="http://schemas.microsoft.com/office/drawing/2016/5/14/chartex" xmlns:cx7="http://schemas.microsoft.com/office/drawing/2016/5/13/chartex" xmlns:cx6="http://schemas.microsoft.com/office/drawing/2016/5/12/chartex" xmlns:cx5="http://schemas.microsoft.com/office/drawing/2016/5/11/chartex" xmlns:cx4="http://schemas.microsoft.com/office/drawing/2016/5/10/chartex" xmlns:cx3="http://schemas.microsoft.com/office/drawing/2016/5/9/chartex" xmlns:cx2="http://schemas.microsoft.com/office/drawing/2015/10/21/chartex" xmlns:cx1="http://schemas.microsoft.com/office/drawing/2015/9/8/chartex">
             <w:pict>
               <v:roundrect w14:anchorId="20308090" id="Rectángulo redondeado 25" o:spid="_x0000_s1026" style="position:absolute;margin-left:300.45pt;margin-top:64.8pt;width:96.75pt;height:45pt;z-index:251661312;visibility:visible;mso-wrap-style:square;mso-width-percent:0;mso-height-percent:0;mso-wrap-distance-left:9pt;mso-wrap-distance-top:0;mso-wrap-distance-right:9pt;mso-wrap-distance-bottom:0;mso-position-horizontal:absolute;mso-position-horizontal-relative:text;mso-position-vertical:absolute;mso-position-vertical-relative:text;mso-width-percent:0;mso-height-percent:0;mso-width-relative:margin;mso-height-relative:margin;v-text-anchor:middle" arcsize="4236f" o:gfxdata="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" filled="f" strokecolor="red" strokeweight="3pt">
                 <v:stroke joinstyle="miter"/>
@@ -1210,29 +1833,898 @@
         <w:t>.</w:t>
       </w:r>
     </w:p>
-    <w:p/>
-    <w:p/>
     <w:p>
       <w:pPr>
         <w:pStyle w:val="Ttulo1"/>
         <w:spacing w:after="240"/>
       </w:pPr>
-      <w:bookmarkStart w:id="4" w:name="_Toc90937893"/>
-      <w:r>
+      <w:bookmarkStart w:id="4" w:name="_Toc90946076"/>
+      <w:r>
+        <w:lastRenderedPageBreak/>
         <w:t>Administrador</w:t>
       </w:r>
       <w:bookmarkEnd w:id="4"/>
     </w:p>
+    <w:p>
+      <w:pPr>
+        <w:pStyle w:val="Ttulo2"/>
+      </w:pPr>
+      <w:bookmarkStart w:id="5" w:name="_Toc90946077"/>
+      <w:r>
+        <w:t>Menú Administrador</w:t>
+      </w:r>
+      <w:bookmarkEnd w:id="5"/>
+    </w:p>
+    <w:p>
+      <w:pPr>
+        <w:ind w:left="708"/>
+      </w:pPr>
+      <w:r>
+        <w:t xml:space="preserve">Tras ingresar como </w:t>
+      </w:r>
+      <w:r>
+        <w:rPr>
+          <w:b/>
+        </w:rPr>
+        <w:t>administrador</w:t>
+      </w:r>
+      <w:r>
+        <w:t xml:space="preserve"> se nos mostrará el siguiente menú con las opciones disponibles para el usuario: </w:t>
+      </w:r>
+      <w:r>
+        <w:rPr>
+          <w:b/>
+        </w:rPr>
+        <w:t>“Registro de empleado”</w:t>
+      </w:r>
+      <w:r>
+        <w:t xml:space="preserve">, </w:t>
+      </w:r>
+      <w:r>
+        <w:rPr>
+          <w:b/>
+        </w:rPr>
+        <w:t>“Lista de Empleados”</w:t>
+      </w:r>
+      <w:r>
+        <w:t xml:space="preserve">, </w:t>
+      </w:r>
+      <w:r>
+        <w:rPr>
+          <w:b/>
+        </w:rPr>
+        <w:t>“Acceso al Sistema”</w:t>
+      </w:r>
+      <w:r>
+        <w:t xml:space="preserve"> y </w:t>
+      </w:r>
+      <w:r>
+        <w:rPr>
+          <w:b/>
+        </w:rPr>
+        <w:t>“Cerrar Sesión”</w:t>
+      </w:r>
+      <w:r>
+        <w:t xml:space="preserve"> siendo esta última para cerrar la sesión como administrador y volver al menú principal.</w:t>
+      </w:r>
+    </w:p>
+    <w:p>
+      <w:pPr>
+        <w:jc w:val="center"/>
+      </w:pPr>
+      <w:r>
+        <w:rPr>
+          <w:noProof/>
+          <w:lang w:val="en-US" w:eastAsia="en-US"/>
+        </w:rPr>
+        <mc:AlternateContent>
+          <mc:Choice Requires="wps">
+            <w:drawing>
+              <wp:anchor distT="0" distB="0" distL="114300" distR="114300" simplePos="0" relativeHeight="251686912" behindDoc="0" locked="0" layoutInCell="1" allowOverlap="1" wp14:anchorId="1A40B619" wp14:editId="3F96A0BE">
+                <wp:simplePos x="0" y="0"/>
+                <wp:positionH relativeFrom="column">
+                  <wp:posOffset>605790</wp:posOffset>
+                </wp:positionH>
+                <wp:positionV relativeFrom="paragraph">
+                  <wp:posOffset>753745</wp:posOffset>
+                </wp:positionV>
+                <wp:extent cx="1362075" cy="1933575"/>
+                <wp:effectExtent l="19050" t="19050" r="28575" b="28575"/>
+                <wp:wrapNone/>
+                <wp:docPr id="54" name="Rectángulo redondeado 54"/>
+                <wp:cNvGraphicFramePr/>
+                <a:graphic xmlns:a="http://schemas.openxmlformats.org/drawingml/2006/main">
+                  <a:graphicData uri="http://schemas.microsoft.com/office/word/2010/wordprocessingShape">
+                    <wps:wsp>
+                      <wps:cNvSpPr/>
+                      <wps:spPr>
+                        <a:xfrm>
+                          <a:off x="0" y="0"/>
+                          <a:ext cx="1362075" cy="1933575"/>
+                        </a:xfrm>
+                        <a:prstGeom prst="roundRect">
+                          <a:avLst>
+                            <a:gd name="adj" fmla="val 6463"/>
+                          </a:avLst>
+                        </a:prstGeom>
+                        <a:noFill/>
+                        <a:ln w="38100">
+                          <a:solidFill>
+                            <a:srgbClr val="FF0000"/>
+                          </a:solidFill>
+                        </a:ln>
+                      </wps:spPr>
+                      <wps:style>
+                        <a:lnRef idx="2">
+                          <a:schemeClr val="accent1">
+                            <a:shade val="50000"/>
+                          </a:schemeClr>
+                        </a:lnRef>
+                        <a:fillRef idx="1">
+                          <a:schemeClr val="accent1"/>
+                        </a:fillRef>
+                        <a:effectRef idx="0">
+                          <a:schemeClr val="accent1"/>
+                        </a:effectRef>
+                        <a:fontRef idx="minor">
+                          <a:schemeClr val="lt1"/>
+                        </a:fontRef>
+                      </wps:style>
+                      <wps:bodyPr rot="0" spcFirstLastPara="0" vertOverflow="overflow" horzOverflow="overflow" vert="horz" wrap="square" lIns="91440" tIns="45720" rIns="91440" bIns="45720" numCol="1" spcCol="0" rtlCol="0" fromWordArt="0" anchor="ctr" anchorCtr="0" forceAA="0" compatLnSpc="1">
+                        <a:prstTxWarp prst="textNoShape">
+                          <a:avLst/>
+                        </a:prstTxWarp>
+                        <a:noAutofit/>
+                      </wps:bodyPr>
+                    </wps:wsp>
+                  </a:graphicData>
+                </a:graphic>
+                <wp14:sizeRelH relativeFrom="margin">
+                  <wp14:pctWidth>0</wp14:pctWidth>
+                </wp14:sizeRelH>
+                <wp14:sizeRelV relativeFrom="margin">
+                  <wp14:pctHeight>0</wp14:pctHeight>
+                </wp14:sizeRelV>
+              </wp:anchor>
+            </w:drawing>
+          </mc:Choice>
+          <mc:Fallback>
+            <w:pict>
+              <v:roundrect w14:anchorId="0F25AE0C" id="Rectángulo redondeado 54" o:spid="_x0000_s1026" style="position:absolute;margin-left:47.7pt;margin-top:59.35pt;width:107.25pt;height:152.25pt;z-index:251686912;visibility:visible;mso-wrap-style:square;mso-width-percent:0;mso-height-percent:0;mso-wrap-distance-left:9pt;mso-wrap-distance-top:0;mso-wrap-distance-right:9pt;mso-wrap-distance-bottom:0;mso-position-horizontal:absolute;mso-position-horizontal-relative:text;mso-position-vertical:absolute;mso-position-vertical-relative:text;mso-width-percent:0;mso-height-percent:0;mso-width-relative:margin;mso-height-relative:margin;v-text-anchor:middle" arcsize="4236f" o:gfxdata="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" filled="f" strokecolor="red" strokeweight="3pt">
+                <v:stroke joinstyle="miter"/>
+              </v:roundrect>
+            </w:pict>
+          </mc:Fallback>
+        </mc:AlternateContent>
+      </w:r>
+      <w:r>
+        <w:drawing>
+          <wp:inline distT="0" distB="0" distL="0" distR="0" wp14:anchorId="10A173B1" wp14:editId="1CDFF889">
+            <wp:extent cx="5400040" cy="3012440"/>
+            <wp:effectExtent l="0" t="0" r="0" b="0"/>
+            <wp:docPr id="55" name="Imagen 55"/>
+            <wp:cNvGraphicFramePr>
+              <a:graphicFrameLocks xmlns:a="http://schemas.openxmlformats.org/drawingml/2006/main" noChangeAspect="1"/>
+            </wp:cNvGraphicFramePr>
+            <a:graphic xmlns:a="http://schemas.openxmlformats.org/drawingml/2006/main">
+              <a:graphicData uri="http://schemas.openxmlformats.org/drawingml/2006/picture">
+                <pic:pic xmlns:pic="http://schemas.openxmlformats.org/drawingml/2006/picture">
+                  <pic:nvPicPr>
+                    <pic:cNvPr id="1" name=""/>
+                    <pic:cNvPicPr/>
+                  </pic:nvPicPr>
+                  <pic:blipFill>
+                    <a:blip r:embed="rId11"/>
+                    <a:stretch>
+                      <a:fillRect/>
+                    </a:stretch>
+                  </pic:blipFill>
+                  <pic:spPr>
+                    <a:xfrm>
+                      <a:off x="0" y="0"/>
+                      <a:ext cx="5400040" cy="3012440"/>
+                    </a:xfrm>
+                    <a:prstGeom prst="rect">
+                      <a:avLst/>
+                    </a:prstGeom>
+                  </pic:spPr>
+                </pic:pic>
+              </a:graphicData>
+            </a:graphic>
+          </wp:inline>
+        </w:drawing>
+      </w:r>
+    </w:p>
     <w:p/>
     <w:p>
       <w:pPr>
+        <w:pStyle w:val="Ttulo2"/>
+      </w:pPr>
+      <w:bookmarkStart w:id="6" w:name="_Toc90946078"/>
+      <w:r>
+        <w:t>Registro de empleado</w:t>
+      </w:r>
+      <w:bookmarkEnd w:id="6"/>
+    </w:p>
+    <w:p>
+      <w:pPr>
+        <w:ind w:left="708"/>
+        <w:rPr>
+          <w:noProof/>
+          <w:lang w:val="es-MX" w:eastAsia="en-US"/>
+        </w:rPr>
+      </w:pPr>
+      <w:r>
+        <w:rPr>
+          <w:noProof/>
+          <w:lang w:val="es-MX" w:eastAsia="en-US"/>
+        </w:rPr>
+        <w:t>Al seleccionar la opci</w:t>
+      </w:r>
+      <w:r>
+        <w:rPr>
+          <w:noProof/>
+          <w:lang w:val="es-MX" w:eastAsia="en-US"/>
+        </w:rPr>
+        <w:t xml:space="preserve">ón </w:t>
+      </w:r>
+      <w:r>
+        <w:rPr>
+          <w:b/>
+          <w:noProof/>
+          <w:lang w:val="es-MX" w:eastAsia="en-US"/>
+        </w:rPr>
+        <w:t>“Registro de Empleado”</w:t>
+      </w:r>
+      <w:r>
+        <w:rPr>
+          <w:noProof/>
+          <w:lang w:val="es-MX" w:eastAsia="en-US"/>
+        </w:rPr>
+        <w:t xml:space="preserve"> se mostrará una nueva ventana con un formulario que pedirá los datos del cliente a registrar.</w:t>
+      </w:r>
+    </w:p>
+    <w:p>
+      <w:pPr>
+        <w:ind w:left="708"/>
+        <w:rPr>
+          <w:noProof/>
+          <w:lang w:val="es-MX" w:eastAsia="en-US"/>
+        </w:rPr>
+      </w:pPr>
+      <w:r>
+        <w:rPr>
+          <w:noProof/>
+          <w:lang w:val="es-MX" w:eastAsia="en-US"/>
+        </w:rPr>
+        <w:t xml:space="preserve">Tras completar todos los campos prodemos a hacer click en el boton </w:t>
+      </w:r>
+      <w:r>
+        <w:rPr>
+          <w:b/>
+          <w:noProof/>
+          <w:lang w:val="es-MX" w:eastAsia="en-US"/>
+        </w:rPr>
+        <w:t>“Siguiente”</w:t>
+      </w:r>
+      <w:r>
+        <w:rPr>
+          <w:noProof/>
+          <w:lang w:val="es-MX" w:eastAsia="en-US"/>
+        </w:rPr>
+        <w:t xml:space="preserve"> marcado con una flecha lateral</w:t>
+      </w:r>
+      <w:r>
+        <w:rPr>
+          <w:noProof/>
+          <w:lang w:val="es-MX" w:eastAsia="en-US"/>
+        </w:rPr>
+        <w:t>.</w:t>
+      </w:r>
+    </w:p>
+    <w:p>
+      <w:pPr>
+        <w:jc w:val="center"/>
+        <w:rPr>
+          <w:lang w:val="es-MX"/>
+        </w:rPr>
+      </w:pPr>
+      <w:r>
+        <w:rPr>
+          <w:noProof/>
+          <w:lang w:val="en-US" w:eastAsia="en-US"/>
+        </w:rPr>
+        <w:lastRenderedPageBreak/>
+        <mc:AlternateContent>
+          <mc:Choice Requires="wps">
+            <w:drawing>
+              <wp:anchor distT="0" distB="0" distL="114300" distR="114300" simplePos="0" relativeHeight="251691008" behindDoc="0" locked="0" layoutInCell="1" allowOverlap="1" wp14:anchorId="7FE61AE8" wp14:editId="39A33729">
+                <wp:simplePos x="0" y="0"/>
+                <wp:positionH relativeFrom="column">
+                  <wp:posOffset>3101340</wp:posOffset>
+                </wp:positionH>
+                <wp:positionV relativeFrom="paragraph">
+                  <wp:posOffset>1318895</wp:posOffset>
+                </wp:positionV>
+                <wp:extent cx="1485900" cy="1457325"/>
+                <wp:effectExtent l="19050" t="19050" r="19050" b="28575"/>
+                <wp:wrapNone/>
+                <wp:docPr id="56" name="Rectángulo redondeado 56"/>
+                <wp:cNvGraphicFramePr/>
+                <a:graphic xmlns:a="http://schemas.openxmlformats.org/drawingml/2006/main">
+                  <a:graphicData uri="http://schemas.microsoft.com/office/word/2010/wordprocessingShape">
+                    <wps:wsp>
+                      <wps:cNvSpPr/>
+                      <wps:spPr>
+                        <a:xfrm>
+                          <a:off x="0" y="0"/>
+                          <a:ext cx="1485900" cy="1457325"/>
+                        </a:xfrm>
+                        <a:prstGeom prst="roundRect">
+                          <a:avLst>
+                            <a:gd name="adj" fmla="val 6463"/>
+                          </a:avLst>
+                        </a:prstGeom>
+                        <a:noFill/>
+                        <a:ln w="38100">
+                          <a:solidFill>
+                            <a:srgbClr val="FF0000"/>
+                          </a:solidFill>
+                        </a:ln>
+                      </wps:spPr>
+                      <wps:style>
+                        <a:lnRef idx="2">
+                          <a:schemeClr val="accent1">
+                            <a:shade val="50000"/>
+                          </a:schemeClr>
+                        </a:lnRef>
+                        <a:fillRef idx="1">
+                          <a:schemeClr val="accent1"/>
+                        </a:fillRef>
+                        <a:effectRef idx="0">
+                          <a:schemeClr val="accent1"/>
+                        </a:effectRef>
+                        <a:fontRef idx="minor">
+                          <a:schemeClr val="lt1"/>
+                        </a:fontRef>
+                      </wps:style>
+                      <wps:bodyPr rot="0" spcFirstLastPara="0" vertOverflow="overflow" horzOverflow="overflow" vert="horz" wrap="square" lIns="91440" tIns="45720" rIns="91440" bIns="45720" numCol="1" spcCol="0" rtlCol="0" fromWordArt="0" anchor="ctr" anchorCtr="0" forceAA="0" compatLnSpc="1">
+                        <a:prstTxWarp prst="textNoShape">
+                          <a:avLst/>
+                        </a:prstTxWarp>
+                        <a:noAutofit/>
+                      </wps:bodyPr>
+                    </wps:wsp>
+                  </a:graphicData>
+                </a:graphic>
+                <wp14:sizeRelH relativeFrom="margin">
+                  <wp14:pctWidth>0</wp14:pctWidth>
+                </wp14:sizeRelH>
+                <wp14:sizeRelV relativeFrom="margin">
+                  <wp14:pctHeight>0</wp14:pctHeight>
+                </wp14:sizeRelV>
+              </wp:anchor>
+            </w:drawing>
+          </mc:Choice>
+          <mc:Fallback>
+            <w:pict>
+              <v:roundrect w14:anchorId="121029BE" id="Rectángulo redondeado 56" o:spid="_x0000_s1026" style="position:absolute;margin-left:244.2pt;margin-top:103.85pt;width:117pt;height:114.75pt;z-index:251691008;visibility:visible;mso-wrap-style:square;mso-width-percent:0;mso-height-percent:0;mso-wrap-distance-left:9pt;mso-wrap-distance-top:0;mso-wrap-distance-right:9pt;mso-wrap-distance-bottom:0;mso-position-horizontal:absolute;mso-position-horizontal-relative:text;mso-position-vertical:absolute;mso-position-vertical-relative:text;mso-width-percent:0;mso-height-percent:0;mso-width-relative:margin;mso-height-relative:margin;v-text-anchor:middle" arcsize="4236f" o:gfxdata="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" filled="f" strokecolor="red" strokeweight="3pt">
+                <v:stroke joinstyle="miter"/>
+              </v:roundrect>
+            </w:pict>
+          </mc:Fallback>
+        </mc:AlternateContent>
+      </w:r>
+      <w:r>
+        <w:rPr>
+          <w:noProof/>
+          <w:lang w:val="en-US" w:eastAsia="en-US"/>
+        </w:rPr>
+        <mc:AlternateContent>
+          <mc:Choice Requires="wps">
+            <w:drawing>
+              <wp:anchor distT="0" distB="0" distL="114300" distR="114300" simplePos="0" relativeHeight="251689984" behindDoc="0" locked="0" layoutInCell="1" allowOverlap="1" wp14:anchorId="4587E38E" wp14:editId="09319941">
+                <wp:simplePos x="0" y="0"/>
+                <wp:positionH relativeFrom="column">
+                  <wp:posOffset>1062990</wp:posOffset>
+                </wp:positionH>
+                <wp:positionV relativeFrom="paragraph">
+                  <wp:posOffset>1290955</wp:posOffset>
+                </wp:positionV>
+                <wp:extent cx="1533525" cy="1504950"/>
+                <wp:effectExtent l="19050" t="19050" r="28575" b="19050"/>
+                <wp:wrapNone/>
+                <wp:docPr id="57" name="Rectángulo redondeado 57"/>
+                <wp:cNvGraphicFramePr/>
+                <a:graphic xmlns:a="http://schemas.openxmlformats.org/drawingml/2006/main">
+                  <a:graphicData uri="http://schemas.microsoft.com/office/word/2010/wordprocessingShape">
+                    <wps:wsp>
+                      <wps:cNvSpPr/>
+                      <wps:spPr>
+                        <a:xfrm>
+                          <a:off x="0" y="0"/>
+                          <a:ext cx="1533525" cy="1504950"/>
+                        </a:xfrm>
+                        <a:prstGeom prst="roundRect">
+                          <a:avLst>
+                            <a:gd name="adj" fmla="val 6463"/>
+                          </a:avLst>
+                        </a:prstGeom>
+                        <a:noFill/>
+                        <a:ln w="38100">
+                          <a:solidFill>
+                            <a:srgbClr val="FF0000"/>
+                          </a:solidFill>
+                        </a:ln>
+                      </wps:spPr>
+                      <wps:style>
+                        <a:lnRef idx="2">
+                          <a:schemeClr val="accent1">
+                            <a:shade val="50000"/>
+                          </a:schemeClr>
+                        </a:lnRef>
+                        <a:fillRef idx="1">
+                          <a:schemeClr val="accent1"/>
+                        </a:fillRef>
+                        <a:effectRef idx="0">
+                          <a:schemeClr val="accent1"/>
+                        </a:effectRef>
+                        <a:fontRef idx="minor">
+                          <a:schemeClr val="lt1"/>
+                        </a:fontRef>
+                      </wps:style>
+                      <wps:bodyPr rot="0" spcFirstLastPara="0" vertOverflow="overflow" horzOverflow="overflow" vert="horz" wrap="square" lIns="91440" tIns="45720" rIns="91440" bIns="45720" numCol="1" spcCol="0" rtlCol="0" fromWordArt="0" anchor="ctr" anchorCtr="0" forceAA="0" compatLnSpc="1">
+                        <a:prstTxWarp prst="textNoShape">
+                          <a:avLst/>
+                        </a:prstTxWarp>
+                        <a:noAutofit/>
+                      </wps:bodyPr>
+                    </wps:wsp>
+                  </a:graphicData>
+                </a:graphic>
+                <wp14:sizeRelH relativeFrom="margin">
+                  <wp14:pctWidth>0</wp14:pctWidth>
+                </wp14:sizeRelH>
+                <wp14:sizeRelV relativeFrom="margin">
+                  <wp14:pctHeight>0</wp14:pctHeight>
+                </wp14:sizeRelV>
+              </wp:anchor>
+            </w:drawing>
+          </mc:Choice>
+          <mc:Fallback>
+            <w:pict>
+              <v:roundrect w14:anchorId="399DC1EA" id="Rectángulo redondeado 57" o:spid="_x0000_s1026" style="position:absolute;margin-left:83.7pt;margin-top:101.65pt;width:120.75pt;height:118.5pt;z-index:251689984;visibility:visible;mso-wrap-style:square;mso-width-percent:0;mso-height-percent:0;mso-wrap-distance-left:9pt;mso-wrap-distance-top:0;mso-wrap-distance-right:9pt;mso-wrap-distance-bottom:0;mso-position-horizontal:absolute;mso-position-horizontal-relative:text;mso-position-vertical:absolute;mso-position-vertical-relative:text;mso-width-percent:0;mso-height-percent:0;mso-width-relative:margin;mso-height-relative:margin;v-text-anchor:middle" arcsize="4236f" o:gfxdata="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" filled="f" strokecolor="red" strokeweight="3pt">
+                <v:stroke joinstyle="miter"/>
+              </v:roundrect>
+            </w:pict>
+          </mc:Fallback>
+        </mc:AlternateContent>
+      </w:r>
+      <w:r>
+        <w:rPr>
+          <w:noProof/>
+          <w:lang w:val="en-US" w:eastAsia="en-US"/>
+        </w:rPr>
+        <mc:AlternateContent>
+          <mc:Choice Requires="wps">
+            <w:drawing>
+              <wp:anchor distT="0" distB="0" distL="114300" distR="114300" simplePos="0" relativeHeight="251692032" behindDoc="0" locked="0" layoutInCell="1" allowOverlap="1" wp14:anchorId="4ED0FDD9" wp14:editId="42A74041">
+                <wp:simplePos x="0" y="0"/>
+                <wp:positionH relativeFrom="column">
+                  <wp:posOffset>2386965</wp:posOffset>
+                </wp:positionH>
+                <wp:positionV relativeFrom="paragraph">
+                  <wp:posOffset>2891155</wp:posOffset>
+                </wp:positionV>
+                <wp:extent cx="609600" cy="371475"/>
+                <wp:effectExtent l="19050" t="19050" r="19050" b="28575"/>
+                <wp:wrapNone/>
+                <wp:docPr id="58" name="Rectángulo redondeado 58"/>
+                <wp:cNvGraphicFramePr/>
+                <a:graphic xmlns:a="http://schemas.openxmlformats.org/drawingml/2006/main">
+                  <a:graphicData uri="http://schemas.microsoft.com/office/word/2010/wordprocessingShape">
+                    <wps:wsp>
+                      <wps:cNvSpPr/>
+                      <wps:spPr>
+                        <a:xfrm>
+                          <a:off x="0" y="0"/>
+                          <a:ext cx="609600" cy="371475"/>
+                        </a:xfrm>
+                        <a:prstGeom prst="roundRect">
+                          <a:avLst>
+                            <a:gd name="adj" fmla="val 6463"/>
+                          </a:avLst>
+                        </a:prstGeom>
+                        <a:noFill/>
+                        <a:ln w="38100">
+                          <a:solidFill>
+                            <a:srgbClr val="FF0000"/>
+                          </a:solidFill>
+                        </a:ln>
+                      </wps:spPr>
+                      <wps:style>
+                        <a:lnRef idx="2">
+                          <a:schemeClr val="accent1">
+                            <a:shade val="50000"/>
+                          </a:schemeClr>
+                        </a:lnRef>
+                        <a:fillRef idx="1">
+                          <a:schemeClr val="accent1"/>
+                        </a:fillRef>
+                        <a:effectRef idx="0">
+                          <a:schemeClr val="accent1"/>
+                        </a:effectRef>
+                        <a:fontRef idx="minor">
+                          <a:schemeClr val="lt1"/>
+                        </a:fontRef>
+                      </wps:style>
+                      <wps:bodyPr rot="0" spcFirstLastPara="0" vertOverflow="overflow" horzOverflow="overflow" vert="horz" wrap="square" lIns="91440" tIns="45720" rIns="91440" bIns="45720" numCol="1" spcCol="0" rtlCol="0" fromWordArt="0" anchor="ctr" anchorCtr="0" forceAA="0" compatLnSpc="1">
+                        <a:prstTxWarp prst="textNoShape">
+                          <a:avLst/>
+                        </a:prstTxWarp>
+                        <a:noAutofit/>
+                      </wps:bodyPr>
+                    </wps:wsp>
+                  </a:graphicData>
+                </a:graphic>
+                <wp14:sizeRelH relativeFrom="margin">
+                  <wp14:pctWidth>0</wp14:pctWidth>
+                </wp14:sizeRelH>
+                <wp14:sizeRelV relativeFrom="margin">
+                  <wp14:pctHeight>0</wp14:pctHeight>
+                </wp14:sizeRelV>
+              </wp:anchor>
+            </w:drawing>
+          </mc:Choice>
+          <mc:Fallback>
+            <w:pict>
+              <v:roundrect w14:anchorId="5CFF1B3A" id="Rectángulo redondeado 58" o:spid="_x0000_s1026" style="position:absolute;margin-left:187.95pt;margin-top:227.65pt;width:48pt;height:29.25pt;z-index:251692032;visibility:visible;mso-wrap-style:square;mso-width-percent:0;mso-height-percent:0;mso-wrap-distance-left:9pt;mso-wrap-distance-top:0;mso-wrap-distance-right:9pt;mso-wrap-distance-bottom:0;mso-position-horizontal:absolute;mso-position-horizontal-relative:text;mso-position-vertical:absolute;mso-position-vertical-relative:text;mso-width-percent:0;mso-height-percent:0;mso-width-relative:margin;mso-height-relative:margin;v-text-anchor:middle" arcsize="4236f" o:gfxdata="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" filled="f" strokecolor="red" strokeweight="3pt">
+                <v:stroke joinstyle="miter"/>
+              </v:roundrect>
+            </w:pict>
+          </mc:Fallback>
+        </mc:AlternateContent>
+      </w:r>
+      <w:r>
+        <w:rPr>
+          <w:lang w:val="es-MX"/>
+        </w:rPr>
+        <w:drawing>
+          <wp:inline distT="0" distB="0" distL="0" distR="0" wp14:anchorId="2558CFF6" wp14:editId="5B2EDBBE">
+            <wp:extent cx="4591050" cy="3781246"/>
+            <wp:effectExtent l="0" t="0" r="0" b="0"/>
+            <wp:docPr id="60" name="Imagen 60"/>
+            <wp:cNvGraphicFramePr>
+              <a:graphicFrameLocks xmlns:a="http://schemas.openxmlformats.org/drawingml/2006/main" noChangeAspect="1"/>
+            </wp:cNvGraphicFramePr>
+            <a:graphic xmlns:a="http://schemas.openxmlformats.org/drawingml/2006/main">
+              <a:graphicData uri="http://schemas.openxmlformats.org/drawingml/2006/picture">
+                <pic:pic xmlns:pic="http://schemas.openxmlformats.org/drawingml/2006/picture">
+                  <pic:nvPicPr>
+                    <pic:cNvPr id="1" name=""/>
+                    <pic:cNvPicPr/>
+                  </pic:nvPicPr>
+                  <pic:blipFill>
+                    <a:blip r:embed="rId12"/>
+                    <a:stretch>
+                      <a:fillRect/>
+                    </a:stretch>
+                  </pic:blipFill>
+                  <pic:spPr>
+                    <a:xfrm>
+                      <a:off x="0" y="0"/>
+                      <a:ext cx="4611607" cy="3798177"/>
+                    </a:xfrm>
+                    <a:prstGeom prst="rect">
+                      <a:avLst/>
+                    </a:prstGeom>
+                  </pic:spPr>
+                </pic:pic>
+              </a:graphicData>
+            </a:graphic>
+          </wp:inline>
+        </w:drawing>
+      </w:r>
+    </w:p>
+    <w:p>
+      <w:pPr>
+        <w:jc w:val="center"/>
+        <w:rPr>
+          <w:color w:val="FF0000"/>
+          <w:sz w:val="24"/>
+          <w:lang w:val="es-MX"/>
+        </w:rPr>
+      </w:pPr>
+      <w:r>
+        <w:rPr>
+          <w:noProof/>
+          <w:sz w:val="32"/>
+          <w:lang w:val="en-US" w:eastAsia="en-US"/>
+        </w:rPr>
+        <mc:AlternateContent>
+          <mc:Choice Requires="wps">
+            <w:drawing>
+              <wp:anchor distT="0" distB="0" distL="114300" distR="114300" simplePos="0" relativeHeight="251688960" behindDoc="0" locked="0" layoutInCell="1" allowOverlap="1" wp14:anchorId="2FB0FDE3" wp14:editId="3408BC97">
+                <wp:simplePos x="0" y="0"/>
+                <wp:positionH relativeFrom="margin">
+                  <wp:posOffset>672465</wp:posOffset>
+                </wp:positionH>
+                <wp:positionV relativeFrom="paragraph">
+                  <wp:posOffset>309245</wp:posOffset>
+                </wp:positionV>
+                <wp:extent cx="4010025" cy="704850"/>
+                <wp:effectExtent l="19050" t="19050" r="28575" b="19050"/>
+                <wp:wrapNone/>
+                <wp:docPr id="59" name="Rectángulo redondeado 59"/>
+                <wp:cNvGraphicFramePr/>
+                <a:graphic xmlns:a="http://schemas.openxmlformats.org/drawingml/2006/main">
+                  <a:graphicData uri="http://schemas.microsoft.com/office/word/2010/wordprocessingShape">
+                    <wps:wsp>
+                      <wps:cNvSpPr/>
+                      <wps:spPr>
+                        <a:xfrm>
+                          <a:off x="0" y="0"/>
+                          <a:ext cx="4010025" cy="704850"/>
+                        </a:xfrm>
+                        <a:prstGeom prst="roundRect">
+                          <a:avLst>
+                            <a:gd name="adj" fmla="val 6463"/>
+                          </a:avLst>
+                        </a:prstGeom>
+                        <a:noFill/>
+                        <a:ln w="38100">
+                          <a:solidFill>
+                            <a:schemeClr val="accent6">
+                              <a:lumMod val="60000"/>
+                              <a:lumOff val="40000"/>
+                            </a:schemeClr>
+                          </a:solidFill>
+                        </a:ln>
+                      </wps:spPr>
+                      <wps:style>
+                        <a:lnRef idx="2">
+                          <a:schemeClr val="accent1">
+                            <a:shade val="50000"/>
+                          </a:schemeClr>
+                        </a:lnRef>
+                        <a:fillRef idx="1">
+                          <a:schemeClr val="accent1"/>
+                        </a:fillRef>
+                        <a:effectRef idx="0">
+                          <a:schemeClr val="accent1"/>
+                        </a:effectRef>
+                        <a:fontRef idx="minor">
+                          <a:schemeClr val="lt1"/>
+                        </a:fontRef>
+                      </wps:style>
+                      <wps:bodyPr rot="0" spcFirstLastPara="0" vertOverflow="overflow" horzOverflow="overflow" vert="horz" wrap="square" lIns="91440" tIns="45720" rIns="91440" bIns="45720" numCol="1" spcCol="0" rtlCol="0" fromWordArt="0" anchor="ctr" anchorCtr="0" forceAA="0" compatLnSpc="1">
+                        <a:prstTxWarp prst="textNoShape">
+                          <a:avLst/>
+                        </a:prstTxWarp>
+                        <a:noAutofit/>
+                      </wps:bodyPr>
+                    </wps:wsp>
+                  </a:graphicData>
+                </a:graphic>
+                <wp14:sizeRelH relativeFrom="margin">
+                  <wp14:pctWidth>0</wp14:pctWidth>
+                </wp14:sizeRelH>
+                <wp14:sizeRelV relativeFrom="margin">
+                  <wp14:pctHeight>0</wp14:pctHeight>
+                </wp14:sizeRelV>
+              </wp:anchor>
+            </w:drawing>
+          </mc:Choice>
+          <mc:Fallback>
+            <w:pict>
+              <v:roundrect w14:anchorId="10E45D4D" id="Rectángulo redondeado 59" o:spid="_x0000_s1026" style="position:absolute;margin-left:52.95pt;margin-top:24.35pt;width:315.75pt;height:55.5pt;z-index:251688960;visibility:visible;mso-wrap-style:square;mso-width-percent:0;mso-height-percent:0;mso-wrap-distance-left:9pt;mso-wrap-distance-top:0;mso-wrap-distance-right:9pt;mso-wrap-distance-bottom:0;mso-position-horizontal:absolute;mso-position-horizontal-relative:margin;mso-position-vertical:absolute;mso-position-vertical-relative:text;mso-width-percent:0;mso-height-percent:0;mso-width-relative:margin;mso-height-relative:margin;v-text-anchor:middle" arcsize="4236f" o:gfxdata="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" filled="f" strokecolor="#a8d08d [1945]" strokeweight="3pt">
+                <v:stroke joinstyle="miter"/>
+                <w10:wrap anchorx="margin"/>
+              </v:roundrect>
+            </w:pict>
+          </mc:Fallback>
+        </mc:AlternateContent>
+      </w:r>
+      <w:r>
+        <w:rPr>
+          <w:b/>
+          <w:color w:val="FF0000"/>
+          <w:sz w:val="32"/>
+          <w:lang w:val="es-MX"/>
+        </w:rPr>
+        <w:t>IMPORTANTE</w:t>
+      </w:r>
+    </w:p>
+    <w:p>
+      <w:pPr>
+        <w:jc w:val="center"/>
+        <w:rPr>
+          <w:b/>
+          <w:lang w:val="es-MX"/>
+        </w:rPr>
+      </w:pPr>
+      <w:r>
+        <w:rPr>
+          <w:b/>
+          <w:lang w:val="es-MX"/>
+        </w:rPr>
+        <w:t xml:space="preserve">El llenado de todos los campos es obligatorio, </w:t>
+      </w:r>
+      <w:r>
+        <w:rPr>
+          <w:b/>
+          <w:lang w:val="es-MX"/>
+        </w:rPr>
+        <w:br/>
+        <w:t xml:space="preserve">puesto que de no hacerlo se mostrará un </w:t>
+      </w:r>
+      <w:r>
+        <w:rPr>
+          <w:b/>
+          <w:lang w:val="es-MX"/>
+        </w:rPr>
+        <w:br/>
+        <w:t>mensaje de error pidiendo precisamente llenar todos los campos.</w:t>
+      </w:r>
+    </w:p>
+    <w:p>
+      <w:pPr>
+        <w:rPr>
+          <w:lang w:val="es-MX"/>
+        </w:rPr>
+      </w:pPr>
+    </w:p>
+    <w:p>
+      <w:r>
+        <w:t xml:space="preserve">Luego de </w:t>
+      </w:r>
+      <w:r>
+        <w:t xml:space="preserve">hacer </w:t>
+      </w:r>
+      <w:proofErr w:type="spellStart"/>
+      <w:r>
+        <w:t>click</w:t>
+      </w:r>
+      <w:proofErr w:type="spellEnd"/>
+      <w:r>
+        <w:t xml:space="preserve"> en el botón </w:t>
+      </w:r>
+      <w:r>
+        <w:rPr>
+          <w:b/>
+        </w:rPr>
+        <w:t>“Siguiente”</w:t>
+      </w:r>
+      <w:r>
+        <w:t xml:space="preserve"> se nos muestra una ventana de confirmación por si queremos volver y corregir algún dato. </w:t>
+      </w:r>
+    </w:p>
+    <w:p>
+      <w:pPr>
+        <w:jc w:val="center"/>
+      </w:pPr>
+      <w:r>
+        <w:drawing>
+          <wp:inline distT="0" distB="0" distL="0" distR="0" wp14:anchorId="4E37BF80" wp14:editId="4BBA78C0">
+            <wp:extent cx="2495550" cy="1223468"/>
+            <wp:effectExtent l="0" t="0" r="0" b="0"/>
+            <wp:docPr id="61" name="Imagen 61"/>
+            <wp:cNvGraphicFramePr>
+              <a:graphicFrameLocks xmlns:a="http://schemas.openxmlformats.org/drawingml/2006/main" noChangeAspect="1"/>
+            </wp:cNvGraphicFramePr>
+            <a:graphic xmlns:a="http://schemas.openxmlformats.org/drawingml/2006/main">
+              <a:graphicData uri="http://schemas.openxmlformats.org/drawingml/2006/picture">
+                <pic:pic xmlns:pic="http://schemas.openxmlformats.org/drawingml/2006/picture">
+                  <pic:nvPicPr>
+                    <pic:cNvPr id="1" name=""/>
+                    <pic:cNvPicPr/>
+                  </pic:nvPicPr>
+                  <pic:blipFill>
+                    <a:blip r:embed="rId13"/>
+                    <a:stretch>
+                      <a:fillRect/>
+                    </a:stretch>
+                  </pic:blipFill>
+                  <pic:spPr>
+                    <a:xfrm>
+                      <a:off x="0" y="0"/>
+                      <a:ext cx="2522081" cy="1236475"/>
+                    </a:xfrm>
+                    <a:prstGeom prst="rect">
+                      <a:avLst/>
+                    </a:prstGeom>
+                  </pic:spPr>
+                </pic:pic>
+              </a:graphicData>
+            </a:graphic>
+          </wp:inline>
+        </w:drawing>
+      </w:r>
+    </w:p>
+    <w:p>
+      <w:r>
+        <w:t>De lo contrario el registro procederá de forma exitosa</w:t>
+      </w:r>
+    </w:p>
+    <w:p>
+      <w:pPr>
+        <w:jc w:val="center"/>
+      </w:pPr>
+      <w:r>
+        <w:drawing>
+          <wp:inline distT="0" distB="0" distL="0" distR="0" wp14:anchorId="4BB74321" wp14:editId="5097199C">
+            <wp:extent cx="2124075" cy="1214906"/>
+            <wp:effectExtent l="0" t="0" r="0" b="4445"/>
+            <wp:docPr id="62" name="Imagen 62"/>
+            <wp:cNvGraphicFramePr>
+              <a:graphicFrameLocks xmlns:a="http://schemas.openxmlformats.org/drawingml/2006/main" noChangeAspect="1"/>
+            </wp:cNvGraphicFramePr>
+            <a:graphic xmlns:a="http://schemas.openxmlformats.org/drawingml/2006/main">
+              <a:graphicData uri="http://schemas.openxmlformats.org/drawingml/2006/picture">
+                <pic:pic xmlns:pic="http://schemas.openxmlformats.org/drawingml/2006/picture">
+                  <pic:nvPicPr>
+                    <pic:cNvPr id="1" name=""/>
+                    <pic:cNvPicPr/>
+                  </pic:nvPicPr>
+                  <pic:blipFill>
+                    <a:blip r:embed="rId14"/>
+                    <a:stretch>
+                      <a:fillRect/>
+                    </a:stretch>
+                  </pic:blipFill>
+                  <pic:spPr>
+                    <a:xfrm>
+                      <a:off x="0" y="0"/>
+                      <a:ext cx="2148382" cy="1228809"/>
+                    </a:xfrm>
+                    <a:prstGeom prst="rect">
+                      <a:avLst/>
+                    </a:prstGeom>
+                  </pic:spPr>
+                </pic:pic>
+              </a:graphicData>
+            </a:graphic>
+          </wp:inline>
+        </w:drawing>
+      </w:r>
+    </w:p>
+    <w:p>
+      <w:pPr>
+        <w:ind w:left="708"/>
+      </w:pPr>
+    </w:p>
+    <w:p>
+      <w:pPr>
+        <w:pStyle w:val="Ttulo2"/>
+      </w:pPr>
+      <w:bookmarkStart w:id="7" w:name="_Toc90946079"/>
+      <w:r>
+        <w:lastRenderedPageBreak/>
+        <w:t>Lista de empleados</w:t>
+      </w:r>
+      <w:bookmarkEnd w:id="7"/>
+    </w:p>
+    <w:p>
+      <w:pPr>
+        <w:pStyle w:val="Ttulo2"/>
+      </w:pPr>
+      <w:bookmarkStart w:id="8" w:name="_Toc90946080"/>
+      <w:r>
+        <w:t>Acceso al Sistema</w:t>
+      </w:r>
+      <w:bookmarkEnd w:id="8"/>
+    </w:p>
+    <w:p>
+      <w:pPr>
         <w:pStyle w:val="Ttulo1"/>
       </w:pPr>
-      <w:bookmarkStart w:id="5" w:name="_Toc90937894"/>
+      <w:bookmarkStart w:id="9" w:name="_Toc90946081"/>
+      <w:bookmarkStart w:id="10" w:name="_GoBack"/>
+      <w:bookmarkEnd w:id="10"/>
       <w:r>
         <w:t>Empleado</w:t>
       </w:r>
-      <w:bookmarkEnd w:id="5"/>
+      <w:bookmarkEnd w:id="9"/>
     </w:p>
     <w:p>
       <w:pPr>
@@ -1245,17 +2737,68 @@
       <w:pPr>
         <w:pStyle w:val="Ttulo2"/>
       </w:pPr>
-      <w:r>
-        <w:t>2.1 MENÚ DE REGISTRO</w:t>
-      </w:r>
-    </w:p>
-    <w:p>
-      <w:r>
-        <w:t>En esta pantalla se muestra el Menú de registro con la sesión iniciada por el empleado. En esta ventana se muestran cuatro opciones: “REGISTRAR NUEVO CLIENTE”, “LISTA DE REGISTROS”, “SALIDA DE CLIENTE” Y “BUSQUEDA DE DATOS”. Finalmente se muestra una opción adicional “CERRAR SESION” para cerrar la sesión del empleado.</w:t>
-      </w:r>
-    </w:p>
-    <w:p>
-      <w:pPr>
+      <w:bookmarkStart w:id="11" w:name="_Toc90946082"/>
+      <w:r>
+        <w:t>Menú de Registro</w:t>
+      </w:r>
+      <w:bookmarkEnd w:id="11"/>
+    </w:p>
+    <w:p>
+      <w:pPr>
+        <w:ind w:left="708"/>
+      </w:pPr>
+      <w:r>
+        <w:t xml:space="preserve">En esta pantalla se muestra el Menú de registro con la sesión iniciada por el empleado. En esta ventana se muestran cuatro opciones: </w:t>
+      </w:r>
+      <w:r>
+        <w:rPr>
+          <w:b/>
+        </w:rPr>
+        <w:t>“REGISTRAR NUEVO CLIENTE”</w:t>
+      </w:r>
+      <w:r>
+        <w:t xml:space="preserve">, </w:t>
+      </w:r>
+      <w:r>
+        <w:rPr>
+          <w:b/>
+        </w:rPr>
+        <w:t>“LISTA DE REGISTROS”</w:t>
+      </w:r>
+      <w:r>
+        <w:t xml:space="preserve">, </w:t>
+      </w:r>
+      <w:r>
+        <w:rPr>
+          <w:b/>
+        </w:rPr>
+        <w:t>“SALIDA DE CLIENTE”</w:t>
+      </w:r>
+      <w:r>
+        <w:t xml:space="preserve"> Y </w:t>
+      </w:r>
+      <w:r>
+        <w:rPr>
+          <w:b/>
+        </w:rPr>
+        <w:t>“BUSQUEDA DE DATOS”</w:t>
+      </w:r>
+      <w:r>
+        <w:t xml:space="preserve">. Finalmente se muestra una opción adicional </w:t>
+      </w:r>
+      <w:r>
+        <w:rPr>
+          <w:b/>
+        </w:rPr>
+        <w:t>“CERRAR SESION”</w:t>
+      </w:r>
+      <w:r>
+        <w:t xml:space="preserve"> para cerrar la sesión del empleado.</w:t>
+      </w:r>
+    </w:p>
+    <w:p>
+      <w:pPr>
+        <w:jc w:val="center"/>
         <w:rPr>
           <w:lang w:val="es-MX"/>
         </w:rPr>
@@ -1263,7 +2806,7 @@
       <w:r>
         <w:rPr>
           <w:noProof/>
-          <w:lang w:val="es-MX"/>
+          <w:lang w:val="en-US" w:eastAsia="en-US"/>
         </w:rPr>
         <w:drawing>
           <wp:inline distT="0" distB="0" distL="0" distR="0" wp14:anchorId="7DF467A9" wp14:editId="1B01D1F3">
@@ -1283,7 +2826,7 @@
                     </pic:cNvPicPr>
                   </pic:nvPicPr>
                   <pic:blipFill>
-                    <a:blip r:embed="rId11">
+                    <a:blip r:embed="rId15">
                       <a:extLst>
                         <a:ext uri="{28A0092B-C50C-407E-A947-70E740481C1C}">
                           <a14:useLocalDpi xmlns:a14="http://schemas.microsoft.com/office/drawing/2010/main" val="0"/>
@@ -1321,22 +2864,39 @@
     </w:p>
     <w:p>
       <w:pPr>
-        <w:pStyle w:val="Ttulo3"/>
-      </w:pPr>
-      <w:r>
-        <w:t>2.1.1 REGISTRAR NUEVO CLIENTE</w:t>
-      </w:r>
-    </w:p>
-    <w:p>
-      <w:r>
-        <w:t>Al seleccionar la opción “REGISTRAR NUEVO CLIENTE” se mostrará una ventana donde se deberá ingresar datos del cliente.</w:t>
-      </w:r>
-    </w:p>
-    <w:p>
+        <w:pStyle w:val="Ttulo2"/>
+      </w:pPr>
+      <w:bookmarkStart w:id="12" w:name="_Toc90946083"/>
+      <w:r>
+        <w:t>Registrar nuevo cliente</w:t>
+      </w:r>
+      <w:bookmarkEnd w:id="12"/>
+    </w:p>
+    <w:p>
+      <w:pPr>
+        <w:ind w:left="708"/>
+      </w:pPr>
+      <w:r>
+        <w:t xml:space="preserve">Al seleccionar la opción </w:t>
+      </w:r>
+      <w:r>
+        <w:rPr>
+          <w:b/>
+        </w:rPr>
+        <w:t>“REGISTRAR NUEVO CLIENTE”</w:t>
+      </w:r>
+      <w:r>
+        <w:t xml:space="preserve"> se mostrará una ventana donde se deberá ingresar datos del cliente.</w:t>
+      </w:r>
+    </w:p>
+    <w:p>
+      <w:pPr>
+        <w:jc w:val="center"/>
+      </w:pPr>
       <w:r>
         <w:rPr>
           <w:noProof/>
-          <w:lang w:val="es-MX"/>
+          <w:lang w:val="en-US" w:eastAsia="en-US"/>
         </w:rPr>
         <w:lastRenderedPageBreak/>
         <mc:AlternateContent>
@@ -1400,7 +2960,7 @@
               </wp:anchor>
             </w:drawing>
           </mc:Choice>
-          <mc:Fallback>
+          <mc:Fallback xmlns:w16sdtdh="http://schemas.microsoft.com/office/word/2020/wordml/sdtdatahash" xmlns:w16="http://schemas.microsoft.com/office/word/2018/wordml" xmlns:w16cid="http://schemas.microsoft.com/office/word/2016/wordml/cid" xmlns:w16cex="http://schemas.microsoft.com/office/word/2018/wordml/cex" xmlns:am3d="http://schemas.microsoft.com/office/drawing/2017/model3d" xmlns:aink="http://schemas.microsoft.com/office/drawing/2016/ink" xmlns:cx8="http://schemas.microsoft.com/office/drawing/2016/5/14/chartex" xmlns:cx7="http://schemas.microsoft.com/office/drawing/2016/5/13/chartex" xmlns:cx6="http://schemas.microsoft.com/office/drawing/2016/5/12/chartex" xmlns:cx5="http://schemas.microsoft.com/office/drawing/2016/5/11/chartex" xmlns:cx4="http://schemas.microsoft.com/office/drawing/2016/5/10/chartex" xmlns:cx3="http://schemas.microsoft.com/office/drawing/2016/5/9/chartex" xmlns:cx2="http://schemas.microsoft.com/office/drawing/2015/10/21/chartex" xmlns:cx1="http://schemas.microsoft.com/office/drawing/2015/9/8/chartex">
             <w:pict>
               <v:roundrect w14:anchorId="54C88224" id="Rectángulo: esquinas redondeadas 12" o:spid="_x0000_s1026" style="position:absolute;margin-left:272.55pt;margin-top:75.55pt;width:136.8pt;height:29.4pt;z-index:251663360;visibility:visible;mso-wrap-style:square;mso-wrap-distance-left:9pt;mso-wrap-distance-top:0;mso-wrap-distance-right:9pt;mso-wrap-distance-bottom:0;mso-position-horizontal:absolute;mso-position-horizontal-relative:text;mso-position-vertical:absolute;mso-position-vertical-relative:text;v-text-anchor:middle" arcsize="10923f" o:gfxdata="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" filled="f" strokecolor="red" strokeweight="4.5pt">
                 <v:stroke joinstyle="miter"/>
@@ -1412,7 +2972,7 @@
       <w:r>
         <w:rPr>
           <w:noProof/>
-          <w:lang w:val="es-MX"/>
+          <w:lang w:val="en-US" w:eastAsia="en-US"/>
         </w:rPr>
         <w:drawing>
           <wp:inline distT="0" distB="0" distL="0" distR="0" wp14:anchorId="19E24522" wp14:editId="45FBA3DC">
@@ -1432,7 +2992,7 @@
                     </pic:cNvPicPr>
                   </pic:nvPicPr>
                   <pic:blipFill>
-                    <a:blip r:embed="rId11">
+                    <a:blip r:embed="rId15">
                       <a:extLst>
                         <a:ext uri="{28A0092B-C50C-407E-A947-70E740481C1C}">
                           <a14:useLocalDpi xmlns:a14="http://schemas.microsoft.com/office/drawing/2010/main" val="0"/>
@@ -1463,14 +3023,57 @@
     </w:p>
     <w:p/>
     <w:p>
-      <w:r>
-        <w:t>Se procede a rellenar los campos mostrados, siendo estos referentes al cliente, “NOMBRE”, “APELLIDOS”, “DNI” y “TELEFONO”.</w:t>
-      </w:r>
-    </w:p>
-    <w:p>
+      <w:pPr>
+        <w:ind w:left="720"/>
+      </w:pPr>
+      <w:r>
+        <w:t xml:space="preserve">Se procede a rellenar los campos mostrados, siendo estos referentes al cliente, </w:t>
+      </w:r>
+      <w:r>
+        <w:rPr>
+          <w:b/>
+        </w:rPr>
+        <w:t>“NOMBRE”</w:t>
+      </w:r>
+      <w:r>
+        <w:t xml:space="preserve">, </w:t>
+      </w:r>
+      <w:r>
+        <w:rPr>
+          <w:b/>
+        </w:rPr>
+        <w:t>“APELLIDOS”</w:t>
+      </w:r>
+      <w:r>
+        <w:t xml:space="preserve">, </w:t>
+      </w:r>
+      <w:r>
+        <w:rPr>
+          <w:b/>
+        </w:rPr>
+        <w:t>“DNI”</w:t>
+      </w:r>
+      <w:r>
+        <w:t xml:space="preserve"> y </w:t>
+      </w:r>
+      <w:r>
+        <w:rPr>
+          <w:b/>
+        </w:rPr>
+        <w:t>“TELEFONO”</w:t>
+      </w:r>
+      <w:r>
+        <w:t>.</w:t>
+      </w:r>
+    </w:p>
+    <w:p>
+      <w:pPr>
+        <w:jc w:val="center"/>
+      </w:pPr>
       <w:r>
         <w:rPr>
           <w:noProof/>
+          <w:lang w:val="en-US" w:eastAsia="en-US"/>
         </w:rPr>
         <mc:AlternateContent>
           <mc:Choice Requires="wps">
@@ -1533,7 +3136,7 @@
               </wp:anchor>
             </w:drawing>
           </mc:Choice>
-          <mc:Fallback>
+          <mc:Fallback xmlns:w16sdtdh="http://schemas.microsoft.com/office/word/2020/wordml/sdtdatahash" xmlns:w16="http://schemas.microsoft.com/office/word/2018/wordml" xmlns:w16cid="http://schemas.microsoft.com/office/word/2016/wordml/cid" xmlns:w16cex="http://schemas.microsoft.com/office/word/2018/wordml/cex" xmlns:am3d="http://schemas.microsoft.com/office/drawing/2017/model3d" xmlns:aink="http://schemas.microsoft.com/office/drawing/2016/ink" xmlns:cx8="http://schemas.microsoft.com/office/drawing/2016/5/14/chartex" xmlns:cx7="http://schemas.microsoft.com/office/drawing/2016/5/13/chartex" xmlns:cx6="http://schemas.microsoft.com/office/drawing/2016/5/12/chartex" xmlns:cx5="http://schemas.microsoft.com/office/drawing/2016/5/11/chartex" xmlns:cx4="http://schemas.microsoft.com/office/drawing/2016/5/10/chartex" xmlns:cx3="http://schemas.microsoft.com/office/drawing/2016/5/9/chartex" xmlns:cx2="http://schemas.microsoft.com/office/drawing/2015/10/21/chartex" xmlns:cx1="http://schemas.microsoft.com/office/drawing/2015/9/8/chartex">
             <w:pict>
               <v:roundrect w14:anchorId="6EB7A189" id="Rectángulo: esquinas redondeadas 13" o:spid="_x0000_s1026" style="position:absolute;margin-left:208.95pt;margin-top:27.55pt;width:200.7pt;height:58.8pt;z-index:251664384;visibility:visible;mso-wrap-style:square;mso-wrap-distance-left:9pt;mso-wrap-distance-top:0;mso-wrap-distance-right:9pt;mso-wrap-distance-bottom:0;mso-position-horizontal:absolute;mso-position-horizontal-relative:text;mso-position-vertical:absolute;mso-position-vertical-relative:text;v-text-anchor:middle" arcsize="10923f" o:gfxdata="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" filled="f" strokecolor="red" strokeweight="4.5pt">
                 <v:stroke joinstyle="miter"/>
@@ -1545,6 +3148,7 @@
       <w:r>
         <w:rPr>
           <w:noProof/>
+          <w:lang w:val="en-US" w:eastAsia="en-US"/>
         </w:rPr>
         <w:drawing>
           <wp:inline distT="0" distB="0" distL="0" distR="0" wp14:anchorId="45897B6F" wp14:editId="79A32922">
@@ -1562,7 +3166,7 @@
                     <pic:cNvPicPr/>
                   </pic:nvPicPr>
                   <pic:blipFill>
-                    <a:blip r:embed="rId12"/>
+                    <a:blip r:embed="rId16"/>
                     <a:stretch>
                       <a:fillRect/>
                     </a:stretch>
@@ -1585,14 +3189,48 @@
     </w:p>
     <w:p/>
     <w:p>
-      <w:r>
-        <w:t>En segundo lugar, se procede a completar los campos referentes al vehículo, siendo estos, “PLACA”, “MARCA” y “MODELO”.</w:t>
-      </w:r>
-    </w:p>
-    <w:p>
+      <w:pPr>
+        <w:ind w:left="720"/>
+      </w:pPr>
+      <w:r>
+        <w:t xml:space="preserve">En segundo lugar, se procede a completar los campos referentes al vehículo, siendo estos, </w:t>
+      </w:r>
+      <w:r>
+        <w:rPr>
+          <w:b/>
+        </w:rPr>
+        <w:t>“PLACA”</w:t>
+      </w:r>
+      <w:r>
+        <w:t xml:space="preserve">, </w:t>
+      </w:r>
+      <w:r>
+        <w:rPr>
+          <w:b/>
+        </w:rPr>
+        <w:t>“MARCA”</w:t>
+      </w:r>
+      <w:r>
+        <w:t xml:space="preserve"> y </w:t>
+      </w:r>
+      <w:r>
+        <w:rPr>
+          <w:b/>
+        </w:rPr>
+        <w:t>“MODELO”</w:t>
+      </w:r>
+      <w:r>
+        <w:t>.</w:t>
+      </w:r>
+    </w:p>
+    <w:p>
+      <w:pPr>
+        <w:jc w:val="center"/>
+      </w:pPr>
       <w:r>
         <w:rPr>
           <w:noProof/>
+          <w:lang w:val="en-US" w:eastAsia="en-US"/>
         </w:rPr>
         <w:lastRenderedPageBreak/>
         <mc:AlternateContent>
@@ -1664,7 +3302,7 @@
               </wp:anchor>
             </w:drawing>
           </mc:Choice>
-          <mc:Fallback>
+          <mc:Fallback xmlns:w16sdtdh="http://schemas.microsoft.com/office/word/2020/wordml/sdtdatahash" xmlns:w16="http://schemas.microsoft.com/office/word/2018/wordml" xmlns:w16cid="http://schemas.microsoft.com/office/word/2016/wordml/cid" xmlns:w16cex="http://schemas.microsoft.com/office/word/2018/wordml/cex" xmlns:am3d="http://schemas.microsoft.com/office/drawing/2017/model3d" xmlns:aink="http://schemas.microsoft.com/office/drawing/2016/ink" xmlns:cx8="http://schemas.microsoft.com/office/drawing/2016/5/14/chartex" xmlns:cx7="http://schemas.microsoft.com/office/drawing/2016/5/13/chartex" xmlns:cx6="http://schemas.microsoft.com/office/drawing/2016/5/12/chartex" xmlns:cx5="http://schemas.microsoft.com/office/drawing/2016/5/11/chartex" xmlns:cx4="http://schemas.microsoft.com/office/drawing/2016/5/10/chartex" xmlns:cx3="http://schemas.microsoft.com/office/drawing/2016/5/9/chartex" xmlns:cx2="http://schemas.microsoft.com/office/drawing/2015/10/21/chartex" xmlns:cx1="http://schemas.microsoft.com/office/drawing/2015/9/8/chartex">
             <w:pict>
               <v:roundrect w14:anchorId="329E166A" id="Rectángulo: esquinas redondeadas 16" o:spid="_x0000_s1026" style="position:absolute;margin-left:202.05pt;margin-top:117.25pt;width:81.3pt;height:63.3pt;z-index:251665408;visibility:visible;mso-wrap-style:square;mso-width-percent:0;mso-height-percent:0;mso-wrap-distance-left:9pt;mso-wrap-distance-top:0;mso-wrap-distance-right:9pt;mso-wrap-distance-bottom:0;mso-position-horizontal:absolute;mso-position-horizontal-relative:text;mso-position-vertical:absolute;mso-position-vertical-relative:text;mso-width-percent:0;mso-height-percent:0;mso-width-relative:margin;mso-height-relative:margin;v-text-anchor:middle" arcsize="10923f" o:gfxdata="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" filled="f" strokecolor="red" strokeweight="4.5pt">
                 <v:stroke joinstyle="miter"/>
@@ -1676,6 +3314,7 @@
       <w:r>
         <w:rPr>
           <w:noProof/>
+          <w:lang w:val="en-US" w:eastAsia="en-US"/>
         </w:rPr>
         <w:drawing>
           <wp:inline distT="0" distB="0" distL="0" distR="0" wp14:anchorId="5AC7219E" wp14:editId="7CCDD62A">
@@ -1693,7 +3332,7 @@
                     <pic:cNvPicPr/>
                   </pic:nvPicPr>
                   <pic:blipFill>
-                    <a:blip r:embed="rId12"/>
+                    <a:blip r:embed="rId16"/>
                     <a:stretch>
                       <a:fillRect/>
                     </a:stretch>
@@ -1716,16 +3355,17 @@
     </w:p>
     <w:p/>
     <w:p>
+      <w:pPr>
+        <w:ind w:left="720"/>
+      </w:pPr>
       <w:r>
         <w:t xml:space="preserve">Finalmente, en la sección izquierda, se elige el estacionamiento disponible haciendo </w:t>
       </w:r>
       <w:proofErr w:type="spellStart"/>
-      <w:proofErr w:type="gramStart"/>
       <w:r>
         <w:t>click</w:t>
       </w:r>
       <w:proofErr w:type="spellEnd"/>
-      <w:proofErr w:type="gramEnd"/>
       <w:r>
         <w:t xml:space="preserve"> en la lista desplegable el estacionamiento requerido, para registrar los datos</w:t>
       </w:r>
@@ -1737,9 +3377,13 @@
       </w:r>
     </w:p>
     <w:p>
+      <w:pPr>
+        <w:jc w:val="center"/>
+      </w:pPr>
       <w:r>
         <w:rPr>
           <w:noProof/>
+          <w:lang w:val="en-US" w:eastAsia="en-US"/>
         </w:rPr>
         <mc:AlternateContent>
           <mc:Choice Requires="wps">
@@ -1802,7 +3446,7 @@
               </wp:anchor>
             </w:drawing>
           </mc:Choice>
-          <mc:Fallback>
+          <mc:Fallback xmlns:w16sdtdh="http://schemas.microsoft.com/office/word/2020/wordml/sdtdatahash" xmlns:w16="http://schemas.microsoft.com/office/word/2018/wordml" xmlns:w16cid="http://schemas.microsoft.com/office/word/2016/wordml/cid" xmlns:w16cex="http://schemas.microsoft.com/office/word/2018/wordml/cex" xmlns:am3d="http://schemas.microsoft.com/office/drawing/2017/model3d" xmlns:aink="http://schemas.microsoft.com/office/drawing/2016/ink" xmlns:cx8="http://schemas.microsoft.com/office/drawing/2016/5/14/chartex" xmlns:cx7="http://schemas.microsoft.com/office/drawing/2016/5/13/chartex" xmlns:cx6="http://schemas.microsoft.com/office/drawing/2016/5/12/chartex" xmlns:cx5="http://schemas.microsoft.com/office/drawing/2016/5/11/chartex" xmlns:cx4="http://schemas.microsoft.com/office/drawing/2016/5/10/chartex" xmlns:cx3="http://schemas.microsoft.com/office/drawing/2016/5/9/chartex" xmlns:cx2="http://schemas.microsoft.com/office/drawing/2015/10/21/chartex" xmlns:cx1="http://schemas.microsoft.com/office/drawing/2015/9/8/chartex">
             <w:pict>
               <v:roundrect w14:anchorId="6DE33AEF" id="Rectángulo: esquinas redondeadas 18" o:spid="_x0000_s1026" style="position:absolute;margin-left:11.55pt;margin-top:60.65pt;width:132.6pt;height:24.6pt;z-index:251666432;visibility:visible;mso-wrap-style:square;mso-wrap-distance-left:9pt;mso-wrap-distance-top:0;mso-wrap-distance-right:9pt;mso-wrap-distance-bottom:0;mso-position-horizontal:absolute;mso-position-horizontal-relative:text;mso-position-vertical:absolute;mso-position-vertical-relative:text;v-text-anchor:middle" arcsize="10923f" o:gfxdata="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" filled="f" strokecolor="red" strokeweight="4.5pt">
                 <v:stroke joinstyle="miter"/>
@@ -1814,6 +3458,7 @@
       <w:r>
         <w:rPr>
           <w:noProof/>
+          <w:lang w:val="en-US" w:eastAsia="en-US"/>
         </w:rPr>
         <w:drawing>
           <wp:inline distT="0" distB="0" distL="0" distR="0" wp14:anchorId="21C12F81" wp14:editId="24A3748F">
@@ -1831,7 +3476,7 @@
                     <pic:cNvPicPr/>
                   </pic:nvPicPr>
                   <pic:blipFill rotWithShape="1">
-                    <a:blip r:embed="rId13"/>
+                    <a:blip r:embed="rId17"/>
                     <a:srcRect l="17639" t="9280" r="17592" b="14716"/>
                     <a:stretch/>
                   </pic:blipFill>
@@ -1860,7 +3505,21 @@
       </w:r>
     </w:p>
     <w:p>
-      <w:r>
+      <w:pPr>
+        <w:ind w:left="720"/>
+      </w:pPr>
+    </w:p>
+    <w:p>
+      <w:pPr>
+        <w:ind w:left="720"/>
+      </w:pPr>
+    </w:p>
+    <w:p>
+      <w:pPr>
+        <w:ind w:left="720"/>
+      </w:pPr>
+      <w:r>
+        <w:lastRenderedPageBreak/>
         <w:t>Para seleccionar el estacionamiento que se eligió,</w:t>
       </w:r>
       <w:r>
@@ -1884,16 +3543,23 @@
       </w:r>
       <w:proofErr w:type="spellEnd"/>
       <w:r>
-        <w:t xml:space="preserve"> en el botón “SELECCIONAR ESTACIONAMIENTO”,</w:t>
+        <w:t xml:space="preserve"> en el botón </w:t>
+      </w:r>
+      <w:r>
+        <w:rPr>
+          <w:b/>
+        </w:rPr>
+        <w:t>“SELECCIONAR ESTACIONAMIENTO”</w:t>
+      </w:r>
+      <w:r>
+        <w:t>,</w:t>
       </w:r>
       <w:r>
         <w:t xml:space="preserve"> luego se mostrará </w:t>
       </w:r>
-      <w:proofErr w:type="gramStart"/>
-      <w:r>
-        <w:t>un ventana</w:t>
-      </w:r>
-      <w:proofErr w:type="gramEnd"/>
+      <w:r>
+        <w:t>una ventana</w:t>
+      </w:r>
       <w:r>
         <w:t xml:space="preserve"> indicando el estacionamiento elegido, se procederá a dar </w:t>
       </w:r>
@@ -1915,12 +3581,19 @@
         <w:t xml:space="preserve"> en la sección de ENTRADA DE VEHICULO el estacionamiento elegido. </w:t>
       </w:r>
     </w:p>
-    <w:p/>
-    <w:p/>
-    <w:p>
+    <w:p>
+      <w:pPr>
+        <w:ind w:left="720"/>
+      </w:pPr>
+    </w:p>
+    <w:p>
+      <w:pPr>
+        <w:jc w:val="center"/>
+      </w:pPr>
       <w:r>
         <w:rPr>
           <w:noProof/>
+          <w:lang w:val="en-US" w:eastAsia="en-US"/>
         </w:rPr>
         <mc:AlternateContent>
           <mc:Choice Requires="wps">
@@ -1985,7 +3658,7 @@
               </wp:anchor>
             </w:drawing>
           </mc:Choice>
-          <mc:Fallback>
+          <mc:Fallback xmlns:w16sdtdh="http://schemas.microsoft.com/office/word/2020/wordml/sdtdatahash" xmlns:w16="http://schemas.microsoft.com/office/word/2018/wordml" xmlns:w16cid="http://schemas.microsoft.com/office/word/2016/wordml/cid" xmlns:w16cex="http://schemas.microsoft.com/office/word/2018/wordml/cex" xmlns:am3d="http://schemas.microsoft.com/office/drawing/2017/model3d" xmlns:aink="http://schemas.microsoft.com/office/drawing/2016/ink" xmlns:cx8="http://schemas.microsoft.com/office/drawing/2016/5/14/chartex" xmlns:cx7="http://schemas.microsoft.com/office/drawing/2016/5/13/chartex" xmlns:cx6="http://schemas.microsoft.com/office/drawing/2016/5/12/chartex" xmlns:cx5="http://schemas.microsoft.com/office/drawing/2016/5/11/chartex" xmlns:cx4="http://schemas.microsoft.com/office/drawing/2016/5/10/chartex" xmlns:cx3="http://schemas.microsoft.com/office/drawing/2016/5/9/chartex" xmlns:cx2="http://schemas.microsoft.com/office/drawing/2015/10/21/chartex" xmlns:cx1="http://schemas.microsoft.com/office/drawing/2015/9/8/chartex">
             <w:pict>
               <v:roundrect w14:anchorId="3D522BC0" id="Rectángulo: esquinas redondeadas 22" o:spid="_x0000_s1026" style="position:absolute;margin-left:242.55pt;margin-top:214.75pt;width:29.4pt;height:24pt;z-index:251668480;visibility:visible;mso-wrap-style:square;mso-wrap-distance-left:9pt;mso-wrap-distance-top:0;mso-wrap-distance-right:9pt;mso-wrap-distance-bottom:0;mso-position-horizontal:absolute;mso-position-horizontal-relative:text;mso-position-vertical:absolute;mso-position-vertical-relative:text;v-text-anchor:middle" arcsize="10923f" o:gfxdata="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" filled="f" strokecolor="red" strokeweight="4.5pt">
                 <v:stroke joinstyle="miter"/>
@@ -1997,6 +3670,7 @@
       <w:r>
         <w:rPr>
           <w:noProof/>
+          <w:lang w:val="en-US" w:eastAsia="en-US"/>
         </w:rPr>
         <mc:AlternateContent>
           <mc:Choice Requires="wps">
@@ -2061,7 +3735,7 @@
               </wp:anchor>
             </w:drawing>
           </mc:Choice>
-          <mc:Fallback>
+          <mc:Fallback xmlns:w16sdtdh="http://schemas.microsoft.com/office/word/2020/wordml/sdtdatahash" xmlns:w16="http://schemas.microsoft.com/office/word/2018/wordml" xmlns:w16cid="http://schemas.microsoft.com/office/word/2016/wordml/cid" xmlns:w16cex="http://schemas.microsoft.com/office/word/2018/wordml/cex" xmlns:am3d="http://schemas.microsoft.com/office/drawing/2017/model3d" xmlns:aink="http://schemas.microsoft.com/office/drawing/2016/ink" xmlns:cx8="http://schemas.microsoft.com/office/drawing/2016/5/14/chartex" xmlns:cx7="http://schemas.microsoft.com/office/drawing/2016/5/13/chartex" xmlns:cx6="http://schemas.microsoft.com/office/drawing/2016/5/12/chartex" xmlns:cx5="http://schemas.microsoft.com/office/drawing/2016/5/11/chartex" xmlns:cx4="http://schemas.microsoft.com/office/drawing/2016/5/10/chartex" xmlns:cx3="http://schemas.microsoft.com/office/drawing/2016/5/9/chartex" xmlns:cx2="http://schemas.microsoft.com/office/drawing/2015/10/21/chartex" xmlns:cx1="http://schemas.microsoft.com/office/drawing/2015/9/8/chartex">
             <w:pict>
               <v:roundrect w14:anchorId="6FA30806" id="Rectángulo: esquinas redondeadas 21" o:spid="_x0000_s1026" style="position:absolute;margin-left:10.95pt;margin-top:208.75pt;width:135pt;height:27.6pt;z-index:251667456;visibility:visible;mso-wrap-style:square;mso-wrap-distance-left:9pt;mso-wrap-distance-top:0;mso-wrap-distance-right:9pt;mso-wrap-distance-bottom:0;mso-position-horizontal:absolute;mso-position-horizontal-relative:text;mso-position-vertical:absolute;mso-position-vertical-relative:text;v-text-anchor:middle" arcsize="10923f" o:gfxdata="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" filled="f" strokecolor="red" strokeweight="4.5pt">
                 <v:stroke joinstyle="miter"/>
@@ -2073,6 +3747,7 @@
       <w:r>
         <w:rPr>
           <w:noProof/>
+          <w:lang w:val="en-US" w:eastAsia="en-US"/>
         </w:rPr>
         <w:drawing>
           <wp:inline distT="0" distB="0" distL="0" distR="0" wp14:anchorId="279FFFB9" wp14:editId="384B7C67">
@@ -2090,7 +3765,7 @@
                     <pic:cNvPicPr/>
                   </pic:nvPicPr>
                   <pic:blipFill rotWithShape="1">
-                    <a:blip r:embed="rId13"/>
+                    <a:blip r:embed="rId17"/>
                     <a:srcRect l="17639" t="9280" r="17592" b="14716"/>
                     <a:stretch/>
                   </pic:blipFill>
@@ -2119,9 +3794,13 @@
       </w:r>
     </w:p>
     <w:p>
+      <w:pPr>
+        <w:jc w:val="center"/>
+      </w:pPr>
       <w:r>
         <w:rPr>
           <w:noProof/>
+          <w:lang w:val="en-US" w:eastAsia="en-US"/>
         </w:rPr>
         <mc:AlternateContent>
           <mc:Choice Requires="wps">
@@ -2186,7 +3865,7 @@
               </wp:anchor>
             </w:drawing>
           </mc:Choice>
-          <mc:Fallback>
+          <mc:Fallback xmlns:w16sdtdh="http://schemas.microsoft.com/office/word/2020/wordml/sdtdatahash" xmlns:w16="http://schemas.microsoft.com/office/word/2018/wordml" xmlns:w16cid="http://schemas.microsoft.com/office/word/2016/wordml/cid" xmlns:w16cex="http://schemas.microsoft.com/office/word/2018/wordml/cex" xmlns:am3d="http://schemas.microsoft.com/office/drawing/2017/model3d" xmlns:aink="http://schemas.microsoft.com/office/drawing/2016/ink" xmlns:cx8="http://schemas.microsoft.com/office/drawing/2016/5/14/chartex" xmlns:cx7="http://schemas.microsoft.com/office/drawing/2016/5/13/chartex" xmlns:cx6="http://schemas.microsoft.com/office/drawing/2016/5/12/chartex" xmlns:cx5="http://schemas.microsoft.com/office/drawing/2016/5/11/chartex" xmlns:cx4="http://schemas.microsoft.com/office/drawing/2016/5/10/chartex" xmlns:cx3="http://schemas.microsoft.com/office/drawing/2016/5/9/chartex" xmlns:cx2="http://schemas.microsoft.com/office/drawing/2015/10/21/chartex" xmlns:cx1="http://schemas.microsoft.com/office/drawing/2015/9/8/chartex">
             <w:pict>
               <v:roundrect w14:anchorId="2A20B38F" id="Rectángulo: esquinas redondeadas 29" o:spid="_x0000_s1026" style="position:absolute;margin-left:246.75pt;margin-top:150.1pt;width:29.4pt;height:19.2pt;z-index:251670528;visibility:visible;mso-wrap-style:square;mso-wrap-distance-left:9pt;mso-wrap-distance-top:0;mso-wrap-distance-right:9pt;mso-wrap-distance-bottom:0;mso-position-horizontal:absolute;mso-position-horizontal-relative:text;mso-position-vertical:absolute;mso-position-vertical-relative:text;v-text-anchor:middle" arcsize="10923f" o:gfxdata="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" filled="f" strokecolor="red" strokeweight="4.5pt">
                 <v:stroke joinstyle="miter"/>
@@ -2198,6 +3877,7 @@
       <w:r>
         <w:rPr>
           <w:noProof/>
+          <w:lang w:val="en-US" w:eastAsia="en-US"/>
         </w:rPr>
         <w:drawing>
           <wp:inline distT="0" distB="0" distL="0" distR="0" wp14:anchorId="6E9301CB" wp14:editId="05FD6098">
@@ -2215,7 +3895,7 @@
                     <pic:cNvPicPr/>
                   </pic:nvPicPr>
                   <pic:blipFill>
-                    <a:blip r:embed="rId14"/>
+                    <a:blip r:embed="rId18"/>
                     <a:stretch>
                       <a:fillRect/>
                     </a:stretch>
@@ -2237,27 +3917,46 @@
       </w:r>
     </w:p>
     <w:p/>
-    <w:p>
+    <w:p/>
+    <w:p>
+      <w:pPr>
+        <w:ind w:left="709"/>
+      </w:pPr>
+    </w:p>
+    <w:p>
+      <w:pPr>
+        <w:ind w:left="709"/>
+      </w:pPr>
       <w:r>
         <w:t xml:space="preserve">Cuando se tenga todos los datos conformes, se deberá dar </w:t>
       </w:r>
       <w:proofErr w:type="spellStart"/>
-      <w:proofErr w:type="gramStart"/>
       <w:r>
         <w:t>click</w:t>
       </w:r>
       <w:proofErr w:type="spellEnd"/>
-      <w:proofErr w:type="gramEnd"/>
-      <w:r>
-        <w:t xml:space="preserve"> en el botón “REGISTRAR”.</w:t>
-      </w:r>
-    </w:p>
-    <w:p>
+      <w:r>
+        <w:t xml:space="preserve"> en el botón </w:t>
+      </w:r>
+      <w:r>
+        <w:rPr>
+          <w:b/>
+        </w:rPr>
+        <w:t>“REGISTRAR”</w:t>
+      </w:r>
+      <w:r>
+        <w:t>.</w:t>
+      </w:r>
+    </w:p>
+    <w:p>
+      <w:pPr>
+        <w:jc w:val="center"/>
+      </w:pPr>
       <w:r>
         <w:rPr>
           <w:noProof/>
-        </w:rPr>
-        <w:lastRenderedPageBreak/>
+          <w:lang w:val="en-US" w:eastAsia="en-US"/>
+        </w:rPr>
         <mc:AlternateContent>
           <mc:Choice Requires="wps">
             <w:drawing>
@@ -2321,7 +4020,7 @@
               </wp:anchor>
             </w:drawing>
           </mc:Choice>
-          <mc:Fallback>
+          <mc:Fallback xmlns:w16sdtdh="http://schemas.microsoft.com/office/word/2020/wordml/sdtdatahash" xmlns:w16="http://schemas.microsoft.com/office/word/2018/wordml" xmlns:w16cid="http://schemas.microsoft.com/office/word/2016/wordml/cid" xmlns:w16cex="http://schemas.microsoft.com/office/word/2018/wordml/cex" xmlns:am3d="http://schemas.microsoft.com/office/drawing/2017/model3d" xmlns:aink="http://schemas.microsoft.com/office/drawing/2016/ink" xmlns:cx8="http://schemas.microsoft.com/office/drawing/2016/5/14/chartex" xmlns:cx7="http://schemas.microsoft.com/office/drawing/2016/5/13/chartex" xmlns:cx6="http://schemas.microsoft.com/office/drawing/2016/5/12/chartex" xmlns:cx5="http://schemas.microsoft.com/office/drawing/2016/5/11/chartex" xmlns:cx4="http://schemas.microsoft.com/office/drawing/2016/5/10/chartex" xmlns:cx3="http://schemas.microsoft.com/office/drawing/2016/5/9/chartex" xmlns:cx2="http://schemas.microsoft.com/office/drawing/2015/10/21/chartex" xmlns:cx1="http://schemas.microsoft.com/office/drawing/2015/9/8/chartex">
             <w:pict>
               <v:roundrect w14:anchorId="0EB22CFC" id="Rectángulo: esquinas redondeadas 26" o:spid="_x0000_s1026" style="position:absolute;margin-left:261.75pt;margin-top:237.95pt;width:81pt;height:29.4pt;z-index:251669504;visibility:visible;mso-wrap-style:square;mso-wrap-distance-left:9pt;mso-wrap-distance-top:0;mso-wrap-distance-right:9pt;mso-wrap-distance-bottom:0;mso-position-horizontal:absolute;mso-position-horizontal-relative:text;mso-position-vertical:absolute;mso-position-vertical-relative:text;v-text-anchor:middle" arcsize="10923f" o:gfxdata="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" filled="f" strokecolor="red" strokeweight="4.5pt">
                 <v:stroke joinstyle="miter"/>
@@ -2333,6 +4032,7 @@
       <w:r>
         <w:rPr>
           <w:noProof/>
+          <w:lang w:val="en-US" w:eastAsia="en-US"/>
         </w:rPr>
         <w:drawing>
           <wp:inline distT="0" distB="0" distL="0" distR="0" wp14:anchorId="19166E88" wp14:editId="69208B0A">
@@ -2350,7 +4050,7 @@
                     <pic:cNvPicPr/>
                   </pic:nvPicPr>
                   <pic:blipFill rotWithShape="1">
-                    <a:blip r:embed="rId13"/>
+                    <a:blip r:embed="rId17"/>
                     <a:srcRect l="17639" t="9280" r="17592" b="14716"/>
                     <a:stretch/>
                   </pic:blipFill>
@@ -2380,8 +4080,29 @@
     </w:p>
     <w:p/>
     <w:p>
-      <w:r>
-        <w:t>Se mostrará una ventana de Confirmación de Datos, para lo cual se deberá seleccionar el botón “Yes” si es que se está conforme con la operación o “No” en el caso contrario.</w:t>
+      <w:pPr>
+        <w:ind w:left="720"/>
+      </w:pPr>
+      <w:r>
+        <w:t xml:space="preserve">Se mostrará una ventana de Confirmación de Datos, para lo cual se deberá seleccionar el botón </w:t>
+      </w:r>
+      <w:r>
+        <w:rPr>
+          <w:b/>
+        </w:rPr>
+        <w:t>“Yes”</w:t>
+      </w:r>
+      <w:r>
+        <w:t xml:space="preserve"> si es que se está conforme con la operación o </w:t>
+      </w:r>
+      <w:r>
+        <w:rPr>
+          <w:b/>
+        </w:rPr>
+        <w:t>“No”</w:t>
+      </w:r>
+      <w:r>
+        <w:t xml:space="preserve"> en el caso contrario.</w:t>
       </w:r>
     </w:p>
     <w:p>
@@ -2394,6 +4115,7 @@
     </w:p>
     <w:p>
       <w:pPr>
+        <w:jc w:val="center"/>
         <w:rPr>
           <w:color w:val="FF0000"/>
           <w:lang w:val="es-MX"/>
@@ -2402,14 +4124,15 @@
       <w:r>
         <w:rPr>
           <w:noProof/>
+          <w:lang w:val="en-US" w:eastAsia="en-US"/>
         </w:rPr>
         <mc:AlternateContent>
           <mc:Choice Requires="wps">
             <w:drawing>
-              <wp:anchor distT="0" distB="0" distL="114300" distR="114300" simplePos="0" relativeHeight="251671552" behindDoc="0" locked="0" layoutInCell="1" allowOverlap="1" wp14:anchorId="5BA47917" wp14:editId="0EDCE5FA">
+              <wp:anchor distT="0" distB="0" distL="114300" distR="114300" simplePos="0" relativeHeight="251671552" behindDoc="0" locked="0" layoutInCell="1" allowOverlap="1" wp14:anchorId="5BA47917" wp14:editId="4D3CB4DF">
                 <wp:simplePos x="0" y="0"/>
                 <wp:positionH relativeFrom="column">
-                  <wp:posOffset>2051685</wp:posOffset>
+                  <wp:posOffset>3042285</wp:posOffset>
                 </wp:positionH>
                 <wp:positionV relativeFrom="paragraph">
                   <wp:posOffset>1215390</wp:posOffset>
@@ -2468,7 +4191,7 @@
           </mc:Choice>
           <mc:Fallback>
             <w:pict>
-              <v:roundrect w14:anchorId="130054CA" id="Rectángulo: esquinas redondeadas 30" o:spid="_x0000_s1026" style="position:absolute;margin-left:161.55pt;margin-top:95.7pt;width:49.2pt;height:31.8pt;z-index:251671552;visibility:visible;mso-wrap-style:square;mso-wrap-distance-left:9pt;mso-wrap-distance-top:0;mso-wrap-distance-right:9pt;mso-wrap-distance-bottom:0;mso-position-horizontal:absolute;mso-position-horizontal-relative:text;mso-position-vertical:absolute;mso-position-vertical-relative:text;v-text-anchor:middle" arcsize="10923f" o:gfxdata="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" filled="f" strokecolor="red" strokeweight="4.5pt">
+              <v:roundrect w14:anchorId="1EFA8A1D" id="Rectángulo: esquinas redondeadas 30" o:spid="_x0000_s1026" style="position:absolute;margin-left:239.55pt;margin-top:95.7pt;width:49.2pt;height:31.8pt;z-index:251671552;visibility:visible;mso-wrap-style:square;mso-wrap-distance-left:9pt;mso-wrap-distance-top:0;mso-wrap-distance-right:9pt;mso-wrap-distance-bottom:0;mso-position-horizontal:absolute;mso-position-horizontal-relative:text;mso-position-vertical:absolute;mso-position-vertical-relative:text;v-text-anchor:middle" arcsize="10923f" o:gfxdata="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" filled="f" strokecolor="red" strokeweight="4.5pt">
                 <v:stroke joinstyle="miter"/>
               </v:roundrect>
             </w:pict>
@@ -2478,6 +4201,7 @@
       <w:r>
         <w:rPr>
           <w:noProof/>
+          <w:lang w:val="en-US" w:eastAsia="en-US"/>
         </w:rPr>
         <w:drawing>
           <wp:inline distT="0" distB="0" distL="0" distR="0" wp14:anchorId="2A26053A" wp14:editId="0FA35E03">
@@ -2495,7 +4219,7 @@
                     <pic:cNvPicPr/>
                   </pic:nvPicPr>
                   <pic:blipFill>
-                    <a:blip r:embed="rId15"/>
+                    <a:blip r:embed="rId19"/>
                     <a:stretch>
                       <a:fillRect/>
                     </a:stretch>
@@ -2525,6 +4249,9 @@
       </w:pPr>
     </w:p>
     <w:p>
+      <w:pPr>
+        <w:ind w:left="720"/>
+      </w:pPr>
       <w:r>
         <w:t>Si el procedimiento es conforme y se desea registrar los datos ingresados anteriormente entonces se mostrará una ventana de Registro Exitoso</w:t>
       </w:r>
@@ -2532,14 +4259,21 @@
         <w:t xml:space="preserve">, en el cual debemos dar </w:t>
       </w:r>
       <w:proofErr w:type="spellStart"/>
-      <w:proofErr w:type="gramStart"/>
       <w:r>
         <w:t>click</w:t>
       </w:r>
       <w:proofErr w:type="spellEnd"/>
-      <w:proofErr w:type="gramEnd"/>
-      <w:r>
-        <w:t xml:space="preserve"> en “OK”,</w:t>
+      <w:r>
+        <w:t xml:space="preserve"> en </w:t>
+      </w:r>
+      <w:r>
+        <w:rPr>
+          <w:b/>
+        </w:rPr>
+        <w:t>“OK”</w:t>
+      </w:r>
+      <w:r>
+        <w:t>,</w:t>
       </w:r>
       <w:r>
         <w:t xml:space="preserve"> y </w:t>
@@ -2561,6 +4295,7 @@
     </w:p>
     <w:p>
       <w:pPr>
+        <w:jc w:val="center"/>
         <w:rPr>
           <w:color w:val="FF0000"/>
           <w:lang w:val="es-MX"/>
@@ -2569,6 +4304,7 @@
       <w:r>
         <w:rPr>
           <w:noProof/>
+          <w:lang w:val="en-US" w:eastAsia="en-US"/>
         </w:rPr>
         <w:lastRenderedPageBreak/>
         <mc:AlternateContent>
@@ -2634,7 +4370,7 @@
               </wp:anchor>
             </w:drawing>
           </mc:Choice>
-          <mc:Fallback>
+          <mc:Fallback xmlns:w16sdtdh="http://schemas.microsoft.com/office/word/2020/wordml/sdtdatahash" xmlns:w16="http://schemas.microsoft.com/office/word/2018/wordml" xmlns:w16cid="http://schemas.microsoft.com/office/word/2016/wordml/cid" xmlns:w16cex="http://schemas.microsoft.com/office/word/2018/wordml/cex" xmlns:am3d="http://schemas.microsoft.com/office/drawing/2017/model3d" xmlns:aink="http://schemas.microsoft.com/office/drawing/2016/ink" xmlns:cx8="http://schemas.microsoft.com/office/drawing/2016/5/14/chartex" xmlns:cx7="http://schemas.microsoft.com/office/drawing/2016/5/13/chartex" xmlns:cx6="http://schemas.microsoft.com/office/drawing/2016/5/12/chartex" xmlns:cx5="http://schemas.microsoft.com/office/drawing/2016/5/11/chartex" xmlns:cx4="http://schemas.microsoft.com/office/drawing/2016/5/10/chartex" xmlns:cx3="http://schemas.microsoft.com/office/drawing/2016/5/9/chartex" xmlns:cx2="http://schemas.microsoft.com/office/drawing/2015/10/21/chartex" xmlns:cx1="http://schemas.microsoft.com/office/drawing/2015/9/8/chartex">
             <w:pict>
               <v:roundrect w14:anchorId="6E5A4D95" id="Rectángulo: esquinas redondeadas 32" o:spid="_x0000_s1026" style="position:absolute;margin-left:239.55pt;margin-top:151.75pt;width:24.6pt;height:16.2pt;z-index:251672576;visibility:visible;mso-wrap-style:square;mso-wrap-distance-left:9pt;mso-wrap-distance-top:0;mso-wrap-distance-right:9pt;mso-wrap-distance-bottom:0;mso-position-horizontal:absolute;mso-position-horizontal-relative:text;mso-position-vertical:absolute;mso-position-vertical-relative:text;v-text-anchor:middle" arcsize="10923f" o:gfxdata="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" filled="f" strokecolor="red" strokeweight="4.5pt">
                 <v:stroke joinstyle="miter"/>
@@ -2646,6 +4382,7 @@
       <w:r>
         <w:rPr>
           <w:noProof/>
+          <w:lang w:val="en-US" w:eastAsia="en-US"/>
         </w:rPr>
         <w:drawing>
           <wp:inline distT="0" distB="0" distL="0" distR="0" wp14:anchorId="48E46F92" wp14:editId="6151DD45">
@@ -2663,7 +4400,7 @@
                     <pic:cNvPicPr/>
                   </pic:nvPicPr>
                   <pic:blipFill>
-                    <a:blip r:embed="rId16"/>
+                    <a:blip r:embed="rId20"/>
                     <a:stretch>
                       <a:fillRect/>
                     </a:stretch>
@@ -2693,25 +4430,36 @@
       </w:pPr>
     </w:p>
     <w:p>
+      <w:pPr>
+        <w:ind w:left="720"/>
+      </w:pPr>
       <w:r>
         <w:t xml:space="preserve">En el ticket del registro, también hay un botón de impresión, el cual imprimirá el ticket que se muestra al dar </w:t>
       </w:r>
       <w:proofErr w:type="spellStart"/>
       <w:r>
-        <w:t>click</w:t>
+        <w:t>cli</w:t>
+      </w:r>
+      <w:r>
+        <w:t>ck</w:t>
       </w:r>
       <w:proofErr w:type="spellEnd"/>
       <w:r>
         <w:t xml:space="preserve"> en el botón de la </w:t>
       </w:r>
-      <w:proofErr w:type="gramStart"/>
-      <w:r>
-        <w:t>impresora..</w:t>
-      </w:r>
-      <w:proofErr w:type="gramEnd"/>
-    </w:p>
-    <w:p>
-      <w:pPr>
+      <w:r>
+        <w:rPr>
+          <w:b/>
+        </w:rPr>
+        <w:t>impresora</w:t>
+      </w:r>
+      <w:r>
+        <w:t>.</w:t>
+      </w:r>
+    </w:p>
+    <w:p>
+      <w:pPr>
+        <w:jc w:val="center"/>
         <w:rPr>
           <w:color w:val="FF0000"/>
           <w:lang w:val="es-MX"/>
@@ -2720,17 +4468,18 @@
       <w:r>
         <w:rPr>
           <w:noProof/>
+          <w:lang w:val="en-US" w:eastAsia="en-US"/>
         </w:rPr>
         <mc:AlternateContent>
           <mc:Choice Requires="wps">
             <w:drawing>
-              <wp:anchor distT="0" distB="0" distL="114300" distR="114300" simplePos="0" relativeHeight="251673600" behindDoc="0" locked="0" layoutInCell="1" allowOverlap="1" wp14:anchorId="246AD0A9" wp14:editId="7E9E2044">
+              <wp:anchor distT="0" distB="0" distL="114300" distR="114300" simplePos="0" relativeHeight="251673600" behindDoc="0" locked="0" layoutInCell="1" allowOverlap="1" wp14:anchorId="246AD0A9" wp14:editId="1E0B1700">
                 <wp:simplePos x="0" y="0"/>
                 <wp:positionH relativeFrom="column">
-                  <wp:posOffset>1906905</wp:posOffset>
+                  <wp:posOffset>3278505</wp:posOffset>
                 </wp:positionH>
                 <wp:positionV relativeFrom="paragraph">
-                  <wp:posOffset>2842895</wp:posOffset>
+                  <wp:posOffset>2861945</wp:posOffset>
                 </wp:positionV>
                 <wp:extent cx="662940" cy="533400"/>
                 <wp:effectExtent l="19050" t="19050" r="41910" b="38100"/>
@@ -2786,7 +4535,7 @@
           </mc:Choice>
           <mc:Fallback>
             <w:pict>
-              <v:roundrect w14:anchorId="32A2D823" id="Rectángulo: esquinas redondeadas 34" o:spid="_x0000_s1026" style="position:absolute;margin-left:150.15pt;margin-top:223.85pt;width:52.2pt;height:42pt;z-index:251673600;visibility:visible;mso-wrap-style:square;mso-wrap-distance-left:9pt;mso-wrap-distance-top:0;mso-wrap-distance-right:9pt;mso-wrap-distance-bottom:0;mso-position-horizontal:absolute;mso-position-horizontal-relative:text;mso-position-vertical:absolute;mso-position-vertical-relative:text;v-text-anchor:middle" arcsize="10923f" o:gfxdata="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" filled="f" strokecolor="red" strokeweight="4.5pt">
+              <v:roundrect w14:anchorId="2BFCAA57" id="Rectángulo: esquinas redondeadas 34" o:spid="_x0000_s1026" style="position:absolute;margin-left:258.15pt;margin-top:225.35pt;width:52.2pt;height:42pt;z-index:251673600;visibility:visible;mso-wrap-style:square;mso-wrap-distance-left:9pt;mso-wrap-distance-top:0;mso-wrap-distance-right:9pt;mso-wrap-distance-bottom:0;mso-position-horizontal:absolute;mso-position-horizontal-relative:text;mso-position-vertical:absolute;mso-position-vertical-relative:text;v-text-anchor:middle" arcsize="10923f" o:gfxdata="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" filled="f" strokecolor="red" strokeweight="4.5pt">
                 <v:stroke joinstyle="miter"/>
               </v:roundrect>
             </w:pict>
@@ -2796,6 +4545,7 @@
       <w:r>
         <w:rPr>
           <w:noProof/>
+          <w:lang w:val="en-US" w:eastAsia="en-US"/>
         </w:rPr>
         <w:drawing>
           <wp:inline distT="0" distB="0" distL="0" distR="0" wp14:anchorId="79D0234B" wp14:editId="0AE6EB5A">
@@ -2813,7 +4563,7 @@
                     <pic:cNvPicPr/>
                   </pic:nvPicPr>
                   <pic:blipFill>
-                    <a:blip r:embed="rId17"/>
+                    <a:blip r:embed="rId21"/>
                     <a:stretch>
                       <a:fillRect/>
                     </a:stretch>
@@ -2843,37 +4593,51 @@
       </w:pPr>
     </w:p>
     <w:p>
+      <w:pPr>
+        <w:ind w:left="720"/>
+      </w:pPr>
       <w:r>
         <w:t xml:space="preserve">Al hacer </w:t>
       </w:r>
       <w:proofErr w:type="spellStart"/>
-      <w:proofErr w:type="gramStart"/>
       <w:r>
         <w:t>click</w:t>
       </w:r>
       <w:proofErr w:type="spellEnd"/>
-      <w:proofErr w:type="gramEnd"/>
-      <w:r>
-        <w:t xml:space="preserve"> en el botón, se mostrará un Mensaje, indicando que se está imprimiendo el ticket. Simplemente se selecciona el botón “OK”.</w:t>
+      <w:r>
+        <w:t xml:space="preserve"> en el botón, se mostrará un Mensaje, indicando que se está imprimiendo el ticket. Simplemente se selecciona el botón </w:t>
+      </w:r>
+      <w:r>
+        <w:rPr>
+          <w:b/>
+        </w:rPr>
+        <w:t>“OK”</w:t>
+      </w:r>
+      <w:r>
+        <w:t>.</w:t>
       </w:r>
     </w:p>
     <w:p/>
     <w:p>
+      <w:pPr>
+        <w:jc w:val="center"/>
+      </w:pPr>
       <w:r>
         <w:rPr>
           <w:noProof/>
+          <w:lang w:val="en-US" w:eastAsia="en-US"/>
         </w:rPr>
         <w:lastRenderedPageBreak/>
         <mc:AlternateContent>
           <mc:Choice Requires="wps">
             <w:drawing>
-              <wp:anchor distT="0" distB="0" distL="114300" distR="114300" simplePos="0" relativeHeight="251674624" behindDoc="0" locked="0" layoutInCell="1" allowOverlap="1" wp14:anchorId="268A8A7B" wp14:editId="316EF0AB">
+              <wp:anchor distT="0" distB="0" distL="114300" distR="114300" simplePos="0" relativeHeight="251674624" behindDoc="0" locked="0" layoutInCell="1" allowOverlap="1" wp14:anchorId="268A8A7B" wp14:editId="13D98252">
                 <wp:simplePos x="0" y="0"/>
                 <wp:positionH relativeFrom="column">
-                  <wp:posOffset>1884045</wp:posOffset>
+                  <wp:posOffset>3198495</wp:posOffset>
                 </wp:positionH>
                 <wp:positionV relativeFrom="paragraph">
-                  <wp:posOffset>1919605</wp:posOffset>
+                  <wp:posOffset>1938655</wp:posOffset>
                 </wp:positionV>
                 <wp:extent cx="403860" cy="304800"/>
                 <wp:effectExtent l="19050" t="19050" r="34290" b="38100"/>
@@ -2929,7 +4693,7 @@
           </mc:Choice>
           <mc:Fallback>
             <w:pict>
-              <v:roundrect w14:anchorId="482CE0C7" id="Rectángulo: esquinas redondeadas 36" o:spid="_x0000_s1026" style="position:absolute;margin-left:148.35pt;margin-top:151.15pt;width:31.8pt;height:24pt;z-index:251674624;visibility:visible;mso-wrap-style:square;mso-wrap-distance-left:9pt;mso-wrap-distance-top:0;mso-wrap-distance-right:9pt;mso-wrap-distance-bottom:0;mso-position-horizontal:absolute;mso-position-horizontal-relative:text;mso-position-vertical:absolute;mso-position-vertical-relative:text;v-text-anchor:middle" arcsize="10923f" o:gfxdata="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" filled="f" strokecolor="red" strokeweight="4.5pt">
+              <v:roundrect w14:anchorId="53B51148" id="Rectángulo: esquinas redondeadas 36" o:spid="_x0000_s1026" style="position:absolute;margin-left:251.85pt;margin-top:152.65pt;width:31.8pt;height:24pt;z-index:251674624;visibility:visible;mso-wrap-style:square;mso-wrap-distance-left:9pt;mso-wrap-distance-top:0;mso-wrap-distance-right:9pt;mso-wrap-distance-bottom:0;mso-position-horizontal:absolute;mso-position-horizontal-relative:text;mso-position-vertical:absolute;mso-position-vertical-relative:text;v-text-anchor:middle" arcsize="10923f" o:gfxdata="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" filled="f" strokecolor="red" strokeweight="4.5pt">
                 <v:stroke joinstyle="miter"/>
               </v:roundrect>
             </w:pict>
@@ -2939,6 +4703,7 @@
       <w:r>
         <w:rPr>
           <w:noProof/>
+          <w:lang w:val="en-US" w:eastAsia="en-US"/>
         </w:rPr>
         <w:drawing>
           <wp:inline distT="0" distB="0" distL="0" distR="0" wp14:anchorId="05C13B6E" wp14:editId="135519AD">
@@ -2956,7 +4721,7 @@
                     <pic:cNvPicPr/>
                   </pic:nvPicPr>
                   <pic:blipFill>
-                    <a:blip r:embed="rId18"/>
+                    <a:blip r:embed="rId22"/>
                     <a:stretch>
                       <a:fillRect/>
                     </a:stretch>
@@ -2980,13 +4745,18 @@
     <w:p/>
     <w:p>
       <w:pPr>
-        <w:pStyle w:val="Ttulo3"/>
-      </w:pPr>
-      <w:r>
-        <w:t>2.1.2 LISTA DE REGISTROS</w:t>
-      </w:r>
-    </w:p>
-    <w:p>
+        <w:pStyle w:val="Ttulo2"/>
+      </w:pPr>
+      <w:bookmarkStart w:id="13" w:name="_Toc90946084"/>
+      <w:r>
+        <w:t>Lista de Registros</w:t>
+      </w:r>
+      <w:bookmarkEnd w:id="13"/>
+    </w:p>
+    <w:p>
+      <w:pPr>
+        <w:ind w:left="708"/>
+      </w:pPr>
       <w:r>
         <w:t xml:space="preserve">Al seleccionar esta opción, se mostrará una lista en la cual se visualiza el NOMBRE, DNI, PLACA, FECHA, HORA y ESTACIONAMIENTO de los clientes registrados, para desplazarse por l lista, se puede usar la barra situada en la parte derecha </w:t>
       </w:r>
@@ -2994,12 +4764,10 @@
         <w:t xml:space="preserve">manteniendo un </w:t>
       </w:r>
       <w:proofErr w:type="spellStart"/>
-      <w:proofErr w:type="gramStart"/>
       <w:r>
         <w:t>click</w:t>
       </w:r>
       <w:proofErr w:type="spellEnd"/>
-      <w:proofErr w:type="gramEnd"/>
       <w:r>
         <w:t xml:space="preserve"> sobre ella o usando el mouse para bajar</w:t>
       </w:r>
@@ -3009,10 +4777,13 @@
     </w:p>
     <w:p/>
     <w:p>
+      <w:pPr>
+        <w:jc w:val="center"/>
+      </w:pPr>
       <w:r>
         <w:rPr>
           <w:noProof/>
-          <w:lang w:val="es-MX"/>
+          <w:lang w:val="en-US" w:eastAsia="en-US"/>
         </w:rPr>
         <mc:AlternateContent>
           <mc:Choice Requires="wps">
@@ -3077,7 +4848,7 @@
               </wp:anchor>
             </w:drawing>
           </mc:Choice>
-          <mc:Fallback>
+          <mc:Fallback xmlns:w16sdtdh="http://schemas.microsoft.com/office/word/2020/wordml/sdtdatahash" xmlns:w16="http://schemas.microsoft.com/office/word/2018/wordml" xmlns:w16cid="http://schemas.microsoft.com/office/word/2016/wordml/cid" xmlns:w16cex="http://schemas.microsoft.com/office/word/2018/wordml/cex" xmlns:am3d="http://schemas.microsoft.com/office/drawing/2017/model3d" xmlns:aink="http://schemas.microsoft.com/office/drawing/2016/ink" xmlns:cx8="http://schemas.microsoft.com/office/drawing/2016/5/14/chartex" xmlns:cx7="http://schemas.microsoft.com/office/drawing/2016/5/13/chartex" xmlns:cx6="http://schemas.microsoft.com/office/drawing/2016/5/12/chartex" xmlns:cx5="http://schemas.microsoft.com/office/drawing/2016/5/11/chartex" xmlns:cx4="http://schemas.microsoft.com/office/drawing/2016/5/10/chartex" xmlns:cx3="http://schemas.microsoft.com/office/drawing/2016/5/9/chartex" xmlns:cx2="http://schemas.microsoft.com/office/drawing/2015/10/21/chartex" xmlns:cx1="http://schemas.microsoft.com/office/drawing/2015/9/8/chartex">
             <w:pict>
               <v:roundrect w14:anchorId="140B0289" id="Rectángulo: esquinas redondeadas 53" o:spid="_x0000_s1026" style="position:absolute;margin-left:273.75pt;margin-top:107.75pt;width:135.6pt;height:33.6pt;z-index:251684864;visibility:visible;mso-wrap-style:square;mso-wrap-distance-left:9pt;mso-wrap-distance-top:0;mso-wrap-distance-right:9pt;mso-wrap-distance-bottom:0;mso-position-horizontal:absolute;mso-position-horizontal-relative:text;mso-position-vertical:absolute;mso-position-vertical-relative:text;v-text-anchor:middle" arcsize="10923f" o:gfxdata="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" filled="f" strokecolor="red" strokeweight="4.5pt">
                 <v:stroke joinstyle="miter"/>
@@ -3089,7 +4860,7 @@
       <w:r>
         <w:rPr>
           <w:noProof/>
-          <w:lang w:val="es-MX"/>
+          <w:lang w:val="en-US" w:eastAsia="en-US"/>
         </w:rPr>
         <w:drawing>
           <wp:inline distT="0" distB="0" distL="0" distR="0" wp14:anchorId="15EA408D" wp14:editId="7EB6CC61">
@@ -3109,7 +4880,7 @@
                     </pic:cNvPicPr>
                   </pic:nvPicPr>
                   <pic:blipFill>
-                    <a:blip r:embed="rId11">
+                    <a:blip r:embed="rId15">
                       <a:extLst>
                         <a:ext uri="{28A0092B-C50C-407E-A947-70E740481C1C}">
                           <a14:useLocalDpi xmlns:a14="http://schemas.microsoft.com/office/drawing/2010/main" val="0"/>
@@ -3139,9 +4910,13 @@
       </w:r>
     </w:p>
     <w:p>
+      <w:pPr>
+        <w:jc w:val="center"/>
+      </w:pPr>
       <w:r>
         <w:rPr>
           <w:noProof/>
+          <w:lang w:val="en-US" w:eastAsia="en-US"/>
         </w:rPr>
         <w:lastRenderedPageBreak/>
         <w:drawing>
@@ -3160,7 +4935,7 @@
                     <pic:cNvPicPr/>
                   </pic:nvPicPr>
                   <pic:blipFill>
-                    <a:blip r:embed="rId19"/>
+                    <a:blip r:embed="rId23"/>
                     <a:stretch>
                       <a:fillRect/>
                     </a:stretch>
@@ -3182,24 +4957,38 @@
       </w:r>
     </w:p>
     <w:p>
+      <w:pPr>
+        <w:ind w:firstLine="720"/>
+      </w:pPr>
       <w:r>
         <w:t xml:space="preserve">Para salir de esta ventana se debe dar </w:t>
       </w:r>
       <w:proofErr w:type="spellStart"/>
-      <w:proofErr w:type="gramStart"/>
       <w:r>
         <w:t>click</w:t>
       </w:r>
       <w:proofErr w:type="spellEnd"/>
-      <w:proofErr w:type="gramEnd"/>
-      <w:r>
-        <w:t xml:space="preserve"> en botón de la “X” superior de la ventana.</w:t>
-      </w:r>
-    </w:p>
-    <w:p>
+      <w:r>
+        <w:t xml:space="preserve"> en botón de la </w:t>
+      </w:r>
+      <w:r>
+        <w:rPr>
+          <w:b/>
+        </w:rPr>
+        <w:t>“X”</w:t>
+      </w:r>
+      <w:r>
+        <w:t xml:space="preserve"> superior de la ventana.</w:t>
+      </w:r>
+    </w:p>
+    <w:p>
+      <w:pPr>
+        <w:jc w:val="center"/>
+      </w:pPr>
       <w:r>
         <w:rPr>
           <w:noProof/>
+          <w:lang w:val="en-US" w:eastAsia="en-US"/>
         </w:rPr>
         <mc:AlternateContent>
           <mc:Choice Requires="wps">
@@ -3264,7 +5053,7 @@
               </wp:anchor>
             </w:drawing>
           </mc:Choice>
-          <mc:Fallback>
+          <mc:Fallback xmlns:w16sdtdh="http://schemas.microsoft.com/office/word/2020/wordml/sdtdatahash" xmlns:w16="http://schemas.microsoft.com/office/word/2018/wordml" xmlns:w16cid="http://schemas.microsoft.com/office/word/2016/wordml/cid" xmlns:w16cex="http://schemas.microsoft.com/office/word/2018/wordml/cex" xmlns:am3d="http://schemas.microsoft.com/office/drawing/2017/model3d" xmlns:aink="http://schemas.microsoft.com/office/drawing/2016/ink" xmlns:cx8="http://schemas.microsoft.com/office/drawing/2016/5/14/chartex" xmlns:cx7="http://schemas.microsoft.com/office/drawing/2016/5/13/chartex" xmlns:cx6="http://schemas.microsoft.com/office/drawing/2016/5/12/chartex" xmlns:cx5="http://schemas.microsoft.com/office/drawing/2016/5/11/chartex" xmlns:cx4="http://schemas.microsoft.com/office/drawing/2016/5/10/chartex" xmlns:cx3="http://schemas.microsoft.com/office/drawing/2016/5/9/chartex" xmlns:cx2="http://schemas.microsoft.com/office/drawing/2015/10/21/chartex" xmlns:cx1="http://schemas.microsoft.com/office/drawing/2015/9/8/chartex">
             <w:pict>
               <v:roundrect w14:anchorId="674A295E" id="Rectángulo: esquinas redondeadas 15" o:spid="_x0000_s1026" style="position:absolute;margin-left:402.15pt;margin-top:.55pt;width:21pt;height:18.6pt;z-index:251675648;visibility:visible;mso-wrap-style:square;mso-wrap-distance-left:9pt;mso-wrap-distance-top:0;mso-wrap-distance-right:9pt;mso-wrap-distance-bottom:0;mso-position-horizontal:absolute;mso-position-horizontal-relative:text;mso-position-vertical:absolute;mso-position-vertical-relative:text;v-text-anchor:middle" arcsize="10923f" o:gfxdata="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" filled="f" strokecolor="red" strokeweight="4.5pt">
                 <v:stroke joinstyle="miter"/>
@@ -3276,6 +5065,7 @@
       <w:r>
         <w:rPr>
           <w:noProof/>
+          <w:lang w:val="en-US" w:eastAsia="en-US"/>
         </w:rPr>
         <w:drawing>
           <wp:inline distT="0" distB="0" distL="0" distR="0" wp14:anchorId="1E5DBB06" wp14:editId="7A077284">
@@ -3293,7 +5083,7 @@
                     <pic:cNvPicPr/>
                   </pic:nvPicPr>
                   <pic:blipFill>
-                    <a:blip r:embed="rId19"/>
+                    <a:blip r:embed="rId23"/>
                     <a:stretch>
                       <a:fillRect/>
                     </a:stretch>
@@ -3324,31 +5114,30 @@
     </w:p>
     <w:p>
       <w:pPr>
-        <w:pStyle w:val="Ttulo3"/>
-      </w:pPr>
-      <w:r>
-        <w:t xml:space="preserve">2.1.3 </w:t>
-      </w:r>
-      <w:r>
-        <w:t>SALIDA DE CLIENTE</w:t>
-      </w:r>
-    </w:p>
-    <w:p>
-      <w:r>
-        <w:t>Al seleccionar eta opción, se mostrará una opción, en la cual se debe ingresar el DNI del cliente</w:t>
-      </w:r>
-      <w:r>
-        <w:t>, para luego seleccionar el botón “OK”</w:t>
-      </w:r>
-      <w:r>
-        <w:t>.</w:t>
-      </w:r>
-    </w:p>
-    <w:p>
+        <w:pStyle w:val="Ttulo2"/>
+      </w:pPr>
+      <w:bookmarkStart w:id="14" w:name="_Toc90946085"/>
+      <w:r>
+        <w:t>Salida del cliente</w:t>
+      </w:r>
+      <w:bookmarkEnd w:id="14"/>
+    </w:p>
+    <w:p>
+      <w:pPr>
+        <w:ind w:left="708"/>
+      </w:pPr>
+      <w:r>
+        <w:t>Al seleccionar eta opción, se mostrará una opción, en la cual se debe ingresar el DNI del cliente, para luego seleccionar el botón “OK”.</w:t>
+      </w:r>
+    </w:p>
+    <w:p>
+      <w:pPr>
+        <w:jc w:val="center"/>
+      </w:pPr>
       <w:r>
         <w:rPr>
           <w:noProof/>
-          <w:lang w:val="es-MX"/>
+          <w:lang w:val="en-US" w:eastAsia="en-US"/>
         </w:rPr>
         <w:lastRenderedPageBreak/>
         <mc:AlternateContent>
@@ -3414,7 +5203,7 @@
               </wp:anchor>
             </w:drawing>
           </mc:Choice>
-          <mc:Fallback>
+          <mc:Fallback xmlns:w16sdtdh="http://schemas.microsoft.com/office/word/2020/wordml/sdtdatahash" xmlns:w16="http://schemas.microsoft.com/office/word/2018/wordml" xmlns:w16cid="http://schemas.microsoft.com/office/word/2016/wordml/cid" xmlns:w16cex="http://schemas.microsoft.com/office/word/2018/wordml/cex" xmlns:am3d="http://schemas.microsoft.com/office/drawing/2017/model3d" xmlns:aink="http://schemas.microsoft.com/office/drawing/2016/ink" xmlns:cx8="http://schemas.microsoft.com/office/drawing/2016/5/14/chartex" xmlns:cx7="http://schemas.microsoft.com/office/drawing/2016/5/13/chartex" xmlns:cx6="http://schemas.microsoft.com/office/drawing/2016/5/12/chartex" xmlns:cx5="http://schemas.microsoft.com/office/drawing/2016/5/11/chartex" xmlns:cx4="http://schemas.microsoft.com/office/drawing/2016/5/10/chartex" xmlns:cx3="http://schemas.microsoft.com/office/drawing/2016/5/9/chartex" xmlns:cx2="http://schemas.microsoft.com/office/drawing/2015/10/21/chartex" xmlns:cx1="http://schemas.microsoft.com/office/drawing/2015/9/8/chartex">
             <w:pict>
               <v:roundrect w14:anchorId="3B8A30A0" id="Rectángulo: esquinas redondeadas 51" o:spid="_x0000_s1026" style="position:absolute;margin-left:271.95pt;margin-top:150.4pt;width:137.4pt;height:23.4pt;z-index:251683840;visibility:visible;mso-wrap-style:square;mso-wrap-distance-left:9pt;mso-wrap-distance-top:0;mso-wrap-distance-right:9pt;mso-wrap-distance-bottom:0;mso-position-horizontal:absolute;mso-position-horizontal-relative:text;mso-position-vertical:absolute;mso-position-vertical-relative:text;v-text-anchor:middle" arcsize="10923f" o:gfxdata="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" filled="f" strokecolor="red" strokeweight="4.5pt">
                 <v:stroke joinstyle="miter"/>
@@ -3426,7 +5215,7 @@
       <w:r>
         <w:rPr>
           <w:noProof/>
-          <w:lang w:val="es-MX"/>
+          <w:lang w:val="en-US" w:eastAsia="en-US"/>
         </w:rPr>
         <w:drawing>
           <wp:inline distT="0" distB="0" distL="0" distR="0" wp14:anchorId="4EE6F620" wp14:editId="0E89EAFB">
@@ -3446,7 +5235,7 @@
                     </pic:cNvPicPr>
                   </pic:nvPicPr>
                   <pic:blipFill>
-                    <a:blip r:embed="rId11">
+                    <a:blip r:embed="rId15">
                       <a:extLst>
                         <a:ext uri="{28A0092B-C50C-407E-A947-70E740481C1C}">
                           <a14:useLocalDpi xmlns:a14="http://schemas.microsoft.com/office/drawing/2010/main" val="0"/>
@@ -3477,9 +5266,13 @@
     </w:p>
     <w:p/>
     <w:p>
+      <w:pPr>
+        <w:jc w:val="center"/>
+      </w:pPr>
       <w:r>
         <w:rPr>
           <w:noProof/>
+          <w:lang w:val="en-US" w:eastAsia="en-US"/>
         </w:rPr>
         <mc:AlternateContent>
           <mc:Choice Requires="wps">
@@ -3544,7 +5337,7 @@
               </wp:anchor>
             </w:drawing>
           </mc:Choice>
-          <mc:Fallback>
+          <mc:Fallback xmlns:w16sdtdh="http://schemas.microsoft.com/office/word/2020/wordml/sdtdatahash" xmlns:w16="http://schemas.microsoft.com/office/word/2018/wordml" xmlns:w16cid="http://schemas.microsoft.com/office/word/2016/wordml/cid" xmlns:w16cex="http://schemas.microsoft.com/office/word/2018/wordml/cex" xmlns:am3d="http://schemas.microsoft.com/office/drawing/2017/model3d" xmlns:aink="http://schemas.microsoft.com/office/drawing/2016/ink" xmlns:cx8="http://schemas.microsoft.com/office/drawing/2016/5/14/chartex" xmlns:cx7="http://schemas.microsoft.com/office/drawing/2016/5/13/chartex" xmlns:cx6="http://schemas.microsoft.com/office/drawing/2016/5/12/chartex" xmlns:cx5="http://schemas.microsoft.com/office/drawing/2016/5/11/chartex" xmlns:cx4="http://schemas.microsoft.com/office/drawing/2016/5/10/chartex" xmlns:cx3="http://schemas.microsoft.com/office/drawing/2016/5/9/chartex" xmlns:cx2="http://schemas.microsoft.com/office/drawing/2015/10/21/chartex" xmlns:cx1="http://schemas.microsoft.com/office/drawing/2015/9/8/chartex">
             <w:pict>
               <v:roundrect w14:anchorId="15EE5026" id="Rectángulo: esquinas redondeadas 37" o:spid="_x0000_s1026" style="position:absolute;margin-left:223.35pt;margin-top:131.8pt;width:24.6pt;height:15.6pt;z-index:251676672;visibility:visible;mso-wrap-style:square;mso-wrap-distance-left:9pt;mso-wrap-distance-top:0;mso-wrap-distance-right:9pt;mso-wrap-distance-bottom:0;mso-position-horizontal:absolute;mso-position-horizontal-relative:text;mso-position-vertical:absolute;mso-position-vertical-relative:text;v-text-anchor:middle" arcsize="10923f" o:gfxdata="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" filled="f" strokecolor="red" strokeweight="4.5pt">
                 <v:stroke joinstyle="miter"/>
@@ -3556,6 +5349,7 @@
       <w:r>
         <w:rPr>
           <w:noProof/>
+          <w:lang w:val="en-US" w:eastAsia="en-US"/>
         </w:rPr>
         <w:drawing>
           <wp:inline distT="0" distB="0" distL="0" distR="0" wp14:anchorId="17089C03" wp14:editId="7A78D7E1">
@@ -3573,7 +5367,7 @@
                     <pic:cNvPicPr/>
                   </pic:nvPicPr>
                   <pic:blipFill>
-                    <a:blip r:embed="rId20"/>
+                    <a:blip r:embed="rId24"/>
                     <a:stretch>
                       <a:fillRect/>
                     </a:stretch>
@@ -3596,36 +5390,38 @@
     </w:p>
     <w:p/>
     <w:p>
-      <w:r>
-        <w:t xml:space="preserve">Al seleccionar el botón “OK” se </w:t>
-      </w:r>
-      <w:r>
-        <w:t>mostrará</w:t>
-      </w:r>
-      <w:r>
-        <w:t xml:space="preserve"> la información del cliente que esta de salida, en la esquina inferior se encuentra el botón para imprimir</w:t>
-      </w:r>
-      <w:r>
-        <w:t xml:space="preserve">, el cual al dar </w:t>
+      <w:pPr>
+        <w:ind w:left="720"/>
+      </w:pPr>
+      <w:r>
+        <w:t xml:space="preserve">Al seleccionar el botón </w:t>
+      </w:r>
+      <w:r>
+        <w:rPr>
+          <w:b/>
+        </w:rPr>
+        <w:t>“OK”</w:t>
+      </w:r>
+      <w:r>
+        <w:t xml:space="preserve"> se mostrará la información del cliente que esta de salida, en la esquina inferior se encuentra el botón para imprimir, el cual al dar </w:t>
       </w:r>
       <w:proofErr w:type="spellStart"/>
-      <w:proofErr w:type="gramStart"/>
       <w:r>
         <w:t>click</w:t>
       </w:r>
       <w:proofErr w:type="spellEnd"/>
-      <w:proofErr w:type="gramEnd"/>
-      <w:r>
-        <w:t xml:space="preserve"> sobre él, se imprimirá</w:t>
-      </w:r>
-      <w:r>
-        <w:t xml:space="preserve"> el ticket de salida.</w:t>
-      </w:r>
-    </w:p>
-    <w:p>
+      <w:r>
+        <w:t xml:space="preserve"> sobre él, se imprimirá el ticket de salida.</w:t>
+      </w:r>
+    </w:p>
+    <w:p>
+      <w:pPr>
+        <w:jc w:val="center"/>
+      </w:pPr>
       <w:r>
         <w:rPr>
           <w:noProof/>
+          <w:lang w:val="en-US" w:eastAsia="en-US"/>
         </w:rPr>
         <w:lastRenderedPageBreak/>
         <mc:AlternateContent>
@@ -3691,7 +5487,7 @@
               </wp:anchor>
             </w:drawing>
           </mc:Choice>
-          <mc:Fallback>
+          <mc:Fallback xmlns:w16sdtdh="http://schemas.microsoft.com/office/word/2020/wordml/sdtdatahash" xmlns:w16="http://schemas.microsoft.com/office/word/2018/wordml" xmlns:w16cid="http://schemas.microsoft.com/office/word/2016/wordml/cid" xmlns:w16cex="http://schemas.microsoft.com/office/word/2018/wordml/cex" xmlns:am3d="http://schemas.microsoft.com/office/drawing/2017/model3d" xmlns:aink="http://schemas.microsoft.com/office/drawing/2016/ink" xmlns:cx8="http://schemas.microsoft.com/office/drawing/2016/5/14/chartex" xmlns:cx7="http://schemas.microsoft.com/office/drawing/2016/5/13/chartex" xmlns:cx6="http://schemas.microsoft.com/office/drawing/2016/5/12/chartex" xmlns:cx5="http://schemas.microsoft.com/office/drawing/2016/5/11/chartex" xmlns:cx4="http://schemas.microsoft.com/office/drawing/2016/5/10/chartex" xmlns:cx3="http://schemas.microsoft.com/office/drawing/2016/5/9/chartex" xmlns:cx2="http://schemas.microsoft.com/office/drawing/2015/10/21/chartex" xmlns:cx1="http://schemas.microsoft.com/office/drawing/2015/9/8/chartex">
             <w:pict>
               <v:roundrect w14:anchorId="65DEEA75" id="Rectángulo: esquinas redondeadas 39" o:spid="_x0000_s1026" style="position:absolute;margin-left:373.95pt;margin-top:231.55pt;width:48pt;height:30.6pt;z-index:251677696;visibility:visible;mso-wrap-style:square;mso-wrap-distance-left:9pt;mso-wrap-distance-top:0;mso-wrap-distance-right:9pt;mso-wrap-distance-bottom:0;mso-position-horizontal:absolute;mso-position-horizontal-relative:text;mso-position-vertical:absolute;mso-position-vertical-relative:text;v-text-anchor:middle" arcsize="10923f" o:gfxdata="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" filled="f" strokecolor="red" strokeweight="4.5pt">
                 <v:stroke joinstyle="miter"/>
@@ -3703,6 +5499,7 @@
       <w:r>
         <w:rPr>
           <w:noProof/>
+          <w:lang w:val="en-US" w:eastAsia="en-US"/>
         </w:rPr>
         <w:drawing>
           <wp:inline distT="0" distB="0" distL="0" distR="0" wp14:anchorId="4650B4A0" wp14:editId="606D003B">
@@ -3720,7 +5517,7 @@
                     <pic:cNvPicPr/>
                   </pic:nvPicPr>
                   <pic:blipFill>
-                    <a:blip r:embed="rId21"/>
+                    <a:blip r:embed="rId25"/>
                     <a:stretch>
                       <a:fillRect/>
                     </a:stretch>
@@ -3743,35 +5540,41 @@
     </w:p>
     <w:p/>
     <w:p>
-      <w:r>
-        <w:t xml:space="preserve">Cuando ya se seleccionó el botón mencionado anteriormente, se podrá visualizar una pequeña ventana indicando que se está imprimiendo el </w:t>
-      </w:r>
-      <w:proofErr w:type="gramStart"/>
-      <w:r>
-        <w:t>ticket</w:t>
-      </w:r>
-      <w:proofErr w:type="gramEnd"/>
+      <w:pPr>
+        <w:ind w:left="720"/>
+      </w:pPr>
+      <w:r>
+        <w:t>Cuando ya se seleccionó el botón mencionado anteriormente, se podrá visualizar una pequeña ventana indicando que se está imprimiendo el ticket.</w:t>
+      </w:r>
+      <w:r>
+        <w:t xml:space="preserve"> En esta ventana solo se deberá dar </w:t>
+      </w:r>
+      <w:proofErr w:type="spellStart"/>
+      <w:r>
+        <w:t>click</w:t>
+      </w:r>
+      <w:proofErr w:type="spellEnd"/>
+      <w:r>
+        <w:t xml:space="preserve"> en </w:t>
+      </w:r>
+      <w:r>
+        <w:rPr>
+          <w:b/>
+        </w:rPr>
+        <w:t>“OK”</w:t>
+      </w:r>
       <w:r>
         <w:t>.</w:t>
       </w:r>
-      <w:r>
-        <w:t xml:space="preserve"> En esta ventana solo se deberá dar </w:t>
-      </w:r>
-      <w:proofErr w:type="spellStart"/>
-      <w:proofErr w:type="gramStart"/>
-      <w:r>
-        <w:t>click</w:t>
-      </w:r>
-      <w:proofErr w:type="spellEnd"/>
-      <w:proofErr w:type="gramEnd"/>
-      <w:r>
-        <w:t xml:space="preserve"> en “OK”.</w:t>
-      </w:r>
-    </w:p>
-    <w:p>
+    </w:p>
+    <w:p>
+      <w:pPr>
+        <w:jc w:val="center"/>
+      </w:pPr>
       <w:r>
         <w:rPr>
           <w:noProof/>
+          <w:lang w:val="en-US" w:eastAsia="en-US"/>
         </w:rPr>
         <mc:AlternateContent>
           <mc:Choice Requires="wps">
@@ -3836,7 +5639,7 @@
               </wp:anchor>
             </w:drawing>
           </mc:Choice>
-          <mc:Fallback>
+          <mc:Fallback xmlns:w16sdtdh="http://schemas.microsoft.com/office/word/2020/wordml/sdtdatahash" xmlns:w16="http://schemas.microsoft.com/office/word/2018/wordml" xmlns:w16cid="http://schemas.microsoft.com/office/word/2016/wordml/cid" xmlns:w16cex="http://schemas.microsoft.com/office/word/2018/wordml/cex" xmlns:am3d="http://schemas.microsoft.com/office/drawing/2017/model3d" xmlns:aink="http://schemas.microsoft.com/office/drawing/2016/ink" xmlns:cx8="http://schemas.microsoft.com/office/drawing/2016/5/14/chartex" xmlns:cx7="http://schemas.microsoft.com/office/drawing/2016/5/13/chartex" xmlns:cx6="http://schemas.microsoft.com/office/drawing/2016/5/12/chartex" xmlns:cx5="http://schemas.microsoft.com/office/drawing/2016/5/11/chartex" xmlns:cx4="http://schemas.microsoft.com/office/drawing/2016/5/10/chartex" xmlns:cx3="http://schemas.microsoft.com/office/drawing/2016/5/9/chartex" xmlns:cx2="http://schemas.microsoft.com/office/drawing/2015/10/21/chartex" xmlns:cx1="http://schemas.microsoft.com/office/drawing/2015/9/8/chartex">
             <w:pict>
               <v:roundrect w14:anchorId="005456DB" id="Rectángulo: esquinas redondeadas 41" o:spid="_x0000_s1026" style="position:absolute;margin-left:246.75pt;margin-top:147pt;width:30pt;height:18pt;z-index:251678720;visibility:visible;mso-wrap-style:square;mso-wrap-distance-left:9pt;mso-wrap-distance-top:0;mso-wrap-distance-right:9pt;mso-wrap-distance-bottom:0;mso-position-horizontal:absolute;mso-position-horizontal-relative:text;mso-position-vertical:absolute;mso-position-vertical-relative:text;v-text-anchor:middle" arcsize="10923f" o:gfxdata="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" filled="f" strokecolor="red" strokeweight="4.5pt">
                 <v:stroke joinstyle="miter"/>
@@ -3848,6 +5651,7 @@
       <w:r>
         <w:rPr>
           <w:noProof/>
+          <w:lang w:val="en-US" w:eastAsia="en-US"/>
         </w:rPr>
         <w:drawing>
           <wp:inline distT="0" distB="0" distL="0" distR="0" wp14:anchorId="41198109" wp14:editId="31467A16">
@@ -3865,7 +5669,7 @@
                     <pic:cNvPicPr/>
                   </pic:nvPicPr>
                   <pic:blipFill>
-                    <a:blip r:embed="rId22"/>
+                    <a:blip r:embed="rId26"/>
                     <a:stretch>
                       <a:fillRect/>
                     </a:stretch>
@@ -3896,22 +5700,25 @@
     </w:p>
     <w:p>
       <w:pPr>
-        <w:pStyle w:val="Ttulo3"/>
-      </w:pPr>
-      <w:r>
-        <w:t xml:space="preserve">2.1.4 </w:t>
-      </w:r>
-      <w:r>
-        <w:t>BUSQUEDA DE DATOS</w:t>
-      </w:r>
-    </w:p>
-    <w:p>
+        <w:pStyle w:val="Ttulo2"/>
+      </w:pPr>
+      <w:bookmarkStart w:id="15" w:name="_Toc90946086"/>
+      <w:r>
+        <w:t>Búsqueda de Datos</w:t>
+      </w:r>
+      <w:bookmarkEnd w:id="15"/>
+    </w:p>
+    <w:p>
+      <w:pPr>
+        <w:ind w:left="708"/>
+      </w:pPr>
       <w:r>
         <w:t>Al seleccionar esta opción se mostrará una ventana el cual indicará que se ingrese el número de boleta y selección el botón “OK”.</w:t>
       </w:r>
     </w:p>
     <w:p>
       <w:pPr>
+        <w:jc w:val="center"/>
         <w:rPr>
           <w:color w:val="FF0000"/>
         </w:rPr>
@@ -3919,7 +5726,7 @@
       <w:r>
         <w:rPr>
           <w:noProof/>
-          <w:lang w:val="es-MX"/>
+          <w:lang w:val="en-US" w:eastAsia="en-US"/>
         </w:rPr>
         <w:lastRenderedPageBreak/>
         <mc:AlternateContent>
@@ -3985,7 +5792,7 @@
               </wp:anchor>
             </w:drawing>
           </mc:Choice>
-          <mc:Fallback>
+          <mc:Fallback xmlns:w16sdtdh="http://schemas.microsoft.com/office/word/2020/wordml/sdtdatahash" xmlns:w16="http://schemas.microsoft.com/office/word/2018/wordml" xmlns:w16cid="http://schemas.microsoft.com/office/word/2016/wordml/cid" xmlns:w16cex="http://schemas.microsoft.com/office/word/2018/wordml/cex" xmlns:am3d="http://schemas.microsoft.com/office/drawing/2017/model3d" xmlns:aink="http://schemas.microsoft.com/office/drawing/2016/ink" xmlns:cx8="http://schemas.microsoft.com/office/drawing/2016/5/14/chartex" xmlns:cx7="http://schemas.microsoft.com/office/drawing/2016/5/13/chartex" xmlns:cx6="http://schemas.microsoft.com/office/drawing/2016/5/12/chartex" xmlns:cx5="http://schemas.microsoft.com/office/drawing/2016/5/11/chartex" xmlns:cx4="http://schemas.microsoft.com/office/drawing/2016/5/10/chartex" xmlns:cx3="http://schemas.microsoft.com/office/drawing/2016/5/9/chartex" xmlns:cx2="http://schemas.microsoft.com/office/drawing/2015/10/21/chartex" xmlns:cx1="http://schemas.microsoft.com/office/drawing/2015/9/8/chartex">
             <w:pict>
               <v:roundrect w14:anchorId="17684370" id="Rectángulo: esquinas redondeadas 49" o:spid="_x0000_s1026" style="position:absolute;margin-left:274.35pt;margin-top:185.35pt;width:135.6pt;height:27pt;z-index:251682816;visibility:visible;mso-wrap-style:square;mso-wrap-distance-left:9pt;mso-wrap-distance-top:0;mso-wrap-distance-right:9pt;mso-wrap-distance-bottom:0;mso-position-horizontal:absolute;mso-position-horizontal-relative:text;mso-position-vertical:absolute;mso-position-vertical-relative:text;v-text-anchor:middle" arcsize="10923f" o:gfxdata="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" filled="f" strokecolor="red" strokeweight="4.5pt">
                 <v:stroke joinstyle="miter"/>
@@ -3997,7 +5804,7 @@
       <w:r>
         <w:rPr>
           <w:noProof/>
-          <w:lang w:val="es-MX"/>
+          <w:lang w:val="en-US" w:eastAsia="en-US"/>
         </w:rPr>
         <w:drawing>
           <wp:inline distT="0" distB="0" distL="0" distR="0" wp14:anchorId="618663B3" wp14:editId="20D5659D">
@@ -4017,7 +5824,7 @@
                     </pic:cNvPicPr>
                   </pic:nvPicPr>
                   <pic:blipFill>
-                    <a:blip r:embed="rId11">
+                    <a:blip r:embed="rId15">
                       <a:extLst>
                         <a:ext uri="{28A0092B-C50C-407E-A947-70E740481C1C}">
                           <a14:useLocalDpi xmlns:a14="http://schemas.microsoft.com/office/drawing/2010/main" val="0"/>
@@ -4048,9 +5855,13 @@
     </w:p>
     <w:p/>
     <w:p>
+      <w:pPr>
+        <w:jc w:val="center"/>
+      </w:pPr>
       <w:r>
         <w:rPr>
           <w:noProof/>
+          <w:lang w:val="en-US" w:eastAsia="en-US"/>
         </w:rPr>
         <mc:AlternateContent>
           <mc:Choice Requires="wps">
@@ -4115,7 +5926,7 @@
               </wp:anchor>
             </w:drawing>
           </mc:Choice>
-          <mc:Fallback>
+          <mc:Fallback xmlns:w16sdtdh="http://schemas.microsoft.com/office/word/2020/wordml/sdtdatahash" xmlns:w16="http://schemas.microsoft.com/office/word/2018/wordml" xmlns:w16cid="http://schemas.microsoft.com/office/word/2016/wordml/cid" xmlns:w16cex="http://schemas.microsoft.com/office/word/2018/wordml/cex" xmlns:am3d="http://schemas.microsoft.com/office/drawing/2017/model3d" xmlns:aink="http://schemas.microsoft.com/office/drawing/2016/ink" xmlns:cx8="http://schemas.microsoft.com/office/drawing/2016/5/14/chartex" xmlns:cx7="http://schemas.microsoft.com/office/drawing/2016/5/13/chartex" xmlns:cx6="http://schemas.microsoft.com/office/drawing/2016/5/12/chartex" xmlns:cx5="http://schemas.microsoft.com/office/drawing/2016/5/11/chartex" xmlns:cx4="http://schemas.microsoft.com/office/drawing/2016/5/10/chartex" xmlns:cx3="http://schemas.microsoft.com/office/drawing/2016/5/9/chartex" xmlns:cx2="http://schemas.microsoft.com/office/drawing/2015/10/21/chartex" xmlns:cx1="http://schemas.microsoft.com/office/drawing/2015/9/8/chartex">
             <w:pict>
               <v:roundrect w14:anchorId="720439F5" id="Rectángulo: esquinas redondeadas 43" o:spid="_x0000_s1026" style="position:absolute;margin-left:219.15pt;margin-top:131.35pt;width:28.2pt;height:16.2pt;z-index:251679744;visibility:visible;mso-wrap-style:square;mso-wrap-distance-left:9pt;mso-wrap-distance-top:0;mso-wrap-distance-right:9pt;mso-wrap-distance-bottom:0;mso-position-horizontal:absolute;mso-position-horizontal-relative:text;mso-position-vertical:absolute;mso-position-vertical-relative:text;v-text-anchor:middle" arcsize="10923f" o:gfxdata="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" filled="f" strokecolor="red" strokeweight="4.5pt">
                 <v:stroke joinstyle="miter"/>
@@ -4127,6 +5938,7 @@
       <w:r>
         <w:rPr>
           <w:noProof/>
+          <w:lang w:val="en-US" w:eastAsia="en-US"/>
         </w:rPr>
         <w:drawing>
           <wp:inline distT="0" distB="0" distL="0" distR="0" wp14:anchorId="6E8604C0" wp14:editId="262B602F">
@@ -4144,7 +5956,7 @@
                     <pic:cNvPicPr/>
                   </pic:nvPicPr>
                   <pic:blipFill>
-                    <a:blip r:embed="rId23"/>
+                    <a:blip r:embed="rId27"/>
                     <a:stretch>
                       <a:fillRect/>
                     </a:stretch>
@@ -4167,22 +5979,17 @@
     </w:p>
     <w:p/>
     <w:p>
+      <w:pPr>
+        <w:ind w:left="720"/>
+      </w:pPr>
       <w:r>
         <w:t xml:space="preserve">Luego se </w:t>
       </w:r>
-      <w:proofErr w:type="gramStart"/>
-      <w:r>
-        <w:t>mostrara</w:t>
-      </w:r>
-      <w:proofErr w:type="gramEnd"/>
-      <w:r>
-        <w:t xml:space="preserve"> en una ventana la información del cliente respectivo, además se </w:t>
-      </w:r>
       <w:r>
         <w:t>mostrará</w:t>
       </w:r>
       <w:r>
-        <w:t xml:space="preserve"> un botón en el cual al dar </w:t>
+        <w:t xml:space="preserve"> en una ventana la información del cliente respectivo, además se mostrará un botón en el cual al dar </w:t>
       </w:r>
       <w:proofErr w:type="spellStart"/>
       <w:r>
@@ -4190,19 +5997,26 @@
       </w:r>
       <w:proofErr w:type="spellEnd"/>
       <w:r>
-        <w:t>, imprimirá la boleta</w:t>
-      </w:r>
-      <w:r>
-        <w:t>.</w:t>
-      </w:r>
-      <w:r>
-        <w:t xml:space="preserve"> </w:t>
-      </w:r>
-    </w:p>
-    <w:p>
+        <w:t xml:space="preserve">, </w:t>
+      </w:r>
+      <w:r>
+        <w:rPr>
+          <w:b/>
+        </w:rPr>
+        <w:t>imprimirá</w:t>
+      </w:r>
+      <w:r>
+        <w:t xml:space="preserve"> la boleta. </w:t>
+      </w:r>
+    </w:p>
+    <w:p>
+      <w:pPr>
+        <w:jc w:val="center"/>
+      </w:pPr>
       <w:r>
         <w:rPr>
           <w:noProof/>
+          <w:lang w:val="en-US" w:eastAsia="en-US"/>
         </w:rPr>
         <w:lastRenderedPageBreak/>
         <mc:AlternateContent>
@@ -4268,7 +6082,7 @@
               </wp:anchor>
             </w:drawing>
           </mc:Choice>
-          <mc:Fallback>
+          <mc:Fallback xmlns:w16sdtdh="http://schemas.microsoft.com/office/word/2020/wordml/sdtdatahash" xmlns:w16="http://schemas.microsoft.com/office/word/2018/wordml" xmlns:w16cid="http://schemas.microsoft.com/office/word/2016/wordml/cid" xmlns:w16cex="http://schemas.microsoft.com/office/word/2018/wordml/cex" xmlns:am3d="http://schemas.microsoft.com/office/drawing/2017/model3d" xmlns:aink="http://schemas.microsoft.com/office/drawing/2016/ink" xmlns:cx8="http://schemas.microsoft.com/office/drawing/2016/5/14/chartex" xmlns:cx7="http://schemas.microsoft.com/office/drawing/2016/5/13/chartex" xmlns:cx6="http://schemas.microsoft.com/office/drawing/2016/5/12/chartex" xmlns:cx5="http://schemas.microsoft.com/office/drawing/2016/5/11/chartex" xmlns:cx4="http://schemas.microsoft.com/office/drawing/2016/5/10/chartex" xmlns:cx3="http://schemas.microsoft.com/office/drawing/2016/5/9/chartex" xmlns:cx2="http://schemas.microsoft.com/office/drawing/2015/10/21/chartex" xmlns:cx1="http://schemas.microsoft.com/office/drawing/2015/9/8/chartex">
             <w:pict>
               <v:roundrect w14:anchorId="00C3F2FC" id="Rectángulo: esquinas redondeadas 45" o:spid="_x0000_s1026" style="position:absolute;margin-left:373.95pt;margin-top:232.85pt;width:46.2pt;height:28.8pt;z-index:251680768;visibility:visible;mso-wrap-style:square;mso-wrap-distance-left:9pt;mso-wrap-distance-top:0;mso-wrap-distance-right:9pt;mso-wrap-distance-bottom:0;mso-position-horizontal:absolute;mso-position-horizontal-relative:text;mso-position-vertical:absolute;mso-position-vertical-relative:text;v-text-anchor:middle" arcsize="10923f" o:gfxdata="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" filled="f" strokecolor="red" strokeweight="4.5pt">
                 <v:stroke joinstyle="miter"/>
@@ -4280,6 +6094,7 @@
       <w:r>
         <w:rPr>
           <w:noProof/>
+          <w:lang w:val="en-US" w:eastAsia="en-US"/>
         </w:rPr>
         <w:drawing>
           <wp:inline distT="0" distB="0" distL="0" distR="0" wp14:anchorId="5C2637A0" wp14:editId="1B29D022">
@@ -4297,7 +6112,7 @@
                     <pic:cNvPicPr/>
                   </pic:nvPicPr>
                   <pic:blipFill>
-                    <a:blip r:embed="rId21"/>
+                    <a:blip r:embed="rId25"/>
                     <a:stretch>
                       <a:fillRect/>
                     </a:stretch>
@@ -4327,20 +6142,26 @@
       </w:pPr>
     </w:p>
     <w:p>
-      <w:r>
-        <w:t>Una vez realizado este paso, se</w:t>
-      </w:r>
-      <w:r>
-        <w:t xml:space="preserve"> mostrará un</w:t>
-      </w:r>
-      <w:r>
-        <w:t>a</w:t>
-      </w:r>
-      <w:r>
-        <w:t xml:space="preserve"> ventana indicando que se está imprimiendo</w:t>
-      </w:r>
-      <w:r>
-        <w:t>, a lo cual se debe seleccionar el botón “OK”</w:t>
+      <w:pPr>
+        <w:ind w:left="720"/>
+      </w:pPr>
+      <w:r>
+        <w:t xml:space="preserve">Una vez realizado este paso, se mostrará una ventana indicando que se está </w:t>
+      </w:r>
+      <w:r>
+        <w:rPr>
+          <w:b/>
+        </w:rPr>
+        <w:t>imprimiendo</w:t>
+      </w:r>
+      <w:r>
+        <w:t xml:space="preserve">, a lo cual se debe seleccionar el botón </w:t>
+      </w:r>
+      <w:r>
+        <w:rPr>
+          <w:b/>
+        </w:rPr>
+        <w:t>“OK”</w:t>
       </w:r>
       <w:r>
         <w:t>.</w:t>
@@ -4356,6 +6177,7 @@
     </w:p>
     <w:p>
       <w:pPr>
+        <w:jc w:val="center"/>
         <w:rPr>
           <w:color w:val="FF0000"/>
           <w:lang w:val="es-MX"/>
@@ -4364,6 +6186,7 @@
       <w:r>
         <w:rPr>
           <w:noProof/>
+          <w:lang w:val="en-US" w:eastAsia="en-US"/>
         </w:rPr>
         <mc:AlternateContent>
           <mc:Choice Requires="wps">
@@ -4428,7 +6251,7 @@
               </wp:anchor>
             </w:drawing>
           </mc:Choice>
-          <mc:Fallback>
+          <mc:Fallback xmlns:w16sdtdh="http://schemas.microsoft.com/office/word/2020/wordml/sdtdatahash" xmlns:w16="http://schemas.microsoft.com/office/word/2018/wordml" xmlns:w16cid="http://schemas.microsoft.com/office/word/2016/wordml/cid" xmlns:w16cex="http://schemas.microsoft.com/office/word/2018/wordml/cex" xmlns:am3d="http://schemas.microsoft.com/office/drawing/2017/model3d" xmlns:aink="http://schemas.microsoft.com/office/drawing/2016/ink" xmlns:cx8="http://schemas.microsoft.com/office/drawing/2016/5/14/chartex" xmlns:cx7="http://schemas.microsoft.com/office/drawing/2016/5/13/chartex" xmlns:cx6="http://schemas.microsoft.com/office/drawing/2016/5/12/chartex" xmlns:cx5="http://schemas.microsoft.com/office/drawing/2016/5/11/chartex" xmlns:cx4="http://schemas.microsoft.com/office/drawing/2016/5/10/chartex" xmlns:cx3="http://schemas.microsoft.com/office/drawing/2016/5/9/chartex" xmlns:cx2="http://schemas.microsoft.com/office/drawing/2015/10/21/chartex" xmlns:cx1="http://schemas.microsoft.com/office/drawing/2015/9/8/chartex">
             <w:pict>
               <v:roundrect w14:anchorId="7BD56D9E" id="Rectángulo: esquinas redondeadas 47" o:spid="_x0000_s1026" style="position:absolute;margin-left:247.95pt;margin-top:144.55pt;width:27pt;height:19.8pt;z-index:251681792;visibility:visible;mso-wrap-style:square;mso-wrap-distance-left:9pt;mso-wrap-distance-top:0;mso-wrap-distance-right:9pt;mso-wrap-distance-bottom:0;mso-position-horizontal:absolute;mso-position-horizontal-relative:text;mso-position-vertical:absolute;mso-position-vertical-relative:text;v-text-anchor:middle" arcsize="10923f" o:gfxdata="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" filled="f" strokecolor="red" strokeweight="4.5pt">
                 <v:stroke joinstyle="miter"/>
@@ -4440,6 +6263,7 @@
       <w:r>
         <w:rPr>
           <w:noProof/>
+          <w:lang w:val="en-US" w:eastAsia="en-US"/>
         </w:rPr>
         <w:drawing>
           <wp:inline distT="0" distB="0" distL="0" distR="0" wp14:anchorId="184A7C06" wp14:editId="07BAC60B">
@@ -4457,7 +6281,7 @@
                     <pic:cNvPicPr/>
                   </pic:nvPicPr>
                   <pic:blipFill>
-                    <a:blip r:embed="rId22"/>
+                    <a:blip r:embed="rId26"/>
                     <a:stretch>
                       <a:fillRect/>
                     </a:stretch>
@@ -4479,7 +6303,7 @@
       </w:r>
     </w:p>
     <w:sectPr>
-      <w:headerReference w:type="default" r:id="rId24"/>
+      <w:headerReference w:type="default" r:id="rId28"/>
       <w:pgSz w:w="11906" w:h="16838"/>
       <w:pgMar w:top="1417" w:right="1701" w:bottom="851" w:left="1701" w:header="708" w:footer="708" w:gutter="0"/>
       <w:cols w:space="708"/>
@@ -4491,7 +6315,7 @@
 </file>
 
 <file path=word/endnotes.xml><?xml version="1.0" encoding="utf-8"?>
-<w:endnotes xmlns:wpc="http://schemas.microsoft.com/office/word/2010/wordprocessingCanvas" xmlns:cx="http://schemas.microsoft.com/office/drawing/2014/chartex" xmlns:cx1="http://schemas.microsoft.com/office/drawing/2015/9/8/chartex" xmlns:cx2="http://schemas.microsoft.com/office/drawing/2015/10/21/chartex" xmlns:cx3="http://schemas.microsoft.com/office/drawing/2016/5/9/chartex" xmlns:cx4="http://schemas.microsoft.com/office/drawing/2016/5/10/chartex" xmlns:cx5="http://schemas.microsoft.com/office/drawing/2016/5/11/chartex" xmlns:cx6="http://schemas.microsoft.com/office/drawing/2016/5/12/chartex" xmlns:cx7="http://schemas.microsoft.com/office/drawing/2016/5/13/chartex" xmlns:cx8="http://schemas.microsoft.com/office/drawing/2016/5/14/chartex" xmlns:mc="http://schemas.openxmlformats.org/markup-compatibility/2006" xmlns:aink="http://schemas.microsoft.com/office/drawing/2016/ink" xmlns:am3d="http://schemas.microsoft.com/office/drawing/2017/model3d" xmlns:o="urn:schemas-microsoft-com:office:office" xmlns:r="http://schemas.openxmlformats.org/officeDocument/2006/relationships" xmlns:m="http://schemas.openxmlformats.org/officeDocument/2006/math" xmlns:v="urn:schemas-microsoft-com:vml" xmlns:wp14="http://schemas.microsoft.com/office/word/2010/wordprocessingDrawing" xmlns:wp="http://schemas.openxmlformats.org/drawingml/2006/wordprocessingDrawing" xmlns:w10="urn:schemas-microsoft-com:office:word" xmlns:w="http://schemas.openxmlformats.org/wordprocessingml/2006/main" xmlns:w14="http://schemas.microsoft.com/office/word/2010/wordml" xmlns:w15="http://schemas.microsoft.com/office/word/2012/wordml" xmlns:w16cex="http://schemas.microsoft.com/office/word/2018/wordml/cex" xmlns:w16cid="http://schemas.microsoft.com/office/word/2016/wordml/cid" xmlns:w16="http://schemas.microsoft.com/office/word/2018/wordml" xmlns:w16sdtdh="http://schemas.microsoft.com/office/word/2020/wordml/sdtdatahash" xmlns:w16se="http://schemas.microsoft.com/office/word/2015/wordml/symex" xmlns:wpg="http://schemas.microsoft.com/office/word/2010/wordprocessingGroup" xmlns:wpi="http://schemas.microsoft.com/office/word/2010/wordprocessingInk" xmlns:wne="http://schemas.microsoft.com/office/word/2006/wordml" xmlns:wps="http://schemas.microsoft.com/office/word/2010/wordprocessingShape" mc:Ignorable="w14 w15 w16se w16cid w16 w16cex w16sdtdh wp14">
+<w:endnotes xmlns:wpc="http://schemas.microsoft.com/office/word/2010/wordprocessingCanvas" xmlns:cx="http://schemas.microsoft.com/office/drawing/2014/chartex" xmlns:mc="http://schemas.openxmlformats.org/markup-compatibility/2006" xmlns:o="urn:schemas-microsoft-com:office:office" xmlns:r="http://schemas.openxmlformats.org/officeDocument/2006/relationships" xmlns:m="http://schemas.openxmlformats.org/officeDocument/2006/math" xmlns:v="urn:schemas-microsoft-com:vml" xmlns:wp14="http://schemas.microsoft.com/office/word/2010/wordprocessingDrawing" xmlns:wp="http://schemas.openxmlformats.org/drawingml/2006/wordprocessingDrawing" xmlns:w10="urn:schemas-microsoft-com:office:word" xmlns:w="http://schemas.openxmlformats.org/wordprocessingml/2006/main" xmlns:w14="http://schemas.microsoft.com/office/word/2010/wordml" xmlns:w15="http://schemas.microsoft.com/office/word/2012/wordml" xmlns:w16se="http://schemas.microsoft.com/office/word/2015/wordml/symex" xmlns:wpg="http://schemas.microsoft.com/office/word/2010/wordprocessingGroup" xmlns:wpi="http://schemas.microsoft.com/office/word/2010/wordprocessingInk" xmlns:wne="http://schemas.microsoft.com/office/word/2006/wordml" xmlns:wps="http://schemas.microsoft.com/office/word/2010/wordprocessingShape" mc:Ignorable="w14 w15 w16se wp14">
   <w:endnote w:type="separator" w:id="-1">
     <w:p>
       <w:pPr>
@@ -4516,7 +6340,7 @@
 </file>
 
 <file path=word/footnotes.xml><?xml version="1.0" encoding="utf-8"?>
-<w:footnotes xmlns:wpc="http://schemas.microsoft.com/office/word/2010/wordprocessingCanvas" xmlns:cx="http://schemas.microsoft.com/office/drawing/2014/chartex" xmlns:cx1="http://schemas.microsoft.com/office/drawing/2015/9/8/chartex" xmlns:cx2="http://schemas.microsoft.com/office/drawing/2015/10/21/chartex" xmlns:cx3="http://schemas.microsoft.com/office/drawing/2016/5/9/chartex" xmlns:cx4="http://schemas.microsoft.com/office/drawing/2016/5/10/chartex" xmlns:cx5="http://schemas.microsoft.com/office/drawing/2016/5/11/chartex" xmlns:cx6="http://schemas.microsoft.com/office/drawing/2016/5/12/chartex" xmlns:cx7="http://schemas.microsoft.com/office/drawing/2016/5/13/chartex" xmlns:cx8="http://schemas.microsoft.com/office/drawing/2016/5/14/chartex" xmlns:mc="http://schemas.openxmlformats.org/markup-compatibility/2006" xmlns:aink="http://schemas.microsoft.com/office/drawing/2016/ink" xmlns:am3d="http://schemas.microsoft.com/office/drawing/2017/model3d" xmlns:o="urn:schemas-microsoft-com:office:office" xmlns:r="http://schemas.openxmlformats.org/officeDocument/2006/relationships" xmlns:m="http://schemas.openxmlformats.org/officeDocument/2006/math" xmlns:v="urn:schemas-microsoft-com:vml" xmlns:wp14="http://schemas.microsoft.com/office/word/2010/wordprocessingDrawing" xmlns:wp="http://schemas.openxmlformats.org/drawingml/2006/wordprocessingDrawing" xmlns:w10="urn:schemas-microsoft-com:office:word" xmlns:w="http://schemas.openxmlformats.org/wordprocessingml/2006/main" xmlns:w14="http://schemas.microsoft.com/office/word/2010/wordml" xmlns:w15="http://schemas.microsoft.com/office/word/2012/wordml" xmlns:w16cex="http://schemas.microsoft.com/office/word/2018/wordml/cex" xmlns:w16cid="http://schemas.microsoft.com/office/word/2016/wordml/cid" xmlns:w16="http://schemas.microsoft.com/office/word/2018/wordml" xmlns:w16sdtdh="http://schemas.microsoft.com/office/word/2020/wordml/sdtdatahash" xmlns:w16se="http://schemas.microsoft.com/office/word/2015/wordml/symex" xmlns:wpg="http://schemas.microsoft.com/office/word/2010/wordprocessingGroup" xmlns:wpi="http://schemas.microsoft.com/office/word/2010/wordprocessingInk" xmlns:wne="http://schemas.microsoft.com/office/word/2006/wordml" xmlns:wps="http://schemas.microsoft.com/office/word/2010/wordprocessingShape" mc:Ignorable="w14 w15 w16se w16cid w16 w16cex w16sdtdh wp14">
+<w:footnotes xmlns:wpc="http://schemas.microsoft.com/office/word/2010/wordprocessingCanvas" xmlns:cx="http://schemas.microsoft.com/office/drawing/2014/chartex" xmlns:mc="http://schemas.openxmlformats.org/markup-compatibility/2006" xmlns:o="urn:schemas-microsoft-com:office:office" xmlns:r="http://schemas.openxmlformats.org/officeDocument/2006/relationships" xmlns:m="http://schemas.openxmlformats.org/officeDocument/2006/math" xmlns:v="urn:schemas-microsoft-com:vml" xmlns:wp14="http://schemas.microsoft.com/office/word/2010/wordprocessingDrawing" xmlns:wp="http://schemas.openxmlformats.org/drawingml/2006/wordprocessingDrawing" xmlns:w10="urn:schemas-microsoft-com:office:word" xmlns:w="http://schemas.openxmlformats.org/wordprocessingml/2006/main" xmlns:w14="http://schemas.microsoft.com/office/word/2010/wordml" xmlns:w15="http://schemas.microsoft.com/office/word/2012/wordml" xmlns:w16se="http://schemas.microsoft.com/office/word/2015/wordml/symex" xmlns:wpg="http://schemas.microsoft.com/office/word/2010/wordprocessingGroup" xmlns:wpi="http://schemas.microsoft.com/office/word/2010/wordprocessingInk" xmlns:wne="http://schemas.microsoft.com/office/word/2006/wordml" xmlns:wps="http://schemas.microsoft.com/office/word/2010/wordprocessingShape" mc:Ignorable="w14 w15 w16se wp14">
   <w:footnote w:type="separator" w:id="-1">
     <w:p>
       <w:pPr>
@@ -4541,7 +6365,7 @@
 </file>
 
 <file path=word/header1.xml><?xml version="1.0" encoding="utf-8"?>
-<w:hdr xmlns:wpc="http://schemas.microsoft.com/office/word/2010/wordprocessingCanvas" xmlns:cx="http://schemas.microsoft.com/office/drawing/2014/chartex" xmlns:cx1="http://schemas.microsoft.com/office/drawing/2015/9/8/chartex" xmlns:cx2="http://schemas.microsoft.com/office/drawing/2015/10/21/chartex" xmlns:cx3="http://schemas.microsoft.com/office/drawing/2016/5/9/chartex" xmlns:cx4="http://schemas.microsoft.com/office/drawing/2016/5/10/chartex" xmlns:cx5="http://schemas.microsoft.com/office/drawing/2016/5/11/chartex" xmlns:cx6="http://schemas.microsoft.com/office/drawing/2016/5/12/chartex" xmlns:cx7="http://schemas.microsoft.com/office/drawing/2016/5/13/chartex" xmlns:cx8="http://schemas.microsoft.com/office/drawing/2016/5/14/chartex" xmlns:mc="http://schemas.openxmlformats.org/markup-compatibility/2006" xmlns:aink="http://schemas.microsoft.com/office/drawing/2016/ink" xmlns:am3d="http://schemas.microsoft.com/office/drawing/2017/model3d" xmlns:o="urn:schemas-microsoft-com:office:office" xmlns:r="http://schemas.openxmlformats.org/officeDocument/2006/relationships" xmlns:m="http://schemas.openxmlformats.org/officeDocument/2006/math" xmlns:v="urn:schemas-microsoft-com:vml" xmlns:wp14="http://schemas.microsoft.com/office/word/2010/wordprocessingDrawing" xmlns:wp="http://schemas.openxmlformats.org/drawingml/2006/wordprocessingDrawing" xmlns:w10="urn:schemas-microsoft-com:office:word" xmlns:w="http://schemas.openxmlformats.org/wordprocessingml/2006/main" xmlns:w14="http://schemas.microsoft.com/office/word/2010/wordml" xmlns:w15="http://schemas.microsoft.com/office/word/2012/wordml" xmlns:w16cex="http://schemas.microsoft.com/office/word/2018/wordml/cex" xmlns:w16cid="http://schemas.microsoft.com/office/word/2016/wordml/cid" xmlns:w16="http://schemas.microsoft.com/office/word/2018/wordml" xmlns:w16sdtdh="http://schemas.microsoft.com/office/word/2020/wordml/sdtdatahash" xmlns:w16se="http://schemas.microsoft.com/office/word/2015/wordml/symex" xmlns:wpg="http://schemas.microsoft.com/office/word/2010/wordprocessingGroup" xmlns:wpi="http://schemas.microsoft.com/office/word/2010/wordprocessingInk" xmlns:wne="http://schemas.microsoft.com/office/word/2006/wordml" xmlns:wps="http://schemas.microsoft.com/office/word/2010/wordprocessingShape" mc:Ignorable="w14 w15 w16se w16cid w16 w16cex w16sdtdh wp14">
+<w:hdr xmlns:wpc="http://schemas.microsoft.com/office/word/2010/wordprocessingCanvas" xmlns:cx="http://schemas.microsoft.com/office/drawing/2014/chartex" xmlns:mc="http://schemas.openxmlformats.org/markup-compatibility/2006" xmlns:o="urn:schemas-microsoft-com:office:office" xmlns:r="http://schemas.openxmlformats.org/officeDocument/2006/relationships" xmlns:m="http://schemas.openxmlformats.org/officeDocument/2006/math" xmlns:v="urn:schemas-microsoft-com:vml" xmlns:wp14="http://schemas.microsoft.com/office/word/2010/wordprocessingDrawing" xmlns:wp="http://schemas.openxmlformats.org/drawingml/2006/wordprocessingDrawing" xmlns:w10="urn:schemas-microsoft-com:office:word" xmlns:w="http://schemas.openxmlformats.org/wordprocessingml/2006/main" xmlns:w14="http://schemas.microsoft.com/office/word/2010/wordml" xmlns:w15="http://schemas.microsoft.com/office/word/2012/wordml" xmlns:w16se="http://schemas.microsoft.com/office/word/2015/wordml/symex" xmlns:wpg="http://schemas.microsoft.com/office/word/2010/wordprocessingGroup" xmlns:wpi="http://schemas.microsoft.com/office/word/2010/wordprocessingInk" xmlns:wne="http://schemas.microsoft.com/office/word/2006/wordml" xmlns:wps="http://schemas.microsoft.com/office/word/2010/wordprocessingShape" mc:Ignorable="w14 w15 w16se wp14">
   <w:tbl>
     <w:tblPr>
       <w:tblStyle w:val="Tablaconcuadrcula"/>
@@ -4743,7 +6567,7 @@
 </file>
 
 <file path=word/numbering.xml><?xml version="1.0" encoding="utf-8"?>
-<w:numbering xmlns:wpc="http://schemas.microsoft.com/office/word/2010/wordprocessingCanvas" xmlns:cx="http://schemas.microsoft.com/office/drawing/2014/chartex" xmlns:cx1="http://schemas.microsoft.com/office/drawing/2015/9/8/chartex" xmlns:cx2="http://schemas.microsoft.com/office/drawing/2015/10/21/chartex" xmlns:cx3="http://schemas.microsoft.com/office/drawing/2016/5/9/chartex" xmlns:cx4="http://schemas.microsoft.com/office/drawing/2016/5/10/chartex" xmlns:cx5="http://schemas.microsoft.com/office/drawing/2016/5/11/chartex" xmlns:cx6="http://schemas.microsoft.com/office/drawing/2016/5/12/chartex" xmlns:cx7="http://schemas.microsoft.com/office/drawing/2016/5/13/chartex" xmlns:cx8="http://schemas.microsoft.com/office/drawing/2016/5/14/chartex" xmlns:mc="http://schemas.openxmlformats.org/markup-compatibility/2006" xmlns:aink="http://schemas.microsoft.com/office/drawing/2016/ink" xmlns:am3d="http://schemas.microsoft.com/office/drawing/2017/model3d" xmlns:o="urn:schemas-microsoft-com:office:office" xmlns:r="http://schemas.openxmlformats.org/officeDocument/2006/relationships" xmlns:m="http://schemas.openxmlformats.org/officeDocument/2006/math" xmlns:v="urn:schemas-microsoft-com:vml" xmlns:wp14="http://schemas.microsoft.com/office/word/2010/wordprocessingDrawing" xmlns:wp="http://schemas.openxmlformats.org/drawingml/2006/wordprocessingDrawing" xmlns:w10="urn:schemas-microsoft-com:office:word" xmlns:w="http://schemas.openxmlformats.org/wordprocessingml/2006/main" xmlns:w14="http://schemas.microsoft.com/office/word/2010/wordml" xmlns:w15="http://schemas.microsoft.com/office/word/2012/wordml" xmlns:w16cex="http://schemas.microsoft.com/office/word/2018/wordml/cex" xmlns:w16cid="http://schemas.microsoft.com/office/word/2016/wordml/cid" xmlns:w16="http://schemas.microsoft.com/office/word/2018/wordml" xmlns:w16sdtdh="http://schemas.microsoft.com/office/word/2020/wordml/sdtdatahash" xmlns:w16se="http://schemas.microsoft.com/office/word/2015/wordml/symex" xmlns:wpg="http://schemas.microsoft.com/office/word/2010/wordprocessingGroup" xmlns:wpi="http://schemas.microsoft.com/office/word/2010/wordprocessingInk" xmlns:wne="http://schemas.microsoft.com/office/word/2006/wordml" xmlns:wps="http://schemas.microsoft.com/office/word/2010/wordprocessingShape" mc:Ignorable="w14 w15 w16se w16cid w16 w16cex w16sdtdh wp14">
+<w:numbering xmlns:wpc="http://schemas.microsoft.com/office/word/2010/wordprocessingCanvas" xmlns:cx="http://schemas.microsoft.com/office/drawing/2014/chartex" xmlns:mc="http://schemas.openxmlformats.org/markup-compatibility/2006" xmlns:o="urn:schemas-microsoft-com:office:office" xmlns:r="http://schemas.openxmlformats.org/officeDocument/2006/relationships" xmlns:m="http://schemas.openxmlformats.org/officeDocument/2006/math" xmlns:v="urn:schemas-microsoft-com:vml" xmlns:wp14="http://schemas.microsoft.com/office/word/2010/wordprocessingDrawing" xmlns:wp="http://schemas.openxmlformats.org/drawingml/2006/wordprocessingDrawing" xmlns:w10="urn:schemas-microsoft-com:office:word" xmlns:w="http://schemas.openxmlformats.org/wordprocessingml/2006/main" xmlns:w14="http://schemas.microsoft.com/office/word/2010/wordml" xmlns:w15="http://schemas.microsoft.com/office/word/2012/wordml" xmlns:w16se="http://schemas.microsoft.com/office/word/2015/wordml/symex" xmlns:wpg="http://schemas.microsoft.com/office/word/2010/wordprocessingGroup" xmlns:wpi="http://schemas.microsoft.com/office/word/2010/wordprocessingInk" xmlns:wne="http://schemas.microsoft.com/office/word/2006/wordml" xmlns:wps="http://schemas.microsoft.com/office/word/2010/wordprocessingShape" mc:Ignorable="w14 w15 w16se wp14">
   <w:abstractNum w:abstractNumId="0" w15:restartNumberingAfterBreak="0">
     <w:nsid w:val="3C385EC5"/>
     <w:multiLevelType w:val="multilevel"/>
@@ -5104,7 +6928,7 @@
 </file>
 
 <file path=word/styles.xml><?xml version="1.0" encoding="utf-8"?>
-<w:styles xmlns:mc="http://schemas.openxmlformats.org/markup-compatibility/2006" xmlns:r="http://schemas.openxmlformats.org/officeDocument/2006/relationships" xmlns:w="http://schemas.openxmlformats.org/wordprocessingml/2006/main" xmlns:w14="http://schemas.microsoft.com/office/word/2010/wordml" xmlns:w15="http://schemas.microsoft.com/office/word/2012/wordml" xmlns:w16cex="http://schemas.microsoft.com/office/word/2018/wordml/cex" xmlns:w16cid="http://schemas.microsoft.com/office/word/2016/wordml/cid" xmlns:w16="http://schemas.microsoft.com/office/word/2018/wordml" xmlns:w16sdtdh="http://schemas.microsoft.com/office/word/2020/wordml/sdtdatahash" xmlns:w16se="http://schemas.microsoft.com/office/word/2015/wordml/symex" mc:Ignorable="w14 w15 w16se w16cid w16 w16cex w16sdtdh">
+<w:styles xmlns:mc="http://schemas.openxmlformats.org/markup-compatibility/2006" xmlns:r="http://schemas.openxmlformats.org/officeDocument/2006/relationships" xmlns:w="http://schemas.openxmlformats.org/wordprocessingml/2006/main" xmlns:w14="http://schemas.microsoft.com/office/word/2010/wordml" xmlns:w15="http://schemas.microsoft.com/office/word/2012/wordml" xmlns:w16se="http://schemas.microsoft.com/office/word/2015/wordml/symex" mc:Ignorable="w14 w15 w16se">
   <w:docDefaults>
     <w:rPrDefault>
       <w:rPr>
@@ -5120,7 +6944,7 @@
       </w:pPr>
     </w:pPrDefault>
   </w:docDefaults>
-  <w:latentStyles w:defLockedState="0" w:defUIPriority="99" w:defSemiHidden="0" w:defUnhideWhenUsed="0" w:defQFormat="0" w:count="376">
+  <w:latentStyles w:defLockedState="0" w:defUIPriority="99" w:defSemiHidden="0" w:defUnhideWhenUsed="0" w:defQFormat="0" w:count="371">
     <w:lsdException w:name="Normal" w:uiPriority="0" w:qFormat="1"/>
     <w:lsdException w:name="heading 1" w:uiPriority="9" w:qFormat="1"/>
     <w:lsdException w:name="heading 2" w:semiHidden="1" w:uiPriority="9" w:unhideWhenUsed="1" w:qFormat="1"/>
@@ -5492,11 +7316,6 @@
     <w:lsdException w:name="List Table 5 Dark Accent 6" w:uiPriority="50"/>
     <w:lsdException w:name="List Table 6 Colorful Accent 6" w:uiPriority="51"/>
     <w:lsdException w:name="List Table 7 Colorful Accent 6" w:uiPriority="52"/>
-    <w:lsdException w:name="Mention" w:semiHidden="1" w:unhideWhenUsed="1"/>
-    <w:lsdException w:name="Smart Hyperlink" w:semiHidden="1" w:unhideWhenUsed="1"/>
-    <w:lsdException w:name="Hashtag" w:semiHidden="1" w:unhideWhenUsed="1"/>
-    <w:lsdException w:name="Unresolved Mention" w:semiHidden="1" w:unhideWhenUsed="1"/>
-    <w:lsdException w:name="Smart Link" w:semiHidden="1" w:unhideWhenUsed="1"/>
   </w:latentStyles>
   <w:style w:type="paragraph" w:default="1" w:styleId="Normal">
     <w:name w:val="Normal"/>
@@ -5768,6 +7587,50 @@
       <w:lang w:val="es-PE" w:eastAsia="ko-KR"/>
     </w:rPr>
   </w:style>
+  <w:style w:type="paragraph" w:styleId="Textodeglobo">
+    <w:name w:val="Balloon Text"/>
+    <w:basedOn w:val="Normal"/>
+    <w:link w:val="TextodegloboCar"/>
+    <w:uiPriority w:val="99"/>
+    <w:semiHidden/>
+    <w:unhideWhenUsed/>
+    <w:rsid w:val="002B041B"/>
+    <w:pPr>
+      <w:spacing w:after="0" w:line="240" w:lineRule="auto"/>
+    </w:pPr>
+    <w:rPr>
+      <w:rFonts w:ascii="Segoe UI" w:hAnsi="Segoe UI" w:cs="Segoe UI"/>
+      <w:sz w:val="18"/>
+      <w:szCs w:val="18"/>
+    </w:rPr>
+  </w:style>
+  <w:style w:type="character" w:customStyle="1" w:styleId="TextodegloboCar">
+    <w:name w:val="Texto de globo Car"/>
+    <w:basedOn w:val="Fuentedeprrafopredeter"/>
+    <w:link w:val="Textodeglobo"/>
+    <w:uiPriority w:val="99"/>
+    <w:semiHidden/>
+    <w:rsid w:val="002B041B"/>
+    <w:rPr>
+      <w:rFonts w:ascii="Segoe UI" w:eastAsiaTheme="minorEastAsia" w:hAnsi="Segoe UI" w:cs="Segoe UI"/>
+      <w:sz w:val="18"/>
+      <w:szCs w:val="18"/>
+      <w:lang w:val="es-PE" w:eastAsia="ko-KR"/>
+    </w:rPr>
+  </w:style>
+  <w:style w:type="paragraph" w:styleId="TDC3">
+    <w:name w:val="toc 3"/>
+    <w:basedOn w:val="Normal"/>
+    <w:next w:val="Normal"/>
+    <w:autoRedefine/>
+    <w:uiPriority w:val="39"/>
+    <w:unhideWhenUsed/>
+    <w:rsid w:val="005534A6"/>
+    <w:pPr>
+      <w:spacing w:after="100"/>
+      <w:ind w:left="440"/>
+    </w:pPr>
+  </w:style>
 </w:styles>
 </file>
 

</xml_diff>